<commit_message>
updates varios: reporte y eliminar carpeta main
</commit_message>
<xml_diff>
--- a/Informe/Reporte Proyecto Juanito.docx
+++ b/Informe/Reporte Proyecto Juanito.docx
@@ -144,7 +144,7 @@
           </w:tcPr>
           <w:p>
             <w:pPr>
-              <w:pStyle w:val="Ttulo"/>
+              <w:pStyle w:val="Title"/>
               <w:rPr>
                 <w:lang w:val="es-CL"/>
               </w:rPr>
@@ -775,7 +775,7 @@
       <w:sdtContent>
         <w:p>
           <w:pPr>
-            <w:pStyle w:val="TtuloTDC"/>
+            <w:pStyle w:val="TOCHeading"/>
             <w:rPr>
               <w:lang w:val="es-CL"/>
             </w:rPr>
@@ -789,7 +789,7 @@
         </w:p>
         <w:p>
           <w:pPr>
-            <w:pStyle w:val="TDC1"/>
+            <w:pStyle w:val="TOC1"/>
             <w:tabs>
               <w:tab w:val="right" w:leader="dot" w:pos="10790"/>
             </w:tabs>
@@ -822,7 +822,7 @@
           <w:hyperlink w:anchor="_Toc109634857" w:history="1">
             <w:r>
               <w:rPr>
-                <w:rStyle w:val="Hipervnculo"/>
+                <w:rStyle w:val="Hyperlink"/>
                 <w:noProof/>
                 <w:lang w:val="es-CL"/>
               </w:rPr>
@@ -880,7 +880,7 @@
         </w:p>
         <w:p>
           <w:pPr>
-            <w:pStyle w:val="TDC2"/>
+            <w:pStyle w:val="TOC2"/>
             <w:tabs>
               <w:tab w:val="right" w:leader="dot" w:pos="10790"/>
             </w:tabs>
@@ -895,7 +895,7 @@
           <w:hyperlink w:anchor="_Toc109634858" w:history="1">
             <w:r>
               <w:rPr>
-                <w:rStyle w:val="Hipervnculo"/>
+                <w:rStyle w:val="Hyperlink"/>
                 <w:noProof/>
                 <w:lang w:val="es-CL"/>
               </w:rPr>
@@ -953,7 +953,7 @@
         </w:p>
         <w:p>
           <w:pPr>
-            <w:pStyle w:val="TDC2"/>
+            <w:pStyle w:val="TOC2"/>
             <w:tabs>
               <w:tab w:val="right" w:leader="dot" w:pos="10790"/>
             </w:tabs>
@@ -968,7 +968,7 @@
           <w:hyperlink w:anchor="_Toc109634859" w:history="1">
             <w:r>
               <w:rPr>
-                <w:rStyle w:val="Hipervnculo"/>
+                <w:rStyle w:val="Hyperlink"/>
                 <w:noProof/>
                 <w:lang w:val="es-CL"/>
               </w:rPr>
@@ -1026,7 +1026,7 @@
         </w:p>
         <w:p>
           <w:pPr>
-            <w:pStyle w:val="TDC2"/>
+            <w:pStyle w:val="TOC2"/>
             <w:tabs>
               <w:tab w:val="right" w:leader="dot" w:pos="10790"/>
             </w:tabs>
@@ -1041,7 +1041,7 @@
           <w:hyperlink w:anchor="_Toc109634860" w:history="1">
             <w:r>
               <w:rPr>
-                <w:rStyle w:val="Hipervnculo"/>
+                <w:rStyle w:val="Hyperlink"/>
                 <w:noProof/>
                 <w:lang w:val="es-CL"/>
               </w:rPr>
@@ -1099,7 +1099,7 @@
         </w:p>
         <w:p>
           <w:pPr>
-            <w:pStyle w:val="TDC3"/>
+            <w:pStyle w:val="TOC3"/>
             <w:tabs>
               <w:tab w:val="right" w:leader="dot" w:pos="10790"/>
             </w:tabs>
@@ -1114,7 +1114,7 @@
           <w:hyperlink w:anchor="_Toc109634861" w:history="1">
             <w:r>
               <w:rPr>
-                <w:rStyle w:val="Hipervnculo"/>
+                <w:rStyle w:val="Hyperlink"/>
                 <w:noProof/>
                 <w:lang w:val="es-CL"/>
               </w:rPr>
@@ -1172,7 +1172,7 @@
         </w:p>
         <w:p>
           <w:pPr>
-            <w:pStyle w:val="TDC1"/>
+            <w:pStyle w:val="TOC1"/>
             <w:tabs>
               <w:tab w:val="right" w:leader="dot" w:pos="10790"/>
             </w:tabs>
@@ -1187,7 +1187,7 @@
           <w:hyperlink w:anchor="_Toc109634862" w:history="1">
             <w:r>
               <w:rPr>
-                <w:rStyle w:val="Hipervnculo"/>
+                <w:rStyle w:val="Hyperlink"/>
                 <w:noProof/>
                 <w:lang w:val="es-CL"/>
               </w:rPr>
@@ -1245,7 +1245,7 @@
         </w:p>
         <w:p>
           <w:pPr>
-            <w:pStyle w:val="TDC2"/>
+            <w:pStyle w:val="TOC2"/>
             <w:tabs>
               <w:tab w:val="right" w:leader="dot" w:pos="10790"/>
             </w:tabs>
@@ -1260,7 +1260,7 @@
           <w:hyperlink w:anchor="_Toc109634863" w:history="1">
             <w:r>
               <w:rPr>
-                <w:rStyle w:val="Hipervnculo"/>
+                <w:rStyle w:val="Hyperlink"/>
                 <w:noProof/>
                 <w:lang w:val="es-CL"/>
               </w:rPr>
@@ -1318,7 +1318,7 @@
         </w:p>
         <w:p>
           <w:pPr>
-            <w:pStyle w:val="TDC2"/>
+            <w:pStyle w:val="TOC2"/>
             <w:tabs>
               <w:tab w:val="right" w:leader="dot" w:pos="10790"/>
             </w:tabs>
@@ -1333,7 +1333,7 @@
           <w:hyperlink w:anchor="_Toc109634864" w:history="1">
             <w:r>
               <w:rPr>
-                <w:rStyle w:val="Hipervnculo"/>
+                <w:rStyle w:val="Hyperlink"/>
                 <w:noProof/>
                 <w:lang w:val="es-CL"/>
               </w:rPr>
@@ -1391,7 +1391,7 @@
         </w:p>
         <w:p>
           <w:pPr>
-            <w:pStyle w:val="TDC2"/>
+            <w:pStyle w:val="TOC2"/>
             <w:tabs>
               <w:tab w:val="right" w:leader="dot" w:pos="10790"/>
             </w:tabs>
@@ -1406,7 +1406,7 @@
           <w:hyperlink w:anchor="_Toc109634865" w:history="1">
             <w:r>
               <w:rPr>
-                <w:rStyle w:val="Hipervnculo"/>
+                <w:rStyle w:val="Hyperlink"/>
                 <w:noProof/>
                 <w:lang w:val="es-CL"/>
               </w:rPr>
@@ -1464,7 +1464,7 @@
         </w:p>
         <w:p>
           <w:pPr>
-            <w:pStyle w:val="TDC2"/>
+            <w:pStyle w:val="TOC2"/>
             <w:tabs>
               <w:tab w:val="right" w:leader="dot" w:pos="10790"/>
             </w:tabs>
@@ -1479,7 +1479,7 @@
           <w:hyperlink w:anchor="_Toc109634866" w:history="1">
             <w:r>
               <w:rPr>
-                <w:rStyle w:val="Hipervnculo"/>
+                <w:rStyle w:val="Hyperlink"/>
                 <w:noProof/>
                 <w:lang w:val="es-CL"/>
               </w:rPr>
@@ -1537,7 +1537,7 @@
         </w:p>
         <w:p>
           <w:pPr>
-            <w:pStyle w:val="TDC3"/>
+            <w:pStyle w:val="TOC3"/>
             <w:tabs>
               <w:tab w:val="right" w:leader="dot" w:pos="10790"/>
             </w:tabs>
@@ -1552,7 +1552,7 @@
           <w:hyperlink w:anchor="_Toc109634867" w:history="1">
             <w:r>
               <w:rPr>
-                <w:rStyle w:val="Hipervnculo"/>
+                <w:rStyle w:val="Hyperlink"/>
                 <w:noProof/>
                 <w:lang w:val="es-CL"/>
               </w:rPr>
@@ -1610,7 +1610,7 @@
         </w:p>
         <w:p>
           <w:pPr>
-            <w:pStyle w:val="TDC3"/>
+            <w:pStyle w:val="TOC3"/>
             <w:tabs>
               <w:tab w:val="right" w:leader="dot" w:pos="10790"/>
             </w:tabs>
@@ -1625,7 +1625,7 @@
           <w:hyperlink w:anchor="_Toc109634868" w:history="1">
             <w:r>
               <w:rPr>
-                <w:rStyle w:val="Hipervnculo"/>
+                <w:rStyle w:val="Hyperlink"/>
                 <w:noProof/>
                 <w:lang w:val="es-CL"/>
               </w:rPr>
@@ -1683,7 +1683,7 @@
         </w:p>
         <w:p>
           <w:pPr>
-            <w:pStyle w:val="TDC3"/>
+            <w:pStyle w:val="TOC3"/>
             <w:tabs>
               <w:tab w:val="right" w:leader="dot" w:pos="10790"/>
             </w:tabs>
@@ -1698,7 +1698,7 @@
           <w:hyperlink w:anchor="_Toc109634869" w:history="1">
             <w:r>
               <w:rPr>
-                <w:rStyle w:val="Hipervnculo"/>
+                <w:rStyle w:val="Hyperlink"/>
                 <w:noProof/>
                 <w:lang w:val="es-CL"/>
               </w:rPr>
@@ -1756,7 +1756,7 @@
         </w:p>
         <w:p>
           <w:pPr>
-            <w:pStyle w:val="TDC1"/>
+            <w:pStyle w:val="TOC1"/>
             <w:tabs>
               <w:tab w:val="right" w:leader="dot" w:pos="10790"/>
             </w:tabs>
@@ -1771,7 +1771,7 @@
           <w:hyperlink w:anchor="_Toc109634870" w:history="1">
             <w:r>
               <w:rPr>
-                <w:rStyle w:val="Hipervnculo"/>
+                <w:rStyle w:val="Hyperlink"/>
                 <w:noProof/>
                 <w:lang w:val="es-CL"/>
               </w:rPr>
@@ -1829,7 +1829,7 @@
         </w:p>
         <w:p>
           <w:pPr>
-            <w:pStyle w:val="TDC2"/>
+            <w:pStyle w:val="TOC2"/>
             <w:tabs>
               <w:tab w:val="right" w:leader="dot" w:pos="10790"/>
             </w:tabs>
@@ -1844,7 +1844,7 @@
           <w:hyperlink w:anchor="_Toc109634871" w:history="1">
             <w:r>
               <w:rPr>
-                <w:rStyle w:val="Hipervnculo"/>
+                <w:rStyle w:val="Hyperlink"/>
                 <w:noProof/>
                 <w:lang w:val="es-CL"/>
               </w:rPr>
@@ -1902,7 +1902,7 @@
         </w:p>
         <w:p>
           <w:pPr>
-            <w:pStyle w:val="TDC1"/>
+            <w:pStyle w:val="TOC1"/>
             <w:tabs>
               <w:tab w:val="right" w:leader="dot" w:pos="10790"/>
             </w:tabs>
@@ -1917,7 +1917,7 @@
           <w:hyperlink w:anchor="_Toc109634872" w:history="1">
             <w:r>
               <w:rPr>
-                <w:rStyle w:val="Hipervnculo"/>
+                <w:rStyle w:val="Hyperlink"/>
                 <w:noProof/>
                 <w:lang w:val="es-CL"/>
               </w:rPr>
@@ -1975,7 +1975,7 @@
         </w:p>
         <w:p>
           <w:pPr>
-            <w:pStyle w:val="TDC1"/>
+            <w:pStyle w:val="TOC1"/>
             <w:tabs>
               <w:tab w:val="right" w:leader="dot" w:pos="10790"/>
             </w:tabs>
@@ -1990,7 +1990,7 @@
           <w:hyperlink w:anchor="_Toc109634873" w:history="1">
             <w:r>
               <w:rPr>
-                <w:rStyle w:val="Hipervnculo"/>
+                <w:rStyle w:val="Hyperlink"/>
                 <w:noProof/>
                 <w:lang w:val="es-CL"/>
               </w:rPr>
@@ -2048,7 +2048,7 @@
         </w:p>
         <w:p>
           <w:pPr>
-            <w:pStyle w:val="TDC1"/>
+            <w:pStyle w:val="TOC1"/>
             <w:tabs>
               <w:tab w:val="right" w:leader="dot" w:pos="10790"/>
             </w:tabs>
@@ -2063,7 +2063,7 @@
           <w:hyperlink w:anchor="_Toc109634874" w:history="1">
             <w:r>
               <w:rPr>
-                <w:rStyle w:val="Hipervnculo"/>
+                <w:rStyle w:val="Hyperlink"/>
                 <w:noProof/>
                 <w:lang w:val="es-CL"/>
               </w:rPr>
@@ -2218,7 +2218,7 @@
           </w:tcPr>
           <w:p>
             <w:pPr>
-              <w:pStyle w:val="Ttulo1"/>
+              <w:pStyle w:val="Heading1"/>
               <w:rPr>
                 <w:lang w:val="es-CL"/>
               </w:rPr>
@@ -2241,7 +2241,7 @@
           </w:p>
           <w:p>
             <w:pPr>
-              <w:pStyle w:val="Ttulo2"/>
+              <w:pStyle w:val="Heading2"/>
               <w:rPr>
                 <w:lang w:val="es-CL"/>
               </w:rPr>
@@ -2313,7 +2313,7 @@
             <w:hyperlink r:id="rId16" w:history="1">
               <w:r>
                 <w:rPr>
-                  <w:rStyle w:val="Hipervnculo"/>
+                  <w:rStyle w:val="Hyperlink"/>
                 </w:rPr>
                 <w:t>www.mercadopublico.cl</w:t>
               </w:r>
@@ -2382,23 +2382,86 @@
           </w:p>
           <w:p>
             <w:pPr>
+              <w:pStyle w:val="Heading2"/>
+              <w:rPr>
+                <w:lang w:val="es-CL"/>
+              </w:rPr>
+            </w:pPr>
+            <w:bookmarkStart w:id="2" w:name="_Toc109634859"/>
+            <w:r>
+              <w:rPr>
+                <w:lang w:val="es-CL"/>
+              </w:rPr>
+              <w:t>Justificación</w:t>
+            </w:r>
+            <w:bookmarkEnd w:id="2"/>
+          </w:p>
+          <w:p>
+            <w:pPr>
               <w:pStyle w:val="Body"/>
             </w:pPr>
             <w:r>
-              <w:t>En resumen, este problema es fácilmente abordable con una máquina la cual pueda resolver estas dificultados sin problema. Es así como nuestro trabajo se enfoca en construir una herramienta de inteligencia artificial la cual automatice el proceso de búsqueda de productos y servicios clasificando aquellas licitaciones en las cuales una empresa o persona pueda participar. Así les permite enfocar esfuerzos y recursos en ganar las licitaciones identificadas</w:t>
-            </w:r>
-            <w:commentRangeStart w:id="2"/>
+              <w:t>E</w:t>
+            </w:r>
+            <w:r>
+              <w:t>ste problema es fácilmente abordable con una máquina</w:t>
+            </w:r>
+            <w:r>
+              <w:t xml:space="preserve">/robot, a la cual caracterizaremos nombrándolo: </w:t>
+            </w:r>
+            <w:r>
+              <w:rPr>
+                <w:b/>
+                <w:bCs/>
+                <w:u w:val="single"/>
+              </w:rPr>
+              <w:t>Juanito</w:t>
+            </w:r>
+            <w:r>
+              <w:t xml:space="preserve"> a modo de representar a esa persona que realiza el trabajo de búsqueda de oportunidades en licitaciones públicas. Este robot debe ser capaz de </w:t>
+            </w:r>
+            <w:r>
+              <w:t xml:space="preserve">resolver </w:t>
+            </w:r>
+            <w:r>
+              <w:t xml:space="preserve">tales </w:t>
+            </w:r>
+            <w:r>
+              <w:t>dificultad</w:t>
+            </w:r>
+            <w:r>
+              <w:t>e</w:t>
+            </w:r>
+            <w:r>
+              <w:t xml:space="preserve">s </w:t>
+            </w:r>
+            <w:r>
+              <w:t xml:space="preserve">a un costo </w:t>
+            </w:r>
+            <w:r>
+              <w:t xml:space="preserve">menor en </w:t>
+            </w:r>
+            <w:r>
+              <w:t>esfuerzo</w:t>
+            </w:r>
+            <w:r>
+              <w:t xml:space="preserve"> y tiempo</w:t>
+            </w:r>
+            <w:r>
+              <w:t xml:space="preserve"> en comparación al </w:t>
+            </w:r>
+            <w:r>
+              <w:t xml:space="preserve">que tenga para </w:t>
+            </w:r>
+            <w:r>
+              <w:t>un</w:t>
+            </w:r>
+            <w:r>
+              <w:t xml:space="preserve"> ser humano</w:t>
+            </w:r>
             <w:r>
               <w:t>.</w:t>
             </w:r>
-            <w:commentRangeEnd w:id="2"/>
-            <w:r>
-              <w:rPr>
-                <w:rStyle w:val="Refdecomentario"/>
-                <w:lang w:val="en-US"/>
-              </w:rPr>
-              <w:commentReference w:id="2"/>
-            </w:r>
           </w:p>
           <w:p>
             <w:pPr>
@@ -2410,7 +2473,105 @@
               <w:pStyle w:val="Body"/>
             </w:pPr>
             <w:r>
-              <w:t>CLIENTMETRICA (CLIENTE)</w:t>
+              <w:t>E</w:t>
+            </w:r>
+            <w:r>
+              <w:t>s</w:t>
+            </w:r>
+            <w:r>
+              <w:t xml:space="preserve"> la empresa ClientMetrica quien</w:t>
+            </w:r>
+            <w:r>
+              <w:t xml:space="preserve"> nos</w:t>
+            </w:r>
+            <w:r>
+              <w:t xml:space="preserve"> </w:t>
+            </w:r>
+            <w:r>
+              <w:t>presenta</w:t>
+            </w:r>
+            <w:r>
+              <w:t xml:space="preserve"> </w:t>
+            </w:r>
+            <w:r>
+              <w:t xml:space="preserve">tal </w:t>
+            </w:r>
+            <w:r>
+              <w:t xml:space="preserve">desafío </w:t>
+            </w:r>
+            <w:r>
+              <w:t xml:space="preserve">dado </w:t>
+            </w:r>
+            <w:r>
+              <w:t xml:space="preserve">que </w:t>
+            </w:r>
+            <w:r>
+              <w:t xml:space="preserve">detectó este </w:t>
+            </w:r>
+            <w:r>
+              <w:t xml:space="preserve">problema </w:t>
+            </w:r>
+            <w:r>
+              <w:t xml:space="preserve">como </w:t>
+            </w:r>
+            <w:r>
+              <w:t xml:space="preserve">un </w:t>
+            </w:r>
+            <w:r>
+              <w:t xml:space="preserve">patrón que se repetía </w:t>
+            </w:r>
+            <w:r>
+              <w:t xml:space="preserve">en </w:t>
+            </w:r>
+            <w:r>
+              <w:t xml:space="preserve">la mayoría de los procesos de </w:t>
+            </w:r>
+            <w:r>
+              <w:t>prospección</w:t>
+            </w:r>
+            <w:r>
+              <w:t xml:space="preserve"> de </w:t>
+            </w:r>
+            <w:r>
+              <w:t>sus clientes</w:t>
+            </w:r>
+            <w:r>
+              <w:t xml:space="preserve">. </w:t>
+            </w:r>
+            <w:r>
+              <w:t>De esta forma</w:t>
+            </w:r>
+            <w:r>
+              <w:t xml:space="preserve">, el modelo resultante servirá para ofrecer un servicio a las empresas </w:t>
+            </w:r>
+            <w:proofErr w:type="spellStart"/>
+            <w:r>
+              <w:t>el</w:t>
+            </w:r>
+            <w:proofErr w:type="spellEnd"/>
+            <w:r>
+              <w:t xml:space="preserve"> cual </w:t>
+            </w:r>
+            <w:r>
+              <w:t>les permita reducir sus tiempos de búsqueda, mejore su tasa de éxito de encontrar oportunidades</w:t>
+            </w:r>
+            <w:r>
+              <w:t xml:space="preserve"> y no perder oportunidades</w:t>
+            </w:r>
+            <w:r>
+              <w:t xml:space="preserve">, </w:t>
+            </w:r>
+            <w:r>
+              <w:t xml:space="preserve">así como redirigir </w:t>
+            </w:r>
+            <w:r>
+              <w:t xml:space="preserve">esfuerzos </w:t>
+            </w:r>
+            <w:r>
+              <w:t xml:space="preserve">del equipo comercial </w:t>
+            </w:r>
+            <w:r>
+              <w:t xml:space="preserve">a preparar la oferta para ganarse la licitación. </w:t>
             </w:r>
           </w:p>
           <w:p>
@@ -2420,17 +2581,75 @@
           </w:p>
           <w:p>
             <w:pPr>
-              <w:pStyle w:val="Ttulo2"/>
-              <w:rPr>
-                <w:lang w:val="es-CL"/>
-              </w:rPr>
-            </w:pPr>
-            <w:bookmarkStart w:id="3" w:name="_Toc109634859"/>
-            <w:r>
-              <w:rPr>
-                <w:lang w:val="es-CL"/>
-              </w:rPr>
-              <w:t>Justificación</w:t>
+              <w:pStyle w:val="Body"/>
+            </w:pPr>
+            <w:r>
+              <w:t xml:space="preserve">Por lo tanto, </w:t>
+            </w:r>
+            <w:r>
+              <w:t>nuestro trabajo se enfoca</w:t>
+            </w:r>
+            <w:r>
+              <w:t>rá</w:t>
+            </w:r>
+            <w:r>
+              <w:t xml:space="preserve"> en construir una herramienta de inteligencia artificial la cual automatice el proceso de búsqueda de productos y servicios clasificando aquellas licitaciones en las cuales una empresa o persona pueda participar</w:t>
+            </w:r>
+            <w:r>
+              <w:t>.</w:t>
+            </w:r>
+          </w:p>
+          <w:p>
+            <w:pPr>
+              <w:pStyle w:val="Body"/>
+            </w:pPr>
+          </w:p>
+          <w:p>
+            <w:pPr>
+              <w:pStyle w:val="Body"/>
+            </w:pPr>
+            <w:r>
+              <w:t>Para las personas naturales o jurídicas que desean participar en las licitaciones públicas, este modelo les permitirá obtener información sobre las licitaciones en las que puedan optar teniendo probabilidades de éxito, lo que ayuda a reducir el trabajo manual que lleva al desgaste físico y emocional de la persona quien realiza la búsqueda, disminuir el tiempo de exploración y errores que se puedan cometer en el proceso.</w:t>
+            </w:r>
+          </w:p>
+          <w:p>
+            <w:pPr>
+              <w:pStyle w:val="Body"/>
+            </w:pPr>
+          </w:p>
+          <w:p>
+            <w:pPr>
+              <w:pStyle w:val="Body"/>
+            </w:pPr>
+          </w:p>
+          <w:p>
+            <w:pPr>
+              <w:pStyle w:val="Body"/>
+            </w:pPr>
+          </w:p>
+          <w:p>
+            <w:pPr>
+              <w:pStyle w:val="Body"/>
+            </w:pPr>
+          </w:p>
+          <w:p>
+            <w:pPr>
+              <w:pStyle w:val="Body"/>
+            </w:pPr>
+          </w:p>
+          <w:p>
+            <w:pPr>
+              <w:pStyle w:val="Heading2"/>
+              <w:rPr>
+                <w:lang w:val="es-CL"/>
+              </w:rPr>
+            </w:pPr>
+            <w:bookmarkStart w:id="3" w:name="_Toc109634860"/>
+            <w:r>
+              <w:rPr>
+                <w:lang w:val="es-CL"/>
+              </w:rPr>
+              <w:t>Objetivo General</w:t>
             </w:r>
             <w:bookmarkEnd w:id="3"/>
           </w:p>
@@ -2439,81 +2658,84 @@
               <w:pStyle w:val="Body"/>
             </w:pPr>
             <w:r>
-              <w:t>Participar en licitaciones públicas suele generar muchas dudas e incertidumbres sobre los requisitos que se deben cumplir para ganarlas, encontrar la licitación que se adapte al proveedor según producto y cantidades, estar en constante proceso de búsqueda de nuevas licitaciones y una de las más importantes, no perder oportunidades para licitar.</w:t>
-            </w:r>
-          </w:p>
-          <w:p>
-            <w:pPr>
-              <w:rPr>
-                <w:lang w:val="es-CL"/>
-              </w:rPr>
-            </w:pPr>
-          </w:p>
-          <w:p>
-            <w:pPr>
-              <w:pStyle w:val="Body"/>
-            </w:pPr>
-            <w:r>
-              <w:t>Para las personas naturales o jurídicas que desean participar en las licitaciones públicas, este modelo les permitirá obtener información sobre las licitaciones en las que puedan optar teniendo probabilidades de éxito, lo que ayuda a reducir el trabajo manual que lleva al desgaste físico y emocional de la persona quien realiza la búsqueda, disminuir el tiempo de exploración y errores que se puedan cometer en el proceso.</w:t>
-            </w:r>
-          </w:p>
-          <w:p>
-            <w:pPr>
-              <w:pStyle w:val="Body"/>
-            </w:pPr>
-          </w:p>
-          <w:p>
-            <w:pPr>
-              <w:pStyle w:val="Ttulo2"/>
-              <w:rPr>
-                <w:lang w:val="es-CL"/>
-              </w:rPr>
-            </w:pPr>
-            <w:bookmarkStart w:id="4" w:name="_Toc109634860"/>
-            <w:r>
-              <w:rPr>
-                <w:lang w:val="es-CL"/>
-              </w:rPr>
-              <w:t>Objetivo General</w:t>
+              <w:t xml:space="preserve">Crear un modelo </w:t>
+            </w:r>
+            <w:r>
+              <w:t xml:space="preserve">de machine </w:t>
+            </w:r>
+            <w:proofErr w:type="spellStart"/>
+            <w:r>
+              <w:t>learning</w:t>
+            </w:r>
+            <w:proofErr w:type="spellEnd"/>
+            <w:r>
+              <w:t xml:space="preserve"> </w:t>
+            </w:r>
+            <w:r>
+              <w:t xml:space="preserve">que </w:t>
+            </w:r>
+            <w:r>
+              <w:t>identifique</w:t>
+            </w:r>
+            <w:r>
+              <w:t>,</w:t>
+            </w:r>
+            <w:r>
+              <w:t xml:space="preserve"> </w:t>
+            </w:r>
+            <w:r>
+              <w:t xml:space="preserve">dentro de un listado de </w:t>
+            </w:r>
+            <w:r>
+              <w:t xml:space="preserve">licitaciones públicas </w:t>
+            </w:r>
+            <w:r>
+              <w:t>(de</w:t>
+            </w:r>
+            <w:r>
+              <w:t xml:space="preserve"> Chile</w:t>
+            </w:r>
+            <w:r>
+              <w:t>),</w:t>
+            </w:r>
+            <w:r>
+              <w:t xml:space="preserve"> </w:t>
+            </w:r>
+            <w:r>
+              <w:t xml:space="preserve">aquellas donde una empresa o persona </w:t>
+            </w:r>
+            <w:r>
+              <w:t xml:space="preserve">pueda participar </w:t>
+            </w:r>
+            <w:r>
+              <w:t xml:space="preserve">con </w:t>
+            </w:r>
+            <w:r>
+              <w:t xml:space="preserve">su catálogo de productos y/o servicios. </w:t>
+            </w:r>
+          </w:p>
+          <w:p>
+            <w:pPr>
+              <w:rPr>
+                <w:lang w:val="es-CL"/>
+              </w:rPr>
+            </w:pPr>
+          </w:p>
+          <w:p>
+            <w:pPr>
+              <w:pStyle w:val="Heading3"/>
+              <w:rPr>
+                <w:lang w:val="es-CL"/>
+              </w:rPr>
+            </w:pPr>
+            <w:bookmarkStart w:id="4" w:name="_Toc109634861"/>
+            <w:r>
+              <w:rPr>
+                <w:lang w:val="es-CL"/>
+              </w:rPr>
+              <w:t>Objetivos Específicos</w:t>
             </w:r>
             <w:bookmarkEnd w:id="4"/>
-          </w:p>
-          <w:p>
-            <w:pPr>
-              <w:pStyle w:val="Body"/>
-            </w:pPr>
-            <w:r>
-              <w:t xml:space="preserve">Crear un modelo que </w:t>
-            </w:r>
-            <w:r>
-              <w:t>identifique</w:t>
-            </w:r>
-            <w:r>
-              <w:t xml:space="preserve"> las licitaciones públicas en Chile en las que el proveedor interesado pueda participar según su catálogo de productos y/o servicios. </w:t>
-            </w:r>
-          </w:p>
-          <w:p>
-            <w:pPr>
-              <w:rPr>
-                <w:lang w:val="es-CL"/>
-              </w:rPr>
-            </w:pPr>
-          </w:p>
-          <w:p>
-            <w:pPr>
-              <w:pStyle w:val="Ttulo3"/>
-              <w:rPr>
-                <w:lang w:val="es-CL"/>
-              </w:rPr>
-            </w:pPr>
-            <w:bookmarkStart w:id="5" w:name="_Toc109634861"/>
-            <w:r>
-              <w:rPr>
-                <w:lang w:val="es-CL"/>
-              </w:rPr>
-              <w:t>Objetivos Específicos</w:t>
-            </w:r>
-            <w:bookmarkEnd w:id="5"/>
           </w:p>
           <w:p>
             <w:pPr>
@@ -2566,11 +2788,31 @@
               </w:numPr>
             </w:pPr>
             <w:r>
-              <w:lastRenderedPageBreak/>
-              <w:t>Automatizar la búsqueda de productos o servicios en licitaciones públicas</w:t>
+              <w:t xml:space="preserve">Construir un algoritmo que permita clasificar </w:t>
+            </w:r>
+            <w:r>
+              <w:t>si una licitación aplica o no para participar con los</w:t>
+            </w:r>
+            <w:r>
+              <w:t xml:space="preserve"> productos o servicios </w:t>
+            </w:r>
+            <w:r>
+              <w:t>del cliente</w:t>
             </w:r>
             <w:r>
               <w:t>.</w:t>
+            </w:r>
+          </w:p>
+          <w:p>
+            <w:pPr>
+              <w:pStyle w:val="Body"/>
+              <w:numPr>
+                <w:ilvl w:val="0"/>
+                <w:numId w:val="28"/>
+              </w:numPr>
+            </w:pPr>
+            <w:r>
+              <w:t xml:space="preserve">Lograr que el modelo tenga un grado de confianza tal que nos permita llevarlo a producción. </w:t>
             </w:r>
           </w:p>
           <w:p>
@@ -2622,13 +2864,13 @@
                           <pic:cNvPicPr/>
                         </pic:nvPicPr>
                         <pic:blipFill>
-                          <a:blip r:embed="rId20">
+                          <a:blip r:embed="rId17">
                             <a:extLst>
                               <a:ext uri="{28A0092B-C50C-407E-A947-70E740481C1C}">
                                 <a14:useLocalDpi xmlns:a14="http://schemas.microsoft.com/office/drawing/2010/main" val="0"/>
                               </a:ext>
                               <a:ext uri="{96DAC541-7B7A-43D3-8B79-37D633B846F1}">
-                                <asvg:svgBlip xmlns:asvg="http://schemas.microsoft.com/office/drawing/2016/SVG/main" r:embed="rId21"/>
+                                <asvg:svgBlip xmlns:asvg="http://schemas.microsoft.com/office/drawing/2016/SVG/main" r:embed="rId18"/>
                               </a:ext>
                             </a:extLst>
                           </a:blip>
@@ -2685,13 +2927,13 @@
                           <pic:cNvPicPr/>
                         </pic:nvPicPr>
                         <pic:blipFill>
-                          <a:blip r:embed="rId22">
+                          <a:blip r:embed="rId19">
                             <a:extLst>
                               <a:ext uri="{28A0092B-C50C-407E-A947-70E740481C1C}">
                                 <a14:useLocalDpi xmlns:a14="http://schemas.microsoft.com/office/drawing/2010/main" val="0"/>
                               </a:ext>
                               <a:ext uri="{96DAC541-7B7A-43D3-8B79-37D633B846F1}">
-                                <asvg:svgBlip xmlns:asvg="http://schemas.microsoft.com/office/drawing/2016/SVG/main" r:embed="rId23"/>
+                                <asvg:svgBlip xmlns:asvg="http://schemas.microsoft.com/office/drawing/2016/SVG/main" r:embed="rId20"/>
                               </a:ext>
                             </a:extLst>
                           </a:blip>
@@ -2744,13 +2986,13 @@
                           <pic:cNvPicPr/>
                         </pic:nvPicPr>
                         <pic:blipFill>
-                          <a:blip r:embed="rId24">
+                          <a:blip r:embed="rId21">
                             <a:extLst>
                               <a:ext uri="{28A0092B-C50C-407E-A947-70E740481C1C}">
                                 <a14:useLocalDpi xmlns:a14="http://schemas.microsoft.com/office/drawing/2010/main" val="0"/>
                               </a:ext>
                               <a:ext uri="{96DAC541-7B7A-43D3-8B79-37D633B846F1}">
-                                <asvg:svgBlip xmlns:asvg="http://schemas.microsoft.com/office/drawing/2016/SVG/main" r:embed="rId25"/>
+                                <asvg:svgBlip xmlns:asvg="http://schemas.microsoft.com/office/drawing/2016/SVG/main" r:embed="rId22"/>
                               </a:ext>
                             </a:extLst>
                           </a:blip>
@@ -2817,7 +3059,37 @@
               <w:rPr>
                 <w:lang w:val="es-CL"/>
               </w:rPr>
-              <w:t>No se puede filtrar por descripción de la licitación.</w:t>
+              <w:t xml:space="preserve">No </w:t>
+            </w:r>
+            <w:r>
+              <w:rPr>
+                <w:lang w:val="es-CL"/>
+              </w:rPr>
+              <w:t>existe en las opciones de búsqueda el criterio de filtrar por producto para</w:t>
+            </w:r>
+            <w:r>
+              <w:rPr>
+                <w:lang w:val="es-CL"/>
+              </w:rPr>
+              <w:t xml:space="preserve"> </w:t>
+            </w:r>
+            <w:r>
+              <w:rPr>
+                <w:lang w:val="es-CL"/>
+              </w:rPr>
+              <w:t>las licitaciones</w:t>
+            </w:r>
+            <w:r>
+              <w:rPr>
+                <w:lang w:val="es-CL"/>
+              </w:rPr>
+              <w:t xml:space="preserve"> de Mercado Público</w:t>
+            </w:r>
+            <w:r>
+              <w:rPr>
+                <w:lang w:val="es-CL"/>
+              </w:rPr>
+              <w:t>.</w:t>
             </w:r>
           </w:p>
         </w:tc>
@@ -2859,7 +3131,25 @@
               <w:rPr>
                 <w:lang w:val="es-CL"/>
               </w:rPr>
-              <w:t>Es difícil identificar a simple vista las licitaciones en las que un proveedor pueda optar.</w:t>
+              <w:t xml:space="preserve">Es difícil identificar licitaciones en las que un proveedor pueda </w:t>
+            </w:r>
+            <w:r>
+              <w:rPr>
+                <w:lang w:val="es-CL"/>
+              </w:rPr>
+              <w:t>postular</w:t>
+            </w:r>
+            <w:r>
+              <w:rPr>
+                <w:lang w:val="es-CL"/>
+              </w:rPr>
+              <w:t xml:space="preserve"> dentro del resultado de búsqueda</w:t>
+            </w:r>
+            <w:r>
+              <w:rPr>
+                <w:lang w:val="es-CL"/>
+              </w:rPr>
+              <w:t>.</w:t>
             </w:r>
           </w:p>
         </w:tc>
@@ -3000,76 +3290,87 @@
     </w:tbl>
     <w:p>
       <w:pPr>
-        <w:pStyle w:val="Ttulo1"/>
+        <w:pStyle w:val="Heading1"/>
         <w:rPr>
           <w:lang w:val="es-CL"/>
         </w:rPr>
       </w:pPr>
-      <w:bookmarkStart w:id="6" w:name="_Toc109634862"/>
+      <w:bookmarkStart w:id="5" w:name="_Toc109634862"/>
       <w:r>
         <w:rPr>
           <w:lang w:val="es-CL"/>
         </w:rPr>
         <w:t>Ejecución del Proyecto</w:t>
       </w:r>
+      <w:bookmarkEnd w:id="5"/>
+    </w:p>
+    <w:p>
+      <w:pPr>
+        <w:pStyle w:val="Body"/>
+      </w:pPr>
+      <w:r>
+        <w:t xml:space="preserve">Para abordar el desafío </w:t>
+      </w:r>
+    </w:p>
+    <w:p>
+      <w:pPr>
+        <w:pStyle w:val="Body"/>
+      </w:pPr>
+      <w:r>
+        <w:t xml:space="preserve">Para el des </w:t>
+      </w:r>
+      <w:r>
+        <w:t xml:space="preserve">Esta etapa tuvo como finalidad describir y definir el modelo siguiendo el proceso completo del ciclo de vida del Machine </w:t>
+      </w:r>
+      <w:proofErr w:type="spellStart"/>
+      <w:r>
+        <w:t>Learning</w:t>
+      </w:r>
+      <w:proofErr w:type="spellEnd"/>
+      <w:r>
+        <w:t xml:space="preserve"> comenzando por la obtención de los datos, seguido por su análisis, preparación, modelamiento, evaluación, producción y finalizando con un </w:t>
+      </w:r>
+      <w:proofErr w:type="spellStart"/>
+      <w:r>
+        <w:t>feedback</w:t>
+      </w:r>
+      <w:proofErr w:type="spellEnd"/>
+      <w:r>
+        <w:t xml:space="preserve">, a partir de este último, según las conclusiones, se corrigen los errores y se repite el ciclo hasta tener un modelo que pueda generar resultados verídicos y deseables. </w:t>
+      </w:r>
+    </w:p>
+    <w:p>
+      <w:pPr>
+        <w:pStyle w:val="Body"/>
+      </w:pPr>
+    </w:p>
+    <w:p>
+      <w:pPr>
+        <w:pStyle w:val="Heading2"/>
+        <w:rPr>
+          <w:lang w:val="es-CL"/>
+        </w:rPr>
+      </w:pPr>
+      <w:bookmarkStart w:id="6" w:name="_Toc109634863"/>
+      <w:r>
+        <w:rPr>
+          <w:lang w:val="es-CL"/>
+        </w:rPr>
+        <w:t>Ciclo Metodologí</w:t>
+      </w:r>
+      <w:r>
+        <w:rPr>
+          <w:lang w:val="es-CL"/>
+        </w:rPr>
+        <w:t>co de</w:t>
+      </w:r>
+      <w:r>
+        <w:rPr>
+          <w:lang w:val="es-CL"/>
+        </w:rPr>
+        <w:t xml:space="preserve"> Data Science</w:t>
+      </w:r>
       <w:bookmarkEnd w:id="6"/>
-    </w:p>
-    <w:p>
-      <w:pPr>
-        <w:pStyle w:val="Body"/>
-      </w:pPr>
-      <w:r>
-        <w:t xml:space="preserve">Esta etapa tuvo como finalidad describir y definir el modelo siguiendo el proceso completo del ciclo de vida del Machine </w:t>
-      </w:r>
-      <w:proofErr w:type="spellStart"/>
-      <w:r>
-        <w:t>Learning</w:t>
-      </w:r>
-      <w:proofErr w:type="spellEnd"/>
-      <w:r>
-        <w:t xml:space="preserve"> comenzando por la obtención de los datos, seguido por su análisis, preparación, modelamiento, evaluación, producción y finalizando con un </w:t>
-      </w:r>
-      <w:proofErr w:type="spellStart"/>
-      <w:r>
-        <w:t>feedback</w:t>
-      </w:r>
-      <w:proofErr w:type="spellEnd"/>
-      <w:r>
-        <w:t xml:space="preserve">, a partir de este último, según las conclusiones, se corrigen los errores y se repite el ciclo hasta tener un modelo que pueda generar resultados verídicos y deseables. </w:t>
-      </w:r>
-    </w:p>
-    <w:p>
-      <w:pPr>
-        <w:pStyle w:val="Body"/>
-      </w:pPr>
-    </w:p>
-    <w:p>
-      <w:pPr>
-        <w:pStyle w:val="Ttulo2"/>
-        <w:rPr>
-          <w:lang w:val="es-CL"/>
-        </w:rPr>
-      </w:pPr>
-      <w:bookmarkStart w:id="7" w:name="_Toc109634863"/>
-      <w:r>
-        <w:rPr>
-          <w:lang w:val="es-CL"/>
-        </w:rPr>
-        <w:t>Ciclo Metodologí</w:t>
-      </w:r>
-      <w:r>
-        <w:rPr>
-          <w:lang w:val="es-CL"/>
-        </w:rPr>
-        <w:t>co de</w:t>
-      </w:r>
-      <w:r>
-        <w:rPr>
-          <w:lang w:val="es-CL"/>
-        </w:rPr>
-        <w:t xml:space="preserve"> Data Science</w:t>
-      </w:r>
-      <w:bookmarkEnd w:id="7"/>
     </w:p>
     <w:p>
       <w:pPr>
@@ -3095,7 +3396,7 @@
                     <pic:cNvPicPr/>
                   </pic:nvPicPr>
                   <pic:blipFill>
-                    <a:blip r:embed="rId26" cstate="print">
+                    <a:blip r:embed="rId23" cstate="print">
                       <a:extLst>
                         <a:ext uri="{28A0092B-C50C-407E-A947-70E740481C1C}">
                           <a14:useLocalDpi xmlns:a14="http://schemas.microsoft.com/office/drawing/2010/main" val="0"/>
@@ -3129,7 +3430,7 @@
     </w:p>
     <w:p>
       <w:pPr>
-        <w:pStyle w:val="Ttulo2"/>
+        <w:pStyle w:val="Heading2"/>
         <w:numPr>
           <w:ilvl w:val="0"/>
           <w:numId w:val="29"/>
@@ -3143,7 +3444,6 @@
         <w:rPr>
           <w:lang w:val="es-CL"/>
         </w:rPr>
-        <w:lastRenderedPageBreak/>
         <w:t>Entendimiento del Negocio y Acercamiento Analítico</w:t>
       </w:r>
     </w:p>
@@ -3220,7 +3520,7 @@
     </w:p>
     <w:p>
       <w:pPr>
-        <w:pStyle w:val="Ttulo2"/>
+        <w:pStyle w:val="Heading2"/>
         <w:numPr>
           <w:ilvl w:val="0"/>
           <w:numId w:val="29"/>
@@ -3230,7 +3530,7 @@
           <w:lang w:val="es-CL"/>
         </w:rPr>
       </w:pPr>
-      <w:bookmarkStart w:id="8" w:name="_Toc109634864"/>
+      <w:bookmarkStart w:id="7" w:name="_Toc109634864"/>
       <w:r>
         <w:rPr>
           <w:lang w:val="es-CL"/>
@@ -3243,8 +3543,8 @@
         </w:rPr>
         <w:t xml:space="preserve">btención de los </w:t>
       </w:r>
+      <w:commentRangeStart w:id="8"/>
       <w:commentRangeStart w:id="9"/>
-      <w:commentRangeStart w:id="10"/>
       <w:r>
         <w:rPr>
           <w:lang w:val="es-CL"/>
@@ -3257,6 +3557,13 @@
         </w:rPr>
         <w:t>atos</w:t>
       </w:r>
+      <w:commentRangeEnd w:id="8"/>
+      <w:r>
+        <w:rPr>
+          <w:lang w:val="es-CL"/>
+        </w:rPr>
+        <w:commentReference w:id="8"/>
+      </w:r>
       <w:commentRangeEnd w:id="9"/>
       <w:r>
         <w:rPr>
@@ -3264,20 +3571,18 @@
         </w:rPr>
         <w:commentReference w:id="9"/>
       </w:r>
-      <w:commentRangeEnd w:id="10"/>
+      <w:bookmarkEnd w:id="7"/>
       <w:r>
         <w:rPr>
           <w:lang w:val="es-CL"/>
         </w:rPr>
-        <w:commentReference w:id="10"/>
-      </w:r>
-      <w:bookmarkEnd w:id="8"/>
-      <w:r>
-        <w:rPr>
-          <w:lang w:val="es-CL"/>
-        </w:rPr>
         <w:t xml:space="preserve"> </w:t>
       </w:r>
+    </w:p>
+    <w:p>
+      <w:pPr>
+        <w:pStyle w:val="Body"/>
+      </w:pPr>
     </w:p>
     <w:p>
       <w:pPr>
@@ -3599,8 +3904,8 @@
         </w:rPr>
         <w:t>L</w:t>
       </w:r>
+      <w:commentRangeStart w:id="10"/>
       <w:commentRangeStart w:id="11"/>
-      <w:commentRangeStart w:id="12"/>
       <w:r>
         <w:rPr>
           <w:rFonts w:asciiTheme="minorHAnsi" w:eastAsiaTheme="minorHAnsi" w:hAnsiTheme="minorHAnsi" w:cstheme="minorBidi"/>
@@ -3626,23 +3931,23 @@
         </w:rPr>
         <w:t xml:space="preserve"> o marca que identifica si la licitación es o no negocio</w:t>
       </w:r>
-      <w:commentRangeEnd w:id="11"/>
-      <w:r>
-        <w:rPr>
-          <w:rStyle w:val="Refdecomentario"/>
+      <w:commentRangeEnd w:id="10"/>
+      <w:r>
+        <w:rPr>
+          <w:rStyle w:val="CommentReference"/>
           <w:rFonts w:asciiTheme="minorHAnsi" w:eastAsiaTheme="minorHAnsi" w:hAnsiTheme="minorHAnsi" w:cstheme="minorBidi"/>
           <w:lang w:val="en-US" w:eastAsia="en-US"/>
         </w:rPr>
-        <w:commentReference w:id="11"/>
-      </w:r>
-      <w:commentRangeEnd w:id="12"/>
-      <w:r>
-        <w:rPr>
-          <w:rStyle w:val="Refdecomentario"/>
+        <w:commentReference w:id="10"/>
+      </w:r>
+      <w:commentRangeEnd w:id="11"/>
+      <w:r>
+        <w:rPr>
+          <w:rStyle w:val="CommentReference"/>
           <w:rFonts w:asciiTheme="minorHAnsi" w:eastAsiaTheme="minorHAnsi" w:hAnsiTheme="minorHAnsi" w:cstheme="minorBidi"/>
           <w:lang w:val="en-US" w:eastAsia="en-US"/>
         </w:rPr>
-        <w:commentReference w:id="12"/>
+        <w:commentReference w:id="11"/>
       </w:r>
     </w:p>
     <w:p>
@@ -3672,7 +3977,7 @@
     </w:p>
     <w:p>
       <w:pPr>
-        <w:pStyle w:val="Ttulo2"/>
+        <w:pStyle w:val="Heading2"/>
         <w:numPr>
           <w:ilvl w:val="0"/>
           <w:numId w:val="29"/>
@@ -3682,7 +3987,7 @@
           <w:lang w:val="es-CL"/>
         </w:rPr>
       </w:pPr>
-      <w:bookmarkStart w:id="13" w:name="_Toc109634865"/>
+      <w:bookmarkStart w:id="12" w:name="_Toc109634865"/>
       <w:r>
         <w:rPr>
           <w:lang w:val="es-CL"/>
@@ -3695,7 +4000,7 @@
         </w:rPr>
         <w:t>nálisis de los Datos</w:t>
       </w:r>
-      <w:bookmarkEnd w:id="13"/>
+      <w:bookmarkEnd w:id="12"/>
     </w:p>
     <w:p>
       <w:pPr>
@@ -3742,7 +4047,6 @@
         <w:pStyle w:val="Body"/>
       </w:pPr>
       <w:r>
-        <w:lastRenderedPageBreak/>
         <w:t xml:space="preserve">Asimismo, las </w:t>
       </w:r>
       <w:r>
@@ -3808,7 +4112,7 @@
     </w:p>
     <w:p>
       <w:pPr>
-        <w:pStyle w:val="Ttulo2"/>
+        <w:pStyle w:val="Heading2"/>
         <w:numPr>
           <w:ilvl w:val="0"/>
           <w:numId w:val="29"/>
@@ -3818,7 +4122,7 @@
           <w:lang w:val="es-CL"/>
         </w:rPr>
       </w:pPr>
-      <w:bookmarkStart w:id="14" w:name="_Toc109634866"/>
+      <w:bookmarkStart w:id="13" w:name="_Toc109634866"/>
       <w:r>
         <w:rPr>
           <w:lang w:val="es-CL"/>
@@ -3843,7 +4147,7 @@
         </w:rPr>
         <w:t>atos</w:t>
       </w:r>
-      <w:bookmarkEnd w:id="14"/>
+      <w:bookmarkEnd w:id="13"/>
     </w:p>
     <w:p>
       <w:pPr>
@@ -3854,20 +4158,20 @@
     </w:p>
     <w:p>
       <w:pPr>
-        <w:pStyle w:val="Ttulo3"/>
+        <w:pStyle w:val="Heading3"/>
         <w:rPr>
           <w:b w:val="0"/>
           <w:lang w:val="es-CL"/>
         </w:rPr>
       </w:pPr>
-      <w:bookmarkStart w:id="15" w:name="_Toc109634867"/>
+      <w:bookmarkStart w:id="14" w:name="_Toc109634867"/>
       <w:r>
         <w:rPr>
           <w:lang w:val="es-CL"/>
         </w:rPr>
         <w:t>Limpieza de Datos</w:t>
       </w:r>
-      <w:bookmarkEnd w:id="15"/>
+      <w:bookmarkEnd w:id="14"/>
     </w:p>
     <w:p>
       <w:pPr>
@@ -3920,20 +4224,20 @@
     </w:p>
     <w:p>
       <w:pPr>
-        <w:pStyle w:val="Ttulo3"/>
+        <w:pStyle w:val="Heading3"/>
         <w:rPr>
           <w:b w:val="0"/>
           <w:lang w:val="es-CL"/>
         </w:rPr>
       </w:pPr>
-      <w:bookmarkStart w:id="16" w:name="_Toc109634868"/>
+      <w:bookmarkStart w:id="15" w:name="_Toc109634868"/>
       <w:r>
         <w:rPr>
           <w:lang w:val="es-CL"/>
         </w:rPr>
         <w:t>Procesamiento de texto</w:t>
       </w:r>
-      <w:bookmarkEnd w:id="16"/>
+      <w:bookmarkEnd w:id="15"/>
     </w:p>
     <w:p>
       <w:pPr>
@@ -4024,7 +4328,11 @@
         <w:t xml:space="preserve"> de NLTK</w:t>
       </w:r>
       <w:r>
-        <w:t xml:space="preserve">, luego, empleando la matriz TF-IDF pudimos obtener la frecuencia en la que aparece cada palabra en las descripciones y al crearse la matriz, cada columna significa una palabra diferente, obteniendo de esta forma </w:t>
+        <w:t xml:space="preserve">, luego, empleando la matriz TF-IDF pudimos </w:t>
+      </w:r>
+      <w:r>
+        <w:lastRenderedPageBreak/>
+        <w:t xml:space="preserve">obtener la frecuencia en la que aparece cada palabra en las descripciones y al crearse la matriz, cada columna significa una palabra diferente, obteniendo de esta forma </w:t>
       </w:r>
       <w:r>
         <w:t>19</w:t>
@@ -4051,19 +4359,19 @@
     </w:p>
     <w:p>
       <w:pPr>
-        <w:pStyle w:val="Ttulo3"/>
+        <w:pStyle w:val="Heading3"/>
         <w:rPr>
           <w:lang w:val="es-CL"/>
         </w:rPr>
       </w:pPr>
-      <w:bookmarkStart w:id="17" w:name="_Toc109634869"/>
+      <w:bookmarkStart w:id="16" w:name="_Toc109634869"/>
       <w:r>
         <w:rPr>
           <w:lang w:val="es-CL"/>
         </w:rPr>
         <w:t>Reducción de Dimensionalidad</w:t>
       </w:r>
-      <w:bookmarkEnd w:id="17"/>
+      <w:bookmarkEnd w:id="16"/>
       <w:r>
         <w:rPr>
           <w:lang w:val="es-CL"/>
@@ -4138,23 +4446,23 @@
     </w:tbl>
     <w:p>
       <w:pPr>
-        <w:pStyle w:val="Ttulo1"/>
+        <w:pStyle w:val="Heading1"/>
         <w:rPr>
           <w:lang w:val="es-CL"/>
         </w:rPr>
       </w:pPr>
-      <w:bookmarkStart w:id="18" w:name="_Toc109634870"/>
+      <w:bookmarkStart w:id="17" w:name="_Toc109634870"/>
       <w:r>
         <w:rPr>
           <w:lang w:val="es-CL"/>
         </w:rPr>
         <w:t>Impacto y Resultado</w:t>
       </w:r>
-      <w:bookmarkEnd w:id="18"/>
-    </w:p>
-    <w:p>
-      <w:pPr>
-        <w:pStyle w:val="Ttulo2"/>
+      <w:bookmarkEnd w:id="17"/>
+    </w:p>
+    <w:p>
+      <w:pPr>
+        <w:pStyle w:val="Heading2"/>
         <w:numPr>
           <w:ilvl w:val="0"/>
           <w:numId w:val="29"/>
@@ -4164,7 +4472,7 @@
           <w:lang w:val="es-CL"/>
         </w:rPr>
       </w:pPr>
-      <w:bookmarkStart w:id="19" w:name="_Toc109634871"/>
+      <w:bookmarkStart w:id="18" w:name="_Toc109634871"/>
       <w:r>
         <w:rPr>
           <w:lang w:val="es-CL"/>
@@ -4265,7 +4573,7 @@
     </w:p>
     <w:p>
       <w:pPr>
-        <w:pStyle w:val="Ttulo2"/>
+        <w:pStyle w:val="Heading2"/>
         <w:numPr>
           <w:ilvl w:val="0"/>
           <w:numId w:val="29"/>
@@ -4281,7 +4589,7 @@
         </w:rPr>
         <w:t>Análisis de Resultados</w:t>
       </w:r>
-      <w:bookmarkEnd w:id="19"/>
+      <w:bookmarkEnd w:id="18"/>
     </w:p>
     <w:p>
       <w:pPr>
@@ -4295,7 +4603,15 @@
         <w:pStyle w:val="Body"/>
       </w:pPr>
       <w:r>
-        <w:t xml:space="preserve">En una primera iteración, se aplicó un modelo de regresión logística tomando en consideración solo las variables categóricas, es decir, los rubos y el nombre del producto, dando un total de 6,4 mil variables con un test </w:t>
+        <w:t xml:space="preserve">En una primera iteración, se aplicó un modelo de regresión logística tomando en consideración solo las variables categóricas, es decir, los rubos y el nombre del producto, dando un total de 6,4 mil variables con </w:t>
+      </w:r>
+      <w:proofErr w:type="gramStart"/>
+      <w:r>
+        <w:t>un test</w:t>
+      </w:r>
+      <w:proofErr w:type="gramEnd"/>
+      <w:r>
+        <w:t xml:space="preserve"> </w:t>
       </w:r>
       <w:proofErr w:type="spellStart"/>
       <w:r>
@@ -4339,7 +4655,7 @@
     </w:p>
     <w:tbl>
       <w:tblPr>
-        <w:tblStyle w:val="Tablaconcuadrcula"/>
+        <w:tblStyle w:val="TableGrid"/>
         <w:tblW w:w="0" w:type="auto"/>
         <w:tblLayout w:type="fixed"/>
         <w:tblLook w:val="04A0" w:firstRow="1" w:lastRow="0" w:firstColumn="1" w:lastColumn="0" w:noHBand="0" w:noVBand="1"/>
@@ -4925,7 +5241,15 @@
         <w:pStyle w:val="Body"/>
       </w:pPr>
       <w:r>
-        <w:t xml:space="preserve">A partir de estos datos, se decidió agregar a las variables las palabras contenidas en las descripciones de las licitaciones, se aplicaron 3 modelos diferentes, empleando un test </w:t>
+        <w:t xml:space="preserve">A partir de estos datos, se decidió agregar a las variables las palabras contenidas en las descripciones de las licitaciones, se aplicaron 3 modelos diferentes, empleando </w:t>
+      </w:r>
+      <w:proofErr w:type="gramStart"/>
+      <w:r>
+        <w:t>un test</w:t>
+      </w:r>
+      <w:proofErr w:type="gramEnd"/>
+      <w:r>
+        <w:t xml:space="preserve"> </w:t>
       </w:r>
       <w:proofErr w:type="spellStart"/>
       <w:r>
@@ -4971,7 +5295,7 @@
     </w:p>
     <w:tbl>
       <w:tblPr>
-        <w:tblStyle w:val="Tablaconcuadrcula"/>
+        <w:tblStyle w:val="TableGrid"/>
         <w:tblW w:w="0" w:type="auto"/>
         <w:tblLayout w:type="fixed"/>
         <w:tblLook w:val="04A0" w:firstRow="1" w:lastRow="0" w:firstColumn="1" w:lastColumn="0" w:noHBand="0" w:noVBand="1"/>
@@ -5960,7 +6284,7 @@
     </w:p>
     <w:tbl>
       <w:tblPr>
-        <w:tblStyle w:val="Tablaconcuadrcula"/>
+        <w:tblStyle w:val="TableGrid"/>
         <w:tblW w:w="0" w:type="auto"/>
         <w:tblLayout w:type="fixed"/>
         <w:tblLook w:val="04A0" w:firstRow="1" w:lastRow="0" w:firstColumn="1" w:lastColumn="0" w:noHBand="0" w:noVBand="1"/>
@@ -6810,7 +7134,7 @@
     </w:p>
     <w:tbl>
       <w:tblPr>
-        <w:tblStyle w:val="Tablaconcuadrcula"/>
+        <w:tblStyle w:val="TableGrid"/>
         <w:tblW w:w="0" w:type="auto"/>
         <w:tblLayout w:type="fixed"/>
         <w:tblLook w:val="04A0" w:firstRow="1" w:lastRow="0" w:firstColumn="1" w:lastColumn="0" w:noHBand="0" w:noVBand="1"/>
@@ -7483,7 +7807,7 @@
     </w:p>
     <w:p>
       <w:pPr>
-        <w:pStyle w:val="Ttulo3"/>
+        <w:pStyle w:val="Heading3"/>
       </w:pPr>
       <w:proofErr w:type="spellStart"/>
       <w:r>
@@ -7505,16 +7829,7 @@
         <w:pStyle w:val="Body"/>
       </w:pPr>
       <w:r>
-        <w:t xml:space="preserve">Se analizaron los errores arrojados por </w:t>
-      </w:r>
-      <w:r>
-        <w:t>el</w:t>
-      </w:r>
-      <w:r>
-        <w:t xml:space="preserve"> modelo </w:t>
-      </w:r>
-      <w:r>
-        <w:t xml:space="preserve">mediante una matriz de confusión, donde se determinó que </w:t>
+        <w:t xml:space="preserve">Se analizaron los errores arrojados por el modelo mediante una matriz de confusión, donde se determinó que </w:t>
       </w:r>
       <w:r>
         <w:t xml:space="preserve">tan solo </w:t>
@@ -7594,6 +7909,9 @@
         <w:pStyle w:val="Body"/>
       </w:pPr>
       <w:r>
+        <w:rPr>
+          <w:noProof/>
+        </w:rPr>
         <w:drawing>
           <wp:inline distT="0" distB="0" distL="0" distR="0" wp14:anchorId="63714F3E" wp14:editId="224FADF2">
             <wp:extent cx="6858000" cy="1076325"/>
@@ -7739,6 +8057,9 @@
         <w:pStyle w:val="Body"/>
       </w:pPr>
       <w:r>
+        <w:rPr>
+          <w:noProof/>
+        </w:rPr>
         <w:drawing>
           <wp:inline distT="0" distB="0" distL="0" distR="0" wp14:anchorId="47279D43" wp14:editId="0D10ED0A">
             <wp:extent cx="6858000" cy="539115"/>
@@ -7883,19 +8204,19 @@
     </w:tbl>
     <w:p>
       <w:pPr>
-        <w:pStyle w:val="Ttulo1"/>
+        <w:pStyle w:val="Heading1"/>
         <w:rPr>
           <w:lang w:val="es-CL"/>
         </w:rPr>
       </w:pPr>
-      <w:bookmarkStart w:id="20" w:name="_Toc109634872"/>
+      <w:bookmarkStart w:id="19" w:name="_Toc109634872"/>
       <w:r>
         <w:rPr>
           <w:lang w:val="es-CL"/>
         </w:rPr>
         <w:t>Líneas de Continuidad</w:t>
       </w:r>
-      <w:bookmarkEnd w:id="20"/>
+      <w:bookmarkEnd w:id="19"/>
     </w:p>
     <w:p>
       <w:pPr>
@@ -7993,19 +8314,19 @@
     </w:tbl>
     <w:p>
       <w:pPr>
-        <w:pStyle w:val="Ttulo1"/>
+        <w:pStyle w:val="Heading1"/>
         <w:rPr>
           <w:lang w:val="es-CL"/>
         </w:rPr>
       </w:pPr>
-      <w:bookmarkStart w:id="21" w:name="_Toc109634873"/>
+      <w:bookmarkStart w:id="20" w:name="_Toc109634873"/>
       <w:r>
         <w:rPr>
           <w:lang w:val="es-CL"/>
         </w:rPr>
         <w:t>Conclusiones</w:t>
       </w:r>
-      <w:bookmarkEnd w:id="21"/>
+      <w:bookmarkEnd w:id="20"/>
     </w:p>
     <w:p>
       <w:pPr>
@@ -8115,12 +8436,12 @@
     </w:p>
     <w:p>
       <w:pPr>
-        <w:pStyle w:val="Ttulo1"/>
+        <w:pStyle w:val="Heading1"/>
         <w:rPr>
           <w:lang w:val="es-CL"/>
         </w:rPr>
       </w:pPr>
-      <w:bookmarkStart w:id="22" w:name="_Toc109634874"/>
+      <w:bookmarkStart w:id="21" w:name="_Toc109634874"/>
       <w:r>
         <w:rPr>
           <w:lang w:val="es-CL"/>
@@ -8128,7 +8449,7 @@
         <w:lastRenderedPageBreak/>
         <w:t>Anexos</w:t>
       </w:r>
-      <w:bookmarkEnd w:id="22"/>
+      <w:bookmarkEnd w:id="21"/>
     </w:p>
     <w:p>
       <w:pPr>
@@ -8531,84 +8852,65 @@
 
 <file path=word/comments.xml><?xml version="1.0" encoding="utf-8"?>
 <w:comments xmlns:wpc="http://schemas.microsoft.com/office/word/2010/wordprocessingCanvas" xmlns:cx="http://schemas.microsoft.com/office/drawing/2014/chartex" xmlns:cx1="http://schemas.microsoft.com/office/drawing/2015/9/8/chartex" xmlns:cx2="http://schemas.microsoft.com/office/drawing/2015/10/21/chartex" xmlns:cx3="http://schemas.microsoft.com/office/drawing/2016/5/9/chartex" xmlns:cx4="http://schemas.microsoft.com/office/drawing/2016/5/10/chartex" xmlns:cx5="http://schemas.microsoft.com/office/drawing/2016/5/11/chartex" xmlns:cx6="http://schemas.microsoft.com/office/drawing/2016/5/12/chartex" xmlns:cx7="http://schemas.microsoft.com/office/drawing/2016/5/13/chartex" xmlns:cx8="http://schemas.microsoft.com/office/drawing/2016/5/14/chartex" xmlns:mc="http://schemas.openxmlformats.org/markup-compatibility/2006" xmlns:aink="http://schemas.microsoft.com/office/drawing/2016/ink" xmlns:am3d="http://schemas.microsoft.com/office/drawing/2017/model3d" xmlns:o="urn:schemas-microsoft-com:office:office" xmlns:oel="http://schemas.microsoft.com/office/2019/extlst" xmlns:r="http://schemas.openxmlformats.org/officeDocument/2006/relationships" xmlns:m="http://schemas.openxmlformats.org/officeDocument/2006/math" xmlns:v="urn:schemas-microsoft-com:vml" xmlns:wp14="http://schemas.microsoft.com/office/word/2010/wordprocessingDrawing" xmlns:wp="http://schemas.openxmlformats.org/drawingml/2006/wordprocessingDrawing" xmlns:w10="urn:schemas-microsoft-com:office:word" xmlns:w="http://schemas.openxmlformats.org/wordprocessingml/2006/main" xmlns:w14="http://schemas.microsoft.com/office/word/2010/wordml" xmlns:w15="http://schemas.microsoft.com/office/word/2012/wordml" xmlns:w16cex="http://schemas.microsoft.com/office/word/2018/wordml/cex" xmlns:w16cid="http://schemas.microsoft.com/office/word/2016/wordml/cid" xmlns:w16="http://schemas.microsoft.com/office/word/2018/wordml" xmlns:w16sdtdh="http://schemas.microsoft.com/office/word/2020/wordml/sdtdatahash" xmlns:w16se="http://schemas.microsoft.com/office/word/2015/wordml/symex" xmlns:wpg="http://schemas.microsoft.com/office/word/2010/wordprocessingGroup" xmlns:wpi="http://schemas.microsoft.com/office/word/2010/wordprocessingInk" xmlns:wne="http://schemas.microsoft.com/office/word/2006/wordml" xmlns:wps="http://schemas.microsoft.com/office/word/2010/wordprocessingShape" mc:Ignorable="w14 w15 w16se w16cid w16 w16cex w16sdtdh wp14">
-  <w:comment w:id="2" w:author="Autor" w:initials="A">
-    <w:p>
-      <w:pPr>
-        <w:pStyle w:val="Textocomentario"/>
-      </w:pPr>
-      <w:r>
-        <w:rPr>
-          <w:rStyle w:val="Refdecomentario"/>
+  <w:comment w:id="8" w:author="Author" w:initials="A">
+    <w:p>
+      <w:pPr>
+        <w:pStyle w:val="CommentText"/>
+      </w:pPr>
+      <w:r>
+        <w:rPr>
+          <w:rStyle w:val="CommentReference"/>
         </w:rPr>
         <w:annotationRef/>
       </w:r>
       <w:r>
+        <w:t>Por favor completar procedimiento de obtención de datos, cómo se obtuvieron de la página y los cambios que hiciste con SQL para lograr obtener el dataframe</w:t>
+      </w:r>
+    </w:p>
+  </w:comment>
+  <w:comment w:id="9" w:author="Author" w:initials="A">
+    <w:p>
+      <w:pPr>
+        <w:pStyle w:val="CommentText"/>
+      </w:pPr>
+      <w:r>
+        <w:rPr>
+          <w:rStyle w:val="CommentReference"/>
+        </w:rPr>
+        <w:annotationRef/>
+      </w:r>
+      <w:r>
         <w:rPr>
           <w:lang w:val="es-CL"/>
         </w:rPr>
-        <w:t>Nota mental, agregaría más info. Sobre el beneficiario que es Clientmetrica</w:t>
+        <w:t>OK!</w:t>
       </w:r>
     </w:p>
   </w:comment>
-  <w:comment w:id="9" w:author="Autor" w:initials="A">
-    <w:p>
-      <w:pPr>
-        <w:pStyle w:val="Textocomentario"/>
-      </w:pPr>
-      <w:r>
-        <w:rPr>
-          <w:rStyle w:val="Refdecomentario"/>
+  <w:comment w:id="10" w:author="Author" w:initials="A">
+    <w:p>
+      <w:pPr>
+        <w:pStyle w:val="CommentText"/>
+      </w:pPr>
+      <w:r>
+        <w:rPr>
+          <w:rStyle w:val="CommentReference"/>
         </w:rPr>
         <w:annotationRef/>
       </w:r>
       <w:r>
-        <w:t>Por favor completar procedimiento de obtención de datos, cómo se obtuvieron de la página y los cambios que hiciste con SQL para lograr obtener el dataframe</w:t>
+        <w:t>Está bien que se coloque kupfer?</w:t>
       </w:r>
     </w:p>
   </w:comment>
-  <w:comment w:id="10" w:author="Autor" w:initials="A">
-    <w:p>
-      <w:pPr>
-        <w:pStyle w:val="Textocomentario"/>
-      </w:pPr>
-      <w:r>
-        <w:rPr>
-          <w:rStyle w:val="Refdecomentario"/>
-        </w:rPr>
-        <w:annotationRef/>
-      </w:r>
-      <w:r>
-        <w:rPr>
-          <w:lang w:val="es-CL"/>
-        </w:rPr>
-        <w:t>OK!</w:t>
-      </w:r>
-    </w:p>
-  </w:comment>
-  <w:comment w:id="11" w:author="Autor" w:initials="A">
-    <w:p>
-      <w:pPr>
-        <w:pStyle w:val="Textocomentario"/>
-      </w:pPr>
-      <w:r>
-        <w:rPr>
-          <w:rStyle w:val="Refdecomentario"/>
-        </w:rPr>
-        <w:annotationRef/>
-      </w:r>
-      <w:r>
-        <w:t>Está bien que se coloque kupfer?</w:t>
-      </w:r>
-    </w:p>
-  </w:comment>
-  <w:comment w:id="12" w:author="Autor" w:initials="A">
-    <w:p>
-      <w:pPr>
-        <w:pStyle w:val="Textocomentario"/>
-      </w:pPr>
-      <w:r>
-        <w:rPr>
-          <w:rStyle w:val="Refdecomentario"/>
+  <w:comment w:id="11" w:author="Author" w:initials="A">
+    <w:p>
+      <w:pPr>
+        <w:pStyle w:val="CommentText"/>
+      </w:pPr>
+      <w:r>
+        <w:rPr>
+          <w:rStyle w:val="CommentReference"/>
         </w:rPr>
         <w:annotationRef/>
       </w:r>
@@ -8625,7 +8927,6 @@
 
 <file path=word/commentsExtended.xml><?xml version="1.0" encoding="utf-8"?>
 <w15:commentsEx xmlns:wpc="http://schemas.microsoft.com/office/word/2010/wordprocessingCanvas" xmlns:cx="http://schemas.microsoft.com/office/drawing/2014/chartex" xmlns:cx1="http://schemas.microsoft.com/office/drawing/2015/9/8/chartex" xmlns:cx2="http://schemas.microsoft.com/office/drawing/2015/10/21/chartex" xmlns:cx3="http://schemas.microsoft.com/office/drawing/2016/5/9/chartex" xmlns:cx4="http://schemas.microsoft.com/office/drawing/2016/5/10/chartex" xmlns:cx5="http://schemas.microsoft.com/office/drawing/2016/5/11/chartex" xmlns:cx6="http://schemas.microsoft.com/office/drawing/2016/5/12/chartex" xmlns:cx7="http://schemas.microsoft.com/office/drawing/2016/5/13/chartex" xmlns:cx8="http://schemas.microsoft.com/office/drawing/2016/5/14/chartex" xmlns:mc="http://schemas.openxmlformats.org/markup-compatibility/2006" xmlns:aink="http://schemas.microsoft.com/office/drawing/2016/ink" xmlns:am3d="http://schemas.microsoft.com/office/drawing/2017/model3d" xmlns:o="urn:schemas-microsoft-com:office:office" xmlns:oel="http://schemas.microsoft.com/office/2019/extlst" xmlns:r="http://schemas.openxmlformats.org/officeDocument/2006/relationships" xmlns:m="http://schemas.openxmlformats.org/officeDocument/2006/math" xmlns:v="urn:schemas-microsoft-com:vml" xmlns:wp14="http://schemas.microsoft.com/office/word/2010/wordprocessingDrawing" xmlns:wp="http://schemas.openxmlformats.org/drawingml/2006/wordprocessingDrawing" xmlns:w10="urn:schemas-microsoft-com:office:word" xmlns:w="http://schemas.openxmlformats.org/wordprocessingml/2006/main" xmlns:w14="http://schemas.microsoft.com/office/word/2010/wordml" xmlns:w15="http://schemas.microsoft.com/office/word/2012/wordml" xmlns:w16cex="http://schemas.microsoft.com/office/word/2018/wordml/cex" xmlns:w16cid="http://schemas.microsoft.com/office/word/2016/wordml/cid" xmlns:w16="http://schemas.microsoft.com/office/word/2018/wordml" xmlns:w16sdtdh="http://schemas.microsoft.com/office/word/2020/wordml/sdtdatahash" xmlns:w16se="http://schemas.microsoft.com/office/word/2015/wordml/symex" xmlns:wpg="http://schemas.microsoft.com/office/word/2010/wordprocessingGroup" xmlns:wpi="http://schemas.microsoft.com/office/word/2010/wordprocessingInk" xmlns:wne="http://schemas.microsoft.com/office/word/2006/wordml" xmlns:wps="http://schemas.microsoft.com/office/word/2010/wordprocessingShape" mc:Ignorable="w14 w15 w16se w16cid w16 w16cex w16sdtdh wp14">
-  <w15:commentEx w15:paraId="0666FDEA" w15:done="0"/>
   <w15:commentEx w15:paraId="1CEF27FA" w15:done="0"/>
   <w15:commentEx w15:paraId="54C7D218" w15:paraIdParent="1CEF27FA" w15:done="0"/>
   <w15:commentEx w15:paraId="1DDD5573" w15:done="0"/>
@@ -8635,7 +8936,6 @@
 
 <file path=word/commentsIds.xml><?xml version="1.0" encoding="utf-8"?>
 <w16cid:commentsIds xmlns:wpc="http://schemas.microsoft.com/office/word/2010/wordprocessingCanvas" xmlns:cx="http://schemas.microsoft.com/office/drawing/2014/chartex" xmlns:cx1="http://schemas.microsoft.com/office/drawing/2015/9/8/chartex" xmlns:cx2="http://schemas.microsoft.com/office/drawing/2015/10/21/chartex" xmlns:cx3="http://schemas.microsoft.com/office/drawing/2016/5/9/chartex" xmlns:cx4="http://schemas.microsoft.com/office/drawing/2016/5/10/chartex" xmlns:cx5="http://schemas.microsoft.com/office/drawing/2016/5/11/chartex" xmlns:cx6="http://schemas.microsoft.com/office/drawing/2016/5/12/chartex" xmlns:cx7="http://schemas.microsoft.com/office/drawing/2016/5/13/chartex" xmlns:cx8="http://schemas.microsoft.com/office/drawing/2016/5/14/chartex" xmlns:mc="http://schemas.openxmlformats.org/markup-compatibility/2006" xmlns:aink="http://schemas.microsoft.com/office/drawing/2016/ink" xmlns:am3d="http://schemas.microsoft.com/office/drawing/2017/model3d" xmlns:o="urn:schemas-microsoft-com:office:office" xmlns:oel="http://schemas.microsoft.com/office/2019/extlst" xmlns:r="http://schemas.openxmlformats.org/officeDocument/2006/relationships" xmlns:m="http://schemas.openxmlformats.org/officeDocument/2006/math" xmlns:v="urn:schemas-microsoft-com:vml" xmlns:wp14="http://schemas.microsoft.com/office/word/2010/wordprocessingDrawing" xmlns:wp="http://schemas.openxmlformats.org/drawingml/2006/wordprocessingDrawing" xmlns:w10="urn:schemas-microsoft-com:office:word" xmlns:w="http://schemas.openxmlformats.org/wordprocessingml/2006/main" xmlns:w14="http://schemas.microsoft.com/office/word/2010/wordml" xmlns:w15="http://schemas.microsoft.com/office/word/2012/wordml" xmlns:w16cex="http://schemas.microsoft.com/office/word/2018/wordml/cex" xmlns:w16cid="http://schemas.microsoft.com/office/word/2016/wordml/cid" xmlns:w16="http://schemas.microsoft.com/office/word/2018/wordml" xmlns:w16sdtdh="http://schemas.microsoft.com/office/word/2020/wordml/sdtdatahash" xmlns:w16se="http://schemas.microsoft.com/office/word/2015/wordml/symex" xmlns:wpg="http://schemas.microsoft.com/office/word/2010/wordprocessingGroup" xmlns:wpi="http://schemas.microsoft.com/office/word/2010/wordprocessingInk" xmlns:wne="http://schemas.microsoft.com/office/word/2006/wordml" xmlns:wps="http://schemas.microsoft.com/office/word/2010/wordprocessingShape" mc:Ignorable="w14 w15 w16se w16cid w16 w16cex w16sdtdh wp14">
-  <w16cid:commentId w16cid:paraId="0666FDEA" w16cid:durableId="2687C5B1"/>
   <w16cid:commentId w16cid:paraId="1CEF27FA" w16cid:durableId="2687BDFB"/>
   <w16cid:commentId w16cid:paraId="54C7D218" w16cid:durableId="2687C7F2"/>
   <w16cid:commentId w16cid:paraId="1DDD5573" w16cid:durableId="2687BDFA"/>
@@ -8666,7 +8966,7 @@
 <w:ftr xmlns:wpc="http://schemas.microsoft.com/office/word/2010/wordprocessingCanvas" xmlns:cx="http://schemas.microsoft.com/office/drawing/2014/chartex" xmlns:cx1="http://schemas.microsoft.com/office/drawing/2015/9/8/chartex" xmlns:cx2="http://schemas.microsoft.com/office/drawing/2015/10/21/chartex" xmlns:cx3="http://schemas.microsoft.com/office/drawing/2016/5/9/chartex" xmlns:cx4="http://schemas.microsoft.com/office/drawing/2016/5/10/chartex" xmlns:cx5="http://schemas.microsoft.com/office/drawing/2016/5/11/chartex" xmlns:cx6="http://schemas.microsoft.com/office/drawing/2016/5/12/chartex" xmlns:cx7="http://schemas.microsoft.com/office/drawing/2016/5/13/chartex" xmlns:cx8="http://schemas.microsoft.com/office/drawing/2016/5/14/chartex" xmlns:mc="http://schemas.openxmlformats.org/markup-compatibility/2006" xmlns:aink="http://schemas.microsoft.com/office/drawing/2016/ink" xmlns:am3d="http://schemas.microsoft.com/office/drawing/2017/model3d" xmlns:o="urn:schemas-microsoft-com:office:office" xmlns:oel="http://schemas.microsoft.com/office/2019/extlst" xmlns:r="http://schemas.openxmlformats.org/officeDocument/2006/relationships" xmlns:m="http://schemas.openxmlformats.org/officeDocument/2006/math" xmlns:v="urn:schemas-microsoft-com:vml" xmlns:wp14="http://schemas.microsoft.com/office/word/2010/wordprocessingDrawing" xmlns:wp="http://schemas.openxmlformats.org/drawingml/2006/wordprocessingDrawing" xmlns:w10="urn:schemas-microsoft-com:office:word" xmlns:w="http://schemas.openxmlformats.org/wordprocessingml/2006/main" xmlns:w14="http://schemas.microsoft.com/office/word/2010/wordml" xmlns:w15="http://schemas.microsoft.com/office/word/2012/wordml" xmlns:w16cex="http://schemas.microsoft.com/office/word/2018/wordml/cex" xmlns:w16cid="http://schemas.microsoft.com/office/word/2016/wordml/cid" xmlns:w16="http://schemas.microsoft.com/office/word/2018/wordml" xmlns:w16sdtdh="http://schemas.microsoft.com/office/word/2020/wordml/sdtdatahash" xmlns:w16se="http://schemas.microsoft.com/office/word/2015/wordml/symex" xmlns:wpg="http://schemas.microsoft.com/office/word/2010/wordprocessingGroup" xmlns:wpi="http://schemas.microsoft.com/office/word/2010/wordprocessingInk" xmlns:wne="http://schemas.microsoft.com/office/word/2006/wordml" xmlns:wps="http://schemas.microsoft.com/office/word/2010/wordprocessingShape" mc:Ignorable="w14 w15 w16se w16cid w16 w16cex w16sdtdh wp14">
   <w:tbl>
     <w:tblPr>
-      <w:tblStyle w:val="Tablaconcuadrcula"/>
+      <w:tblStyle w:val="TableGrid"/>
       <w:tblW w:w="0" w:type="auto"/>
       <w:tblBorders>
         <w:top w:val="none" w:sz="0" w:space="0" w:color="auto"/>
@@ -8698,7 +8998,7 @@
         </w:tcPr>
         <w:p>
           <w:pPr>
-            <w:pStyle w:val="Encabezado"/>
+            <w:pStyle w:val="Header"/>
           </w:pPr>
         </w:p>
       </w:tc>
@@ -8711,7 +9011,7 @@
         <w:sdt>
           <w:sdtPr>
             <w:rPr>
-              <w:rStyle w:val="Nmerodepgina"/>
+              <w:rStyle w:val="PageNumber"/>
             </w:rPr>
             <w:id w:val="396635694"/>
             <w:docPartObj>
@@ -8722,33 +9022,33 @@
           <w:sdtContent>
             <w:p>
               <w:pPr>
-                <w:pStyle w:val="Piedepgina"/>
+                <w:pStyle w:val="Footer"/>
                 <w:jc w:val="right"/>
               </w:pPr>
               <w:r>
                 <w:rPr>
-                  <w:rStyle w:val="Nmerodepgina"/>
+                  <w:rStyle w:val="PageNumber"/>
                   <w:szCs w:val="20"/>
                 </w:rPr>
                 <w:fldChar w:fldCharType="begin"/>
               </w:r>
               <w:r>
                 <w:rPr>
-                  <w:rStyle w:val="Nmerodepgina"/>
+                  <w:rStyle w:val="PageNumber"/>
                   <w:szCs w:val="20"/>
                 </w:rPr>
                 <w:instrText xml:space="preserve"> PAGE </w:instrText>
               </w:r>
               <w:r>
                 <w:rPr>
-                  <w:rStyle w:val="Nmerodepgina"/>
+                  <w:rStyle w:val="PageNumber"/>
                   <w:szCs w:val="20"/>
                 </w:rPr>
                 <w:fldChar w:fldCharType="separate"/>
               </w:r>
               <w:r>
                 <w:rPr>
-                  <w:rStyle w:val="Nmerodepgina"/>
+                  <w:rStyle w:val="PageNumber"/>
                   <w:noProof/>
                   <w:szCs w:val="20"/>
                 </w:rPr>
@@ -8756,7 +9056,7 @@
               </w:r>
               <w:r>
                 <w:rPr>
-                  <w:rStyle w:val="Nmerodepgina"/>
+                  <w:rStyle w:val="PageNumber"/>
                   <w:szCs w:val="20"/>
                 </w:rPr>
                 <w:fldChar w:fldCharType="end"/>
@@ -8769,7 +9069,7 @@
   </w:tbl>
   <w:p>
     <w:pPr>
-      <w:pStyle w:val="Piedepgina"/>
+      <w:pStyle w:val="Footer"/>
     </w:pPr>
   </w:p>
 </w:ftr>
@@ -8799,7 +9099,7 @@
   <w:sdt>
     <w:sdtPr>
       <w:rPr>
-        <w:rStyle w:val="Nmerodepgina"/>
+        <w:rStyle w:val="PageNumber"/>
       </w:rPr>
       <w:id w:val="1305045292"/>
       <w:docPartObj>
@@ -8810,26 +9110,26 @@
     <w:sdtContent>
       <w:p>
         <w:pPr>
-          <w:pStyle w:val="Encabezado"/>
+          <w:pStyle w:val="Header"/>
           <w:rPr>
-            <w:rStyle w:val="Nmerodepgina"/>
+            <w:rStyle w:val="PageNumber"/>
           </w:rPr>
         </w:pPr>
         <w:r>
           <w:rPr>
-            <w:rStyle w:val="Nmerodepgina"/>
+            <w:rStyle w:val="PageNumber"/>
           </w:rPr>
           <w:fldChar w:fldCharType="begin"/>
         </w:r>
         <w:r>
           <w:rPr>
-            <w:rStyle w:val="Nmerodepgina"/>
+            <w:rStyle w:val="PageNumber"/>
           </w:rPr>
           <w:instrText xml:space="preserve"> PAGE </w:instrText>
         </w:r>
         <w:r>
           <w:rPr>
-            <w:rStyle w:val="Nmerodepgina"/>
+            <w:rStyle w:val="PageNumber"/>
           </w:rPr>
           <w:fldChar w:fldCharType="end"/>
         </w:r>
@@ -8838,7 +9138,7 @@
   </w:sdt>
   <w:p>
     <w:pPr>
-      <w:pStyle w:val="Encabezado"/>
+      <w:pStyle w:val="Header"/>
     </w:pPr>
   </w:p>
 </w:hdr>
@@ -8848,15 +9148,15 @@
 <w:hdr xmlns:wpc="http://schemas.microsoft.com/office/word/2010/wordprocessingCanvas" xmlns:cx="http://schemas.microsoft.com/office/drawing/2014/chartex" xmlns:cx1="http://schemas.microsoft.com/office/drawing/2015/9/8/chartex" xmlns:cx2="http://schemas.microsoft.com/office/drawing/2015/10/21/chartex" xmlns:cx3="http://schemas.microsoft.com/office/drawing/2016/5/9/chartex" xmlns:cx4="http://schemas.microsoft.com/office/drawing/2016/5/10/chartex" xmlns:cx5="http://schemas.microsoft.com/office/drawing/2016/5/11/chartex" xmlns:cx6="http://schemas.microsoft.com/office/drawing/2016/5/12/chartex" xmlns:cx7="http://schemas.microsoft.com/office/drawing/2016/5/13/chartex" xmlns:cx8="http://schemas.microsoft.com/office/drawing/2016/5/14/chartex" xmlns:mc="http://schemas.openxmlformats.org/markup-compatibility/2006" xmlns:aink="http://schemas.microsoft.com/office/drawing/2016/ink" xmlns:am3d="http://schemas.microsoft.com/office/drawing/2017/model3d" xmlns:o="urn:schemas-microsoft-com:office:office" xmlns:oel="http://schemas.microsoft.com/office/2019/extlst" xmlns:r="http://schemas.openxmlformats.org/officeDocument/2006/relationships" xmlns:m="http://schemas.openxmlformats.org/officeDocument/2006/math" xmlns:v="urn:schemas-microsoft-com:vml" xmlns:wp14="http://schemas.microsoft.com/office/word/2010/wordprocessingDrawing" xmlns:wp="http://schemas.openxmlformats.org/drawingml/2006/wordprocessingDrawing" xmlns:w10="urn:schemas-microsoft-com:office:word" xmlns:w="http://schemas.openxmlformats.org/wordprocessingml/2006/main" xmlns:w14="http://schemas.microsoft.com/office/word/2010/wordml" xmlns:w15="http://schemas.microsoft.com/office/word/2012/wordml" xmlns:w16cex="http://schemas.microsoft.com/office/word/2018/wordml/cex" xmlns:w16cid="http://schemas.microsoft.com/office/word/2016/wordml/cid" xmlns:w16="http://schemas.microsoft.com/office/word/2018/wordml" xmlns:w16sdtdh="http://schemas.microsoft.com/office/word/2020/wordml/sdtdatahash" xmlns:w16se="http://schemas.microsoft.com/office/word/2015/wordml/symex" xmlns:wpg="http://schemas.microsoft.com/office/word/2010/wordprocessingGroup" xmlns:wpi="http://schemas.microsoft.com/office/word/2010/wordprocessingInk" xmlns:wne="http://schemas.microsoft.com/office/word/2006/wordml" xmlns:wps="http://schemas.microsoft.com/office/word/2010/wordprocessingShape" mc:Ignorable="w14 w15 w16se w16cid w16 w16cex w16sdtdh wp14">
   <w:p>
     <w:pPr>
-      <w:pStyle w:val="Encabezado"/>
-      <w:rPr>
-        <w:rStyle w:val="Nmerodepgina"/>
+      <w:pStyle w:val="Header"/>
+      <w:rPr>
+        <w:rStyle w:val="PageNumber"/>
       </w:rPr>
     </w:pPr>
   </w:p>
   <w:p>
     <w:pPr>
-      <w:pStyle w:val="Encabezado"/>
+      <w:pStyle w:val="Header"/>
     </w:pPr>
   </w:p>
 </w:hdr>
@@ -11654,11 +11954,11 @@
       <w:szCs w:val="28"/>
     </w:rPr>
   </w:style>
-  <w:style w:type="paragraph" w:styleId="Ttulo1">
+  <w:style w:type="paragraph" w:styleId="Heading1">
     <w:name w:val="heading 1"/>
     <w:basedOn w:val="Normal"/>
     <w:next w:val="Normal"/>
-    <w:link w:val="Ttulo1Car"/>
+    <w:link w:val="Heading1Char"/>
     <w:qFormat/>
     <w:rsid w:val="00B7244E"/>
     <w:pPr>
@@ -11673,11 +11973,11 @@
       <w:szCs w:val="48"/>
     </w:rPr>
   </w:style>
-  <w:style w:type="paragraph" w:styleId="Ttulo2">
+  <w:style w:type="paragraph" w:styleId="Heading2">
     <w:name w:val="heading 2"/>
     <w:basedOn w:val="Normal"/>
     <w:next w:val="Normal"/>
-    <w:link w:val="Ttulo2Car"/>
+    <w:link w:val="Heading2Char"/>
     <w:uiPriority w:val="1"/>
     <w:qFormat/>
     <w:rsid w:val="002D7496"/>
@@ -11693,11 +11993,11 @@
       <w:szCs w:val="36"/>
     </w:rPr>
   </w:style>
-  <w:style w:type="paragraph" w:styleId="Ttulo3">
+  <w:style w:type="paragraph" w:styleId="Heading3">
     <w:name w:val="heading 3"/>
     <w:basedOn w:val="Normal"/>
     <w:next w:val="Normal"/>
-    <w:link w:val="Ttulo3Car"/>
+    <w:link w:val="Heading3Char"/>
     <w:uiPriority w:val="2"/>
     <w:qFormat/>
     <w:rsid w:val="002D7496"/>
@@ -11710,11 +12010,11 @@
       <w:sz w:val="28"/>
     </w:rPr>
   </w:style>
-  <w:style w:type="paragraph" w:styleId="Ttulo4">
+  <w:style w:type="paragraph" w:styleId="Heading4">
     <w:name w:val="heading 4"/>
-    <w:basedOn w:val="Ttulo2"/>
+    <w:basedOn w:val="Heading2"/>
     <w:next w:val="Normal"/>
-    <w:link w:val="Ttulo4Car"/>
+    <w:link w:val="Heading4Char"/>
     <w:uiPriority w:val="9"/>
     <w:semiHidden/>
     <w:qFormat/>
@@ -11727,13 +12027,13 @@
       <w:color w:val="FFFFFF" w:themeColor="background1"/>
     </w:rPr>
   </w:style>
-  <w:style w:type="character" w:default="1" w:styleId="Fuentedeprrafopredeter">
+  <w:style w:type="character" w:default="1" w:styleId="DefaultParagraphFont">
     <w:name w:val="Default Paragraph Font"/>
     <w:uiPriority w:val="1"/>
     <w:semiHidden/>
     <w:unhideWhenUsed/>
   </w:style>
-  <w:style w:type="table" w:default="1" w:styleId="Tablanormal">
+  <w:style w:type="table" w:default="1" w:styleId="TableNormal">
     <w:name w:val="Normal Table"/>
     <w:uiPriority w:val="99"/>
     <w:semiHidden/>
@@ -11748,16 +12048,16 @@
       </w:tblCellMar>
     </w:tblPr>
   </w:style>
-  <w:style w:type="numbering" w:default="1" w:styleId="Sinlista">
+  <w:style w:type="numbering" w:default="1" w:styleId="NoList">
     <w:name w:val="No List"/>
     <w:uiPriority w:val="99"/>
     <w:semiHidden/>
     <w:unhideWhenUsed/>
   </w:style>
-  <w:style w:type="paragraph" w:styleId="Textodeglobo">
+  <w:style w:type="paragraph" w:styleId="BalloonText">
     <w:name w:val="Balloon Text"/>
     <w:basedOn w:val="Normal"/>
-    <w:link w:val="TextodegloboCar"/>
+    <w:link w:val="BalloonTextChar"/>
     <w:uiPriority w:val="99"/>
     <w:semiHidden/>
     <w:rsid w:val="007735A6"/>
@@ -11767,10 +12067,10 @@
       <w:szCs w:val="18"/>
     </w:rPr>
   </w:style>
-  <w:style w:type="character" w:customStyle="1" w:styleId="TextodegloboCar">
-    <w:name w:val="Texto de globo Car"/>
-    <w:basedOn w:val="Fuentedeprrafopredeter"/>
-    <w:link w:val="Textodeglobo"/>
+  <w:style w:type="character" w:customStyle="1" w:styleId="BalloonTextChar">
+    <w:name w:val="Balloon Text Char"/>
+    <w:basedOn w:val="DefaultParagraphFont"/>
+    <w:link w:val="BalloonText"/>
     <w:uiPriority w:val="99"/>
     <w:semiHidden/>
     <w:rsid w:val="001A6F00"/>
@@ -11780,9 +12080,9 @@
       <w:szCs w:val="18"/>
     </w:rPr>
   </w:style>
-  <w:style w:type="table" w:styleId="Tablaconcuadrcula">
+  <w:style w:type="table" w:styleId="TableGrid">
     <w:name w:val="Table Grid"/>
-    <w:basedOn w:val="Tablanormal"/>
+    <w:basedOn w:val="TableNormal"/>
     <w:uiPriority w:val="39"/>
     <w:rsid w:val="007735A6"/>
     <w:tblPr>
@@ -11798,7 +12098,7 @@
   </w:style>
   <w:style w:type="paragraph" w:customStyle="1" w:styleId="Footer1">
     <w:name w:val="Footer 1"/>
-    <w:basedOn w:val="Encabezado"/>
+    <w:basedOn w:val="Header"/>
     <w:uiPriority w:val="5"/>
     <w:rsid w:val="00E77D6F"/>
     <w:pPr>
@@ -11809,10 +12109,10 @@
       <w:color w:val="5E5E5E" w:themeColor="text2"/>
     </w:rPr>
   </w:style>
-  <w:style w:type="character" w:customStyle="1" w:styleId="Ttulo1Car">
-    <w:name w:val="Título 1 Car"/>
-    <w:basedOn w:val="Fuentedeprrafopredeter"/>
-    <w:link w:val="Ttulo1"/>
+  <w:style w:type="character" w:customStyle="1" w:styleId="Heading1Char">
+    <w:name w:val="Heading 1 Char"/>
+    <w:basedOn w:val="DefaultParagraphFont"/>
+    <w:link w:val="Heading1"/>
     <w:rsid w:val="00B7244E"/>
     <w:rPr>
       <w:rFonts w:asciiTheme="majorHAnsi" w:hAnsiTheme="majorHAnsi"/>
@@ -11822,10 +12122,10 @@
       <w:szCs w:val="48"/>
     </w:rPr>
   </w:style>
-  <w:style w:type="character" w:customStyle="1" w:styleId="Ttulo2Car">
-    <w:name w:val="Título 2 Car"/>
-    <w:basedOn w:val="Fuentedeprrafopredeter"/>
-    <w:link w:val="Ttulo2"/>
+  <w:style w:type="character" w:customStyle="1" w:styleId="Heading2Char">
+    <w:name w:val="Heading 2 Char"/>
+    <w:basedOn w:val="DefaultParagraphFont"/>
+    <w:link w:val="Heading2"/>
     <w:uiPriority w:val="1"/>
     <w:rsid w:val="002D7496"/>
     <w:rPr>
@@ -11836,10 +12136,10 @@
       <w:szCs w:val="36"/>
     </w:rPr>
   </w:style>
-  <w:style w:type="paragraph" w:styleId="Encabezado">
+  <w:style w:type="paragraph" w:styleId="Header">
     <w:name w:val="header"/>
     <w:basedOn w:val="Normal"/>
-    <w:link w:val="EncabezadoCar"/>
+    <w:link w:val="HeaderChar"/>
     <w:uiPriority w:val="99"/>
     <w:semiHidden/>
     <w:rsid w:val="0032399A"/>
@@ -11855,10 +12155,10 @@
       <w:sz w:val="20"/>
     </w:rPr>
   </w:style>
-  <w:style w:type="character" w:customStyle="1" w:styleId="EncabezadoCar">
-    <w:name w:val="Encabezado Car"/>
-    <w:basedOn w:val="Fuentedeprrafopredeter"/>
-    <w:link w:val="Encabezado"/>
+  <w:style w:type="character" w:customStyle="1" w:styleId="HeaderChar">
+    <w:name w:val="Header Char"/>
+    <w:basedOn w:val="DefaultParagraphFont"/>
+    <w:link w:val="Header"/>
     <w:uiPriority w:val="99"/>
     <w:semiHidden/>
     <w:rsid w:val="001A6F00"/>
@@ -11868,10 +12168,10 @@
       <w:sz w:val="20"/>
     </w:rPr>
   </w:style>
-  <w:style w:type="paragraph" w:styleId="Piedepgina">
+  <w:style w:type="paragraph" w:styleId="Footer">
     <w:name w:val="footer"/>
     <w:basedOn w:val="Normal"/>
-    <w:link w:val="PiedepginaCar"/>
+    <w:link w:val="FooterChar"/>
     <w:uiPriority w:val="99"/>
     <w:rsid w:val="001B28D2"/>
     <w:pPr>
@@ -11887,10 +12187,10 @@
       <w:sz w:val="20"/>
     </w:rPr>
   </w:style>
-  <w:style w:type="character" w:customStyle="1" w:styleId="PiedepginaCar">
-    <w:name w:val="Pie de página Car"/>
-    <w:basedOn w:val="Fuentedeprrafopredeter"/>
-    <w:link w:val="Piedepgina"/>
+  <w:style w:type="character" w:customStyle="1" w:styleId="FooterChar">
+    <w:name w:val="Footer Char"/>
+    <w:basedOn w:val="DefaultParagraphFont"/>
+    <w:link w:val="Footer"/>
     <w:uiPriority w:val="99"/>
     <w:rsid w:val="001B28D2"/>
     <w:rPr>
@@ -11900,17 +12200,17 @@
       <w:sz w:val="20"/>
     </w:rPr>
   </w:style>
-  <w:style w:type="character" w:styleId="Nmerodepgina">
+  <w:style w:type="character" w:styleId="PageNumber">
     <w:name w:val="page number"/>
-    <w:basedOn w:val="Fuentedeprrafopredeter"/>
+    <w:basedOn w:val="DefaultParagraphFont"/>
     <w:uiPriority w:val="99"/>
     <w:semiHidden/>
     <w:rsid w:val="0032399A"/>
   </w:style>
-  <w:style w:type="character" w:customStyle="1" w:styleId="Ttulo3Car">
-    <w:name w:val="Título 3 Car"/>
-    <w:basedOn w:val="Fuentedeprrafopredeter"/>
-    <w:link w:val="Ttulo3"/>
+  <w:style w:type="character" w:customStyle="1" w:styleId="Heading3Char">
+    <w:name w:val="Heading 3 Char"/>
+    <w:basedOn w:val="DefaultParagraphFont"/>
+    <w:link w:val="Heading3"/>
     <w:uiPriority w:val="2"/>
     <w:rsid w:val="002D7496"/>
     <w:rPr>
@@ -11919,11 +12219,11 @@
       <w:szCs w:val="28"/>
     </w:rPr>
   </w:style>
-  <w:style w:type="paragraph" w:styleId="Cita">
+  <w:style w:type="paragraph" w:styleId="Quote">
     <w:name w:val="Quote"/>
     <w:basedOn w:val="Normal"/>
     <w:next w:val="Normal"/>
-    <w:link w:val="CitaCar"/>
+    <w:link w:val="QuoteChar"/>
     <w:uiPriority w:val="4"/>
     <w:qFormat/>
     <w:rsid w:val="00877027"/>
@@ -11933,10 +12233,10 @@
       <w:szCs w:val="96"/>
     </w:rPr>
   </w:style>
-  <w:style w:type="character" w:customStyle="1" w:styleId="CitaCar">
-    <w:name w:val="Cita Car"/>
-    <w:basedOn w:val="Fuentedeprrafopredeter"/>
-    <w:link w:val="Cita"/>
+  <w:style w:type="character" w:customStyle="1" w:styleId="QuoteChar">
+    <w:name w:val="Quote Char"/>
+    <w:basedOn w:val="DefaultParagraphFont"/>
+    <w:link w:val="Quote"/>
     <w:uiPriority w:val="4"/>
     <w:rsid w:val="00877027"/>
     <w:rPr>
@@ -11946,9 +12246,9 @@
       <w:szCs w:val="96"/>
     </w:rPr>
   </w:style>
-  <w:style w:type="character" w:styleId="Textodelmarcadordeposicin">
+  <w:style w:type="character" w:styleId="PlaceholderText">
     <w:name w:val="Placeholder Text"/>
-    <w:basedOn w:val="Fuentedeprrafopredeter"/>
+    <w:basedOn w:val="DefaultParagraphFont"/>
     <w:uiPriority w:val="99"/>
     <w:semiHidden/>
     <w:rsid w:val="001A6F00"/>
@@ -11956,11 +12256,11 @@
       <w:color w:val="808080"/>
     </w:rPr>
   </w:style>
-  <w:style w:type="paragraph" w:styleId="Ttulo">
+  <w:style w:type="paragraph" w:styleId="Title">
     <w:name w:val="Title"/>
     <w:basedOn w:val="Normal"/>
     <w:next w:val="Normal"/>
-    <w:link w:val="TtuloCar"/>
+    <w:link w:val="TitleChar"/>
     <w:uiPriority w:val="10"/>
     <w:qFormat/>
     <w:rsid w:val="00391728"/>
@@ -11977,10 +12277,10 @@
       <w:szCs w:val="56"/>
     </w:rPr>
   </w:style>
-  <w:style w:type="character" w:customStyle="1" w:styleId="TtuloCar">
-    <w:name w:val="Título Car"/>
-    <w:basedOn w:val="Fuentedeprrafopredeter"/>
-    <w:link w:val="Ttulo"/>
+  <w:style w:type="character" w:customStyle="1" w:styleId="TitleChar">
+    <w:name w:val="Title Char"/>
+    <w:basedOn w:val="DefaultParagraphFont"/>
+    <w:link w:val="Title"/>
     <w:uiPriority w:val="10"/>
     <w:rsid w:val="00391728"/>
     <w:rPr>
@@ -11993,11 +12293,11 @@
       <w:szCs w:val="56"/>
     </w:rPr>
   </w:style>
-  <w:style w:type="paragraph" w:styleId="Subttulo">
+  <w:style w:type="paragraph" w:styleId="Subtitle">
     <w:name w:val="Subtitle"/>
     <w:basedOn w:val="Normal"/>
     <w:next w:val="Normal"/>
-    <w:link w:val="SubttuloCar"/>
+    <w:link w:val="SubtitleChar"/>
     <w:uiPriority w:val="11"/>
     <w:qFormat/>
     <w:rsid w:val="00391728"/>
@@ -12013,10 +12313,10 @@
       <w:szCs w:val="22"/>
     </w:rPr>
   </w:style>
-  <w:style w:type="character" w:customStyle="1" w:styleId="SubttuloCar">
-    <w:name w:val="Subtítulo Car"/>
-    <w:basedOn w:val="Fuentedeprrafopredeter"/>
-    <w:link w:val="Subttulo"/>
+  <w:style w:type="character" w:customStyle="1" w:styleId="SubtitleChar">
+    <w:name w:val="Subtitle Char"/>
+    <w:basedOn w:val="DefaultParagraphFont"/>
+    <w:link w:val="Subtitle"/>
     <w:uiPriority w:val="11"/>
     <w:rsid w:val="00391728"/>
     <w:rPr>
@@ -12039,7 +12339,7 @@
       <w:color w:val="FFFFFF" w:themeColor="background1"/>
     </w:rPr>
   </w:style>
-  <w:style w:type="paragraph" w:styleId="Descripcin">
+  <w:style w:type="paragraph" w:styleId="Caption">
     <w:name w:val="caption"/>
     <w:basedOn w:val="Normal"/>
     <w:next w:val="Normal"/>
@@ -12058,7 +12358,7 @@
       <w:szCs w:val="18"/>
     </w:rPr>
   </w:style>
-  <w:style w:type="paragraph" w:styleId="Prrafodelista">
+  <w:style w:type="paragraph" w:styleId="ListParagraph">
     <w:name w:val="List Paragraph"/>
     <w:basedOn w:val="Normal"/>
     <w:uiPriority w:val="34"/>
@@ -12085,7 +12385,7 @@
   </w:style>
   <w:style w:type="character" w:customStyle="1" w:styleId="normaltextrun">
     <w:name w:val="normaltextrun"/>
-    <w:basedOn w:val="Fuentedeprrafopredeter"/>
+    <w:basedOn w:val="DefaultParagraphFont"/>
     <w:uiPriority w:val="12"/>
     <w:semiHidden/>
     <w:rsid w:val="00092BF7"/>
@@ -12121,7 +12421,7 @@
   </w:style>
   <w:style w:type="paragraph" w:customStyle="1" w:styleId="Style1">
     <w:name w:val="Style1"/>
-    <w:next w:val="Ttulo1"/>
+    <w:next w:val="Heading1"/>
     <w:uiPriority w:val="6"/>
     <w:semiHidden/>
     <w:rsid w:val="00C3569F"/>
@@ -12143,10 +12443,10 @@
       <w:spacing w:after="240"/>
     </w:pPr>
   </w:style>
-  <w:style w:type="character" w:customStyle="1" w:styleId="Ttulo4Car">
-    <w:name w:val="Título 4 Car"/>
-    <w:basedOn w:val="Fuentedeprrafopredeter"/>
-    <w:link w:val="Ttulo4"/>
+  <w:style w:type="character" w:customStyle="1" w:styleId="Heading4Char">
+    <w:name w:val="Heading 4 Char"/>
+    <w:basedOn w:val="DefaultParagraphFont"/>
+    <w:link w:val="Heading4"/>
     <w:uiPriority w:val="9"/>
     <w:semiHidden/>
     <w:rsid w:val="00C3569F"/>
@@ -12180,7 +12480,7 @@
   </w:style>
   <w:style w:type="paragraph" w:customStyle="1" w:styleId="Heading2Centered">
     <w:name w:val="Heading 2 Centered"/>
-    <w:basedOn w:val="Ttulo4"/>
+    <w:basedOn w:val="Heading4"/>
     <w:uiPriority w:val="6"/>
     <w:rsid w:val="00391728"/>
     <w:pPr>
@@ -12202,16 +12502,16 @@
   </w:style>
   <w:style w:type="paragraph" w:customStyle="1" w:styleId="Heading1White">
     <w:name w:val="Heading 1 White"/>
-    <w:basedOn w:val="Ttulo1"/>
+    <w:basedOn w:val="Heading1"/>
     <w:uiPriority w:val="6"/>
     <w:rsid w:val="00B7244E"/>
     <w:rPr>
       <w:color w:val="FFFFFF" w:themeColor="background1"/>
     </w:rPr>
   </w:style>
-  <w:style w:type="character" w:styleId="Hipervnculo">
+  <w:style w:type="character" w:styleId="Hyperlink">
     <w:name w:val="Hyperlink"/>
-    <w:basedOn w:val="Fuentedeprrafopredeter"/>
+    <w:basedOn w:val="DefaultParagraphFont"/>
     <w:uiPriority w:val="99"/>
     <w:rsid w:val="00017A27"/>
     <w:rPr>
@@ -12219,9 +12519,9 @@
       <w:u w:val="single"/>
     </w:rPr>
   </w:style>
-  <w:style w:type="character" w:styleId="Mencinsinresolver">
+  <w:style w:type="character" w:styleId="UnresolvedMention">
     <w:name w:val="Unresolved Mention"/>
-    <w:basedOn w:val="Fuentedeprrafopredeter"/>
+    <w:basedOn w:val="DefaultParagraphFont"/>
     <w:uiPriority w:val="99"/>
     <w:semiHidden/>
     <w:unhideWhenUsed/>
@@ -12231,9 +12531,9 @@
       <w:shd w:val="clear" w:color="auto" w:fill="E1DFDD"/>
     </w:rPr>
   </w:style>
-  <w:style w:type="character" w:styleId="Textoennegrita">
+  <w:style w:type="character" w:styleId="Strong">
     <w:name w:val="Strong"/>
-    <w:basedOn w:val="Fuentedeprrafopredeter"/>
+    <w:basedOn w:val="DefaultParagraphFont"/>
     <w:uiPriority w:val="22"/>
     <w:qFormat/>
     <w:rsid w:val="00ED125D"/>
@@ -12242,9 +12542,9 @@
       <w:bCs/>
     </w:rPr>
   </w:style>
-  <w:style w:type="character" w:styleId="nfasis">
+  <w:style w:type="character" w:styleId="Emphasis">
     <w:name w:val="Emphasis"/>
-    <w:basedOn w:val="Fuentedeprrafopredeter"/>
+    <w:basedOn w:val="DefaultParagraphFont"/>
     <w:uiPriority w:val="20"/>
     <w:qFormat/>
     <w:rsid w:val="00ED125D"/>
@@ -12268,9 +12568,9 @@
       <w:lang w:val="es-CL" w:eastAsia="es-CL"/>
     </w:rPr>
   </w:style>
-  <w:style w:type="character" w:styleId="Refdecomentario">
+  <w:style w:type="character" w:styleId="CommentReference">
     <w:name w:val="annotation reference"/>
-    <w:basedOn w:val="Fuentedeprrafopredeter"/>
+    <w:basedOn w:val="DefaultParagraphFont"/>
     <w:uiPriority w:val="99"/>
     <w:semiHidden/>
     <w:rsid w:val="00DD7E35"/>
@@ -12279,10 +12579,10 @@
       <w:szCs w:val="16"/>
     </w:rPr>
   </w:style>
-  <w:style w:type="paragraph" w:styleId="Textocomentario">
+  <w:style w:type="paragraph" w:styleId="CommentText">
     <w:name w:val="annotation text"/>
     <w:basedOn w:val="Normal"/>
-    <w:link w:val="TextocomentarioCar"/>
+    <w:link w:val="CommentTextChar"/>
     <w:uiPriority w:val="99"/>
     <w:semiHidden/>
     <w:rsid w:val="00DD7E35"/>
@@ -12291,10 +12591,10 @@
       <w:szCs w:val="20"/>
     </w:rPr>
   </w:style>
-  <w:style w:type="character" w:customStyle="1" w:styleId="TextocomentarioCar">
-    <w:name w:val="Texto comentario Car"/>
-    <w:basedOn w:val="Fuentedeprrafopredeter"/>
-    <w:link w:val="Textocomentario"/>
+  <w:style w:type="character" w:customStyle="1" w:styleId="CommentTextChar">
+    <w:name w:val="Comment Text Char"/>
+    <w:basedOn w:val="DefaultParagraphFont"/>
+    <w:link w:val="CommentText"/>
     <w:uiPriority w:val="99"/>
     <w:semiHidden/>
     <w:rsid w:val="00DD7E35"/>
@@ -12303,11 +12603,11 @@
       <w:szCs w:val="20"/>
     </w:rPr>
   </w:style>
-  <w:style w:type="paragraph" w:styleId="Asuntodelcomentario">
+  <w:style w:type="paragraph" w:styleId="CommentSubject">
     <w:name w:val="annotation subject"/>
-    <w:basedOn w:val="Textocomentario"/>
-    <w:next w:val="Textocomentario"/>
-    <w:link w:val="AsuntodelcomentarioCar"/>
+    <w:basedOn w:val="CommentText"/>
+    <w:next w:val="CommentText"/>
+    <w:link w:val="CommentSubjectChar"/>
     <w:uiPriority w:val="99"/>
     <w:semiHidden/>
     <w:unhideWhenUsed/>
@@ -12317,10 +12617,10 @@
       <w:bCs/>
     </w:rPr>
   </w:style>
-  <w:style w:type="character" w:customStyle="1" w:styleId="AsuntodelcomentarioCar">
-    <w:name w:val="Asunto del comentario Car"/>
-    <w:basedOn w:val="TextocomentarioCar"/>
-    <w:link w:val="Asuntodelcomentario"/>
+  <w:style w:type="character" w:customStyle="1" w:styleId="CommentSubjectChar">
+    <w:name w:val="Comment Subject Char"/>
+    <w:basedOn w:val="CommentTextChar"/>
+    <w:link w:val="CommentSubject"/>
     <w:uiPriority w:val="99"/>
     <w:semiHidden/>
     <w:rsid w:val="00DD7E35"/>
@@ -12346,9 +12646,9 @@
       <w:lang w:val="es-CL"/>
     </w:rPr>
   </w:style>
-  <w:style w:type="paragraph" w:styleId="TtuloTDC">
+  <w:style w:type="paragraph" w:styleId="TOCHeading">
     <w:name w:val="TOC Heading"/>
-    <w:basedOn w:val="Ttulo1"/>
+    <w:basedOn w:val="Heading1"/>
     <w:next w:val="Normal"/>
     <w:uiPriority w:val="39"/>
     <w:unhideWhenUsed/>
@@ -12371,7 +12671,7 @@
   </w:style>
   <w:style w:type="character" w:customStyle="1" w:styleId="BodyChar">
     <w:name w:val="Body Char"/>
-    <w:basedOn w:val="Fuentedeprrafopredeter"/>
+    <w:basedOn w:val="DefaultParagraphFont"/>
     <w:link w:val="Body"/>
     <w:uiPriority w:val="6"/>
     <w:rsid w:val="00365DEA"/>
@@ -12380,7 +12680,7 @@
       <w:lang w:val="es-CL"/>
     </w:rPr>
   </w:style>
-  <w:style w:type="paragraph" w:styleId="TDC1">
+  <w:style w:type="paragraph" w:styleId="TOC1">
     <w:name w:val="toc 1"/>
     <w:basedOn w:val="Normal"/>
     <w:next w:val="Normal"/>
@@ -12391,7 +12691,7 @@
       <w:spacing w:after="100"/>
     </w:pPr>
   </w:style>
-  <w:style w:type="paragraph" w:styleId="TDC2">
+  <w:style w:type="paragraph" w:styleId="TOC2">
     <w:name w:val="toc 2"/>
     <w:basedOn w:val="Normal"/>
     <w:next w:val="Normal"/>
@@ -12403,7 +12703,7 @@
       <w:ind w:left="240"/>
     </w:pPr>
   </w:style>
-  <w:style w:type="paragraph" w:styleId="TDC3">
+  <w:style w:type="paragraph" w:styleId="TOC3">
     <w:name w:val="toc 3"/>
     <w:basedOn w:val="Normal"/>
     <w:next w:val="Normal"/>
@@ -13561,15 +13861,6 @@
 </file>
 
 <file path=customXml/item1.xml><?xml version="1.0" encoding="utf-8"?>
-<?mso-contentType ?>
-<FormTemplates xmlns="http://schemas.microsoft.com/sharepoint/v3/contenttype/forms">
-  <Display>DocumentLibraryForm</Display>
-  <Edit>DocumentLibraryForm</Edit>
-  <New>DocumentLibraryForm</New>
-</FormTemplates>
-</file>
-
-<file path=customXml/item2.xml><?xml version="1.0" encoding="utf-8"?>
 <p:properties xmlns:p="http://schemas.microsoft.com/office/2006/metadata/properties" xmlns:xsi="http://www.w3.org/2001/XMLSchema-instance" xmlns:pc="http://schemas.microsoft.com/office/infopath/2007/PartnerControls">
   <documentManagement>
     <Status xmlns="71af3243-3dd4-4a8d-8c0d-dd76da1f02a5">Not started</Status>
@@ -13578,7 +13869,7 @@
 </p:properties>
 </file>
 
-<file path=customXml/item3.xml><?xml version="1.0" encoding="utf-8"?>
+<file path=customXml/item2.xml><?xml version="1.0" encoding="utf-8"?>
 <ct:contentTypeSchema xmlns:ct="http://schemas.microsoft.com/office/2006/metadata/contentType" xmlns:ma="http://schemas.microsoft.com/office/2006/metadata/properties/metaAttributes" ct:_="" ma:_="" ma:contentTypeName="Document" ma:contentTypeID="0x01010079F111ED35F8CC479449609E8A0923A6" ma:contentTypeVersion="12" ma:contentTypeDescription="Create a new document." ma:contentTypeScope="" ma:versionID="426e97fa315356fffbdcd9876fe988c2">
   <xsd:schema xmlns:xsd="http://www.w3.org/2001/XMLSchema" xmlns:xs="http://www.w3.org/2001/XMLSchema" xmlns:p="http://schemas.microsoft.com/office/2006/metadata/properties" xmlns:ns2="71af3243-3dd4-4a8d-8c0d-dd76da1f02a5" xmlns:ns3="16c05727-aa75-4e4a-9b5f-8a80a1165891" targetNamespace="http://schemas.microsoft.com/office/2006/metadata/properties" ma:root="true" ma:fieldsID="14b8f0def80e6d70ce3def20c90759ae" ns2:_="" ns3:_="">
     <xsd:import namespace="71af3243-3dd4-4a8d-8c0d-dd76da1f02a5"/>
@@ -13799,19 +14090,20 @@
 </ct:contentTypeSchema>
 </file>
 
-<file path=customXml/item4.xml><?xml version="1.0" encoding="utf-8"?>
+<file path=customXml/item3.xml><?xml version="1.0" encoding="utf-8"?>
 <b:Sources xmlns:b="http://schemas.openxmlformats.org/officeDocument/2006/bibliography" xmlns="http://schemas.openxmlformats.org/officeDocument/2006/bibliography" SelectedStyle="\APASixthEditionOfficeOnline.xsl" StyleName="APA" Version="6"/>
 </file>
 
-<file path=customXml/itemProps1.xml><?xml version="1.0" encoding="utf-8"?>
-<ds:datastoreItem xmlns:ds="http://schemas.openxmlformats.org/officeDocument/2006/customXml" ds:itemID="{F513D18B-2C73-4B92-9BB0-09733199523D}">
-  <ds:schemaRefs>
-    <ds:schemaRef ds:uri="http://schemas.microsoft.com/sharepoint/v3/contenttype/forms"/>
-  </ds:schemaRefs>
-</ds:datastoreItem>
+<file path=customXml/item4.xml><?xml version="1.0" encoding="utf-8"?>
+<?mso-contentType ?>
+<FormTemplates xmlns="http://schemas.microsoft.com/sharepoint/v3/contenttype/forms">
+  <Display>DocumentLibraryForm</Display>
+  <Edit>DocumentLibraryForm</Edit>
+  <New>DocumentLibraryForm</New>
+</FormTemplates>
 </file>
 
-<file path=customXml/itemProps2.xml><?xml version="1.0" encoding="utf-8"?>
+<file path=customXml/itemProps1.xml><?xml version="1.0" encoding="utf-8"?>
 <ds:datastoreItem xmlns:ds="http://schemas.openxmlformats.org/officeDocument/2006/customXml" ds:itemID="{8F3AB56E-E1EB-4234-B256-5A748EBCB684}">
   <ds:schemaRefs>
     <ds:schemaRef ds:uri="http://schemas.microsoft.com/office/2006/metadata/properties"/>
@@ -13821,7 +14113,7 @@
 </ds:datastoreItem>
 </file>
 
-<file path=customXml/itemProps3.xml><?xml version="1.0" encoding="utf-8"?>
+<file path=customXml/itemProps2.xml><?xml version="1.0" encoding="utf-8"?>
 <ds:datastoreItem xmlns:ds="http://schemas.openxmlformats.org/officeDocument/2006/customXml" ds:itemID="{8E847A3D-948F-480B-B7E9-4639E8A12154}">
   <ds:schemaRefs>
     <ds:schemaRef ds:uri="http://schemas.microsoft.com/office/2006/metadata/contentType"/>
@@ -13840,10 +14132,18 @@
 </ds:datastoreItem>
 </file>
 
-<file path=customXml/itemProps4.xml><?xml version="1.0" encoding="utf-8"?>
+<file path=customXml/itemProps3.xml><?xml version="1.0" encoding="utf-8"?>
 <ds:datastoreItem xmlns:ds="http://schemas.openxmlformats.org/officeDocument/2006/customXml" ds:itemID="{8350094C-0D3E-4E0A-A2D0-7BE047D09FEF}">
   <ds:schemaRefs>
     <ds:schemaRef ds:uri="http://schemas.openxmlformats.org/officeDocument/2006/bibliography"/>
   </ds:schemaRefs>
 </ds:datastoreItem>
+</file>
+
+<file path=customXml/itemProps4.xml><?xml version="1.0" encoding="utf-8"?>
+<ds:datastoreItem xmlns:ds="http://schemas.openxmlformats.org/officeDocument/2006/customXml" ds:itemID="{F513D18B-2C73-4B92-9BB0-09733199523D}">
+  <ds:schemaRefs>
+    <ds:schemaRef ds:uri="http://schemas.microsoft.com/sharepoint/v3/contenttype/forms"/>
+  </ds:schemaRefs>
+</ds:datastoreItem>
 </file>
</xml_diff>

<commit_message>
actualizado hasta el catboost
</commit_message>
<xml_diff>
--- a/Informe/Reporte Proyecto Juanito.docx
+++ b/Informe/Reporte Proyecto Juanito.docx
@@ -4586,15 +4586,7 @@
       </w:r>
       <w:proofErr w:type="spellEnd"/>
       <w:r>
-        <w:t xml:space="preserve">. A </w:t>
-      </w:r>
-      <w:proofErr w:type="gramStart"/>
-      <w:r>
-        <w:t>continuación</w:t>
-      </w:r>
-      <w:proofErr w:type="gramEnd"/>
-      <w:r>
-        <w:t xml:space="preserve"> se lista las soluciones</w:t>
+        <w:t>. A continuación se lista las soluciones</w:t>
       </w:r>
       <w:r>
         <w:t xml:space="preserve"> relevantes que se </w:t>
@@ -4749,7 +4741,6 @@
         <w:t>py</w:t>
       </w:r>
       <w:proofErr w:type="spellEnd"/>
-      <w:proofErr w:type="gramStart"/>
       <w:r>
         <w:t>, .</w:t>
       </w:r>
@@ -4758,7 +4749,6 @@
         <w:t>ipynb</w:t>
       </w:r>
       <w:proofErr w:type="spellEnd"/>
-      <w:proofErr w:type="gramEnd"/>
       <w:r>
         <w:t>)</w:t>
       </w:r>
@@ -6085,6 +6075,36 @@
       <w:pPr>
         <w:pStyle w:val="Body"/>
       </w:pPr>
+      <w:r>
+        <w:t xml:space="preserve">De las variables categóricas del </w:t>
+      </w:r>
+      <w:proofErr w:type="spellStart"/>
+      <w:r>
+        <w:t>dataframe</w:t>
+      </w:r>
+      <w:proofErr w:type="spellEnd"/>
+      <w:r>
+        <w:t xml:space="preserve">, es decir, los distintos rubros y nombre del producto, aplicamos </w:t>
+      </w:r>
+      <w:r>
+        <w:t xml:space="preserve">la función </w:t>
+      </w:r>
+      <w:proofErr w:type="spellStart"/>
+      <w:r>
+        <w:t>get_dummies</w:t>
+      </w:r>
+      <w:proofErr w:type="spellEnd"/>
+      <w:r>
+        <w:t xml:space="preserve"> para obtener los indicadores ficticios, generando así un </w:t>
+      </w:r>
+      <w:proofErr w:type="spellStart"/>
+      <w:r>
+        <w:t>dataframe</w:t>
+      </w:r>
+      <w:proofErr w:type="spellEnd"/>
+      <w:r>
+        <w:t xml:space="preserve"> de variables categóricas de 54.849 x 6365.</w:t>
+      </w:r>
     </w:p>
     <w:p>
       <w:pPr>
@@ -6112,75 +6132,146 @@
         </w:rPr>
         <w:t xml:space="preserve"> para selección de </w:t>
       </w:r>
+      <w:r>
+        <w:rPr>
+          <w:lang w:val="es-CL"/>
+        </w:rPr>
+        <w:t>variables</w:t>
+      </w:r>
+      <w:r>
+        <w:rPr>
+          <w:lang w:val="es-CL"/>
+        </w:rPr>
+        <w:t xml:space="preserve"> </w:t>
+      </w:r>
+    </w:p>
+    <w:p>
+      <w:pPr>
+        <w:pStyle w:val="Body"/>
+      </w:pPr>
+      <w:r>
+        <w:t>Se deseaba reducir la cantidad de variables</w:t>
+      </w:r>
+      <w:r>
+        <w:t xml:space="preserve"> categóricas</w:t>
+      </w:r>
+      <w:r>
+        <w:t xml:space="preserve"> </w:t>
+      </w:r>
+      <w:r>
+        <w:t>eligiendo</w:t>
+      </w:r>
+      <w:r>
+        <w:t xml:space="preserve"> solo aquellas que tuviesen alguna importancia, por lo que s</w:t>
+      </w:r>
+      <w:r>
+        <w:t xml:space="preserve">e </w:t>
+      </w:r>
+      <w:r>
+        <w:t>seleccionaron</w:t>
+      </w:r>
+      <w:r>
+        <w:t xml:space="preserve"> todas las variables categóricas convertidas en </w:t>
+      </w:r>
       <w:proofErr w:type="spellStart"/>
       <w:r>
-        <w:rPr>
-          <w:lang w:val="es-CL"/>
-        </w:rPr>
         <w:t>dummies</w:t>
       </w:r>
       <w:proofErr w:type="spellEnd"/>
       <w:r>
-        <w:rPr>
-          <w:lang w:val="es-CL"/>
-        </w:rPr>
+        <w:t xml:space="preserve"> y</w:t>
+      </w:r>
+      <w:r>
         <w:t xml:space="preserve"> </w:t>
       </w:r>
-    </w:p>
-    <w:p>
-      <w:pPr>
-        <w:pStyle w:val="Body"/>
-      </w:pPr>
-      <w:r>
-        <w:t xml:space="preserve">Se seleccionaron todas las variables categóricas convertidas en </w:t>
+      <w:r>
+        <w:t>s</w:t>
+      </w:r>
+      <w:r>
+        <w:t xml:space="preserve">e </w:t>
+      </w:r>
+      <w:r>
+        <w:t xml:space="preserve">les </w:t>
+      </w:r>
+      <w:r>
+        <w:t>aplicó</w:t>
+      </w:r>
+      <w:r>
+        <w:t xml:space="preserve"> </w:t>
+      </w:r>
+      <w:r>
+        <w:t xml:space="preserve">el </w:t>
+      </w:r>
+      <w:r>
+        <w:t xml:space="preserve">modelo </w:t>
       </w:r>
       <w:proofErr w:type="spellStart"/>
       <w:r>
-        <w:t>dummies</w:t>
+        <w:t>Catboost</w:t>
       </w:r>
       <w:proofErr w:type="spellEnd"/>
       <w:r>
-        <w:t xml:space="preserve"> y</w:t>
-      </w:r>
-      <w:r>
         <w:t xml:space="preserve"> </w:t>
       </w:r>
       <w:r>
+        <w:t xml:space="preserve">empleando previamente el método </w:t>
+      </w:r>
+      <w:proofErr w:type="spellStart"/>
+      <w:r>
+        <w:t>Gridsearch</w:t>
+      </w:r>
+      <w:proofErr w:type="spellEnd"/>
+      <w:r>
+        <w:t xml:space="preserve"> </w:t>
+      </w:r>
+      <w:r>
+        <w:t xml:space="preserve">para encontrar los </w:t>
+      </w:r>
+      <w:r>
+        <w:lastRenderedPageBreak/>
+        <w:t xml:space="preserve">mejores parámetros, obteniendo así, la importancia de cada variable que </w:t>
+      </w:r>
+      <w:r>
         <w:t>s</w:t>
       </w:r>
       <w:r>
-        <w:t xml:space="preserve">e aplicó un </w:t>
-      </w:r>
-      <w:proofErr w:type="spellStart"/>
-      <w:r>
-        <w:t>Gridsearch</w:t>
-      </w:r>
-      <w:proofErr w:type="spellEnd"/>
-      <w:r>
-        <w:t xml:space="preserve"> al modelo </w:t>
-      </w:r>
-      <w:proofErr w:type="spellStart"/>
-      <w:r>
-        <w:t>Catboost</w:t>
-      </w:r>
-      <w:proofErr w:type="spellEnd"/>
-      <w:r>
-        <w:t xml:space="preserve"> para encontrar los mejores parámetros, obteniendo así, la importancia de cada variable que </w:t>
-      </w:r>
-      <w:r>
-        <w:t>s</w:t>
-      </w:r>
-      <w:r>
         <w:t>e puede detallar en el gráfico 6</w:t>
       </w:r>
       <w:r>
-        <w:t xml:space="preserve">, luego, se hizo una comparación </w:t>
-      </w:r>
-      <w:r>
-        <w:t>entre la importancia de las variables y la cantidad de elementos únicos de cada categoría</w:t>
-      </w:r>
-      <w:r>
-        <w:t xml:space="preserve">, por lo que, de 8745 variables categóricas, se seleccionaron 8979. </w:t>
+        <w:t xml:space="preserve">, luego, se </w:t>
+      </w:r>
+      <w:r>
+        <w:t>seleccionaron aquellas variables cuya importancia fuese mayor o igual a 0.0000000000</w:t>
+      </w:r>
+      <w:r>
+        <w:t>0</w:t>
+      </w:r>
+      <w:r>
+        <w:t>1,</w:t>
+      </w:r>
+      <w:r>
+        <w:t xml:space="preserve"> </w:t>
+      </w:r>
+      <w:r>
+        <w:t>eligiendo</w:t>
+      </w:r>
+      <w:r>
+        <w:t xml:space="preserve"> de </w:t>
+      </w:r>
+      <w:r>
+        <w:t>6.365</w:t>
+      </w:r>
+      <w:r>
+        <w:t xml:space="preserve"> variables categóricas</w:t>
+      </w:r>
+      <w:r>
+        <w:t xml:space="preserve"> solo</w:t>
+      </w:r>
+      <w:r>
+        <w:t xml:space="preserve"> </w:t>
+      </w:r>
+      <w:r>
+        <w:t>110.</w:t>
       </w:r>
     </w:p>
     <w:p>
@@ -6193,7 +6284,6 @@
         <w:ind w:left="709"/>
       </w:pPr>
       <w:r>
-        <w:lastRenderedPageBreak/>
         <w:t xml:space="preserve">Campo Descriptivo </w:t>
       </w:r>
     </w:p>
@@ -6605,15 +6695,7 @@
         <w:pStyle w:val="Body"/>
       </w:pPr>
       <w:r>
-        <w:t xml:space="preserve">En una primera iteración, se aplicó un modelo de regresión logística tomando en consideración solo las variables categóricas, es decir, los rubos y el nombre del producto, dando un total de 6,4 mil variables con </w:t>
-      </w:r>
-      <w:proofErr w:type="gramStart"/>
-      <w:r>
-        <w:t>un test</w:t>
-      </w:r>
-      <w:proofErr w:type="gramEnd"/>
-      <w:r>
-        <w:t xml:space="preserve"> </w:t>
+        <w:t xml:space="preserve">En una primera iteración, se aplicó un modelo de regresión logística tomando en consideración solo las variables categóricas, es decir, los rubos y el nombre del producto, dando un total de 6,4 mil variables con un test </w:t>
       </w:r>
       <w:proofErr w:type="spellStart"/>
       <w:r>
@@ -7243,15 +7325,7 @@
         <w:pStyle w:val="Body"/>
       </w:pPr>
       <w:r>
-        <w:t xml:space="preserve">A partir de estos datos, se decidió agregar a las variables las palabras contenidas en las descripciones de las licitaciones, se aplicaron 3 modelos diferentes, empleando </w:t>
-      </w:r>
-      <w:proofErr w:type="gramStart"/>
-      <w:r>
-        <w:t>un test</w:t>
-      </w:r>
-      <w:proofErr w:type="gramEnd"/>
-      <w:r>
-        <w:t xml:space="preserve"> </w:t>
+        <w:t xml:space="preserve">A partir de estos datos, se decidió agregar a las variables las palabras contenidas en las descripciones de las licitaciones, se aplicaron 3 modelos diferentes, empleando un test </w:t>
       </w:r>
       <w:proofErr w:type="spellStart"/>
       <w:r>
@@ -11077,23 +11151,30 @@
     </w:p>
     <w:p>
       <w:pPr>
+        <w:pStyle w:val="Body"/>
+      </w:pPr>
+      <w:r>
         <w:rPr>
           <w:b/>
           <w:bCs/>
           <w:u w:val="single"/>
-          <w:lang w:val="es-CL"/>
-        </w:rPr>
-      </w:pPr>
-    </w:p>
-    <w:p>
-      <w:pPr>
+        </w:rPr>
+        <w:t xml:space="preserve">Gráfico </w:t>
+      </w:r>
+      <w:r>
         <w:rPr>
           <w:b/>
           <w:bCs/>
           <w:u w:val="single"/>
-          <w:lang w:val="es-CL"/>
-        </w:rPr>
-      </w:pPr>
+        </w:rPr>
+        <w:t>6</w:t>
+      </w:r>
+      <w:r>
+        <w:t>: Importancia de variables categóricas</w:t>
+      </w:r>
+      <w:r>
+        <w:t xml:space="preserve"> </w:t>
+      </w:r>
     </w:p>
     <w:p>
       <w:pPr>
@@ -11101,49 +11182,13 @@
       </w:pPr>
       <w:r>
         <w:rPr>
-          <w:b/>
-          <w:bCs/>
-          <w:u w:val="single"/>
-        </w:rPr>
-        <w:t xml:space="preserve">Gráfico </w:t>
-      </w:r>
-      <w:r>
-        <w:rPr>
-          <w:b/>
-          <w:bCs/>
-          <w:u w:val="single"/>
-        </w:rPr>
-        <w:t>6</w:t>
-      </w:r>
-      <w:r>
-        <w:t>: Importancia de variables categóricas</w:t>
-      </w:r>
-      <w:r>
-        <w:t xml:space="preserve"> (</w:t>
-      </w:r>
-      <w:r>
-        <w:rPr>
-          <w:color w:val="FF0000"/>
-        </w:rPr>
-        <w:t>cambiar</w:t>
-      </w:r>
-      <w:r>
-        <w:t>)</w:t>
-      </w:r>
-    </w:p>
-    <w:p>
-      <w:pPr>
-        <w:pStyle w:val="Body"/>
-      </w:pPr>
-      <w:r>
-        <w:rPr>
           <w:noProof/>
         </w:rPr>
         <w:drawing>
-          <wp:inline distT="0" distB="0" distL="0" distR="0" wp14:anchorId="00B6EFB5" wp14:editId="1639F4D9">
-            <wp:extent cx="6858000" cy="1663700"/>
+          <wp:inline distT="0" distB="0" distL="0" distR="0" wp14:anchorId="39775882" wp14:editId="7C2207D8">
+            <wp:extent cx="6858000" cy="3438525"/>
             <wp:effectExtent l="0" t="0" r="0" b="0"/>
-            <wp:docPr id="23" name="Imagen 23" descr="Gráfico&#10;&#10;Descripción generada automáticamente"/>
+            <wp:docPr id="17" name="Imagen 17" descr="Gráfico, Gráfico de barras&#10;&#10;Descripción generada automáticamente"/>
             <wp:cNvGraphicFramePr>
               <a:graphicFrameLocks xmlns:a="http://schemas.openxmlformats.org/drawingml/2006/main" noChangeAspect="1"/>
             </wp:cNvGraphicFramePr>
@@ -11151,10 +11196,8 @@
               <a:graphicData uri="http://schemas.openxmlformats.org/drawingml/2006/picture">
                 <pic:pic xmlns:pic="http://schemas.openxmlformats.org/drawingml/2006/picture">
                   <pic:nvPicPr>
-                    <pic:cNvPr id="23" name="Imagen 23" descr="Gráfico&#10;&#10;Descripción generada automáticamente"/>
-                    <pic:cNvPicPr>
-                      <a:picLocks noChangeAspect="1" noChangeArrowheads="1"/>
-                    </pic:cNvPicPr>
+                    <pic:cNvPr id="17" name="Imagen 17" descr="Gráfico, Gráfico de barras&#10;&#10;Descripción generada automáticamente"/>
+                    <pic:cNvPicPr/>
                   </pic:nvPicPr>
                   <pic:blipFill>
                     <a:blip r:embed="rId37">
@@ -11164,23 +11207,18 @@
                         </a:ext>
                       </a:extLst>
                     </a:blip>
-                    <a:srcRect/>
                     <a:stretch>
                       <a:fillRect/>
                     </a:stretch>
                   </pic:blipFill>
-                  <pic:spPr bwMode="auto">
+                  <pic:spPr>
                     <a:xfrm>
                       <a:off x="0" y="0"/>
-                      <a:ext cx="6858000" cy="1663700"/>
+                      <a:ext cx="6858000" cy="3438525"/>
                     </a:xfrm>
                     <a:prstGeom prst="rect">
                       <a:avLst/>
                     </a:prstGeom>
-                    <a:noFill/>
-                    <a:ln>
-                      <a:noFill/>
-                    </a:ln>
                   </pic:spPr>
                 </pic:pic>
               </a:graphicData>
@@ -11191,6 +11229,11 @@
     </w:p>
     <w:p>
       <w:pPr>
+        <w:pStyle w:val="Body"/>
+      </w:pPr>
+    </w:p>
+    <w:p>
+      <w:pPr>
         <w:rPr>
           <w:b/>
           <w:bCs/>
@@ -11250,7 +11293,6 @@
           <w:noProof/>
           <w:lang w:val="es-CL"/>
         </w:rPr>
-        <w:lastRenderedPageBreak/>
         <w:drawing>
           <wp:inline distT="0" distB="0" distL="0" distR="0" wp14:anchorId="0B058283" wp14:editId="6D6C9D4D">
             <wp:extent cx="3629532" cy="2448267"/>
@@ -11434,7 +11476,6 @@
         <w:t>py</w:t>
       </w:r>
       <w:proofErr w:type="spellEnd"/>
-      <w:proofErr w:type="gramStart"/>
       <w:r>
         <w:t>, .</w:t>
       </w:r>
@@ -11443,7 +11484,6 @@
         <w:t>ipynb</w:t>
       </w:r>
       <w:proofErr w:type="spellEnd"/>
-      <w:proofErr w:type="gramEnd"/>
       <w:r>
         <w:t>)</w:t>
       </w:r>
@@ -11717,6 +11757,7 @@
       </w:pPr>
       <w:proofErr w:type="spellStart"/>
       <w:r>
+        <w:lastRenderedPageBreak/>
         <w:t>XGBoost</w:t>
       </w:r>
       <w:proofErr w:type="spellEnd"/>

</xml_diff>

<commit_message>
act hasta el catboost
</commit_message>
<xml_diff>
--- a/Informe/Reporte Proyecto Juanito.docx
+++ b/Informe/Reporte Proyecto Juanito.docx
@@ -488,19 +488,8 @@
                 <w:color w:val="FFFFFF" w:themeColor="background1"/>
                 <w:lang w:val="es-CL"/>
               </w:rPr>
-              <w:t xml:space="preserve">machine </w:t>
-            </w:r>
-            <w:proofErr w:type="spellStart"/>
-            <w:r>
-              <w:rPr>
-                <w:i/>
-                <w:iCs/>
-                <w:color w:val="FFFFFF" w:themeColor="background1"/>
-                <w:lang w:val="es-CL"/>
-              </w:rPr>
-              <w:t>learning</w:t>
-            </w:r>
-            <w:proofErr w:type="spellEnd"/>
+              <w:t>machine learning</w:t>
+            </w:r>
             <w:r>
               <w:rPr>
                 <w:color w:val="FFFFFF" w:themeColor="background1"/>
@@ -3197,15 +3186,7 @@
               <w:t xml:space="preserve">Crear un modelo </w:t>
             </w:r>
             <w:r>
-              <w:t xml:space="preserve">de machine </w:t>
-            </w:r>
-            <w:proofErr w:type="spellStart"/>
-            <w:r>
-              <w:t>learning</w:t>
-            </w:r>
-            <w:proofErr w:type="spellEnd"/>
-            <w:r>
-              <w:t xml:space="preserve"> </w:t>
+              <w:t xml:space="preserve">de machine learning </w:t>
             </w:r>
             <w:r>
               <w:t xml:space="preserve">que </w:t>
@@ -3841,7 +3822,6 @@
       <w:r>
         <w:t xml:space="preserve"> </w:t>
       </w:r>
-      <w:proofErr w:type="spellStart"/>
       <w:r>
         <w:rPr>
           <w:b/>
@@ -3856,7 +3836,6 @@
         </w:rPr>
         <w:t>ía</w:t>
       </w:r>
-      <w:proofErr w:type="spellEnd"/>
       <w:r>
         <w:rPr>
           <w:b/>
@@ -3876,17 +3855,8 @@
           <w:b/>
           <w:bCs/>
         </w:rPr>
-        <w:t xml:space="preserve"> Data </w:t>
-      </w:r>
-      <w:proofErr w:type="spellStart"/>
-      <w:r>
-        <w:rPr>
-          <w:b/>
-          <w:bCs/>
-        </w:rPr>
-        <w:t>Science</w:t>
-      </w:r>
-      <w:proofErr w:type="spellEnd"/>
+        <w:t xml:space="preserve"> Data Science</w:t>
+      </w:r>
       <w:r>
         <w:t xml:space="preserve"> para guiar, estructurar, y organizar nuestro trabajo. Bajo este </w:t>
       </w:r>
@@ -4341,15 +4311,7 @@
         <w:t xml:space="preserve"> tiene historia participando en Mercado Público realizando ofertas en distintas licitaciones con </w:t>
       </w:r>
       <w:r>
-        <w:t xml:space="preserve">un </w:t>
-      </w:r>
-      <w:proofErr w:type="spellStart"/>
-      <w:r>
-        <w:t>mix</w:t>
-      </w:r>
-      <w:proofErr w:type="spellEnd"/>
-      <w:r>
-        <w:t xml:space="preserve"> de productos </w:t>
+        <w:t xml:space="preserve">un mix de productos </w:t>
       </w:r>
       <w:r>
         <w:t xml:space="preserve">extenso (cerca de </w:t>
@@ -4359,17 +4321,8 @@
           <w:b/>
           <w:bCs/>
         </w:rPr>
-        <w:t xml:space="preserve">13 mil </w:t>
-      </w:r>
-      <w:proofErr w:type="spellStart"/>
-      <w:r>
-        <w:rPr>
-          <w:b/>
-          <w:bCs/>
-        </w:rPr>
-        <w:t>SKU’s</w:t>
-      </w:r>
-      <w:proofErr w:type="spellEnd"/>
+        <w:t>13 mil SKU’s</w:t>
+      </w:r>
       <w:r>
         <w:t xml:space="preserve">) </w:t>
       </w:r>
@@ -4578,15 +4531,7 @@
         <w:t>herramientas técnicas para la</w:t>
       </w:r>
       <w:r>
-        <w:t xml:space="preserve"> construcción del modelo de machine </w:t>
-      </w:r>
-      <w:proofErr w:type="spellStart"/>
-      <w:r>
-        <w:t>learning</w:t>
-      </w:r>
-      <w:proofErr w:type="spellEnd"/>
-      <w:r>
-        <w:t>. A continuación se lista las soluciones</w:t>
+        <w:t xml:space="preserve"> construcción del modelo de machine learning. A continuación se lista las soluciones</w:t>
       </w:r>
       <w:r>
         <w:t xml:space="preserve"> relevantes que se </w:t>
@@ -4661,13 +4606,8 @@
         <w:t>rello</w:t>
       </w:r>
       <w:r>
-        <w:t xml:space="preserve"> (</w:t>
-      </w:r>
-      <w:proofErr w:type="spellStart"/>
-      <w:r>
-        <w:t>Canvas</w:t>
-      </w:r>
-      <w:proofErr w:type="spellEnd"/>
+        <w:t xml:space="preserve"> (Canvas</w:t>
+      </w:r>
       <w:r>
         <w:t>:</w:t>
       </w:r>
@@ -4720,13 +4660,8 @@
         </w:numPr>
       </w:pPr>
       <w:r>
-        <w:t xml:space="preserve">IDE: </w:t>
-      </w:r>
-      <w:proofErr w:type="spellStart"/>
-      <w:r>
-        <w:t>VSCode</w:t>
-      </w:r>
-      <w:proofErr w:type="spellEnd"/>
+        <w:t>IDE: VSCode</w:t>
+      </w:r>
       <w:r>
         <w:t xml:space="preserve"> (</w:t>
       </w:r>
@@ -4734,21 +4669,8 @@
         <w:t xml:space="preserve">programación código, ejecución de archivos </w:t>
       </w:r>
       <w:r>
-        <w:t>.</w:t>
-      </w:r>
-      <w:proofErr w:type="spellStart"/>
-      <w:r>
-        <w:t>py</w:t>
-      </w:r>
-      <w:proofErr w:type="spellEnd"/>
-      <w:r>
-        <w:t>, .</w:t>
-      </w:r>
-      <w:proofErr w:type="spellStart"/>
-      <w:r>
-        <w:t>ipynb</w:t>
-      </w:r>
-      <w:proofErr w:type="spellEnd"/>
+        <w:t>.py, .ipynb</w:t>
+      </w:r>
       <w:r>
         <w:t>)</w:t>
       </w:r>
@@ -4809,21 +4731,8 @@
           <w:numId w:val="28"/>
         </w:numPr>
       </w:pPr>
-      <w:proofErr w:type="spellStart"/>
-      <w:r>
-        <w:t>Versionamiento</w:t>
-      </w:r>
-      <w:proofErr w:type="spellEnd"/>
-      <w:r>
-        <w:t xml:space="preserve">: GIT (repositorio alojado en </w:t>
-      </w:r>
-      <w:proofErr w:type="spellStart"/>
-      <w:r>
-        <w:t>Github</w:t>
-      </w:r>
-      <w:proofErr w:type="spellEnd"/>
-      <w:r>
-        <w:t>)</w:t>
+      <w:r>
+        <w:t>Versionamiento: GIT (repositorio alojado en Github)</w:t>
       </w:r>
     </w:p>
     <w:p>
@@ -4834,11 +4743,9 @@
           <w:numId w:val="28"/>
         </w:numPr>
       </w:pPr>
-      <w:proofErr w:type="spellStart"/>
       <w:r>
         <w:t>Librerias</w:t>
       </w:r>
-      <w:proofErr w:type="spellEnd"/>
     </w:p>
     <w:p>
       <w:pPr>
@@ -4848,11 +4755,9 @@
           <w:numId w:val="28"/>
         </w:numPr>
       </w:pPr>
-      <w:proofErr w:type="spellStart"/>
       <w:r>
         <w:t>pickle</w:t>
       </w:r>
-      <w:proofErr w:type="spellEnd"/>
     </w:p>
     <w:p>
       <w:pPr>
@@ -4862,11 +4767,9 @@
           <w:numId w:val="28"/>
         </w:numPr>
       </w:pPr>
-      <w:proofErr w:type="spellStart"/>
       <w:r>
         <w:t>NumPy</w:t>
       </w:r>
-      <w:proofErr w:type="spellEnd"/>
     </w:p>
     <w:p>
       <w:pPr>
@@ -4889,11 +4792,9 @@
           <w:numId w:val="28"/>
         </w:numPr>
       </w:pPr>
-      <w:proofErr w:type="spellStart"/>
       <w:r>
         <w:t>Matplotlib</w:t>
       </w:r>
-      <w:proofErr w:type="spellEnd"/>
     </w:p>
     <w:p>
       <w:pPr>
@@ -4903,11 +4804,9 @@
           <w:numId w:val="28"/>
         </w:numPr>
       </w:pPr>
-      <w:proofErr w:type="spellStart"/>
       <w:r>
         <w:t>Seaborn</w:t>
       </w:r>
-      <w:proofErr w:type="spellEnd"/>
     </w:p>
     <w:p>
       <w:pPr>
@@ -4920,61 +4819,17 @@
           <w:lang w:val="en-US"/>
         </w:rPr>
       </w:pPr>
-      <w:proofErr w:type="spellStart"/>
       <w:r>
         <w:rPr>
           <w:lang w:val="en-US"/>
         </w:rPr>
-        <w:t>Sklearn</w:t>
-      </w:r>
-      <w:proofErr w:type="spellEnd"/>
+        <w:t xml:space="preserve">Sklearn (model_selection, metrics, </w:t>
+      </w:r>
       <w:r>
         <w:rPr>
           <w:lang w:val="en-US"/>
         </w:rPr>
-        <w:t xml:space="preserve"> (</w:t>
-      </w:r>
-      <w:proofErr w:type="spellStart"/>
-      <w:r>
-        <w:rPr>
-          <w:lang w:val="en-US"/>
-        </w:rPr>
-        <w:t>model_selection</w:t>
-      </w:r>
-      <w:proofErr w:type="spellEnd"/>
-      <w:r>
-        <w:rPr>
-          <w:lang w:val="en-US"/>
-        </w:rPr>
-        <w:t xml:space="preserve">, metrics, </w:t>
-      </w:r>
-      <w:proofErr w:type="spellStart"/>
-      <w:r>
-        <w:rPr>
-          <w:lang w:val="en-US"/>
-        </w:rPr>
-        <w:t>linear_model</w:t>
-      </w:r>
-      <w:proofErr w:type="spellEnd"/>
-      <w:r>
-        <w:rPr>
-          <w:lang w:val="en-US"/>
-        </w:rPr>
-        <w:t xml:space="preserve">, </w:t>
-      </w:r>
-      <w:proofErr w:type="spellStart"/>
-      <w:r>
-        <w:rPr>
-          <w:lang w:val="en-US"/>
-        </w:rPr>
-        <w:t>naive_bayes</w:t>
-      </w:r>
-      <w:proofErr w:type="spellEnd"/>
-      <w:r>
-        <w:rPr>
-          <w:lang w:val="en-US"/>
-        </w:rPr>
-        <w:t>, en</w:t>
+        <w:t>linear_model, naive_bayes, en</w:t>
       </w:r>
       <w:r>
         <w:rPr>
@@ -4997,13 +4852,8 @@
           <w:numId w:val="28"/>
         </w:numPr>
       </w:pPr>
-      <w:proofErr w:type="spellStart"/>
-      <w:r>
-        <w:t>XGBoost</w:t>
-      </w:r>
-      <w:proofErr w:type="spellEnd"/>
-      <w:r>
-        <w:t xml:space="preserve"> </w:t>
+      <w:r>
+        <w:t xml:space="preserve">XGBoost </w:t>
       </w:r>
     </w:p>
     <w:p>
@@ -5272,29 +5122,13 @@
         <w:t>Cualquiera de las tres formas de entrega de datos mantiene la misma estructura de datos la cual se compone de licitaciones</w:t>
       </w:r>
       <w:r>
-        <w:t xml:space="preserve"> (</w:t>
-      </w:r>
-      <w:proofErr w:type="spellStart"/>
-      <w:r>
-        <w:t>Tenders</w:t>
-      </w:r>
-      <w:proofErr w:type="spellEnd"/>
-      <w:r>
-        <w:t xml:space="preserve"> definición según estándares OCDE)</w:t>
+        <w:t xml:space="preserve"> (Tenders definición según estándares OCDE)</w:t>
       </w:r>
       <w:r>
         <w:t xml:space="preserve"> con productos</w:t>
       </w:r>
       <w:r>
-        <w:t xml:space="preserve"> (o </w:t>
-      </w:r>
-      <w:proofErr w:type="spellStart"/>
-      <w:r>
-        <w:t>Items</w:t>
-      </w:r>
-      <w:proofErr w:type="spellEnd"/>
-      <w:r>
-        <w:t>)</w:t>
+        <w:t xml:space="preserve"> (o Items)</w:t>
       </w:r>
       <w:r>
         <w:t xml:space="preserve"> asociados. Es </w:t>
@@ -5328,15 +5162,7 @@
         <w:t xml:space="preserve"> alojado en Azure (MS)</w:t>
       </w:r>
       <w:r>
-        <w:t xml:space="preserve"> de </w:t>
-      </w:r>
-      <w:proofErr w:type="spellStart"/>
-      <w:r>
-        <w:t>ClienteMetrica</w:t>
-      </w:r>
-      <w:proofErr w:type="spellEnd"/>
-      <w:r>
-        <w:t xml:space="preserve"> por lo cual se accederá a ella a través de su servidor de base de datos.</w:t>
+        <w:t xml:space="preserve"> de ClienteMetrica por lo cual se accederá a ella a través de su servidor de base de datos.</w:t>
       </w:r>
       <w:r>
         <w:t xml:space="preserve"> </w:t>
@@ -5408,23 +5234,7 @@
       </w:pPr>
       <w:r>
         <w:lastRenderedPageBreak/>
-        <w:t xml:space="preserve">Como el objetivo de Juanito es detectar productos del cliente presentes en licitaciones públicas es que utilizaremos la fuente de </w:t>
-      </w:r>
-      <w:proofErr w:type="spellStart"/>
-      <w:r>
-        <w:t>Items</w:t>
-      </w:r>
-      <w:proofErr w:type="spellEnd"/>
-      <w:r>
-        <w:t xml:space="preserve">/Productos para la construcción del </w:t>
-      </w:r>
-      <w:proofErr w:type="spellStart"/>
-      <w:r>
-        <w:t>dataset</w:t>
-      </w:r>
-      <w:proofErr w:type="spellEnd"/>
-      <w:r>
-        <w:t xml:space="preserve">. En éste se encuentra el detalle que permitirá identificar el producto. </w:t>
+        <w:t xml:space="preserve">Como el objetivo de Juanito es detectar productos del cliente presentes en licitaciones públicas es que utilizaremos la fuente de Items/Productos para la construcción del dataset. En éste se encuentra el detalle que permitirá identificar el producto. </w:t>
       </w:r>
       <w:r>
         <w:t>Con posterioridad,</w:t>
@@ -5448,16 +5258,8 @@
         <w:rPr>
           <w:lang w:val="en-US"/>
         </w:rPr>
-        <w:t xml:space="preserve">Item Key: primary key del </w:t>
-      </w:r>
-      <w:proofErr w:type="spellStart"/>
-      <w:r>
-        <w:rPr>
-          <w:lang w:val="en-US"/>
-        </w:rPr>
-        <w:t>registro</w:t>
-      </w:r>
-      <w:proofErr w:type="spellEnd"/>
+        <w:t>Item Key: primary key del registro</w:t>
+      </w:r>
     </w:p>
     <w:p>
       <w:pPr>
@@ -5468,23 +5270,7 @@
         </w:numPr>
       </w:pPr>
       <w:r>
-        <w:t xml:space="preserve">Tender ID:  </w:t>
-      </w:r>
-      <w:proofErr w:type="spellStart"/>
-      <w:r>
-        <w:t>foreign_key</w:t>
-      </w:r>
-      <w:proofErr w:type="spellEnd"/>
-      <w:r>
-        <w:t xml:space="preserve"> en base al </w:t>
-      </w:r>
-      <w:proofErr w:type="spellStart"/>
-      <w:r>
-        <w:t>primary_key</w:t>
-      </w:r>
-      <w:proofErr w:type="spellEnd"/>
-      <w:r>
-        <w:t xml:space="preserve"> de la tabla Tender (licitación).</w:t>
+        <w:t>Tender ID:  foreign_key en base al primary_key de la tabla Tender (licitación).</w:t>
       </w:r>
     </w:p>
     <w:p>
@@ -5598,24 +5384,11 @@
         </w:rPr>
       </w:pPr>
       <w:r>
-        <w:t xml:space="preserve">El resultado de la </w:t>
-      </w:r>
-      <w:proofErr w:type="spellStart"/>
-      <w:r>
-        <w:t>query</w:t>
-      </w:r>
-      <w:proofErr w:type="spellEnd"/>
-      <w:r>
-        <w:t xml:space="preserve"> entrega </w:t>
-      </w:r>
-      <w:r>
-        <w:t xml:space="preserve">un </w:t>
-      </w:r>
-      <w:proofErr w:type="spellStart"/>
-      <w:r>
-        <w:t>Dataset</w:t>
-      </w:r>
-      <w:proofErr w:type="spellEnd"/>
+        <w:t xml:space="preserve">El resultado de la query entrega </w:t>
+      </w:r>
+      <w:r>
+        <w:t>un Dataset</w:t>
+      </w:r>
       <w:r>
         <w:rPr>
           <w:b/>
@@ -5663,15 +5436,7 @@
         <w:t xml:space="preserve"> entrenar</w:t>
       </w:r>
       <w:r>
-        <w:t xml:space="preserve">, datos extraídos a un archivo plano formato </w:t>
-      </w:r>
-      <w:proofErr w:type="spellStart"/>
-      <w:r>
-        <w:t>csv</w:t>
-      </w:r>
-      <w:proofErr w:type="spellEnd"/>
-      <w:r>
-        <w:t>.</w:t>
+        <w:t>, datos extraídos a un archivo plano formato csv.</w:t>
       </w:r>
     </w:p>
     <w:p>
@@ -5779,15 +5544,7 @@
         <w:t xml:space="preserve"> del</w:t>
       </w:r>
       <w:r>
-        <w:t xml:space="preserve"> resultado de las licitaciones de la empresa(</w:t>
-      </w:r>
-      <w:proofErr w:type="spellStart"/>
-      <w:r>
-        <w:t>label</w:t>
-      </w:r>
-      <w:proofErr w:type="spellEnd"/>
-      <w:r>
-        <w:t xml:space="preserve">), conformada únicamente por unos y ceros, donde los </w:t>
+        <w:t xml:space="preserve"> resultado de las licitaciones de la empresa(label), conformada únicamente por unos y ceros, donde los </w:t>
       </w:r>
       <w:r>
         <w:t>unos (</w:t>
@@ -5969,37 +5726,13 @@
         <w:pStyle w:val="Body"/>
       </w:pPr>
       <w:r>
-        <w:t xml:space="preserve">Una vez realizado el análisis de los datos, se procedió a efectuar algunas modificaciones para mejorar su lectura y manejo, como lo fue el cambio de nombre de las columnas por unos de fácil entendimiento para el usuario, el reemplazo del </w:t>
-      </w:r>
-      <w:proofErr w:type="spellStart"/>
-      <w:r>
-        <w:t>index</w:t>
-      </w:r>
-      <w:proofErr w:type="spellEnd"/>
-      <w:r>
-        <w:t xml:space="preserve"> por el ID de los productos (</w:t>
-      </w:r>
-      <w:proofErr w:type="spellStart"/>
-      <w:r>
-        <w:t>Item_Key</w:t>
-      </w:r>
-      <w:proofErr w:type="spellEnd"/>
-      <w:r>
-        <w:t xml:space="preserve">), eliminación de 113 </w:t>
+        <w:t xml:space="preserve">Una vez realizado el análisis de los datos, se procedió a efectuar algunas modificaciones para mejorar su lectura y manejo, como lo fue el cambio de nombre de las columnas por unos de fácil entendimiento para el usuario, el reemplazo del index por el ID de los productos (Item_Key), eliminación de 113 </w:t>
       </w:r>
       <w:r>
         <w:t>filas</w:t>
       </w:r>
       <w:r>
-        <w:t xml:space="preserve"> cuyas descripciones eran valores “</w:t>
-      </w:r>
-      <w:proofErr w:type="spellStart"/>
-      <w:r>
-        <w:t>NaNs</w:t>
-      </w:r>
-      <w:proofErr w:type="spellEnd"/>
-      <w:r>
-        <w:t>” y retiro de aproximadamente 3.000 registros duplicados.</w:t>
+        <w:t xml:space="preserve"> cuyas descripciones eran valores “NaNs” y retiro de aproximadamente 3.000 registros duplicados.</w:t>
       </w:r>
     </w:p>
     <w:p>
@@ -6062,48 +5795,28 @@
           <w:lang w:val="es-CL"/>
         </w:rPr>
       </w:pPr>
-      <w:proofErr w:type="spellStart"/>
       <w:r>
         <w:rPr>
           <w:lang w:val="es-CL"/>
         </w:rPr>
         <w:t>Dummies</w:t>
       </w:r>
-      <w:proofErr w:type="spellEnd"/>
     </w:p>
     <w:p>
       <w:pPr>
         <w:pStyle w:val="Body"/>
       </w:pPr>
       <w:r>
-        <w:t xml:space="preserve">De las variables categóricas del </w:t>
-      </w:r>
-      <w:proofErr w:type="spellStart"/>
-      <w:r>
-        <w:t>dataframe</w:t>
-      </w:r>
-      <w:proofErr w:type="spellEnd"/>
-      <w:r>
-        <w:t xml:space="preserve">, es decir, los distintos rubros y nombre del producto, aplicamos </w:t>
+        <w:t xml:space="preserve">De las variables categóricas del dataframe, es decir, los distintos rubros y nombre del producto, aplicamos </w:t>
       </w:r>
       <w:r>
         <w:t xml:space="preserve">la función </w:t>
       </w:r>
-      <w:proofErr w:type="spellStart"/>
       <w:r>
         <w:t>get_dummies</w:t>
       </w:r>
-      <w:proofErr w:type="spellEnd"/>
-      <w:r>
-        <w:t xml:space="preserve"> para obtener los indicadores ficticios, generando así un </w:t>
-      </w:r>
-      <w:proofErr w:type="spellStart"/>
-      <w:r>
-        <w:t>dataframe</w:t>
-      </w:r>
-      <w:proofErr w:type="spellEnd"/>
-      <w:r>
-        <w:t xml:space="preserve"> de variables categóricas de 54.849 x 6365.</w:t>
+      <w:r>
+        <w:t xml:space="preserve"> para obtener los indicadores ficticios, generando así un dataframe de variables categóricas de 54.849 x 6365.</w:t>
       </w:r>
     </w:p>
     <w:p>
@@ -6118,30 +5831,22 @@
           <w:lang w:val="es-CL"/>
         </w:rPr>
       </w:pPr>
-      <w:proofErr w:type="spellStart"/>
       <w:r>
         <w:rPr>
           <w:lang w:val="es-CL"/>
         </w:rPr>
-        <w:t>Catboost</w:t>
-      </w:r>
-      <w:proofErr w:type="spellEnd"/>
+        <w:t xml:space="preserve">Catboost para selección de </w:t>
+      </w:r>
       <w:r>
         <w:rPr>
           <w:lang w:val="es-CL"/>
         </w:rPr>
-        <w:t xml:space="preserve"> para selección de </w:t>
+        <w:t>variables</w:t>
       </w:r>
       <w:r>
         <w:rPr>
           <w:lang w:val="es-CL"/>
         </w:rPr>
-        <w:t>variables</w:t>
-      </w:r>
-      <w:r>
-        <w:rPr>
-          <w:lang w:val="es-CL"/>
-        </w:rPr>
         <w:t xml:space="preserve"> </w:t>
       </w:r>
     </w:p>
@@ -6171,13 +5876,8 @@
         <w:t>seleccionaron</w:t>
       </w:r>
       <w:r>
-        <w:t xml:space="preserve"> todas las variables categóricas convertidas en </w:t>
-      </w:r>
-      <w:proofErr w:type="spellStart"/>
-      <w:r>
-        <w:t>dummies</w:t>
-      </w:r>
-      <w:proofErr w:type="spellEnd"/>
+        <w:t xml:space="preserve"> todas las variables categóricas convertidas en dummies</w:t>
+      </w:r>
       <w:r>
         <w:t xml:space="preserve"> y</w:t>
       </w:r>
@@ -6203,24 +5903,14 @@
         <w:t xml:space="preserve">el </w:t>
       </w:r>
       <w:r>
-        <w:t xml:space="preserve">modelo </w:t>
-      </w:r>
-      <w:proofErr w:type="spellStart"/>
-      <w:r>
-        <w:t>Catboost</w:t>
-      </w:r>
-      <w:proofErr w:type="spellEnd"/>
-      <w:r>
-        <w:t xml:space="preserve"> </w:t>
+        <w:t xml:space="preserve">modelo Catboost </w:t>
       </w:r>
       <w:r>
         <w:t xml:space="preserve">empleando previamente el método </w:t>
       </w:r>
-      <w:proofErr w:type="spellStart"/>
       <w:r>
         <w:t>Gridsearch</w:t>
       </w:r>
-      <w:proofErr w:type="spellEnd"/>
       <w:r>
         <w:t xml:space="preserve"> </w:t>
       </w:r>
@@ -6271,7 +5961,10 @@
         <w:t xml:space="preserve"> </w:t>
       </w:r>
       <w:r>
-        <w:t>110.</w:t>
+        <w:t>110</w:t>
+      </w:r>
+      <w:r>
+        <w:t>.</w:t>
       </w:r>
     </w:p>
     <w:p>
@@ -6296,34 +5989,16 @@
         </w:numPr>
         <w:ind w:left="851" w:hanging="873"/>
       </w:pPr>
-      <w:proofErr w:type="spellStart"/>
-      <w:r>
-        <w:t>Preprocesamiento</w:t>
-      </w:r>
-      <w:proofErr w:type="spellEnd"/>
-      <w:r>
-        <w:t xml:space="preserve"> de </w:t>
-      </w:r>
-      <w:proofErr w:type="spellStart"/>
-      <w:r>
-        <w:t>texto</w:t>
-      </w:r>
-      <w:proofErr w:type="spellEnd"/>
+      <w:r>
+        <w:t>Preprocesamiento de texto</w:t>
+      </w:r>
     </w:p>
     <w:p>
       <w:pPr>
         <w:pStyle w:val="Body"/>
       </w:pPr>
       <w:r>
-        <w:t xml:space="preserve">Natural </w:t>
-      </w:r>
-      <w:proofErr w:type="spellStart"/>
-      <w:r>
-        <w:t>Language</w:t>
-      </w:r>
-      <w:proofErr w:type="spellEnd"/>
-      <w:r>
-        <w:t xml:space="preserve"> Processing </w:t>
+        <w:t xml:space="preserve">Natural Language Processing </w:t>
       </w:r>
       <w:r>
         <w:t>(</w:t>
@@ -6359,15 +6034,7 @@
         <w:pStyle w:val="Body"/>
       </w:pPr>
       <w:r>
-        <w:t xml:space="preserve">Se analizaron las descripciones del </w:t>
-      </w:r>
-      <w:proofErr w:type="spellStart"/>
-      <w:r>
-        <w:t>Dataset</w:t>
-      </w:r>
-      <w:proofErr w:type="spellEnd"/>
-      <w:r>
-        <w:t xml:space="preserve"> y se pudo notar que se presentan muchas irregularidades, textos en mayúsculas, minúsculas, muchos símbolos y caracteres especiales, tildes y palabras vacías, por lo que se procedió a eliminar estas últimas y convertir todo el texto en minúscula.</w:t>
+        <w:t>Se analizaron las descripciones del Dataset y se pudo notar que se presentan muchas irregularidades, textos en mayúsculas, minúsculas, muchos símbolos y caracteres especiales, tildes y palabras vacías, por lo que se procedió a eliminar estas últimas y convertir todo el texto en minúscula.</w:t>
       </w:r>
     </w:p>
     <w:p>
@@ -6380,23 +6047,10 @@
         <w:pStyle w:val="Body"/>
       </w:pPr>
       <w:r>
-        <w:t>En el primer ciclo transformamos las palabras de las descripciones a su raíz aplicando la técnica de “</w:t>
-      </w:r>
-      <w:proofErr w:type="spellStart"/>
-      <w:r>
-        <w:t>Stemming</w:t>
-      </w:r>
-      <w:proofErr w:type="spellEnd"/>
-      <w:r>
-        <w:t xml:space="preserve">” utilizando </w:t>
-      </w:r>
-      <w:proofErr w:type="spellStart"/>
-      <w:r>
-        <w:t>SnowballStemmer</w:t>
-      </w:r>
-      <w:proofErr w:type="spellEnd"/>
-      <w:r>
-        <w:t xml:space="preserve"> de NLTK</w:t>
+        <w:t xml:space="preserve">En el primer ciclo transformamos las palabras de las descripciones a su raíz aplicando la técnica de “Stemming” utilizando </w:t>
+      </w:r>
+      <w:r>
+        <w:t>SnowballStemmer de NLTK</w:t>
       </w:r>
       <w:r>
         <w:t xml:space="preserve">, luego, empleando la matriz TF-IDF pudimos obtener la frecuencia en la que aparece cada palabra en las descripciones y al crearse la matriz, cada columna significa una palabra diferente, obteniendo de esta forma </w:t>
@@ -6616,33 +6270,11 @@
           <w:lang w:val="en-US"/>
         </w:rPr>
       </w:pPr>
-      <w:proofErr w:type="spellStart"/>
       <w:r>
         <w:rPr>
           <w:lang w:val="en-US"/>
         </w:rPr>
-        <w:t>Precisión</w:t>
-      </w:r>
-      <w:proofErr w:type="spellEnd"/>
-      <w:r>
-        <w:rPr>
-          <w:lang w:val="en-US"/>
-        </w:rPr>
-        <w:t xml:space="preserve"> y Recall (</w:t>
-      </w:r>
-      <w:proofErr w:type="spellStart"/>
-      <w:r>
-        <w:rPr>
-          <w:lang w:val="en-US"/>
-        </w:rPr>
-        <w:t>sensibilidad</w:t>
-      </w:r>
-      <w:proofErr w:type="spellEnd"/>
-      <w:r>
-        <w:rPr>
-          <w:lang w:val="en-US"/>
-        </w:rPr>
-        <w:t>)</w:t>
+        <w:t>Precisión y Recall (sensibilidad)</w:t>
       </w:r>
     </w:p>
     <w:p>
@@ -6695,39 +6327,7 @@
         <w:pStyle w:val="Body"/>
       </w:pPr>
       <w:r>
-        <w:t xml:space="preserve">En una primera iteración, se aplicó un modelo de regresión logística tomando en consideración solo las variables categóricas, es decir, los rubos y el nombre del producto, dando un total de 6,4 mil variables con un test </w:t>
-      </w:r>
-      <w:proofErr w:type="spellStart"/>
-      <w:r>
-        <w:t>size</w:t>
-      </w:r>
-      <w:proofErr w:type="spellEnd"/>
-      <w:r>
-        <w:t xml:space="preserve"> de 0,33, un </w:t>
-      </w:r>
-      <w:proofErr w:type="spellStart"/>
-      <w:r>
-        <w:t>random</w:t>
-      </w:r>
-      <w:proofErr w:type="spellEnd"/>
-      <w:r>
-        <w:t xml:space="preserve"> </w:t>
-      </w:r>
-      <w:proofErr w:type="spellStart"/>
-      <w:r>
-        <w:t>state</w:t>
-      </w:r>
-      <w:proofErr w:type="spellEnd"/>
-      <w:r>
-        <w:t xml:space="preserve"> de 42 y un </w:t>
-      </w:r>
-      <w:proofErr w:type="spellStart"/>
-      <w:r>
-        <w:t>thershold</w:t>
-      </w:r>
-      <w:proofErr w:type="spellEnd"/>
-      <w:r>
-        <w:t xml:space="preserve"> de 0,5 y estos fueron los resultados.</w:t>
+        <w:t>En una primera iteración, se aplicó un modelo de regresión logística tomando en consideración solo las variables categóricas, es decir, los rubos y el nombre del producto, dando un total de 6,4 mil variables con un test size de 0,33, un random state de 42 y un thershold de 0,5 y estos fueron los resultados.</w:t>
       </w:r>
     </w:p>
     <w:p>
@@ -6825,7 +6425,6 @@
                 <w:lang w:val="es-CL"/>
               </w:rPr>
             </w:pPr>
-            <w:proofErr w:type="spellStart"/>
             <w:r>
               <w:rPr>
                 <w:b/>
@@ -6834,18 +6433,7 @@
                 <w:szCs w:val="20"/>
                 <w:lang w:val="es-CL"/>
               </w:rPr>
-              <w:t>Accuracy</w:t>
-            </w:r>
-            <w:proofErr w:type="spellEnd"/>
-            <w:r>
-              <w:rPr>
-                <w:b/>
-                <w:bCs/>
-                <w:sz w:val="20"/>
-                <w:szCs w:val="20"/>
-                <w:lang w:val="es-CL"/>
-              </w:rPr>
-              <w:t xml:space="preserve"> </w:t>
+              <w:t xml:space="preserve">Accuracy </w:t>
             </w:r>
           </w:p>
         </w:tc>
@@ -6864,7 +6452,6 @@
                 <w:lang w:val="es-CL"/>
               </w:rPr>
             </w:pPr>
-            <w:proofErr w:type="spellStart"/>
             <w:r>
               <w:rPr>
                 <w:b/>
@@ -6873,18 +6460,7 @@
                 <w:szCs w:val="20"/>
                 <w:lang w:val="es-CL"/>
               </w:rPr>
-              <w:t>Precision</w:t>
-            </w:r>
-            <w:proofErr w:type="spellEnd"/>
-            <w:r>
-              <w:rPr>
-                <w:b/>
-                <w:bCs/>
-                <w:sz w:val="20"/>
-                <w:szCs w:val="20"/>
-                <w:lang w:val="es-CL"/>
-              </w:rPr>
-              <w:t xml:space="preserve"> 0</w:t>
+              <w:t>Precision 0</w:t>
             </w:r>
           </w:p>
         </w:tc>
@@ -6903,7 +6479,6 @@
                 <w:lang w:val="es-CL"/>
               </w:rPr>
             </w:pPr>
-            <w:proofErr w:type="spellStart"/>
             <w:r>
               <w:rPr>
                 <w:b/>
@@ -6912,18 +6487,7 @@
                 <w:szCs w:val="20"/>
                 <w:lang w:val="es-CL"/>
               </w:rPr>
-              <w:t>Precision</w:t>
-            </w:r>
-            <w:proofErr w:type="spellEnd"/>
-            <w:r>
-              <w:rPr>
-                <w:b/>
-                <w:bCs/>
-                <w:sz w:val="20"/>
-                <w:szCs w:val="20"/>
-                <w:lang w:val="es-CL"/>
-              </w:rPr>
-              <w:t xml:space="preserve"> 1</w:t>
+              <w:t>Precision 1</w:t>
             </w:r>
           </w:p>
         </w:tc>
@@ -6942,7 +6506,6 @@
                 <w:lang w:val="es-CL"/>
               </w:rPr>
             </w:pPr>
-            <w:proofErr w:type="spellStart"/>
             <w:r>
               <w:rPr>
                 <w:b/>
@@ -6951,18 +6514,7 @@
                 <w:szCs w:val="20"/>
                 <w:lang w:val="es-CL"/>
               </w:rPr>
-              <w:t>Recall</w:t>
-            </w:r>
-            <w:proofErr w:type="spellEnd"/>
-            <w:r>
-              <w:rPr>
-                <w:b/>
-                <w:bCs/>
-                <w:sz w:val="20"/>
-                <w:szCs w:val="20"/>
-                <w:lang w:val="es-CL"/>
-              </w:rPr>
-              <w:t xml:space="preserve"> </w:t>
+              <w:t xml:space="preserve">Recall </w:t>
             </w:r>
           </w:p>
           <w:p>
@@ -7002,7 +6554,6 @@
                 <w:lang w:val="es-CL"/>
               </w:rPr>
             </w:pPr>
-            <w:proofErr w:type="spellStart"/>
             <w:r>
               <w:rPr>
                 <w:b/>
@@ -7011,18 +6562,7 @@
                 <w:szCs w:val="20"/>
                 <w:lang w:val="es-CL"/>
               </w:rPr>
-              <w:t>Recall</w:t>
-            </w:r>
-            <w:proofErr w:type="spellEnd"/>
-            <w:r>
-              <w:rPr>
-                <w:b/>
-                <w:bCs/>
-                <w:sz w:val="20"/>
-                <w:szCs w:val="20"/>
-                <w:lang w:val="es-CL"/>
-              </w:rPr>
-              <w:t xml:space="preserve"> </w:t>
+              <w:t xml:space="preserve">Recall </w:t>
             </w:r>
           </w:p>
           <w:p>
@@ -7325,37 +6865,11 @@
         <w:pStyle w:val="Body"/>
       </w:pPr>
       <w:r>
-        <w:t xml:space="preserve">A partir de estos datos, se decidió agregar a las variables las palabras contenidas en las descripciones de las licitaciones, se aplicaron 3 modelos diferentes, empleando un test </w:t>
-      </w:r>
-      <w:proofErr w:type="spellStart"/>
-      <w:r>
-        <w:t>size</w:t>
-      </w:r>
-      <w:proofErr w:type="spellEnd"/>
-      <w:r>
-        <w:t xml:space="preserve"> de 0,33, un </w:t>
-      </w:r>
-      <w:proofErr w:type="spellStart"/>
-      <w:r>
-        <w:t>random</w:t>
-      </w:r>
-      <w:proofErr w:type="spellEnd"/>
-      <w:r>
-        <w:t xml:space="preserve"> </w:t>
-      </w:r>
-      <w:proofErr w:type="spellStart"/>
-      <w:r>
-        <w:t>state</w:t>
-      </w:r>
-      <w:proofErr w:type="spellEnd"/>
-      <w:r>
-        <w:t xml:space="preserve"> de 42 y un </w:t>
-      </w:r>
-      <w:proofErr w:type="spellStart"/>
+        <w:t xml:space="preserve">A partir de estos datos, se decidió agregar a las variables las palabras contenidas en las descripciones de las licitaciones, se aplicaron 3 modelos diferentes, empleando un test size de 0,33, un random state de 42 y un </w:t>
+      </w:r>
       <w:r>
         <w:t>threshold</w:t>
       </w:r>
-      <w:proofErr w:type="spellEnd"/>
       <w:r>
         <w:t xml:space="preserve"> de 0,5 en cada uno de ellos, arrojando los resultados que se muestran a continuación:</w:t>
       </w:r>
@@ -7457,7 +6971,6 @@
                 <w:lang w:val="es-CL"/>
               </w:rPr>
             </w:pPr>
-            <w:proofErr w:type="spellStart"/>
             <w:r>
               <w:rPr>
                 <w:b/>
@@ -7466,18 +6979,7 @@
                 <w:szCs w:val="20"/>
                 <w:lang w:val="es-CL"/>
               </w:rPr>
-              <w:t>Accuracy</w:t>
-            </w:r>
-            <w:proofErr w:type="spellEnd"/>
-            <w:r>
-              <w:rPr>
-                <w:b/>
-                <w:bCs/>
-                <w:sz w:val="20"/>
-                <w:szCs w:val="20"/>
-                <w:lang w:val="es-CL"/>
-              </w:rPr>
-              <w:t xml:space="preserve"> </w:t>
+              <w:t xml:space="preserve">Accuracy </w:t>
             </w:r>
           </w:p>
         </w:tc>
@@ -7496,7 +6998,6 @@
                 <w:lang w:val="es-CL"/>
               </w:rPr>
             </w:pPr>
-            <w:proofErr w:type="spellStart"/>
             <w:r>
               <w:rPr>
                 <w:b/>
@@ -7505,18 +7006,7 @@
                 <w:szCs w:val="20"/>
                 <w:lang w:val="es-CL"/>
               </w:rPr>
-              <w:t>Precision</w:t>
-            </w:r>
-            <w:proofErr w:type="spellEnd"/>
-            <w:r>
-              <w:rPr>
-                <w:b/>
-                <w:bCs/>
-                <w:sz w:val="20"/>
-                <w:szCs w:val="20"/>
-                <w:lang w:val="es-CL"/>
-              </w:rPr>
-              <w:t xml:space="preserve"> 0</w:t>
+              <w:t>Precision 0</w:t>
             </w:r>
           </w:p>
         </w:tc>
@@ -7535,7 +7025,6 @@
                 <w:lang w:val="es-CL"/>
               </w:rPr>
             </w:pPr>
-            <w:proofErr w:type="spellStart"/>
             <w:r>
               <w:rPr>
                 <w:b/>
@@ -7544,18 +7033,7 @@
                 <w:szCs w:val="20"/>
                 <w:lang w:val="es-CL"/>
               </w:rPr>
-              <w:t>Precision</w:t>
-            </w:r>
-            <w:proofErr w:type="spellEnd"/>
-            <w:r>
-              <w:rPr>
-                <w:b/>
-                <w:bCs/>
-                <w:sz w:val="20"/>
-                <w:szCs w:val="20"/>
-                <w:lang w:val="es-CL"/>
-              </w:rPr>
-              <w:t xml:space="preserve"> 1</w:t>
+              <w:t>Precision 1</w:t>
             </w:r>
           </w:p>
         </w:tc>
@@ -7574,7 +7052,6 @@
                 <w:lang w:val="es-CL"/>
               </w:rPr>
             </w:pPr>
-            <w:proofErr w:type="spellStart"/>
             <w:r>
               <w:rPr>
                 <w:b/>
@@ -7583,18 +7060,7 @@
                 <w:szCs w:val="20"/>
                 <w:lang w:val="es-CL"/>
               </w:rPr>
-              <w:t>Recall</w:t>
-            </w:r>
-            <w:proofErr w:type="spellEnd"/>
-            <w:r>
-              <w:rPr>
-                <w:b/>
-                <w:bCs/>
-                <w:sz w:val="20"/>
-                <w:szCs w:val="20"/>
-                <w:lang w:val="es-CL"/>
-              </w:rPr>
-              <w:t xml:space="preserve"> </w:t>
+              <w:t xml:space="preserve">Recall </w:t>
             </w:r>
           </w:p>
           <w:p>
@@ -7634,7 +7100,6 @@
                 <w:lang w:val="es-CL"/>
               </w:rPr>
             </w:pPr>
-            <w:proofErr w:type="spellStart"/>
             <w:r>
               <w:rPr>
                 <w:b/>
@@ -7643,18 +7108,7 @@
                 <w:szCs w:val="20"/>
                 <w:lang w:val="es-CL"/>
               </w:rPr>
-              <w:t>Recall</w:t>
-            </w:r>
-            <w:proofErr w:type="spellEnd"/>
-            <w:r>
-              <w:rPr>
-                <w:b/>
-                <w:bCs/>
-                <w:sz w:val="20"/>
-                <w:szCs w:val="20"/>
-                <w:lang w:val="es-CL"/>
-              </w:rPr>
-              <w:t xml:space="preserve"> </w:t>
+              <w:t xml:space="preserve">Recall </w:t>
             </w:r>
           </w:p>
           <w:p>
@@ -7957,7 +7411,6 @@
                 <w:lang w:val="es-CL"/>
               </w:rPr>
             </w:pPr>
-            <w:proofErr w:type="spellStart"/>
             <w:r>
               <w:rPr>
                 <w:sz w:val="20"/>
@@ -7966,7 +7419,6 @@
               </w:rPr>
               <w:t>XGBoost</w:t>
             </w:r>
-            <w:proofErr w:type="spellEnd"/>
           </w:p>
         </w:tc>
         <w:tc>
@@ -8127,7 +7579,6 @@
                 <w:lang w:val="es-CL"/>
               </w:rPr>
             </w:pPr>
-            <w:proofErr w:type="spellStart"/>
             <w:r>
               <w:rPr>
                 <w:sz w:val="20"/>
@@ -8135,16 +7586,7 @@
                 <w:lang w:val="es-CL"/>
               </w:rPr>
               <w:lastRenderedPageBreak/>
-              <w:t>Naive</w:t>
-            </w:r>
-            <w:proofErr w:type="spellEnd"/>
-            <w:r>
-              <w:rPr>
-                <w:sz w:val="20"/>
-                <w:szCs w:val="20"/>
-                <w:lang w:val="es-CL"/>
-              </w:rPr>
-              <w:t xml:space="preserve"> Bayes</w:t>
+              <w:t>Naive Bayes</w:t>
             </w:r>
           </w:p>
         </w:tc>
@@ -8306,39 +7748,10 @@
         <w:pStyle w:val="Body"/>
       </w:pPr>
       <w:r>
-        <w:t>Se puede observar que la adición de la lista de palabras fue muy positiva para el modelo, mas, logramos notar que seguían arrojando muchas predicciones erróneas, por lo que decidimos aplicar un balanceo de muestras con la técnica “</w:t>
-      </w:r>
-      <w:proofErr w:type="spellStart"/>
-      <w:r>
-        <w:t>Smote</w:t>
-      </w:r>
-      <w:proofErr w:type="spellEnd"/>
-      <w:r>
-        <w:t xml:space="preserve">” sobre el </w:t>
-      </w:r>
-      <w:proofErr w:type="spellStart"/>
-      <w:r>
-        <w:t>Dataframe</w:t>
-      </w:r>
-      <w:proofErr w:type="spellEnd"/>
-      <w:r>
-        <w:t xml:space="preserve"> procesado con 10.000 componentes, se escogió una estrategia de </w:t>
-      </w:r>
-      <w:proofErr w:type="spellStart"/>
-      <w:r>
-        <w:t>oversampling</w:t>
-      </w:r>
-      <w:proofErr w:type="spellEnd"/>
-      <w:r>
-        <w:t xml:space="preserve"> de la muestra “1” de un 30% de la muestra mayoritaria (“0”), en cuanto al modelo “</w:t>
-      </w:r>
-      <w:proofErr w:type="spellStart"/>
-      <w:r>
-        <w:t>Naive</w:t>
-      </w:r>
-      <w:proofErr w:type="spellEnd"/>
-      <w:r>
-        <w:t xml:space="preserve"> Bayes”</w:t>
+        <w:t>Se puede observar que la adición de la lista de palabras fue muy positiva para el modelo, mas, logramos notar que seguían arrojando muchas predicciones erróneas, por lo que decidimos aplicar un balanceo de muestras con la técnica “Smote” sobre el Dataframe procesado con 10.000 componentes, se escogió una estrategia de oversampling de la muestra “1” de un 30% de la muestra mayoritaria (“0”), en cuanto al modelo “</w:t>
+      </w:r>
+      <w:r>
+        <w:t>Naive Bayes”</w:t>
       </w:r>
       <w:r>
         <w:t xml:space="preserve"> , decidimos descartarlo ya que los resultados eran menos asertivos, obteniendo lo siguiente:</w:t>
@@ -8446,7 +7859,6 @@
                 <w:lang w:val="es-CL"/>
               </w:rPr>
             </w:pPr>
-            <w:proofErr w:type="spellStart"/>
             <w:r>
               <w:rPr>
                 <w:b/>
@@ -8455,18 +7867,7 @@
                 <w:szCs w:val="20"/>
                 <w:lang w:val="es-CL"/>
               </w:rPr>
-              <w:t>Accuracy</w:t>
-            </w:r>
-            <w:proofErr w:type="spellEnd"/>
-            <w:r>
-              <w:rPr>
-                <w:b/>
-                <w:bCs/>
-                <w:sz w:val="20"/>
-                <w:szCs w:val="20"/>
-                <w:lang w:val="es-CL"/>
-              </w:rPr>
-              <w:t xml:space="preserve"> </w:t>
+              <w:t xml:space="preserve">Accuracy </w:t>
             </w:r>
           </w:p>
         </w:tc>
@@ -8485,7 +7886,6 @@
                 <w:lang w:val="es-CL"/>
               </w:rPr>
             </w:pPr>
-            <w:proofErr w:type="spellStart"/>
             <w:r>
               <w:rPr>
                 <w:b/>
@@ -8494,18 +7894,7 @@
                 <w:szCs w:val="20"/>
                 <w:lang w:val="es-CL"/>
               </w:rPr>
-              <w:t>Precision</w:t>
-            </w:r>
-            <w:proofErr w:type="spellEnd"/>
-            <w:r>
-              <w:rPr>
-                <w:b/>
-                <w:bCs/>
-                <w:sz w:val="20"/>
-                <w:szCs w:val="20"/>
-                <w:lang w:val="es-CL"/>
-              </w:rPr>
-              <w:t xml:space="preserve"> 0</w:t>
+              <w:t>Precision 0</w:t>
             </w:r>
           </w:p>
         </w:tc>
@@ -8524,7 +7913,6 @@
                 <w:lang w:val="es-CL"/>
               </w:rPr>
             </w:pPr>
-            <w:proofErr w:type="spellStart"/>
             <w:r>
               <w:rPr>
                 <w:b/>
@@ -8533,18 +7921,7 @@
                 <w:szCs w:val="20"/>
                 <w:lang w:val="es-CL"/>
               </w:rPr>
-              <w:t>Precision</w:t>
-            </w:r>
-            <w:proofErr w:type="spellEnd"/>
-            <w:r>
-              <w:rPr>
-                <w:b/>
-                <w:bCs/>
-                <w:sz w:val="20"/>
-                <w:szCs w:val="20"/>
-                <w:lang w:val="es-CL"/>
-              </w:rPr>
-              <w:t xml:space="preserve"> 1</w:t>
+              <w:t>Precision 1</w:t>
             </w:r>
           </w:p>
         </w:tc>
@@ -8563,7 +7940,6 @@
                 <w:lang w:val="es-CL"/>
               </w:rPr>
             </w:pPr>
-            <w:proofErr w:type="spellStart"/>
             <w:r>
               <w:rPr>
                 <w:b/>
@@ -8572,18 +7948,7 @@
                 <w:szCs w:val="20"/>
                 <w:lang w:val="es-CL"/>
               </w:rPr>
-              <w:t>Recall</w:t>
-            </w:r>
-            <w:proofErr w:type="spellEnd"/>
-            <w:r>
-              <w:rPr>
-                <w:b/>
-                <w:bCs/>
-                <w:sz w:val="20"/>
-                <w:szCs w:val="20"/>
-                <w:lang w:val="es-CL"/>
-              </w:rPr>
-              <w:t xml:space="preserve"> </w:t>
+              <w:t xml:space="preserve">Recall </w:t>
             </w:r>
           </w:p>
           <w:p>
@@ -8623,7 +7988,6 @@
                 <w:lang w:val="es-CL"/>
               </w:rPr>
             </w:pPr>
-            <w:proofErr w:type="spellStart"/>
             <w:r>
               <w:rPr>
                 <w:b/>
@@ -8632,18 +7996,7 @@
                 <w:szCs w:val="20"/>
                 <w:lang w:val="es-CL"/>
               </w:rPr>
-              <w:t>Recall</w:t>
-            </w:r>
-            <w:proofErr w:type="spellEnd"/>
-            <w:r>
-              <w:rPr>
-                <w:b/>
-                <w:bCs/>
-                <w:sz w:val="20"/>
-                <w:szCs w:val="20"/>
-                <w:lang w:val="es-CL"/>
-              </w:rPr>
-              <w:t xml:space="preserve"> </w:t>
+              <w:t xml:space="preserve">Recall </w:t>
             </w:r>
           </w:p>
           <w:p>
@@ -8946,7 +8299,6 @@
                 <w:lang w:val="es-CL"/>
               </w:rPr>
             </w:pPr>
-            <w:proofErr w:type="spellStart"/>
             <w:r>
               <w:rPr>
                 <w:sz w:val="20"/>
@@ -8955,7 +8307,6 @@
               </w:rPr>
               <w:t>XGBoost</w:t>
             </w:r>
-            <w:proofErr w:type="spellEnd"/>
           </w:p>
         </w:tc>
         <w:tc>
@@ -9152,42 +8503,10 @@
         <w:t xml:space="preserve">, </w:t>
       </w:r>
       <w:r>
-        <w:t>lamentablemente, se cometió un error al aplicar la técnica de “</w:t>
-      </w:r>
-      <w:proofErr w:type="spellStart"/>
-      <w:r>
-        <w:t>Smote</w:t>
-      </w:r>
-      <w:proofErr w:type="spellEnd"/>
-      <w:r>
-        <w:t xml:space="preserve">” en el entrenamiento, por lo que </w:t>
-      </w:r>
-      <w:r>
-        <w:t>se realizó la corrección eliminando el balanceo de muestras del test, por otro lado, aplicamos “</w:t>
-      </w:r>
-      <w:proofErr w:type="spellStart"/>
-      <w:r>
-        <w:t>GridSearch</w:t>
-      </w:r>
-      <w:proofErr w:type="spellEnd"/>
-      <w:r>
-        <w:t xml:space="preserve">” para encontrar los mejores parámetros y un </w:t>
-      </w:r>
-      <w:proofErr w:type="spellStart"/>
-      <w:r>
-        <w:t>Stratified</w:t>
-      </w:r>
-      <w:proofErr w:type="spellEnd"/>
-      <w:r>
-        <w:t xml:space="preserve"> </w:t>
-      </w:r>
-      <w:proofErr w:type="spellStart"/>
-      <w:r>
-        <w:t>Kfolds</w:t>
-      </w:r>
-      <w:proofErr w:type="spellEnd"/>
-      <w:r>
-        <w:t xml:space="preserve"> de 2 para estratificar cada una de las divisiones, obteniendo así estos datos:</w:t>
+        <w:t xml:space="preserve">lamentablemente, se cometió un error al aplicar la técnica de “Smote” en el entrenamiento, por lo que </w:t>
+      </w:r>
+      <w:r>
+        <w:t>se realizó la corrección eliminando el balanceo de muestras del test, por otro lado, aplicamos “GridSearch” para encontrar los mejores parámetros y un Stratified Kfolds de 2 para estratificar cada una de las divisiones, obteniendo así estos datos:</w:t>
       </w:r>
     </w:p>
     <w:p>
@@ -9296,7 +8615,6 @@
                 <w:lang w:val="es-CL"/>
               </w:rPr>
             </w:pPr>
-            <w:proofErr w:type="spellStart"/>
             <w:r>
               <w:rPr>
                 <w:b/>
@@ -9305,18 +8623,7 @@
                 <w:szCs w:val="20"/>
                 <w:lang w:val="es-CL"/>
               </w:rPr>
-              <w:t>Accuracy</w:t>
-            </w:r>
-            <w:proofErr w:type="spellEnd"/>
-            <w:r>
-              <w:rPr>
-                <w:b/>
-                <w:bCs/>
-                <w:sz w:val="20"/>
-                <w:szCs w:val="20"/>
-                <w:lang w:val="es-CL"/>
-              </w:rPr>
-              <w:t xml:space="preserve"> </w:t>
+              <w:t xml:space="preserve">Accuracy </w:t>
             </w:r>
           </w:p>
         </w:tc>
@@ -9335,7 +8642,6 @@
                 <w:lang w:val="es-CL"/>
               </w:rPr>
             </w:pPr>
-            <w:proofErr w:type="spellStart"/>
             <w:r>
               <w:rPr>
                 <w:b/>
@@ -9344,18 +8650,7 @@
                 <w:szCs w:val="20"/>
                 <w:lang w:val="es-CL"/>
               </w:rPr>
-              <w:t>Precision</w:t>
-            </w:r>
-            <w:proofErr w:type="spellEnd"/>
-            <w:r>
-              <w:rPr>
-                <w:b/>
-                <w:bCs/>
-                <w:sz w:val="20"/>
-                <w:szCs w:val="20"/>
-                <w:lang w:val="es-CL"/>
-              </w:rPr>
-              <w:t xml:space="preserve"> 0</w:t>
+              <w:t>Precision 0</w:t>
             </w:r>
           </w:p>
         </w:tc>
@@ -9374,7 +8669,6 @@
                 <w:lang w:val="es-CL"/>
               </w:rPr>
             </w:pPr>
-            <w:proofErr w:type="spellStart"/>
             <w:r>
               <w:rPr>
                 <w:b/>
@@ -9383,18 +8677,7 @@
                 <w:szCs w:val="20"/>
                 <w:lang w:val="es-CL"/>
               </w:rPr>
-              <w:t>Precision</w:t>
-            </w:r>
-            <w:proofErr w:type="spellEnd"/>
-            <w:r>
-              <w:rPr>
-                <w:b/>
-                <w:bCs/>
-                <w:sz w:val="20"/>
-                <w:szCs w:val="20"/>
-                <w:lang w:val="es-CL"/>
-              </w:rPr>
-              <w:t xml:space="preserve"> 1</w:t>
+              <w:t>Precision 1</w:t>
             </w:r>
           </w:p>
         </w:tc>
@@ -9413,7 +8696,6 @@
                 <w:lang w:val="es-CL"/>
               </w:rPr>
             </w:pPr>
-            <w:proofErr w:type="spellStart"/>
             <w:r>
               <w:rPr>
                 <w:b/>
@@ -9422,18 +8704,7 @@
                 <w:szCs w:val="20"/>
                 <w:lang w:val="es-CL"/>
               </w:rPr>
-              <w:t>Recall</w:t>
-            </w:r>
-            <w:proofErr w:type="spellEnd"/>
-            <w:r>
-              <w:rPr>
-                <w:b/>
-                <w:bCs/>
-                <w:sz w:val="20"/>
-                <w:szCs w:val="20"/>
-                <w:lang w:val="es-CL"/>
-              </w:rPr>
-              <w:t xml:space="preserve"> </w:t>
+              <w:t xml:space="preserve">Recall </w:t>
             </w:r>
           </w:p>
           <w:p>
@@ -9473,7 +8744,6 @@
                 <w:lang w:val="es-CL"/>
               </w:rPr>
             </w:pPr>
-            <w:proofErr w:type="spellStart"/>
             <w:r>
               <w:rPr>
                 <w:b/>
@@ -9482,18 +8752,7 @@
                 <w:szCs w:val="20"/>
                 <w:lang w:val="es-CL"/>
               </w:rPr>
-              <w:t>Recall</w:t>
-            </w:r>
-            <w:proofErr w:type="spellEnd"/>
-            <w:r>
-              <w:rPr>
-                <w:b/>
-                <w:bCs/>
-                <w:sz w:val="20"/>
-                <w:szCs w:val="20"/>
-                <w:lang w:val="es-CL"/>
-              </w:rPr>
-              <w:t xml:space="preserve"> </w:t>
+              <w:t xml:space="preserve">Recall </w:t>
             </w:r>
           </w:p>
           <w:p>
@@ -9748,7 +9007,6 @@
                 <w:lang w:val="es-CL"/>
               </w:rPr>
             </w:pPr>
-            <w:proofErr w:type="spellStart"/>
             <w:r>
               <w:rPr>
                 <w:sz w:val="20"/>
@@ -9757,7 +9015,6 @@
               </w:rPr>
               <w:t>XGBoost</w:t>
             </w:r>
-            <w:proofErr w:type="spellEnd"/>
           </w:p>
         </w:tc>
         <w:tc>
@@ -10039,11 +9296,9 @@
       <w:r>
         <w:t>(</w:t>
       </w:r>
-      <w:proofErr w:type="spellStart"/>
       <w:r>
         <w:t>y_pred</w:t>
       </w:r>
-      <w:proofErr w:type="spellEnd"/>
       <w:r>
         <w:t xml:space="preserve">) para todos los casos de pinturas acrílicas genera resultados </w:t>
       </w:r>
@@ -11409,15 +10664,7 @@
         </w:numPr>
       </w:pPr>
       <w:r>
-        <w:t>Trello (</w:t>
-      </w:r>
-      <w:proofErr w:type="spellStart"/>
-      <w:r>
-        <w:t>Canvas</w:t>
-      </w:r>
-      <w:proofErr w:type="spellEnd"/>
-      <w:r>
-        <w:t>: organización y coordinación distribución de tareas, planificación diaria y semanal)</w:t>
+        <w:t>Trello (Canvas: organización y coordinación distribución de tareas, planificación diaria y semanal)</w:t>
       </w:r>
     </w:p>
     <w:p>
@@ -11458,34 +10705,13 @@
         </w:numPr>
       </w:pPr>
       <w:r>
-        <w:t xml:space="preserve">IDE: </w:t>
-      </w:r>
-      <w:proofErr w:type="spellStart"/>
-      <w:r>
-        <w:t>VSCode</w:t>
-      </w:r>
-      <w:proofErr w:type="spellEnd"/>
+        <w:t>IDE: VSCode</w:t>
+      </w:r>
       <w:r>
         <w:t xml:space="preserve"> (</w:t>
       </w:r>
       <w:r>
-        <w:t>programación código, ejecución de archivos .</w:t>
-      </w:r>
-      <w:proofErr w:type="spellStart"/>
-      <w:r>
-        <w:t>py</w:t>
-      </w:r>
-      <w:proofErr w:type="spellEnd"/>
-      <w:r>
-        <w:t>, .</w:t>
-      </w:r>
-      <w:proofErr w:type="spellStart"/>
-      <w:r>
-        <w:t>ipynb</w:t>
-      </w:r>
-      <w:proofErr w:type="spellEnd"/>
-      <w:r>
-        <w:t>)</w:t>
+        <w:t>programación código, ejecución de archivos .py, .ipynb)</w:t>
       </w:r>
     </w:p>
     <w:p>
@@ -11556,21 +10782,8 @@
           <w:numId w:val="28"/>
         </w:numPr>
       </w:pPr>
-      <w:proofErr w:type="spellStart"/>
-      <w:r>
-        <w:t>Versionamiento</w:t>
-      </w:r>
-      <w:proofErr w:type="spellEnd"/>
-      <w:r>
-        <w:t xml:space="preserve">: GIT (repositorio alojado en </w:t>
-      </w:r>
-      <w:proofErr w:type="spellStart"/>
-      <w:r>
-        <w:t>Github</w:t>
-      </w:r>
-      <w:proofErr w:type="spellEnd"/>
-      <w:r>
-        <w:t>)</w:t>
+      <w:r>
+        <w:t>Versionamiento: GIT (repositorio alojado en Github)</w:t>
       </w:r>
     </w:p>
     <w:p>
@@ -11581,11 +10794,9 @@
           <w:numId w:val="28"/>
         </w:numPr>
       </w:pPr>
-      <w:proofErr w:type="spellStart"/>
       <w:r>
         <w:t>Librerias</w:t>
       </w:r>
-      <w:proofErr w:type="spellEnd"/>
     </w:p>
     <w:p>
       <w:pPr>
@@ -11607,11 +10818,9 @@
           <w:numId w:val="28"/>
         </w:numPr>
       </w:pPr>
-      <w:proofErr w:type="spellStart"/>
       <w:r>
         <w:t>pickle</w:t>
       </w:r>
-      <w:proofErr w:type="spellEnd"/>
     </w:p>
     <w:p>
       <w:pPr>
@@ -11621,11 +10830,9 @@
           <w:numId w:val="28"/>
         </w:numPr>
       </w:pPr>
-      <w:proofErr w:type="spellStart"/>
       <w:r>
         <w:t>NumPy</w:t>
       </w:r>
-      <w:proofErr w:type="spellEnd"/>
     </w:p>
     <w:p>
       <w:pPr>
@@ -11647,11 +10854,9 @@
           <w:numId w:val="28"/>
         </w:numPr>
       </w:pPr>
-      <w:proofErr w:type="spellStart"/>
       <w:r>
         <w:t>Matplotlib</w:t>
       </w:r>
-      <w:proofErr w:type="spellEnd"/>
     </w:p>
     <w:p>
       <w:pPr>
@@ -11661,11 +10866,9 @@
           <w:numId w:val="28"/>
         </w:numPr>
       </w:pPr>
-      <w:proofErr w:type="spellStart"/>
       <w:r>
         <w:t>Seaborn</w:t>
       </w:r>
-      <w:proofErr w:type="spellEnd"/>
     </w:p>
     <w:p>
       <w:pPr>
@@ -11678,61 +10881,11 @@
           <w:lang w:val="en-US"/>
         </w:rPr>
       </w:pPr>
-      <w:proofErr w:type="spellStart"/>
       <w:r>
         <w:rPr>
           <w:lang w:val="en-US"/>
         </w:rPr>
-        <w:t>Sklearn</w:t>
-      </w:r>
-      <w:proofErr w:type="spellEnd"/>
-      <w:r>
-        <w:rPr>
-          <w:lang w:val="en-US"/>
-        </w:rPr>
-        <w:t xml:space="preserve"> (</w:t>
-      </w:r>
-      <w:proofErr w:type="spellStart"/>
-      <w:r>
-        <w:rPr>
-          <w:lang w:val="en-US"/>
-        </w:rPr>
-        <w:t>model_selection</w:t>
-      </w:r>
-      <w:proofErr w:type="spellEnd"/>
-      <w:r>
-        <w:rPr>
-          <w:lang w:val="en-US"/>
-        </w:rPr>
-        <w:t xml:space="preserve">, metrics, </w:t>
-      </w:r>
-      <w:proofErr w:type="spellStart"/>
-      <w:r>
-        <w:rPr>
-          <w:lang w:val="en-US"/>
-        </w:rPr>
-        <w:t>linear_model</w:t>
-      </w:r>
-      <w:proofErr w:type="spellEnd"/>
-      <w:r>
-        <w:rPr>
-          <w:lang w:val="en-US"/>
-        </w:rPr>
-        <w:t xml:space="preserve">, </w:t>
-      </w:r>
-      <w:proofErr w:type="spellStart"/>
-      <w:r>
-        <w:rPr>
-          <w:lang w:val="en-US"/>
-        </w:rPr>
-        <w:t>naive_bayes</w:t>
-      </w:r>
-      <w:proofErr w:type="spellEnd"/>
-      <w:r>
-        <w:rPr>
-          <w:lang w:val="en-US"/>
-        </w:rPr>
-        <w:t>, en</w:t>
+        <w:t>Sklearn (model_selection, metrics, linear_model, naive_bayes, en</w:t>
       </w:r>
       <w:r>
         <w:rPr>
@@ -11755,14 +10908,9 @@
           <w:numId w:val="28"/>
         </w:numPr>
       </w:pPr>
-      <w:proofErr w:type="spellStart"/>
       <w:r>
         <w:lastRenderedPageBreak/>
-        <w:t>XGBoost</w:t>
-      </w:r>
-      <w:proofErr w:type="spellEnd"/>
-      <w:r>
-        <w:t xml:space="preserve"> </w:t>
+        <w:t xml:space="preserve">XGBoost </w:t>
       </w:r>
     </w:p>
     <w:p>
@@ -11773,11 +10921,9 @@
           <w:numId w:val="28"/>
         </w:numPr>
       </w:pPr>
-      <w:proofErr w:type="spellStart"/>
       <w:r>
         <w:t>Catboost</w:t>
       </w:r>
-      <w:proofErr w:type="spellEnd"/>
     </w:p>
     <w:p>
       <w:pPr>
@@ -11799,13 +10945,8 @@
           <w:numId w:val="28"/>
         </w:numPr>
       </w:pPr>
-      <w:proofErr w:type="spellStart"/>
-      <w:r>
-        <w:t>Imblearn</w:t>
-      </w:r>
-      <w:proofErr w:type="spellEnd"/>
-      <w:r>
-        <w:t xml:space="preserve"> (SMOTE)</w:t>
+      <w:r>
+        <w:t>Imblearn (SMOTE)</w:t>
       </w:r>
     </w:p>
     <w:p>

</xml_diff>

<commit_message>
actualizado hasta Impacto y Resultado.
</commit_message>
<xml_diff>
--- a/Informe/Reporte Proyecto Juanito.docx
+++ b/Informe/Reporte Proyecto Juanito.docx
@@ -488,8 +488,19 @@
                 <w:color w:val="FFFFFF" w:themeColor="background1"/>
                 <w:lang w:val="es-CL"/>
               </w:rPr>
-              <w:t>machine learning</w:t>
-            </w:r>
+              <w:t xml:space="preserve">machine </w:t>
+            </w:r>
+            <w:proofErr w:type="spellStart"/>
+            <w:r>
+              <w:rPr>
+                <w:i/>
+                <w:iCs/>
+                <w:color w:val="FFFFFF" w:themeColor="background1"/>
+                <w:lang w:val="es-CL"/>
+              </w:rPr>
+              <w:t>learning</w:t>
+            </w:r>
+            <w:proofErr w:type="spellEnd"/>
             <w:r>
               <w:rPr>
                 <w:color w:val="FFFFFF" w:themeColor="background1"/>
@@ -3186,7 +3197,15 @@
               <w:t xml:space="preserve">Crear un modelo </w:t>
             </w:r>
             <w:r>
-              <w:t xml:space="preserve">de machine learning </w:t>
+              <w:t xml:space="preserve">de machine </w:t>
+            </w:r>
+            <w:proofErr w:type="spellStart"/>
+            <w:r>
+              <w:t>learning</w:t>
+            </w:r>
+            <w:proofErr w:type="spellEnd"/>
+            <w:r>
+              <w:t xml:space="preserve"> </w:t>
             </w:r>
             <w:r>
               <w:t xml:space="preserve">que </w:t>
@@ -3822,6 +3841,7 @@
       <w:r>
         <w:t xml:space="preserve"> </w:t>
       </w:r>
+      <w:proofErr w:type="spellStart"/>
       <w:r>
         <w:rPr>
           <w:b/>
@@ -3836,6 +3856,7 @@
         </w:rPr>
         <w:t>ía</w:t>
       </w:r>
+      <w:proofErr w:type="spellEnd"/>
       <w:r>
         <w:rPr>
           <w:b/>
@@ -3855,8 +3876,17 @@
           <w:b/>
           <w:bCs/>
         </w:rPr>
-        <w:t xml:space="preserve"> Data Science</w:t>
-      </w:r>
+        <w:t xml:space="preserve"> Data </w:t>
+      </w:r>
+      <w:proofErr w:type="spellStart"/>
+      <w:r>
+        <w:rPr>
+          <w:b/>
+          <w:bCs/>
+        </w:rPr>
+        <w:t>Science</w:t>
+      </w:r>
+      <w:proofErr w:type="spellEnd"/>
       <w:r>
         <w:t xml:space="preserve"> para guiar, estructurar, y organizar nuestro trabajo. Bajo este </w:t>
       </w:r>
@@ -4311,7 +4341,15 @@
         <w:t xml:space="preserve"> tiene historia participando en Mercado Público realizando ofertas en distintas licitaciones con </w:t>
       </w:r>
       <w:r>
-        <w:t xml:space="preserve">un mix de productos </w:t>
+        <w:t xml:space="preserve">un </w:t>
+      </w:r>
+      <w:proofErr w:type="spellStart"/>
+      <w:r>
+        <w:t>mix</w:t>
+      </w:r>
+      <w:proofErr w:type="spellEnd"/>
+      <w:r>
+        <w:t xml:space="preserve"> de productos </w:t>
       </w:r>
       <w:r>
         <w:t xml:space="preserve">extenso (cerca de </w:t>
@@ -4321,8 +4359,17 @@
           <w:b/>
           <w:bCs/>
         </w:rPr>
-        <w:t>13 mil SKU’s</w:t>
-      </w:r>
+        <w:t xml:space="preserve">13 mil </w:t>
+      </w:r>
+      <w:proofErr w:type="spellStart"/>
+      <w:r>
+        <w:rPr>
+          <w:b/>
+          <w:bCs/>
+        </w:rPr>
+        <w:t>SKU’s</w:t>
+      </w:r>
+      <w:proofErr w:type="spellEnd"/>
       <w:r>
         <w:t xml:space="preserve">) </w:t>
       </w:r>
@@ -4531,7 +4578,23 @@
         <w:t>herramientas técnicas para la</w:t>
       </w:r>
       <w:r>
-        <w:t xml:space="preserve"> construcción del modelo de machine learning. A continuación se lista las soluciones</w:t>
+        <w:t xml:space="preserve"> construcción del modelo de machine </w:t>
+      </w:r>
+      <w:proofErr w:type="spellStart"/>
+      <w:r>
+        <w:t>learning</w:t>
+      </w:r>
+      <w:proofErr w:type="spellEnd"/>
+      <w:r>
+        <w:t xml:space="preserve">. A </w:t>
+      </w:r>
+      <w:proofErr w:type="gramStart"/>
+      <w:r>
+        <w:t>continuación</w:t>
+      </w:r>
+      <w:proofErr w:type="gramEnd"/>
+      <w:r>
+        <w:t xml:space="preserve"> se lista las soluciones</w:t>
       </w:r>
       <w:r>
         <w:t xml:space="preserve"> relevantes que se </w:t>
@@ -4606,8 +4669,13 @@
         <w:t>rello</w:t>
       </w:r>
       <w:r>
-        <w:t xml:space="preserve"> (Canvas</w:t>
-      </w:r>
+        <w:t xml:space="preserve"> (</w:t>
+      </w:r>
+      <w:proofErr w:type="spellStart"/>
+      <w:r>
+        <w:t>Canvas</w:t>
+      </w:r>
+      <w:proofErr w:type="spellEnd"/>
       <w:r>
         <w:t>:</w:t>
       </w:r>
@@ -4660,8 +4728,13 @@
         </w:numPr>
       </w:pPr>
       <w:r>
-        <w:t>IDE: VSCode</w:t>
-      </w:r>
+        <w:t xml:space="preserve">IDE: </w:t>
+      </w:r>
+      <w:proofErr w:type="spellStart"/>
+      <w:r>
+        <w:t>VSCode</w:t>
+      </w:r>
+      <w:proofErr w:type="spellEnd"/>
       <w:r>
         <w:t xml:space="preserve"> (</w:t>
       </w:r>
@@ -4669,8 +4742,23 @@
         <w:t xml:space="preserve">programación código, ejecución de archivos </w:t>
       </w:r>
       <w:r>
-        <w:t>.py, .ipynb</w:t>
-      </w:r>
+        <w:t>.</w:t>
+      </w:r>
+      <w:proofErr w:type="spellStart"/>
+      <w:r>
+        <w:t>py</w:t>
+      </w:r>
+      <w:proofErr w:type="spellEnd"/>
+      <w:proofErr w:type="gramStart"/>
+      <w:r>
+        <w:t>, .</w:t>
+      </w:r>
+      <w:proofErr w:type="spellStart"/>
+      <w:r>
+        <w:t>ipynb</w:t>
+      </w:r>
+      <w:proofErr w:type="spellEnd"/>
+      <w:proofErr w:type="gramEnd"/>
       <w:r>
         <w:t>)</w:t>
       </w:r>
@@ -4731,8 +4819,21 @@
           <w:numId w:val="28"/>
         </w:numPr>
       </w:pPr>
-      <w:r>
-        <w:t>Versionamiento: GIT (repositorio alojado en Github)</w:t>
+      <w:proofErr w:type="spellStart"/>
+      <w:r>
+        <w:t>Versionamiento</w:t>
+      </w:r>
+      <w:proofErr w:type="spellEnd"/>
+      <w:r>
+        <w:t xml:space="preserve">: GIT (repositorio alojado en </w:t>
+      </w:r>
+      <w:proofErr w:type="spellStart"/>
+      <w:r>
+        <w:t>Github</w:t>
+      </w:r>
+      <w:proofErr w:type="spellEnd"/>
+      <w:r>
+        <w:t>)</w:t>
       </w:r>
     </w:p>
     <w:p>
@@ -4743,9 +4844,11 @@
           <w:numId w:val="28"/>
         </w:numPr>
       </w:pPr>
+      <w:proofErr w:type="spellStart"/>
       <w:r>
         <w:t>Librerias</w:t>
       </w:r>
+      <w:proofErr w:type="spellEnd"/>
     </w:p>
     <w:p>
       <w:pPr>
@@ -4755,9 +4858,11 @@
           <w:numId w:val="28"/>
         </w:numPr>
       </w:pPr>
+      <w:proofErr w:type="spellStart"/>
       <w:r>
         <w:t>pickle</w:t>
       </w:r>
+      <w:proofErr w:type="spellEnd"/>
     </w:p>
     <w:p>
       <w:pPr>
@@ -4767,9 +4872,11 @@
           <w:numId w:val="28"/>
         </w:numPr>
       </w:pPr>
+      <w:proofErr w:type="spellStart"/>
       <w:r>
         <w:t>NumPy</w:t>
       </w:r>
+      <w:proofErr w:type="spellEnd"/>
     </w:p>
     <w:p>
       <w:pPr>
@@ -4792,9 +4899,11 @@
           <w:numId w:val="28"/>
         </w:numPr>
       </w:pPr>
+      <w:proofErr w:type="spellStart"/>
       <w:r>
         <w:t>Matplotlib</w:t>
       </w:r>
+      <w:proofErr w:type="spellEnd"/>
     </w:p>
     <w:p>
       <w:pPr>
@@ -4804,9 +4913,11 @@
           <w:numId w:val="28"/>
         </w:numPr>
       </w:pPr>
+      <w:proofErr w:type="spellStart"/>
       <w:r>
         <w:t>Seaborn</w:t>
       </w:r>
+      <w:proofErr w:type="spellEnd"/>
     </w:p>
     <w:p>
       <w:pPr>
@@ -4819,17 +4930,61 @@
           <w:lang w:val="en-US"/>
         </w:rPr>
       </w:pPr>
+      <w:proofErr w:type="spellStart"/>
       <w:r>
         <w:rPr>
           <w:lang w:val="en-US"/>
         </w:rPr>
-        <w:t xml:space="preserve">Sklearn (model_selection, metrics, </w:t>
-      </w:r>
+        <w:t>Sklearn</w:t>
+      </w:r>
+      <w:proofErr w:type="spellEnd"/>
       <w:r>
         <w:rPr>
           <w:lang w:val="en-US"/>
         </w:rPr>
-        <w:t>linear_model, naive_bayes, en</w:t>
+        <w:t xml:space="preserve"> (</w:t>
+      </w:r>
+      <w:proofErr w:type="spellStart"/>
+      <w:r>
+        <w:rPr>
+          <w:lang w:val="en-US"/>
+        </w:rPr>
+        <w:t>model_selection</w:t>
+      </w:r>
+      <w:proofErr w:type="spellEnd"/>
+      <w:r>
+        <w:rPr>
+          <w:lang w:val="en-US"/>
+        </w:rPr>
+        <w:t xml:space="preserve">, metrics, </w:t>
+      </w:r>
+      <w:proofErr w:type="spellStart"/>
+      <w:r>
+        <w:rPr>
+          <w:lang w:val="en-US"/>
+        </w:rPr>
+        <w:t>linear_model</w:t>
+      </w:r>
+      <w:proofErr w:type="spellEnd"/>
+      <w:r>
+        <w:rPr>
+          <w:lang w:val="en-US"/>
+        </w:rPr>
+        <w:t xml:space="preserve">, </w:t>
+      </w:r>
+      <w:proofErr w:type="spellStart"/>
+      <w:r>
+        <w:rPr>
+          <w:lang w:val="en-US"/>
+        </w:rPr>
+        <w:t>naive_bayes</w:t>
+      </w:r>
+      <w:proofErr w:type="spellEnd"/>
+      <w:r>
+        <w:rPr>
+          <w:lang w:val="en-US"/>
+        </w:rPr>
+        <w:t>, en</w:t>
       </w:r>
       <w:r>
         <w:rPr>
@@ -4852,8 +5007,13 @@
           <w:numId w:val="28"/>
         </w:numPr>
       </w:pPr>
-      <w:r>
-        <w:t xml:space="preserve">XGBoost </w:t>
+      <w:proofErr w:type="spellStart"/>
+      <w:r>
+        <w:t>XGBoost</w:t>
+      </w:r>
+      <w:proofErr w:type="spellEnd"/>
+      <w:r>
+        <w:t xml:space="preserve"> </w:t>
       </w:r>
     </w:p>
     <w:p>
@@ -5122,13 +5282,29 @@
         <w:t>Cualquiera de las tres formas de entrega de datos mantiene la misma estructura de datos la cual se compone de licitaciones</w:t>
       </w:r>
       <w:r>
-        <w:t xml:space="preserve"> (Tenders definición según estándares OCDE)</w:t>
+        <w:t xml:space="preserve"> (</w:t>
+      </w:r>
+      <w:proofErr w:type="spellStart"/>
+      <w:r>
+        <w:t>Tenders</w:t>
+      </w:r>
+      <w:proofErr w:type="spellEnd"/>
+      <w:r>
+        <w:t xml:space="preserve"> definición según estándares OCDE)</w:t>
       </w:r>
       <w:r>
         <w:t xml:space="preserve"> con productos</w:t>
       </w:r>
       <w:r>
-        <w:t xml:space="preserve"> (o Items)</w:t>
+        <w:t xml:space="preserve"> (o </w:t>
+      </w:r>
+      <w:proofErr w:type="spellStart"/>
+      <w:r>
+        <w:t>Items</w:t>
+      </w:r>
+      <w:proofErr w:type="spellEnd"/>
+      <w:r>
+        <w:t>)</w:t>
       </w:r>
       <w:r>
         <w:t xml:space="preserve"> asociados. Es </w:t>
@@ -5162,7 +5338,15 @@
         <w:t xml:space="preserve"> alojado en Azure (MS)</w:t>
       </w:r>
       <w:r>
-        <w:t xml:space="preserve"> de ClienteMetrica por lo cual se accederá a ella a través de su servidor de base de datos.</w:t>
+        <w:t xml:space="preserve"> de </w:t>
+      </w:r>
+      <w:proofErr w:type="spellStart"/>
+      <w:r>
+        <w:t>ClienteMetrica</w:t>
+      </w:r>
+      <w:proofErr w:type="spellEnd"/>
+      <w:r>
+        <w:t xml:space="preserve"> por lo cual se accederá a ella a través de su servidor de base de datos.</w:t>
       </w:r>
       <w:r>
         <w:t xml:space="preserve"> </w:t>
@@ -5234,7 +5418,23 @@
       </w:pPr>
       <w:r>
         <w:lastRenderedPageBreak/>
-        <w:t xml:space="preserve">Como el objetivo de Juanito es detectar productos del cliente presentes en licitaciones públicas es que utilizaremos la fuente de Items/Productos para la construcción del dataset. En éste se encuentra el detalle que permitirá identificar el producto. </w:t>
+        <w:t xml:space="preserve">Como el objetivo de Juanito es detectar productos del cliente presentes en licitaciones públicas es que utilizaremos la fuente de </w:t>
+      </w:r>
+      <w:proofErr w:type="spellStart"/>
+      <w:r>
+        <w:t>Items</w:t>
+      </w:r>
+      <w:proofErr w:type="spellEnd"/>
+      <w:r>
+        <w:t xml:space="preserve">/Productos para la construcción del </w:t>
+      </w:r>
+      <w:proofErr w:type="spellStart"/>
+      <w:r>
+        <w:t>dataset</w:t>
+      </w:r>
+      <w:proofErr w:type="spellEnd"/>
+      <w:r>
+        <w:t xml:space="preserve">. En éste se encuentra el detalle que permitirá identificar el producto. </w:t>
       </w:r>
       <w:r>
         <w:t>Con posterioridad,</w:t>
@@ -5258,8 +5458,16 @@
         <w:rPr>
           <w:lang w:val="en-US"/>
         </w:rPr>
-        <w:t>Item Key: primary key del registro</w:t>
-      </w:r>
+        <w:t xml:space="preserve">Item Key: primary key del </w:t>
+      </w:r>
+      <w:proofErr w:type="spellStart"/>
+      <w:r>
+        <w:rPr>
+          <w:lang w:val="en-US"/>
+        </w:rPr>
+        <w:t>registro</w:t>
+      </w:r>
+      <w:proofErr w:type="spellEnd"/>
     </w:p>
     <w:p>
       <w:pPr>
@@ -5270,7 +5478,23 @@
         </w:numPr>
       </w:pPr>
       <w:r>
-        <w:t>Tender ID:  foreign_key en base al primary_key de la tabla Tender (licitación).</w:t>
+        <w:t xml:space="preserve">Tender ID:  </w:t>
+      </w:r>
+      <w:proofErr w:type="spellStart"/>
+      <w:r>
+        <w:t>foreign_key</w:t>
+      </w:r>
+      <w:proofErr w:type="spellEnd"/>
+      <w:r>
+        <w:t xml:space="preserve"> en base al </w:t>
+      </w:r>
+      <w:proofErr w:type="spellStart"/>
+      <w:r>
+        <w:t>primary_key</w:t>
+      </w:r>
+      <w:proofErr w:type="spellEnd"/>
+      <w:r>
+        <w:t xml:space="preserve"> de la tabla Tender (licitación).</w:t>
       </w:r>
     </w:p>
     <w:p>
@@ -5384,11 +5608,24 @@
         </w:rPr>
       </w:pPr>
       <w:r>
-        <w:t xml:space="preserve">El resultado de la query entrega </w:t>
-      </w:r>
-      <w:r>
-        <w:t>un Dataset</w:t>
-      </w:r>
+        <w:t xml:space="preserve">El resultado de la </w:t>
+      </w:r>
+      <w:proofErr w:type="spellStart"/>
+      <w:r>
+        <w:t>query</w:t>
+      </w:r>
+      <w:proofErr w:type="spellEnd"/>
+      <w:r>
+        <w:t xml:space="preserve"> entrega </w:t>
+      </w:r>
+      <w:r>
+        <w:t xml:space="preserve">un </w:t>
+      </w:r>
+      <w:proofErr w:type="spellStart"/>
+      <w:r>
+        <w:t>Dataset</w:t>
+      </w:r>
+      <w:proofErr w:type="spellEnd"/>
       <w:r>
         <w:rPr>
           <w:b/>
@@ -5436,7 +5673,15 @@
         <w:t xml:space="preserve"> entrenar</w:t>
       </w:r>
       <w:r>
-        <w:t>, datos extraídos a un archivo plano formato csv.</w:t>
+        <w:t xml:space="preserve">, datos extraídos a un archivo plano formato </w:t>
+      </w:r>
+      <w:proofErr w:type="spellStart"/>
+      <w:r>
+        <w:t>csv</w:t>
+      </w:r>
+      <w:proofErr w:type="spellEnd"/>
+      <w:r>
+        <w:t>.</w:t>
       </w:r>
     </w:p>
     <w:p>
@@ -5478,6 +5723,53 @@
     <w:p>
       <w:pPr>
         <w:pStyle w:val="Body"/>
+      </w:pPr>
+      <w:r>
+        <w:t>Como primer análisis</w:t>
+      </w:r>
+      <w:r>
+        <w:t>,</w:t>
+      </w:r>
+      <w:r>
+        <w:t xml:space="preserve"> los datos obtenidos presentan un total de</w:t>
+      </w:r>
+      <w:r>
+        <w:t xml:space="preserve"> </w:t>
+      </w:r>
+      <w:r>
+        <w:rPr>
+          <w:noProof/>
+        </w:rPr>
+        <w:t>54</w:t>
+      </w:r>
+      <w:r>
+        <w:rPr>
+          <w:noProof/>
+        </w:rPr>
+        <w:t>.</w:t>
+      </w:r>
+      <w:r>
+        <w:rPr>
+          <w:noProof/>
+        </w:rPr>
+        <w:t xml:space="preserve">962 filas y 8 columnas, </w:t>
+      </w:r>
+      <w:r>
+        <w:rPr>
+          <w:noProof/>
+        </w:rPr>
+        <w:t xml:space="preserve">donde </w:t>
+      </w:r>
+      <w:r>
+        <w:t>se pudo notar la ausencia de valores en registros únicamente de la variable “Descripción”, sumando un total de 113 registros</w:t>
+      </w:r>
+      <w:r>
+        <w:t>.</w:t>
+      </w:r>
+    </w:p>
+    <w:p>
+      <w:pPr>
+        <w:pStyle w:val="Body"/>
         <w:rPr>
           <w:b/>
           <w:bCs/>
@@ -5485,99 +5777,141 @@
         </w:rPr>
       </w:pPr>
       <w:r>
-        <w:t>Como primer análisis</w:t>
+        <w:t xml:space="preserve">Se analizaron </w:t>
+      </w:r>
+      <w:r>
+        <w:t xml:space="preserve">las palabras del </w:t>
+      </w:r>
+      <w:proofErr w:type="spellStart"/>
+      <w:r>
+        <w:t>dataset</w:t>
+      </w:r>
+      <w:proofErr w:type="spellEnd"/>
+      <w:r>
+        <w:t xml:space="preserve"> y se pudo notar que se presentan muchas irregularidades, textos en mayúsculas, minúsculas, caracteres especiales, tildes y palabras vacías</w:t>
+      </w:r>
+    </w:p>
+    <w:p>
+      <w:pPr>
+        <w:pStyle w:val="Body"/>
+      </w:pPr>
+      <w:r>
+        <w:t>Por otro lado</w:t>
+      </w:r>
+      <w:r>
+        <w:t>, se pudo observar que</w:t>
+      </w:r>
+      <w:r>
+        <w:t xml:space="preserve"> la variable</w:t>
+      </w:r>
+      <w:r>
+        <w:t xml:space="preserve"> del</w:t>
+      </w:r>
+      <w:r>
+        <w:t xml:space="preserve"> resultado de las licitaciones de la empresa(</w:t>
+      </w:r>
+      <w:proofErr w:type="spellStart"/>
+      <w:r>
+        <w:t>label</w:t>
+      </w:r>
+      <w:proofErr w:type="spellEnd"/>
+      <w:r>
+        <w:t xml:space="preserve">), conformada únicamente por unos y ceros, donde los </w:t>
+      </w:r>
+      <w:r>
+        <w:t>unos (</w:t>
+      </w:r>
+      <w:r>
+        <w:t>1) se refieren a las licitaciones ganadas y los ceros</w:t>
+      </w:r>
+      <w:r>
+        <w:t xml:space="preserve"> </w:t>
+      </w:r>
+      <w:r>
+        <w:t>(0) a las licitaciones donde la empresa no participó o no obtuvo la licitación</w:t>
       </w:r>
       <w:r>
         <w:t>,</w:t>
       </w:r>
       <w:r>
-        <w:t xml:space="preserve"> los datos obtenidos presentan un total de</w:t>
+        <w:t xml:space="preserve"> se</w:t>
       </w:r>
       <w:r>
         <w:t xml:space="preserve"> </w:t>
       </w:r>
       <w:r>
-        <w:rPr>
-          <w:noProof/>
-        </w:rPr>
-        <w:t>54</w:t>
-      </w:r>
-      <w:r>
-        <w:rPr>
-          <w:noProof/>
-        </w:rPr>
+        <w:t>manifiesta</w:t>
+      </w:r>
+      <w:r>
+        <w:t xml:space="preserve"> </w:t>
+      </w:r>
+      <w:r>
+        <w:lastRenderedPageBreak/>
+        <w:t>un desbalance significativo</w:t>
+      </w:r>
+      <w:r>
+        <w:t>,</w:t>
+      </w:r>
+      <w:r>
+        <w:t xml:space="preserve"> presentándose en la categoría “0” un total del 90% de la muestra y en la “1” solo el 10%.</w:t>
+      </w:r>
+    </w:p>
+    <w:p>
+      <w:pPr>
+        <w:pStyle w:val="Body"/>
+      </w:pPr>
+      <w:r>
+        <w:t>Se comparó la distribución del resultado obtenido de las licitaciones de la empresa seleccionada según Rubro 1, llegando a la conclusión de que el Rubro que más licitaciones publica es el Rubro</w:t>
+      </w:r>
+      <w:r>
+        <w:t xml:space="preserve"> de “Medicamentos y productos farmacéuticos”,</w:t>
+      </w:r>
+      <w:r>
+        <w:t xml:space="preserve"> donde la empresa no ha participado</w:t>
+      </w:r>
+      <w:r>
+        <w:t xml:space="preserve"> ya que no cuenta con los productos solicitados en esta categoría </w:t>
+      </w:r>
+      <w:r>
+        <w:t>(Ver Gráfico 4)</w:t>
+      </w:r>
+      <w:r>
         <w:t>.</w:t>
       </w:r>
-      <w:r>
-        <w:rPr>
-          <w:noProof/>
-        </w:rPr>
-        <w:t xml:space="preserve">962 filas y 8 columnas, </w:t>
-      </w:r>
-      <w:r>
-        <w:rPr>
-          <w:noProof/>
-        </w:rPr>
-        <w:t xml:space="preserve">donde </w:t>
-      </w:r>
-      <w:r>
-        <w:t>se pudo notar la ausencia de valores en registros únicamente de la variable “Descripción”, sumando un total de 113 registros</w:t>
-      </w:r>
-      <w:r>
-        <w:t>.</w:t>
-      </w:r>
     </w:p>
     <w:p>
       <w:pPr>
         <w:pStyle w:val="Body"/>
       </w:pPr>
       <w:r>
-        <w:t>Por otro lado</w:t>
-      </w:r>
-      <w:r>
-        <w:t>, se pudo observar que</w:t>
-      </w:r>
-      <w:r>
-        <w:t xml:space="preserve"> la variable</w:t>
-      </w:r>
-      <w:r>
-        <w:t xml:space="preserve"> del</w:t>
-      </w:r>
-      <w:r>
-        <w:t xml:space="preserve"> resultado de las licitaciones de la empresa(label), conformada únicamente por unos y ceros, donde los </w:t>
-      </w:r>
-      <w:r>
-        <w:t>unos (</w:t>
-      </w:r>
-      <w:r>
-        <w:t>1) se refieren a las licitaciones ganadas y los ceros</w:t>
+        <w:t xml:space="preserve">Para las licitaciones ganadas, se pudo apreciar que </w:t>
+      </w:r>
+      <w:r>
+        <w:t xml:space="preserve">el </w:t>
+      </w:r>
+      <w:r>
+        <w:t>área</w:t>
       </w:r>
       <w:r>
         <w:t xml:space="preserve"> </w:t>
       </w:r>
       <w:r>
-        <w:t>(0) a las licitaciones donde la empresa no participó o no obtuvo la licitación</w:t>
-      </w:r>
-      <w:r>
-        <w:t>,</w:t>
-      </w:r>
-      <w:r>
-        <w:t xml:space="preserve"> se</w:t>
+        <w:t>más favorable para la empresa es la de “Equipos y suministros de defensa, orden público, protección y seguridad”, lo cual es coherente comparándolo con el catálogo de productos de la empresa</w:t>
+      </w:r>
+      <w:r>
+        <w:t xml:space="preserve"> (Ver </w:t>
+      </w:r>
+      <w:r>
+        <w:t>Gráfico</w:t>
       </w:r>
       <w:r>
         <w:t xml:space="preserve"> </w:t>
       </w:r>
       <w:r>
-        <w:t>manifiesta</w:t>
-      </w:r>
-      <w:r>
-        <w:t xml:space="preserve"> un desbalance significativo</w:t>
-      </w:r>
-      <w:r>
-        <w:t>,</w:t>
-      </w:r>
-      <w:r>
-        <w:t xml:space="preserve"> presentándose en la categoría “0” un total del 90% de la muestra y en la “1” solo el 10%.</w:t>
+        <w:t>5</w:t>
+      </w:r>
+      <w:r>
+        <w:t>).</w:t>
       </w:r>
     </w:p>
     <w:p>
@@ -5585,79 +5919,25 @@
         <w:pStyle w:val="Body"/>
       </w:pPr>
       <w:r>
-        <w:lastRenderedPageBreak/>
-        <w:t>Se comparó la distribución del resultado obtenido de las licitaciones de la empresa seleccionada según Rubro 1, llegando a la conclusión de que el Rubro que más licitaciones publica es el Rubro</w:t>
-      </w:r>
-      <w:r>
-        <w:t xml:space="preserve"> de “Medicamentos y productos farmacéuticos”,</w:t>
-      </w:r>
-      <w:r>
-        <w:t xml:space="preserve"> donde la empresa no ha participado</w:t>
-      </w:r>
-      <w:r>
-        <w:t xml:space="preserve"> ya que no cuenta con los productos solicitados en esta categoría </w:t>
-      </w:r>
-      <w:r>
-        <w:t>(Ver Gráfico 4)</w:t>
-      </w:r>
-      <w:r>
-        <w:t>.</w:t>
+        <w:t>Asimismo, se pudo evaluar la frecuencia de l</w:t>
+      </w:r>
+      <w:r>
+        <w:t xml:space="preserve">as palabras encontradas en las licitaciones ganadas por la empresa, </w:t>
+      </w:r>
+      <w:r>
+        <w:t xml:space="preserve">predominando las palabras “acero”, “soldadura”, entre otros. (Ver Figura </w:t>
+      </w:r>
+      <w:r>
+        <w:t>3</w:t>
+      </w:r>
+      <w:r>
+        <w:t>)</w:t>
       </w:r>
     </w:p>
     <w:p>
       <w:pPr>
         <w:pStyle w:val="Body"/>
       </w:pPr>
-      <w:r>
-        <w:t xml:space="preserve">Para las licitaciones ganadas, se pudo apreciar que </w:t>
-      </w:r>
-      <w:r>
-        <w:t xml:space="preserve">el </w:t>
-      </w:r>
-      <w:r>
-        <w:t>área</w:t>
-      </w:r>
-      <w:r>
-        <w:t xml:space="preserve"> </w:t>
-      </w:r>
-      <w:r>
-        <w:t>más favorable para la empresa es la de “Equipos y suministros de defensa, orden público, protección y seguridad”, lo cual es coherente comparándolo con el catálogo de productos de la empresa</w:t>
-      </w:r>
-      <w:r>
-        <w:t xml:space="preserve"> (Ver </w:t>
-      </w:r>
-      <w:r>
-        <w:t>Gráfico</w:t>
-      </w:r>
-      <w:r>
-        <w:t xml:space="preserve"> </w:t>
-      </w:r>
-      <w:r>
-        <w:t>5</w:t>
-      </w:r>
-      <w:r>
-        <w:t>).</w:t>
-      </w:r>
-    </w:p>
-    <w:p>
-      <w:pPr>
-        <w:pStyle w:val="Body"/>
-      </w:pPr>
-      <w:r>
-        <w:t>Asimismo, se pudo evaluar la frecuencia de l</w:t>
-      </w:r>
-      <w:r>
-        <w:t xml:space="preserve">as palabras encontradas en las licitaciones ganadas por la empresa, </w:t>
-      </w:r>
-      <w:r>
-        <w:t xml:space="preserve">predominando las palabras “acero”, “soldadura”, entre otros. (Ver Figura </w:t>
-      </w:r>
-      <w:r>
-        <w:t>3</w:t>
-      </w:r>
-      <w:r>
-        <w:t>)</w:t>
-      </w:r>
     </w:p>
     <w:p>
       <w:pPr>
@@ -5726,13 +6006,37 @@
         <w:pStyle w:val="Body"/>
       </w:pPr>
       <w:r>
-        <w:t xml:space="preserve">Una vez realizado el análisis de los datos, se procedió a efectuar algunas modificaciones para mejorar su lectura y manejo, como lo fue el cambio de nombre de las columnas por unos de fácil entendimiento para el usuario, el reemplazo del index por el ID de los productos (Item_Key), eliminación de 113 </w:t>
+        <w:t xml:space="preserve">Una vez realizado el análisis de los datos, se procedió a efectuar algunas modificaciones para mejorar su lectura y manejo, como lo fue el cambio de nombre de las columnas por unos de fácil entendimiento para el usuario, el reemplazo del </w:t>
+      </w:r>
+      <w:proofErr w:type="spellStart"/>
+      <w:r>
+        <w:t>index</w:t>
+      </w:r>
+      <w:proofErr w:type="spellEnd"/>
+      <w:r>
+        <w:t xml:space="preserve"> por el ID de los productos (</w:t>
+      </w:r>
+      <w:proofErr w:type="spellStart"/>
+      <w:r>
+        <w:t>Item_Key</w:t>
+      </w:r>
+      <w:proofErr w:type="spellEnd"/>
+      <w:r>
+        <w:t xml:space="preserve">), eliminación de 113 </w:t>
       </w:r>
       <w:r>
         <w:t>filas</w:t>
       </w:r>
       <w:r>
-        <w:t xml:space="preserve"> cuyas descripciones eran valores “NaNs” y retiro de aproximadamente 3.000 registros duplicados.</w:t>
+        <w:t xml:space="preserve"> cuyas descripciones eran valores “</w:t>
+      </w:r>
+      <w:proofErr w:type="spellStart"/>
+      <w:r>
+        <w:t>NaNs</w:t>
+      </w:r>
+      <w:proofErr w:type="spellEnd"/>
+      <w:r>
+        <w:t>” y retiro de aproximadamente 3.000 registros duplicados.</w:t>
       </w:r>
     </w:p>
     <w:p>
@@ -5795,28 +6099,48 @@
           <w:lang w:val="es-CL"/>
         </w:rPr>
       </w:pPr>
+      <w:proofErr w:type="spellStart"/>
       <w:r>
         <w:rPr>
           <w:lang w:val="es-CL"/>
         </w:rPr>
         <w:t>Dummies</w:t>
       </w:r>
+      <w:proofErr w:type="spellEnd"/>
     </w:p>
     <w:p>
       <w:pPr>
         <w:pStyle w:val="Body"/>
       </w:pPr>
       <w:r>
-        <w:t xml:space="preserve">De las variables categóricas del dataframe, es decir, los distintos rubros y nombre del producto, aplicamos </w:t>
+        <w:t xml:space="preserve">De las variables categóricas del </w:t>
+      </w:r>
+      <w:proofErr w:type="spellStart"/>
+      <w:r>
+        <w:t>dataframe</w:t>
+      </w:r>
+      <w:proofErr w:type="spellEnd"/>
+      <w:r>
+        <w:t xml:space="preserve">, es decir, los distintos rubros y nombre del producto, aplicamos </w:t>
       </w:r>
       <w:r>
         <w:t xml:space="preserve">la función </w:t>
       </w:r>
+      <w:proofErr w:type="spellStart"/>
       <w:r>
         <w:t>get_dummies</w:t>
       </w:r>
-      <w:r>
-        <w:t xml:space="preserve"> para obtener los indicadores ficticios, generando así un dataframe de variables categóricas de 54.849 x 6365.</w:t>
+      <w:proofErr w:type="spellEnd"/>
+      <w:r>
+        <w:t xml:space="preserve"> para obtener los indicadores ficticios, generando así un </w:t>
+      </w:r>
+      <w:proofErr w:type="spellStart"/>
+      <w:r>
+        <w:t>dataframe</w:t>
+      </w:r>
+      <w:proofErr w:type="spellEnd"/>
+      <w:r>
+        <w:t xml:space="preserve"> de variables categóricas de 54.849 x 6365.</w:t>
       </w:r>
     </w:p>
     <w:p>
@@ -5831,16 +6155,25 @@
           <w:lang w:val="es-CL"/>
         </w:rPr>
       </w:pPr>
+      <w:proofErr w:type="spellStart"/>
       <w:r>
         <w:rPr>
           <w:lang w:val="es-CL"/>
         </w:rPr>
-        <w:t xml:space="preserve">Catboost para selección de </w:t>
-      </w:r>
+        <w:lastRenderedPageBreak/>
+        <w:t>Catboost</w:t>
+      </w:r>
+      <w:proofErr w:type="spellEnd"/>
       <w:r>
         <w:rPr>
           <w:lang w:val="es-CL"/>
         </w:rPr>
+        <w:t xml:space="preserve"> para selección de </w:t>
+      </w:r>
+      <w:r>
+        <w:rPr>
+          <w:lang w:val="es-CL"/>
+        </w:rPr>
         <w:t>variables</w:t>
       </w:r>
       <w:r>
@@ -5876,8 +6209,13 @@
         <w:t>seleccionaron</w:t>
       </w:r>
       <w:r>
-        <w:t xml:space="preserve"> todas las variables categóricas convertidas en dummies</w:t>
-      </w:r>
+        <w:t xml:space="preserve"> todas las variables categóricas convertidas en </w:t>
+      </w:r>
+      <w:proofErr w:type="spellStart"/>
+      <w:r>
+        <w:t>dummies</w:t>
+      </w:r>
+      <w:proofErr w:type="spellEnd"/>
       <w:r>
         <w:t xml:space="preserve"> y</w:t>
       </w:r>
@@ -5903,23 +6241,29 @@
         <w:t xml:space="preserve">el </w:t>
       </w:r>
       <w:r>
-        <w:t xml:space="preserve">modelo Catboost </w:t>
+        <w:t xml:space="preserve">modelo </w:t>
+      </w:r>
+      <w:proofErr w:type="spellStart"/>
+      <w:r>
+        <w:t>Catboost</w:t>
+      </w:r>
+      <w:proofErr w:type="spellEnd"/>
+      <w:r>
+        <w:t xml:space="preserve"> </w:t>
       </w:r>
       <w:r>
         <w:t xml:space="preserve">empleando previamente el método </w:t>
       </w:r>
+      <w:proofErr w:type="spellStart"/>
       <w:r>
         <w:t>Gridsearch</w:t>
       </w:r>
+      <w:proofErr w:type="spellEnd"/>
       <w:r>
         <w:t xml:space="preserve"> </w:t>
       </w:r>
       <w:r>
-        <w:t xml:space="preserve">para encontrar los </w:t>
-      </w:r>
-      <w:r>
-        <w:lastRenderedPageBreak/>
-        <w:t xml:space="preserve">mejores parámetros, obteniendo así, la importancia de cada variable que </w:t>
+        <w:t xml:space="preserve">para encontrar los mejores parámetros, obteniendo así, la importancia de cada variable que </w:t>
       </w:r>
       <w:r>
         <w:t>s</w:t>
@@ -5989,16 +6333,34 @@
         </w:numPr>
         <w:ind w:left="851" w:hanging="873"/>
       </w:pPr>
-      <w:r>
-        <w:t>Preprocesamiento de texto</w:t>
-      </w:r>
+      <w:proofErr w:type="spellStart"/>
+      <w:r>
+        <w:t>Preprocesamiento</w:t>
+      </w:r>
+      <w:proofErr w:type="spellEnd"/>
+      <w:r>
+        <w:t xml:space="preserve"> de </w:t>
+      </w:r>
+      <w:proofErr w:type="spellStart"/>
+      <w:r>
+        <w:t>texto</w:t>
+      </w:r>
+      <w:proofErr w:type="spellEnd"/>
     </w:p>
     <w:p>
       <w:pPr>
         <w:pStyle w:val="Body"/>
       </w:pPr>
       <w:r>
-        <w:t xml:space="preserve">Natural Language Processing </w:t>
+        <w:t xml:space="preserve">Natural </w:t>
+      </w:r>
+      <w:proofErr w:type="spellStart"/>
+      <w:r>
+        <w:t>Language</w:t>
+      </w:r>
+      <w:proofErr w:type="spellEnd"/>
+      <w:r>
+        <w:t xml:space="preserve"> Processing </w:t>
       </w:r>
       <w:r>
         <w:t>(</w:t>
@@ -6023,37 +6385,75 @@
     <w:p>
       <w:pPr>
         <w:pStyle w:val="Body"/>
-        <w:rPr>
-          <w:b/>
-          <w:bCs/>
-        </w:rPr>
-      </w:pPr>
+      </w:pPr>
+      <w:r>
+        <w:t>En la variable descripción se presentan muchas irregularidades en los textos,</w:t>
+      </w:r>
+      <w:r>
+        <w:t xml:space="preserve"> por lo que se procedió a </w:t>
+      </w:r>
+      <w:r>
+        <w:t>convertir todo el texto en minúscula</w:t>
+      </w:r>
+      <w:r>
+        <w:t xml:space="preserve">, </w:t>
+      </w:r>
+      <w:r>
+        <w:t xml:space="preserve">eliminar </w:t>
+      </w:r>
+      <w:r>
+        <w:t xml:space="preserve">tildes, caracteres especiales y palabras </w:t>
+      </w:r>
+      <w:r>
+        <w:t>vacías.</w:t>
+      </w:r>
     </w:p>
     <w:p>
       <w:pPr>
         <w:pStyle w:val="Body"/>
       </w:pPr>
       <w:r>
-        <w:t>Se analizaron las descripciones del Dataset y se pudo notar que se presentan muchas irregularidades, textos en mayúsculas, minúsculas, muchos símbolos y caracteres especiales, tildes y palabras vacías, por lo que se procedió a eliminar estas últimas y convertir todo el texto en minúscula.</w:t>
-      </w:r>
-    </w:p>
-    <w:p>
-      <w:pPr>
-        <w:pStyle w:val="Body"/>
-      </w:pPr>
-    </w:p>
-    <w:p>
-      <w:pPr>
-        <w:pStyle w:val="Body"/>
-      </w:pPr>
-      <w:r>
-        <w:t xml:space="preserve">En el primer ciclo transformamos las palabras de las descripciones a su raíz aplicando la técnica de “Stemming” utilizando </w:t>
-      </w:r>
-      <w:r>
-        <w:t>SnowballStemmer de NLTK</w:t>
-      </w:r>
-      <w:r>
-        <w:t xml:space="preserve">, luego, empleando la matriz TF-IDF pudimos obtener la frecuencia en la que aparece cada palabra en las descripciones y al crearse la matriz, cada columna significa una palabra diferente, obteniendo de esta forma </w:t>
+        <w:t>Se</w:t>
+      </w:r>
+      <w:r>
+        <w:t xml:space="preserve"> </w:t>
+      </w:r>
+      <w:r>
+        <w:t>transformaron</w:t>
+      </w:r>
+      <w:r>
+        <w:t xml:space="preserve"> las palabras</w:t>
+      </w:r>
+      <w:r>
+        <w:t xml:space="preserve"> limpias</w:t>
+      </w:r>
+      <w:r>
+        <w:t xml:space="preserve"> de las descripciones a su raíz aplicando la técnica de “</w:t>
+      </w:r>
+      <w:proofErr w:type="spellStart"/>
+      <w:r>
+        <w:t>Stemming</w:t>
+      </w:r>
+      <w:proofErr w:type="spellEnd"/>
+      <w:r>
+        <w:t xml:space="preserve">” utilizando </w:t>
+      </w:r>
+      <w:proofErr w:type="spellStart"/>
+      <w:r>
+        <w:t>SnowballStemmer</w:t>
+      </w:r>
+      <w:proofErr w:type="spellEnd"/>
+      <w:r>
+        <w:t xml:space="preserve"> de NLTK</w:t>
+      </w:r>
+      <w:r>
+        <w:t xml:space="preserve">, luego, </w:t>
+      </w:r>
+      <w:r>
+        <w:t>con el empleo de</w:t>
+      </w:r>
+      <w:r>
+        <w:t xml:space="preserve"> la matriz TF-IDF pudimos obtener la frecuencia en la que aparece cada palabra en las descripciones y al crearse la matriz, cada columna significa una palabra diferente, obteniendo de esta forma </w:t>
       </w:r>
       <w:r>
         <w:t>19</w:t>
@@ -6067,16 +6467,6 @@
       <w:r>
         <w:t>, columnas.</w:t>
       </w:r>
-    </w:p>
-    <w:p>
-      <w:pPr>
-        <w:pStyle w:val="Body"/>
-      </w:pPr>
-    </w:p>
-    <w:p>
-      <w:pPr>
-        <w:pStyle w:val="Body"/>
-      </w:pPr>
     </w:p>
     <w:p>
       <w:pPr>
@@ -6270,11 +6660,33 @@
           <w:lang w:val="en-US"/>
         </w:rPr>
       </w:pPr>
+      <w:proofErr w:type="spellStart"/>
       <w:r>
         <w:rPr>
           <w:lang w:val="en-US"/>
         </w:rPr>
-        <w:t>Precisión y Recall (sensibilidad)</w:t>
+        <w:t>Precisión</w:t>
+      </w:r>
+      <w:proofErr w:type="spellEnd"/>
+      <w:r>
+        <w:rPr>
+          <w:lang w:val="en-US"/>
+        </w:rPr>
+        <w:t xml:space="preserve"> y Recall (</w:t>
+      </w:r>
+      <w:proofErr w:type="spellStart"/>
+      <w:r>
+        <w:rPr>
+          <w:lang w:val="en-US"/>
+        </w:rPr>
+        <w:t>sensibilidad</w:t>
+      </w:r>
+      <w:proofErr w:type="spellEnd"/>
+      <w:r>
+        <w:rPr>
+          <w:lang w:val="en-US"/>
+        </w:rPr>
+        <w:t>)</w:t>
       </w:r>
     </w:p>
     <w:p>
@@ -6327,7 +6739,47 @@
         <w:pStyle w:val="Body"/>
       </w:pPr>
       <w:r>
-        <w:t>En una primera iteración, se aplicó un modelo de regresión logística tomando en consideración solo las variables categóricas, es decir, los rubos y el nombre del producto, dando un total de 6,4 mil variables con un test size de 0,33, un random state de 42 y un thershold de 0,5 y estos fueron los resultados.</w:t>
+        <w:t xml:space="preserve">En una primera iteración, se aplicó un modelo de regresión logística tomando en consideración solo las variables categóricas, es decir, los rubos y el nombre del producto, dando un total de 6,4 mil variables con </w:t>
+      </w:r>
+      <w:proofErr w:type="gramStart"/>
+      <w:r>
+        <w:t>un test</w:t>
+      </w:r>
+      <w:proofErr w:type="gramEnd"/>
+      <w:r>
+        <w:t xml:space="preserve"> </w:t>
+      </w:r>
+      <w:proofErr w:type="spellStart"/>
+      <w:r>
+        <w:t>size</w:t>
+      </w:r>
+      <w:proofErr w:type="spellEnd"/>
+      <w:r>
+        <w:t xml:space="preserve"> de 0,33, un </w:t>
+      </w:r>
+      <w:proofErr w:type="spellStart"/>
+      <w:r>
+        <w:t>random</w:t>
+      </w:r>
+      <w:proofErr w:type="spellEnd"/>
+      <w:r>
+        <w:t xml:space="preserve"> </w:t>
+      </w:r>
+      <w:proofErr w:type="spellStart"/>
+      <w:r>
+        <w:t>state</w:t>
+      </w:r>
+      <w:proofErr w:type="spellEnd"/>
+      <w:r>
+        <w:t xml:space="preserve"> de 42 y un </w:t>
+      </w:r>
+      <w:proofErr w:type="spellStart"/>
+      <w:r>
+        <w:t>thershold</w:t>
+      </w:r>
+      <w:proofErr w:type="spellEnd"/>
+      <w:r>
+        <w:t xml:space="preserve"> de 0,5 y estos fueron los resultados.</w:t>
       </w:r>
     </w:p>
     <w:p>
@@ -6425,6 +6877,7 @@
                 <w:lang w:val="es-CL"/>
               </w:rPr>
             </w:pPr>
+            <w:proofErr w:type="spellStart"/>
             <w:r>
               <w:rPr>
                 <w:b/>
@@ -6433,7 +6886,18 @@
                 <w:szCs w:val="20"/>
                 <w:lang w:val="es-CL"/>
               </w:rPr>
-              <w:t xml:space="preserve">Accuracy </w:t>
+              <w:t>Accuracy</w:t>
+            </w:r>
+            <w:proofErr w:type="spellEnd"/>
+            <w:r>
+              <w:rPr>
+                <w:b/>
+                <w:bCs/>
+                <w:sz w:val="20"/>
+                <w:szCs w:val="20"/>
+                <w:lang w:val="es-CL"/>
+              </w:rPr>
+              <w:t xml:space="preserve"> </w:t>
             </w:r>
           </w:p>
         </w:tc>
@@ -6452,6 +6916,7 @@
                 <w:lang w:val="es-CL"/>
               </w:rPr>
             </w:pPr>
+            <w:proofErr w:type="spellStart"/>
             <w:r>
               <w:rPr>
                 <w:b/>
@@ -6460,7 +6925,18 @@
                 <w:szCs w:val="20"/>
                 <w:lang w:val="es-CL"/>
               </w:rPr>
-              <w:t>Precision 0</w:t>
+              <w:t>Precision</w:t>
+            </w:r>
+            <w:proofErr w:type="spellEnd"/>
+            <w:r>
+              <w:rPr>
+                <w:b/>
+                <w:bCs/>
+                <w:sz w:val="20"/>
+                <w:szCs w:val="20"/>
+                <w:lang w:val="es-CL"/>
+              </w:rPr>
+              <w:t xml:space="preserve"> 0</w:t>
             </w:r>
           </w:p>
         </w:tc>
@@ -6479,6 +6955,7 @@
                 <w:lang w:val="es-CL"/>
               </w:rPr>
             </w:pPr>
+            <w:proofErr w:type="spellStart"/>
             <w:r>
               <w:rPr>
                 <w:b/>
@@ -6487,7 +6964,18 @@
                 <w:szCs w:val="20"/>
                 <w:lang w:val="es-CL"/>
               </w:rPr>
-              <w:t>Precision 1</w:t>
+              <w:t>Precision</w:t>
+            </w:r>
+            <w:proofErr w:type="spellEnd"/>
+            <w:r>
+              <w:rPr>
+                <w:b/>
+                <w:bCs/>
+                <w:sz w:val="20"/>
+                <w:szCs w:val="20"/>
+                <w:lang w:val="es-CL"/>
+              </w:rPr>
+              <w:t xml:space="preserve"> 1</w:t>
             </w:r>
           </w:p>
         </w:tc>
@@ -6506,6 +6994,7 @@
                 <w:lang w:val="es-CL"/>
               </w:rPr>
             </w:pPr>
+            <w:proofErr w:type="spellStart"/>
             <w:r>
               <w:rPr>
                 <w:b/>
@@ -6514,7 +7003,18 @@
                 <w:szCs w:val="20"/>
                 <w:lang w:val="es-CL"/>
               </w:rPr>
-              <w:t xml:space="preserve">Recall </w:t>
+              <w:t>Recall</w:t>
+            </w:r>
+            <w:proofErr w:type="spellEnd"/>
+            <w:r>
+              <w:rPr>
+                <w:b/>
+                <w:bCs/>
+                <w:sz w:val="20"/>
+                <w:szCs w:val="20"/>
+                <w:lang w:val="es-CL"/>
+              </w:rPr>
+              <w:t xml:space="preserve"> </w:t>
             </w:r>
           </w:p>
           <w:p>
@@ -6554,6 +7054,7 @@
                 <w:lang w:val="es-CL"/>
               </w:rPr>
             </w:pPr>
+            <w:proofErr w:type="spellStart"/>
             <w:r>
               <w:rPr>
                 <w:b/>
@@ -6562,7 +7063,18 @@
                 <w:szCs w:val="20"/>
                 <w:lang w:val="es-CL"/>
               </w:rPr>
-              <w:t xml:space="preserve">Recall </w:t>
+              <w:t>Recall</w:t>
+            </w:r>
+            <w:proofErr w:type="spellEnd"/>
+            <w:r>
+              <w:rPr>
+                <w:b/>
+                <w:bCs/>
+                <w:sz w:val="20"/>
+                <w:szCs w:val="20"/>
+                <w:lang w:val="es-CL"/>
+              </w:rPr>
+              <w:t xml:space="preserve"> </w:t>
             </w:r>
           </w:p>
           <w:p>
@@ -6865,11 +7377,45 @@
         <w:pStyle w:val="Body"/>
       </w:pPr>
       <w:r>
-        <w:t xml:space="preserve">A partir de estos datos, se decidió agregar a las variables las palabras contenidas en las descripciones de las licitaciones, se aplicaron 3 modelos diferentes, empleando un test size de 0,33, un random state de 42 y un </w:t>
-      </w:r>
+        <w:t xml:space="preserve">A partir de estos datos, se decidió agregar a las variables las palabras contenidas en las descripciones de las licitaciones, se aplicaron 3 modelos diferentes, empleando </w:t>
+      </w:r>
+      <w:proofErr w:type="gramStart"/>
+      <w:r>
+        <w:t>un test</w:t>
+      </w:r>
+      <w:proofErr w:type="gramEnd"/>
+      <w:r>
+        <w:t xml:space="preserve"> </w:t>
+      </w:r>
+      <w:proofErr w:type="spellStart"/>
+      <w:r>
+        <w:t>size</w:t>
+      </w:r>
+      <w:proofErr w:type="spellEnd"/>
+      <w:r>
+        <w:t xml:space="preserve"> de 0,33, un </w:t>
+      </w:r>
+      <w:proofErr w:type="spellStart"/>
+      <w:r>
+        <w:t>random</w:t>
+      </w:r>
+      <w:proofErr w:type="spellEnd"/>
+      <w:r>
+        <w:t xml:space="preserve"> </w:t>
+      </w:r>
+      <w:proofErr w:type="spellStart"/>
+      <w:r>
+        <w:t>state</w:t>
+      </w:r>
+      <w:proofErr w:type="spellEnd"/>
+      <w:r>
+        <w:t xml:space="preserve"> de 42 y un </w:t>
+      </w:r>
+      <w:proofErr w:type="spellStart"/>
       <w:r>
         <w:t>threshold</w:t>
       </w:r>
+      <w:proofErr w:type="spellEnd"/>
       <w:r>
         <w:t xml:space="preserve"> de 0,5 en cada uno de ellos, arrojando los resultados que se muestran a continuación:</w:t>
       </w:r>
@@ -6971,6 +7517,7 @@
                 <w:lang w:val="es-CL"/>
               </w:rPr>
             </w:pPr>
+            <w:proofErr w:type="spellStart"/>
             <w:r>
               <w:rPr>
                 <w:b/>
@@ -6979,7 +7526,18 @@
                 <w:szCs w:val="20"/>
                 <w:lang w:val="es-CL"/>
               </w:rPr>
-              <w:t xml:space="preserve">Accuracy </w:t>
+              <w:t>Accuracy</w:t>
+            </w:r>
+            <w:proofErr w:type="spellEnd"/>
+            <w:r>
+              <w:rPr>
+                <w:b/>
+                <w:bCs/>
+                <w:sz w:val="20"/>
+                <w:szCs w:val="20"/>
+                <w:lang w:val="es-CL"/>
+              </w:rPr>
+              <w:t xml:space="preserve"> </w:t>
             </w:r>
           </w:p>
         </w:tc>
@@ -6998,6 +7556,7 @@
                 <w:lang w:val="es-CL"/>
               </w:rPr>
             </w:pPr>
+            <w:proofErr w:type="spellStart"/>
             <w:r>
               <w:rPr>
                 <w:b/>
@@ -7006,7 +7565,18 @@
                 <w:szCs w:val="20"/>
                 <w:lang w:val="es-CL"/>
               </w:rPr>
-              <w:t>Precision 0</w:t>
+              <w:t>Precision</w:t>
+            </w:r>
+            <w:proofErr w:type="spellEnd"/>
+            <w:r>
+              <w:rPr>
+                <w:b/>
+                <w:bCs/>
+                <w:sz w:val="20"/>
+                <w:szCs w:val="20"/>
+                <w:lang w:val="es-CL"/>
+              </w:rPr>
+              <w:t xml:space="preserve"> 0</w:t>
             </w:r>
           </w:p>
         </w:tc>
@@ -7025,6 +7595,7 @@
                 <w:lang w:val="es-CL"/>
               </w:rPr>
             </w:pPr>
+            <w:proofErr w:type="spellStart"/>
             <w:r>
               <w:rPr>
                 <w:b/>
@@ -7033,7 +7604,18 @@
                 <w:szCs w:val="20"/>
                 <w:lang w:val="es-CL"/>
               </w:rPr>
-              <w:t>Precision 1</w:t>
+              <w:t>Precision</w:t>
+            </w:r>
+            <w:proofErr w:type="spellEnd"/>
+            <w:r>
+              <w:rPr>
+                <w:b/>
+                <w:bCs/>
+                <w:sz w:val="20"/>
+                <w:szCs w:val="20"/>
+                <w:lang w:val="es-CL"/>
+              </w:rPr>
+              <w:t xml:space="preserve"> 1</w:t>
             </w:r>
           </w:p>
         </w:tc>
@@ -7052,6 +7634,7 @@
                 <w:lang w:val="es-CL"/>
               </w:rPr>
             </w:pPr>
+            <w:proofErr w:type="spellStart"/>
             <w:r>
               <w:rPr>
                 <w:b/>
@@ -7060,7 +7643,18 @@
                 <w:szCs w:val="20"/>
                 <w:lang w:val="es-CL"/>
               </w:rPr>
-              <w:t xml:space="preserve">Recall </w:t>
+              <w:t>Recall</w:t>
+            </w:r>
+            <w:proofErr w:type="spellEnd"/>
+            <w:r>
+              <w:rPr>
+                <w:b/>
+                <w:bCs/>
+                <w:sz w:val="20"/>
+                <w:szCs w:val="20"/>
+                <w:lang w:val="es-CL"/>
+              </w:rPr>
+              <w:t xml:space="preserve"> </w:t>
             </w:r>
           </w:p>
           <w:p>
@@ -7100,6 +7694,7 @@
                 <w:lang w:val="es-CL"/>
               </w:rPr>
             </w:pPr>
+            <w:proofErr w:type="spellStart"/>
             <w:r>
               <w:rPr>
                 <w:b/>
@@ -7108,7 +7703,18 @@
                 <w:szCs w:val="20"/>
                 <w:lang w:val="es-CL"/>
               </w:rPr>
-              <w:t xml:space="preserve">Recall </w:t>
+              <w:t>Recall</w:t>
+            </w:r>
+            <w:proofErr w:type="spellEnd"/>
+            <w:r>
+              <w:rPr>
+                <w:b/>
+                <w:bCs/>
+                <w:sz w:val="20"/>
+                <w:szCs w:val="20"/>
+                <w:lang w:val="es-CL"/>
+              </w:rPr>
+              <w:t xml:space="preserve"> </w:t>
             </w:r>
           </w:p>
           <w:p>
@@ -7411,6 +8017,7 @@
                 <w:lang w:val="es-CL"/>
               </w:rPr>
             </w:pPr>
+            <w:proofErr w:type="spellStart"/>
             <w:r>
               <w:rPr>
                 <w:sz w:val="20"/>
@@ -7419,6 +8026,7 @@
               </w:rPr>
               <w:t>XGBoost</w:t>
             </w:r>
+            <w:proofErr w:type="spellEnd"/>
           </w:p>
         </w:tc>
         <w:tc>
@@ -7579,6 +8187,7 @@
                 <w:lang w:val="es-CL"/>
               </w:rPr>
             </w:pPr>
+            <w:proofErr w:type="spellStart"/>
             <w:r>
               <w:rPr>
                 <w:sz w:val="20"/>
@@ -7586,7 +8195,16 @@
                 <w:lang w:val="es-CL"/>
               </w:rPr>
               <w:lastRenderedPageBreak/>
-              <w:t>Naive Bayes</w:t>
+              <w:t>Naive</w:t>
+            </w:r>
+            <w:proofErr w:type="spellEnd"/>
+            <w:r>
+              <w:rPr>
+                <w:sz w:val="20"/>
+                <w:szCs w:val="20"/>
+                <w:lang w:val="es-CL"/>
+              </w:rPr>
+              <w:t xml:space="preserve"> Bayes</w:t>
             </w:r>
           </w:p>
         </w:tc>
@@ -7748,10 +8366,39 @@
         <w:pStyle w:val="Body"/>
       </w:pPr>
       <w:r>
-        <w:t>Se puede observar que la adición de la lista de palabras fue muy positiva para el modelo, mas, logramos notar que seguían arrojando muchas predicciones erróneas, por lo que decidimos aplicar un balanceo de muestras con la técnica “Smote” sobre el Dataframe procesado con 10.000 componentes, se escogió una estrategia de oversampling de la muestra “1” de un 30% de la muestra mayoritaria (“0”), en cuanto al modelo “</w:t>
-      </w:r>
-      <w:r>
-        <w:t>Naive Bayes”</w:t>
+        <w:t>Se puede observar que la adición de la lista de palabras fue muy positiva para el modelo, mas, logramos notar que seguían arrojando muchas predicciones erróneas, por lo que decidimos aplicar un balanceo de muestras con la técnica “</w:t>
+      </w:r>
+      <w:proofErr w:type="spellStart"/>
+      <w:r>
+        <w:t>Smote</w:t>
+      </w:r>
+      <w:proofErr w:type="spellEnd"/>
+      <w:r>
+        <w:t xml:space="preserve">” sobre el </w:t>
+      </w:r>
+      <w:proofErr w:type="spellStart"/>
+      <w:r>
+        <w:t>Dataframe</w:t>
+      </w:r>
+      <w:proofErr w:type="spellEnd"/>
+      <w:r>
+        <w:t xml:space="preserve"> procesado con 10.000 componentes, se escogió una estrategia de </w:t>
+      </w:r>
+      <w:proofErr w:type="spellStart"/>
+      <w:r>
+        <w:t>oversampling</w:t>
+      </w:r>
+      <w:proofErr w:type="spellEnd"/>
+      <w:r>
+        <w:t xml:space="preserve"> de la muestra “1” de un 30% de la muestra mayoritaria (“0”), en cuanto al modelo “</w:t>
+      </w:r>
+      <w:proofErr w:type="spellStart"/>
+      <w:r>
+        <w:t>Naive</w:t>
+      </w:r>
+      <w:proofErr w:type="spellEnd"/>
+      <w:r>
+        <w:t xml:space="preserve"> Bayes”</w:t>
       </w:r>
       <w:r>
         <w:t xml:space="preserve"> , decidimos descartarlo ya que los resultados eran menos asertivos, obteniendo lo siguiente:</w:t>
@@ -7859,6 +8506,7 @@
                 <w:lang w:val="es-CL"/>
               </w:rPr>
             </w:pPr>
+            <w:proofErr w:type="spellStart"/>
             <w:r>
               <w:rPr>
                 <w:b/>
@@ -7867,7 +8515,18 @@
                 <w:szCs w:val="20"/>
                 <w:lang w:val="es-CL"/>
               </w:rPr>
-              <w:t xml:space="preserve">Accuracy </w:t>
+              <w:t>Accuracy</w:t>
+            </w:r>
+            <w:proofErr w:type="spellEnd"/>
+            <w:r>
+              <w:rPr>
+                <w:b/>
+                <w:bCs/>
+                <w:sz w:val="20"/>
+                <w:szCs w:val="20"/>
+                <w:lang w:val="es-CL"/>
+              </w:rPr>
+              <w:t xml:space="preserve"> </w:t>
             </w:r>
           </w:p>
         </w:tc>
@@ -7886,6 +8545,7 @@
                 <w:lang w:val="es-CL"/>
               </w:rPr>
             </w:pPr>
+            <w:proofErr w:type="spellStart"/>
             <w:r>
               <w:rPr>
                 <w:b/>
@@ -7894,7 +8554,18 @@
                 <w:szCs w:val="20"/>
                 <w:lang w:val="es-CL"/>
               </w:rPr>
-              <w:t>Precision 0</w:t>
+              <w:t>Precision</w:t>
+            </w:r>
+            <w:proofErr w:type="spellEnd"/>
+            <w:r>
+              <w:rPr>
+                <w:b/>
+                <w:bCs/>
+                <w:sz w:val="20"/>
+                <w:szCs w:val="20"/>
+                <w:lang w:val="es-CL"/>
+              </w:rPr>
+              <w:t xml:space="preserve"> 0</w:t>
             </w:r>
           </w:p>
         </w:tc>
@@ -7913,6 +8584,7 @@
                 <w:lang w:val="es-CL"/>
               </w:rPr>
             </w:pPr>
+            <w:proofErr w:type="spellStart"/>
             <w:r>
               <w:rPr>
                 <w:b/>
@@ -7921,7 +8593,18 @@
                 <w:szCs w:val="20"/>
                 <w:lang w:val="es-CL"/>
               </w:rPr>
-              <w:t>Precision 1</w:t>
+              <w:t>Precision</w:t>
+            </w:r>
+            <w:proofErr w:type="spellEnd"/>
+            <w:r>
+              <w:rPr>
+                <w:b/>
+                <w:bCs/>
+                <w:sz w:val="20"/>
+                <w:szCs w:val="20"/>
+                <w:lang w:val="es-CL"/>
+              </w:rPr>
+              <w:t xml:space="preserve"> 1</w:t>
             </w:r>
           </w:p>
         </w:tc>
@@ -7940,6 +8623,7 @@
                 <w:lang w:val="es-CL"/>
               </w:rPr>
             </w:pPr>
+            <w:proofErr w:type="spellStart"/>
             <w:r>
               <w:rPr>
                 <w:b/>
@@ -7948,7 +8632,18 @@
                 <w:szCs w:val="20"/>
                 <w:lang w:val="es-CL"/>
               </w:rPr>
-              <w:t xml:space="preserve">Recall </w:t>
+              <w:t>Recall</w:t>
+            </w:r>
+            <w:proofErr w:type="spellEnd"/>
+            <w:r>
+              <w:rPr>
+                <w:b/>
+                <w:bCs/>
+                <w:sz w:val="20"/>
+                <w:szCs w:val="20"/>
+                <w:lang w:val="es-CL"/>
+              </w:rPr>
+              <w:t xml:space="preserve"> </w:t>
             </w:r>
           </w:p>
           <w:p>
@@ -7988,6 +8683,7 @@
                 <w:lang w:val="es-CL"/>
               </w:rPr>
             </w:pPr>
+            <w:proofErr w:type="spellStart"/>
             <w:r>
               <w:rPr>
                 <w:b/>
@@ -7996,7 +8692,18 @@
                 <w:szCs w:val="20"/>
                 <w:lang w:val="es-CL"/>
               </w:rPr>
-              <w:t xml:space="preserve">Recall </w:t>
+              <w:t>Recall</w:t>
+            </w:r>
+            <w:proofErr w:type="spellEnd"/>
+            <w:r>
+              <w:rPr>
+                <w:b/>
+                <w:bCs/>
+                <w:sz w:val="20"/>
+                <w:szCs w:val="20"/>
+                <w:lang w:val="es-CL"/>
+              </w:rPr>
+              <w:t xml:space="preserve"> </w:t>
             </w:r>
           </w:p>
           <w:p>
@@ -8299,6 +9006,7 @@
                 <w:lang w:val="es-CL"/>
               </w:rPr>
             </w:pPr>
+            <w:proofErr w:type="spellStart"/>
             <w:r>
               <w:rPr>
                 <w:sz w:val="20"/>
@@ -8307,6 +9015,7 @@
               </w:rPr>
               <w:t>XGBoost</w:t>
             </w:r>
+            <w:proofErr w:type="spellEnd"/>
           </w:p>
         </w:tc>
         <w:tc>
@@ -8503,10 +9212,42 @@
         <w:t xml:space="preserve">, </w:t>
       </w:r>
       <w:r>
-        <w:t xml:space="preserve">lamentablemente, se cometió un error al aplicar la técnica de “Smote” en el entrenamiento, por lo que </w:t>
-      </w:r>
-      <w:r>
-        <w:t>se realizó la corrección eliminando el balanceo de muestras del test, por otro lado, aplicamos “GridSearch” para encontrar los mejores parámetros y un Stratified Kfolds de 2 para estratificar cada una de las divisiones, obteniendo así estos datos:</w:t>
+        <w:t>lamentablemente, se cometió un error al aplicar la técnica de “</w:t>
+      </w:r>
+      <w:proofErr w:type="spellStart"/>
+      <w:r>
+        <w:t>Smote</w:t>
+      </w:r>
+      <w:proofErr w:type="spellEnd"/>
+      <w:r>
+        <w:t xml:space="preserve">” en el entrenamiento, por lo que </w:t>
+      </w:r>
+      <w:r>
+        <w:t>se realizó la corrección eliminando el balanceo de muestras del test, por otro lado, aplicamos “</w:t>
+      </w:r>
+      <w:proofErr w:type="spellStart"/>
+      <w:r>
+        <w:t>GridSearch</w:t>
+      </w:r>
+      <w:proofErr w:type="spellEnd"/>
+      <w:r>
+        <w:t xml:space="preserve">” para encontrar los mejores parámetros y un </w:t>
+      </w:r>
+      <w:proofErr w:type="spellStart"/>
+      <w:r>
+        <w:t>Stratified</w:t>
+      </w:r>
+      <w:proofErr w:type="spellEnd"/>
+      <w:r>
+        <w:t xml:space="preserve"> </w:t>
+      </w:r>
+      <w:proofErr w:type="spellStart"/>
+      <w:r>
+        <w:t>Kfolds</w:t>
+      </w:r>
+      <w:proofErr w:type="spellEnd"/>
+      <w:r>
+        <w:t xml:space="preserve"> de 2 para estratificar cada una de las divisiones, obteniendo así estos datos:</w:t>
       </w:r>
     </w:p>
     <w:p>
@@ -8615,6 +9356,7 @@
                 <w:lang w:val="es-CL"/>
               </w:rPr>
             </w:pPr>
+            <w:proofErr w:type="spellStart"/>
             <w:r>
               <w:rPr>
                 <w:b/>
@@ -8623,7 +9365,18 @@
                 <w:szCs w:val="20"/>
                 <w:lang w:val="es-CL"/>
               </w:rPr>
-              <w:t xml:space="preserve">Accuracy </w:t>
+              <w:t>Accuracy</w:t>
+            </w:r>
+            <w:proofErr w:type="spellEnd"/>
+            <w:r>
+              <w:rPr>
+                <w:b/>
+                <w:bCs/>
+                <w:sz w:val="20"/>
+                <w:szCs w:val="20"/>
+                <w:lang w:val="es-CL"/>
+              </w:rPr>
+              <w:t xml:space="preserve"> </w:t>
             </w:r>
           </w:p>
         </w:tc>
@@ -8642,6 +9395,7 @@
                 <w:lang w:val="es-CL"/>
               </w:rPr>
             </w:pPr>
+            <w:proofErr w:type="spellStart"/>
             <w:r>
               <w:rPr>
                 <w:b/>
@@ -8650,7 +9404,18 @@
                 <w:szCs w:val="20"/>
                 <w:lang w:val="es-CL"/>
               </w:rPr>
-              <w:t>Precision 0</w:t>
+              <w:t>Precision</w:t>
+            </w:r>
+            <w:proofErr w:type="spellEnd"/>
+            <w:r>
+              <w:rPr>
+                <w:b/>
+                <w:bCs/>
+                <w:sz w:val="20"/>
+                <w:szCs w:val="20"/>
+                <w:lang w:val="es-CL"/>
+              </w:rPr>
+              <w:t xml:space="preserve"> 0</w:t>
             </w:r>
           </w:p>
         </w:tc>
@@ -8669,6 +9434,7 @@
                 <w:lang w:val="es-CL"/>
               </w:rPr>
             </w:pPr>
+            <w:proofErr w:type="spellStart"/>
             <w:r>
               <w:rPr>
                 <w:b/>
@@ -8677,7 +9443,18 @@
                 <w:szCs w:val="20"/>
                 <w:lang w:val="es-CL"/>
               </w:rPr>
-              <w:t>Precision 1</w:t>
+              <w:t>Precision</w:t>
+            </w:r>
+            <w:proofErr w:type="spellEnd"/>
+            <w:r>
+              <w:rPr>
+                <w:b/>
+                <w:bCs/>
+                <w:sz w:val="20"/>
+                <w:szCs w:val="20"/>
+                <w:lang w:val="es-CL"/>
+              </w:rPr>
+              <w:t xml:space="preserve"> 1</w:t>
             </w:r>
           </w:p>
         </w:tc>
@@ -8696,6 +9473,7 @@
                 <w:lang w:val="es-CL"/>
               </w:rPr>
             </w:pPr>
+            <w:proofErr w:type="spellStart"/>
             <w:r>
               <w:rPr>
                 <w:b/>
@@ -8704,7 +9482,18 @@
                 <w:szCs w:val="20"/>
                 <w:lang w:val="es-CL"/>
               </w:rPr>
-              <w:t xml:space="preserve">Recall </w:t>
+              <w:t>Recall</w:t>
+            </w:r>
+            <w:proofErr w:type="spellEnd"/>
+            <w:r>
+              <w:rPr>
+                <w:b/>
+                <w:bCs/>
+                <w:sz w:val="20"/>
+                <w:szCs w:val="20"/>
+                <w:lang w:val="es-CL"/>
+              </w:rPr>
+              <w:t xml:space="preserve"> </w:t>
             </w:r>
           </w:p>
           <w:p>
@@ -8744,6 +9533,7 @@
                 <w:lang w:val="es-CL"/>
               </w:rPr>
             </w:pPr>
+            <w:proofErr w:type="spellStart"/>
             <w:r>
               <w:rPr>
                 <w:b/>
@@ -8752,7 +9542,18 @@
                 <w:szCs w:val="20"/>
                 <w:lang w:val="es-CL"/>
               </w:rPr>
-              <w:t xml:space="preserve">Recall </w:t>
+              <w:t>Recall</w:t>
+            </w:r>
+            <w:proofErr w:type="spellEnd"/>
+            <w:r>
+              <w:rPr>
+                <w:b/>
+                <w:bCs/>
+                <w:sz w:val="20"/>
+                <w:szCs w:val="20"/>
+                <w:lang w:val="es-CL"/>
+              </w:rPr>
+              <w:t xml:space="preserve"> </w:t>
             </w:r>
           </w:p>
           <w:p>
@@ -9007,6 +9808,7 @@
                 <w:lang w:val="es-CL"/>
               </w:rPr>
             </w:pPr>
+            <w:proofErr w:type="spellStart"/>
             <w:r>
               <w:rPr>
                 <w:sz w:val="20"/>
@@ -9015,6 +9817,7 @@
               </w:rPr>
               <w:t>XGBoost</w:t>
             </w:r>
+            <w:proofErr w:type="spellEnd"/>
           </w:p>
         </w:tc>
         <w:tc>
@@ -9296,9 +10099,11 @@
       <w:r>
         <w:t>(</w:t>
       </w:r>
+      <w:proofErr w:type="spellStart"/>
       <w:r>
         <w:t>y_pred</w:t>
       </w:r>
+      <w:proofErr w:type="spellEnd"/>
       <w:r>
         <w:t xml:space="preserve">) para todos los casos de pinturas acrílicas genera resultados </w:t>
       </w:r>
@@ -10664,7 +11469,15 @@
         </w:numPr>
       </w:pPr>
       <w:r>
-        <w:t>Trello (Canvas: organización y coordinación distribución de tareas, planificación diaria y semanal)</w:t>
+        <w:t>Trello (</w:t>
+      </w:r>
+      <w:proofErr w:type="spellStart"/>
+      <w:r>
+        <w:t>Canvas</w:t>
+      </w:r>
+      <w:proofErr w:type="spellEnd"/>
+      <w:r>
+        <w:t>: organización y coordinación distribución de tareas, planificación diaria y semanal)</w:t>
       </w:r>
     </w:p>
     <w:p>
@@ -10705,13 +11518,36 @@
         </w:numPr>
       </w:pPr>
       <w:r>
-        <w:t>IDE: VSCode</w:t>
-      </w:r>
+        <w:t xml:space="preserve">IDE: </w:t>
+      </w:r>
+      <w:proofErr w:type="spellStart"/>
+      <w:r>
+        <w:t>VSCode</w:t>
+      </w:r>
+      <w:proofErr w:type="spellEnd"/>
       <w:r>
         <w:t xml:space="preserve"> (</w:t>
       </w:r>
       <w:r>
-        <w:t>programación código, ejecución de archivos .py, .ipynb)</w:t>
+        <w:t>programación código, ejecución de archivos .</w:t>
+      </w:r>
+      <w:proofErr w:type="spellStart"/>
+      <w:r>
+        <w:t>py</w:t>
+      </w:r>
+      <w:proofErr w:type="spellEnd"/>
+      <w:proofErr w:type="gramStart"/>
+      <w:r>
+        <w:t>, .</w:t>
+      </w:r>
+      <w:proofErr w:type="spellStart"/>
+      <w:r>
+        <w:t>ipynb</w:t>
+      </w:r>
+      <w:proofErr w:type="spellEnd"/>
+      <w:proofErr w:type="gramEnd"/>
+      <w:r>
+        <w:t>)</w:t>
       </w:r>
     </w:p>
     <w:p>
@@ -10782,8 +11618,21 @@
           <w:numId w:val="28"/>
         </w:numPr>
       </w:pPr>
-      <w:r>
-        <w:t>Versionamiento: GIT (repositorio alojado en Github)</w:t>
+      <w:proofErr w:type="spellStart"/>
+      <w:r>
+        <w:t>Versionamiento</w:t>
+      </w:r>
+      <w:proofErr w:type="spellEnd"/>
+      <w:r>
+        <w:t xml:space="preserve">: GIT (repositorio alojado en </w:t>
+      </w:r>
+      <w:proofErr w:type="spellStart"/>
+      <w:r>
+        <w:t>Github</w:t>
+      </w:r>
+      <w:proofErr w:type="spellEnd"/>
+      <w:r>
+        <w:t>)</w:t>
       </w:r>
     </w:p>
     <w:p>
@@ -10794,9 +11643,11 @@
           <w:numId w:val="28"/>
         </w:numPr>
       </w:pPr>
+      <w:proofErr w:type="spellStart"/>
       <w:r>
         <w:t>Librerias</w:t>
       </w:r>
+      <w:proofErr w:type="spellEnd"/>
     </w:p>
     <w:p>
       <w:pPr>
@@ -10818,9 +11669,11 @@
           <w:numId w:val="28"/>
         </w:numPr>
       </w:pPr>
+      <w:proofErr w:type="spellStart"/>
       <w:r>
         <w:t>pickle</w:t>
       </w:r>
+      <w:proofErr w:type="spellEnd"/>
     </w:p>
     <w:p>
       <w:pPr>
@@ -10830,9 +11683,11 @@
           <w:numId w:val="28"/>
         </w:numPr>
       </w:pPr>
+      <w:proofErr w:type="spellStart"/>
       <w:r>
         <w:t>NumPy</w:t>
       </w:r>
+      <w:proofErr w:type="spellEnd"/>
     </w:p>
     <w:p>
       <w:pPr>
@@ -10854,9 +11709,11 @@
           <w:numId w:val="28"/>
         </w:numPr>
       </w:pPr>
+      <w:proofErr w:type="spellStart"/>
       <w:r>
         <w:t>Matplotlib</w:t>
       </w:r>
+      <w:proofErr w:type="spellEnd"/>
     </w:p>
     <w:p>
       <w:pPr>
@@ -10866,9 +11723,11 @@
           <w:numId w:val="28"/>
         </w:numPr>
       </w:pPr>
+      <w:proofErr w:type="spellStart"/>
       <w:r>
         <w:t>Seaborn</w:t>
       </w:r>
+      <w:proofErr w:type="spellEnd"/>
     </w:p>
     <w:p>
       <w:pPr>
@@ -10881,11 +11740,61 @@
           <w:lang w:val="en-US"/>
         </w:rPr>
       </w:pPr>
+      <w:proofErr w:type="spellStart"/>
       <w:r>
         <w:rPr>
           <w:lang w:val="en-US"/>
         </w:rPr>
-        <w:t>Sklearn (model_selection, metrics, linear_model, naive_bayes, en</w:t>
+        <w:t>Sklearn</w:t>
+      </w:r>
+      <w:proofErr w:type="spellEnd"/>
+      <w:r>
+        <w:rPr>
+          <w:lang w:val="en-US"/>
+        </w:rPr>
+        <w:t xml:space="preserve"> (</w:t>
+      </w:r>
+      <w:proofErr w:type="spellStart"/>
+      <w:r>
+        <w:rPr>
+          <w:lang w:val="en-US"/>
+        </w:rPr>
+        <w:t>model_selection</w:t>
+      </w:r>
+      <w:proofErr w:type="spellEnd"/>
+      <w:r>
+        <w:rPr>
+          <w:lang w:val="en-US"/>
+        </w:rPr>
+        <w:t xml:space="preserve">, metrics, </w:t>
+      </w:r>
+      <w:proofErr w:type="spellStart"/>
+      <w:r>
+        <w:rPr>
+          <w:lang w:val="en-US"/>
+        </w:rPr>
+        <w:t>linear_model</w:t>
+      </w:r>
+      <w:proofErr w:type="spellEnd"/>
+      <w:r>
+        <w:rPr>
+          <w:lang w:val="en-US"/>
+        </w:rPr>
+        <w:t xml:space="preserve">, </w:t>
+      </w:r>
+      <w:proofErr w:type="spellStart"/>
+      <w:r>
+        <w:rPr>
+          <w:lang w:val="en-US"/>
+        </w:rPr>
+        <w:t>naive_bayes</w:t>
+      </w:r>
+      <w:proofErr w:type="spellEnd"/>
+      <w:r>
+        <w:rPr>
+          <w:lang w:val="en-US"/>
+        </w:rPr>
+        <w:t>, en</w:t>
       </w:r>
       <w:r>
         <w:rPr>
@@ -10908,9 +11817,14 @@
           <w:numId w:val="28"/>
         </w:numPr>
       </w:pPr>
+      <w:proofErr w:type="spellStart"/>
       <w:r>
         <w:lastRenderedPageBreak/>
-        <w:t xml:space="preserve">XGBoost </w:t>
+        <w:t>XGBoost</w:t>
+      </w:r>
+      <w:proofErr w:type="spellEnd"/>
+      <w:r>
+        <w:t xml:space="preserve"> </w:t>
       </w:r>
     </w:p>
     <w:p>
@@ -10921,9 +11835,11 @@
           <w:numId w:val="28"/>
         </w:numPr>
       </w:pPr>
+      <w:proofErr w:type="spellStart"/>
       <w:r>
         <w:t>Catboost</w:t>
       </w:r>
+      <w:proofErr w:type="spellEnd"/>
     </w:p>
     <w:p>
       <w:pPr>
@@ -10945,8 +11861,13 @@
           <w:numId w:val="28"/>
         </w:numPr>
       </w:pPr>
-      <w:r>
-        <w:t>Imblearn (SMOTE)</w:t>
+      <w:proofErr w:type="spellStart"/>
+      <w:r>
+        <w:t>Imblearn</w:t>
+      </w:r>
+      <w:proofErr w:type="spellEnd"/>
+      <w:r>
+        <w:t xml:space="preserve"> (SMOTE)</w:t>
       </w:r>
     </w:p>
     <w:p>

</xml_diff>

<commit_message>
reporte actualizado hasta el final
</commit_message>
<xml_diff>
--- a/Informe/Reporte Proyecto Juanito.docx
+++ b/Informe/Reporte Proyecto Juanito.docx
@@ -488,19 +488,8 @@
                 <w:color w:val="FFFFFF" w:themeColor="background1"/>
                 <w:lang w:val="es-CL"/>
               </w:rPr>
-              <w:t xml:space="preserve">machine </w:t>
-            </w:r>
-            <w:proofErr w:type="spellStart"/>
-            <w:r>
-              <w:rPr>
-                <w:i/>
-                <w:iCs/>
-                <w:color w:val="FFFFFF" w:themeColor="background1"/>
-                <w:lang w:val="es-CL"/>
-              </w:rPr>
-              <w:t>learning</w:t>
-            </w:r>
-            <w:proofErr w:type="spellEnd"/>
+              <w:t>machine learning</w:t>
+            </w:r>
             <w:r>
               <w:rPr>
                 <w:color w:val="FFFFFF" w:themeColor="background1"/>
@@ -813,7 +802,7 @@
             </w:rPr>
             <w:fldChar w:fldCharType="separate"/>
           </w:r>
-          <w:hyperlink w:anchor="_Toc109756337" w:history="1">
+          <w:hyperlink w:anchor="_Toc109835128" w:history="1">
             <w:r>
               <w:rPr>
                 <w:rStyle w:val="Hipervnculo"/>
@@ -840,7 +829,7 @@
                 <w:noProof/>
                 <w:webHidden/>
               </w:rPr>
-              <w:instrText xml:space="preserve"> PAGEREF _Toc109756337 \h </w:instrText>
+              <w:instrText xml:space="preserve"> PAGEREF _Toc109835128 \h </w:instrText>
             </w:r>
             <w:r>
               <w:rPr>
@@ -885,7 +874,7 @@
               <w:lang w:val="es-CL" w:eastAsia="es-CL"/>
             </w:rPr>
           </w:pPr>
-          <w:hyperlink w:anchor="_Toc109756338" w:history="1">
+          <w:hyperlink w:anchor="_Toc109835129" w:history="1">
             <w:r>
               <w:rPr>
                 <w:rStyle w:val="Hipervnculo"/>
@@ -913,7 +902,7 @@
                 <w:noProof/>
                 <w:webHidden/>
               </w:rPr>
-              <w:instrText xml:space="preserve"> PAGEREF _Toc109756338 \h </w:instrText>
+              <w:instrText xml:space="preserve"> PAGEREF _Toc109835129 \h </w:instrText>
             </w:r>
             <w:r>
               <w:rPr>
@@ -958,7 +947,7 @@
               <w:lang w:val="es-CL" w:eastAsia="es-CL"/>
             </w:rPr>
           </w:pPr>
-          <w:hyperlink w:anchor="_Toc109756339" w:history="1">
+          <w:hyperlink w:anchor="_Toc109835130" w:history="1">
             <w:r>
               <w:rPr>
                 <w:rStyle w:val="Hipervnculo"/>
@@ -986,7 +975,7 @@
                 <w:noProof/>
                 <w:webHidden/>
               </w:rPr>
-              <w:instrText xml:space="preserve"> PAGEREF _Toc109756339 \h </w:instrText>
+              <w:instrText xml:space="preserve"> PAGEREF _Toc109835130 \h </w:instrText>
             </w:r>
             <w:r>
               <w:rPr>
@@ -1031,7 +1020,7 @@
               <w:lang w:val="es-CL" w:eastAsia="es-CL"/>
             </w:rPr>
           </w:pPr>
-          <w:hyperlink w:anchor="_Toc109756340" w:history="1">
+          <w:hyperlink w:anchor="_Toc109835131" w:history="1">
             <w:r>
               <w:rPr>
                 <w:rStyle w:val="Hipervnculo"/>
@@ -1059,7 +1048,7 @@
                 <w:noProof/>
                 <w:webHidden/>
               </w:rPr>
-              <w:instrText xml:space="preserve"> PAGEREF _Toc109756340 \h </w:instrText>
+              <w:instrText xml:space="preserve"> PAGEREF _Toc109835131 \h </w:instrText>
             </w:r>
             <w:r>
               <w:rPr>
@@ -1104,7 +1093,7 @@
               <w:lang w:val="es-CL" w:eastAsia="es-CL"/>
             </w:rPr>
           </w:pPr>
-          <w:hyperlink w:anchor="_Toc109756341" w:history="1">
+          <w:hyperlink w:anchor="_Toc109835132" w:history="1">
             <w:r>
               <w:rPr>
                 <w:rStyle w:val="Hipervnculo"/>
@@ -1131,7 +1120,7 @@
                 <w:noProof/>
                 <w:webHidden/>
               </w:rPr>
-              <w:instrText xml:space="preserve"> PAGEREF _Toc109756341 \h </w:instrText>
+              <w:instrText xml:space="preserve"> PAGEREF _Toc109835132 \h </w:instrText>
             </w:r>
             <w:r>
               <w:rPr>
@@ -1176,7 +1165,7 @@
               <w:lang w:val="es-CL" w:eastAsia="es-CL"/>
             </w:rPr>
           </w:pPr>
-          <w:hyperlink w:anchor="_Toc109756342" w:history="1">
+          <w:hyperlink w:anchor="_Toc109835133" w:history="1">
             <w:r>
               <w:rPr>
                 <w:rStyle w:val="Hipervnculo"/>
@@ -1203,7 +1192,7 @@
                 <w:noProof/>
                 <w:webHidden/>
               </w:rPr>
-              <w:instrText xml:space="preserve"> PAGEREF _Toc109756342 \h </w:instrText>
+              <w:instrText xml:space="preserve"> PAGEREF _Toc109835133 \h </w:instrText>
             </w:r>
             <w:r>
               <w:rPr>
@@ -1249,7 +1238,7 @@
               <w:lang w:val="es-CL" w:eastAsia="es-CL"/>
             </w:rPr>
           </w:pPr>
-          <w:hyperlink w:anchor="_Toc109756343" w:history="1">
+          <w:hyperlink w:anchor="_Toc109835134" w:history="1">
             <w:r>
               <w:rPr>
                 <w:rStyle w:val="Hipervnculo"/>
@@ -1295,7 +1284,7 @@
                 <w:noProof/>
                 <w:webHidden/>
               </w:rPr>
-              <w:instrText xml:space="preserve"> PAGEREF _Toc109756343 \h </w:instrText>
+              <w:instrText xml:space="preserve"> PAGEREF _Toc109835134 \h </w:instrText>
             </w:r>
             <w:r>
               <w:rPr>
@@ -1341,7 +1330,7 @@
               <w:lang w:val="es-CL" w:eastAsia="es-CL"/>
             </w:rPr>
           </w:pPr>
-          <w:hyperlink w:anchor="_Toc109756344" w:history="1">
+          <w:hyperlink w:anchor="_Toc109835135" w:history="1">
             <w:r>
               <w:rPr>
                 <w:rStyle w:val="Hipervnculo"/>
@@ -1385,7 +1374,7 @@
                 <w:noProof/>
                 <w:webHidden/>
               </w:rPr>
-              <w:instrText xml:space="preserve"> PAGEREF _Toc109756344 \h </w:instrText>
+              <w:instrText xml:space="preserve"> PAGEREF _Toc109835135 \h </w:instrText>
             </w:r>
             <w:r>
               <w:rPr>
@@ -1431,7 +1420,7 @@
               <w:lang w:val="es-CL" w:eastAsia="es-CL"/>
             </w:rPr>
           </w:pPr>
-          <w:hyperlink w:anchor="_Toc109756345" w:history="1">
+          <w:hyperlink w:anchor="_Toc109835136" w:history="1">
             <w:r>
               <w:rPr>
                 <w:rStyle w:val="Hipervnculo"/>
@@ -1475,7 +1464,7 @@
                 <w:noProof/>
                 <w:webHidden/>
               </w:rPr>
-              <w:instrText xml:space="preserve"> PAGEREF _Toc109756345 \h </w:instrText>
+              <w:instrText xml:space="preserve"> PAGEREF _Toc109835136 \h </w:instrText>
             </w:r>
             <w:r>
               <w:rPr>
@@ -1521,7 +1510,7 @@
               <w:lang w:val="es-CL" w:eastAsia="es-CL"/>
             </w:rPr>
           </w:pPr>
-          <w:hyperlink w:anchor="_Toc109756346" w:history="1">
+          <w:hyperlink w:anchor="_Toc109835137" w:history="1">
             <w:r>
               <w:rPr>
                 <w:rStyle w:val="Hipervnculo"/>
@@ -1565,7 +1554,7 @@
                 <w:noProof/>
                 <w:webHidden/>
               </w:rPr>
-              <w:instrText xml:space="preserve"> PAGEREF _Toc109756346 \h </w:instrText>
+              <w:instrText xml:space="preserve"> PAGEREF _Toc109835137 \h </w:instrText>
             </w:r>
             <w:r>
               <w:rPr>
@@ -1611,7 +1600,7 @@
               <w:lang w:val="es-CL" w:eastAsia="es-CL"/>
             </w:rPr>
           </w:pPr>
-          <w:hyperlink w:anchor="_Toc109756347" w:history="1">
+          <w:hyperlink w:anchor="_Toc109835138" w:history="1">
             <w:r>
               <w:rPr>
                 <w:rStyle w:val="Hipervnculo"/>
@@ -1657,7 +1646,7 @@
                 <w:noProof/>
                 <w:webHidden/>
               </w:rPr>
-              <w:instrText xml:space="preserve"> PAGEREF _Toc109756347 \h </w:instrText>
+              <w:instrText xml:space="preserve"> PAGEREF _Toc109835138 \h </w:instrText>
             </w:r>
             <w:r>
               <w:rPr>
@@ -1678,6 +1667,186 @@
                 <w:webHidden/>
               </w:rPr>
               <w:t>10</w:t>
+            </w:r>
+            <w:r>
+              <w:rPr>
+                <w:noProof/>
+                <w:webHidden/>
+              </w:rPr>
+              <w:fldChar w:fldCharType="end"/>
+            </w:r>
+          </w:hyperlink>
+        </w:p>
+        <w:p>
+          <w:pPr>
+            <w:pStyle w:val="TDC3"/>
+            <w:tabs>
+              <w:tab w:val="left" w:pos="1100"/>
+              <w:tab w:val="right" w:leader="dot" w:pos="10790"/>
+            </w:tabs>
+            <w:rPr>
+              <w:rFonts w:eastAsiaTheme="minorEastAsia"/>
+              <w:noProof/>
+              <w:sz w:val="22"/>
+              <w:szCs w:val="22"/>
+              <w:lang w:val="es-CL" w:eastAsia="es-CL"/>
+            </w:rPr>
+          </w:pPr>
+          <w:hyperlink w:anchor="_Toc109835139" w:history="1">
+            <w:r>
+              <w:rPr>
+                <w:rStyle w:val="Hipervnculo"/>
+                <w:noProof/>
+              </w:rPr>
+              <w:t>2.1.</w:t>
+            </w:r>
+            <w:r>
+              <w:rPr>
+                <w:rFonts w:eastAsiaTheme="minorEastAsia"/>
+                <w:noProof/>
+                <w:sz w:val="22"/>
+                <w:szCs w:val="22"/>
+                <w:lang w:val="es-CL" w:eastAsia="es-CL"/>
+              </w:rPr>
+              <w:tab/>
+            </w:r>
+            <w:r>
+              <w:rPr>
+                <w:rStyle w:val="Hipervnculo"/>
+                <w:noProof/>
+              </w:rPr>
+              <w:t>Datos Mercado Público</w:t>
+            </w:r>
+            <w:r>
+              <w:rPr>
+                <w:noProof/>
+                <w:webHidden/>
+              </w:rPr>
+              <w:tab/>
+            </w:r>
+            <w:r>
+              <w:rPr>
+                <w:noProof/>
+                <w:webHidden/>
+              </w:rPr>
+              <w:fldChar w:fldCharType="begin"/>
+            </w:r>
+            <w:r>
+              <w:rPr>
+                <w:noProof/>
+                <w:webHidden/>
+              </w:rPr>
+              <w:instrText xml:space="preserve"> PAGEREF _Toc109835139 \h </w:instrText>
+            </w:r>
+            <w:r>
+              <w:rPr>
+                <w:noProof/>
+                <w:webHidden/>
+              </w:rPr>
+            </w:r>
+            <w:r>
+              <w:rPr>
+                <w:noProof/>
+                <w:webHidden/>
+              </w:rPr>
+              <w:fldChar w:fldCharType="separate"/>
+            </w:r>
+            <w:r>
+              <w:rPr>
+                <w:noProof/>
+                <w:webHidden/>
+              </w:rPr>
+              <w:t>10</w:t>
+            </w:r>
+            <w:r>
+              <w:rPr>
+                <w:noProof/>
+                <w:webHidden/>
+              </w:rPr>
+              <w:fldChar w:fldCharType="end"/>
+            </w:r>
+          </w:hyperlink>
+        </w:p>
+        <w:p>
+          <w:pPr>
+            <w:pStyle w:val="TDC3"/>
+            <w:tabs>
+              <w:tab w:val="left" w:pos="1100"/>
+              <w:tab w:val="right" w:leader="dot" w:pos="10790"/>
+            </w:tabs>
+            <w:rPr>
+              <w:rFonts w:eastAsiaTheme="minorEastAsia"/>
+              <w:noProof/>
+              <w:sz w:val="22"/>
+              <w:szCs w:val="22"/>
+              <w:lang w:val="es-CL" w:eastAsia="es-CL"/>
+            </w:rPr>
+          </w:pPr>
+          <w:hyperlink w:anchor="_Toc109835140" w:history="1">
+            <w:r>
+              <w:rPr>
+                <w:rStyle w:val="Hipervnculo"/>
+                <w:noProof/>
+              </w:rPr>
+              <w:t>2.2.</w:t>
+            </w:r>
+            <w:r>
+              <w:rPr>
+                <w:rFonts w:eastAsiaTheme="minorEastAsia"/>
+                <w:noProof/>
+                <w:sz w:val="22"/>
+                <w:szCs w:val="22"/>
+                <w:lang w:val="es-CL" w:eastAsia="es-CL"/>
+              </w:rPr>
+              <w:tab/>
+            </w:r>
+            <w:r>
+              <w:rPr>
+                <w:rStyle w:val="Hipervnculo"/>
+                <w:noProof/>
+              </w:rPr>
+              <w:t>Datos ClientMetrica (cliente)</w:t>
+            </w:r>
+            <w:r>
+              <w:rPr>
+                <w:noProof/>
+                <w:webHidden/>
+              </w:rPr>
+              <w:tab/>
+            </w:r>
+            <w:r>
+              <w:rPr>
+                <w:noProof/>
+                <w:webHidden/>
+              </w:rPr>
+              <w:fldChar w:fldCharType="begin"/>
+            </w:r>
+            <w:r>
+              <w:rPr>
+                <w:noProof/>
+                <w:webHidden/>
+              </w:rPr>
+              <w:instrText xml:space="preserve"> PAGEREF _Toc109835140 \h </w:instrText>
+            </w:r>
+            <w:r>
+              <w:rPr>
+                <w:noProof/>
+                <w:webHidden/>
+              </w:rPr>
+            </w:r>
+            <w:r>
+              <w:rPr>
+                <w:noProof/>
+                <w:webHidden/>
+              </w:rPr>
+              <w:fldChar w:fldCharType="separate"/>
+            </w:r>
+            <w:r>
+              <w:rPr>
+                <w:noProof/>
+                <w:webHidden/>
+              </w:rPr>
+              <w:t>12</w:t>
             </w:r>
             <w:r>
               <w:rPr>
@@ -1703,7 +1872,7 @@
               <w:lang w:val="es-CL" w:eastAsia="es-CL"/>
             </w:rPr>
           </w:pPr>
-          <w:hyperlink w:anchor="_Toc109756348" w:history="1">
+          <w:hyperlink w:anchor="_Toc109835141" w:history="1">
             <w:r>
               <w:rPr>
                 <w:rStyle w:val="Hipervnculo"/>
@@ -1749,7 +1918,7 @@
                 <w:noProof/>
                 <w:webHidden/>
               </w:rPr>
-              <w:instrText xml:space="preserve"> PAGEREF _Toc109756348 \h </w:instrText>
+              <w:instrText xml:space="preserve"> PAGEREF _Toc109835141 \h </w:instrText>
             </w:r>
             <w:r>
               <w:rPr>
@@ -1769,7 +1938,7 @@
                 <w:noProof/>
                 <w:webHidden/>
               </w:rPr>
-              <w:t>10</w:t>
+              <w:t>12</w:t>
             </w:r>
             <w:r>
               <w:rPr>
@@ -1795,7 +1964,7 @@
               <w:lang w:val="es-CL" w:eastAsia="es-CL"/>
             </w:rPr>
           </w:pPr>
-          <w:hyperlink w:anchor="_Toc109756349" w:history="1">
+          <w:hyperlink w:anchor="_Toc109835142" w:history="1">
             <w:r>
               <w:rPr>
                 <w:rStyle w:val="Hipervnculo"/>
@@ -1841,7 +2010,7 @@
                 <w:noProof/>
                 <w:webHidden/>
               </w:rPr>
-              <w:instrText xml:space="preserve"> PAGEREF _Toc109756349 \h </w:instrText>
+              <w:instrText xml:space="preserve"> PAGEREF _Toc109835142 \h </w:instrText>
             </w:r>
             <w:r>
               <w:rPr>
@@ -1861,7 +2030,7 @@
                 <w:noProof/>
                 <w:webHidden/>
               </w:rPr>
-              <w:t>11</w:t>
+              <w:t>13</w:t>
             </w:r>
             <w:r>
               <w:rPr>
@@ -1887,7 +2056,7 @@
               <w:lang w:val="es-CL" w:eastAsia="es-CL"/>
             </w:rPr>
           </w:pPr>
-          <w:hyperlink w:anchor="_Toc109756350" w:history="1">
+          <w:hyperlink w:anchor="_Toc109835143" w:history="1">
             <w:r>
               <w:rPr>
                 <w:rStyle w:val="Hipervnculo"/>
@@ -1931,7 +2100,7 @@
                 <w:noProof/>
                 <w:webHidden/>
               </w:rPr>
-              <w:instrText xml:space="preserve"> PAGEREF _Toc109756350 \h </w:instrText>
+              <w:instrText xml:space="preserve"> PAGEREF _Toc109835143 \h </w:instrText>
             </w:r>
             <w:r>
               <w:rPr>
@@ -1951,7 +2120,7 @@
                 <w:noProof/>
                 <w:webHidden/>
               </w:rPr>
-              <w:t>11</w:t>
+              <w:t>13</w:t>
             </w:r>
             <w:r>
               <w:rPr>
@@ -1977,7 +2146,7 @@
               <w:lang w:val="es-CL" w:eastAsia="es-CL"/>
             </w:rPr>
           </w:pPr>
-          <w:hyperlink w:anchor="_Toc109756351" w:history="1">
+          <w:hyperlink w:anchor="_Toc109835144" w:history="1">
             <w:r>
               <w:rPr>
                 <w:rStyle w:val="Hipervnculo"/>
@@ -2021,7 +2190,7 @@
                 <w:noProof/>
                 <w:webHidden/>
               </w:rPr>
-              <w:instrText xml:space="preserve"> PAGEREF _Toc109756351 \h </w:instrText>
+              <w:instrText xml:space="preserve"> PAGEREF _Toc109835144 \h </w:instrText>
             </w:r>
             <w:r>
               <w:rPr>
@@ -2041,7 +2210,7 @@
                 <w:noProof/>
                 <w:webHidden/>
               </w:rPr>
-              <w:t>11</w:t>
+              <w:t>13</w:t>
             </w:r>
             <w:r>
               <w:rPr>
@@ -2066,7 +2235,7 @@
               <w:lang w:val="es-CL" w:eastAsia="es-CL"/>
             </w:rPr>
           </w:pPr>
-          <w:hyperlink w:anchor="_Toc109756352" w:history="1">
+          <w:hyperlink w:anchor="_Toc109835145" w:history="1">
             <w:r>
               <w:rPr>
                 <w:rStyle w:val="Hipervnculo"/>
@@ -2093,7 +2262,7 @@
                 <w:noProof/>
                 <w:webHidden/>
               </w:rPr>
-              <w:instrText xml:space="preserve"> PAGEREF _Toc109756352 \h </w:instrText>
+              <w:instrText xml:space="preserve"> PAGEREF _Toc109835145 \h </w:instrText>
             </w:r>
             <w:r>
               <w:rPr>
@@ -2113,7 +2282,7 @@
                 <w:noProof/>
                 <w:webHidden/>
               </w:rPr>
-              <w:t>13</w:t>
+              <w:t>15</w:t>
             </w:r>
             <w:r>
               <w:rPr>
@@ -2139,7 +2308,7 @@
               <w:lang w:val="es-CL" w:eastAsia="es-CL"/>
             </w:rPr>
           </w:pPr>
-          <w:hyperlink w:anchor="_Toc109756353" w:history="1">
+          <w:hyperlink w:anchor="_Toc109835146" w:history="1">
             <w:r>
               <w:rPr>
                 <w:rStyle w:val="Hipervnculo"/>
@@ -2185,7 +2354,7 @@
                 <w:noProof/>
                 <w:webHidden/>
               </w:rPr>
-              <w:instrText xml:space="preserve"> PAGEREF _Toc109756353 \h </w:instrText>
+              <w:instrText xml:space="preserve"> PAGEREF _Toc109835146 \h </w:instrText>
             </w:r>
             <w:r>
               <w:rPr>
@@ -2205,7 +2374,7 @@
                 <w:noProof/>
                 <w:webHidden/>
               </w:rPr>
-              <w:t>13</w:t>
+              <w:t>15</w:t>
             </w:r>
             <w:r>
               <w:rPr>
@@ -2231,7 +2400,7 @@
               <w:lang w:val="es-CL" w:eastAsia="es-CL"/>
             </w:rPr>
           </w:pPr>
-          <w:hyperlink w:anchor="_Toc109756354" w:history="1">
+          <w:hyperlink w:anchor="_Toc109835147" w:history="1">
             <w:r>
               <w:rPr>
                 <w:rStyle w:val="Hipervnculo"/>
@@ -2277,7 +2446,7 @@
                 <w:noProof/>
                 <w:webHidden/>
               </w:rPr>
-              <w:instrText xml:space="preserve"> PAGEREF _Toc109756354 \h </w:instrText>
+              <w:instrText xml:space="preserve"> PAGEREF _Toc109835147 \h </w:instrText>
             </w:r>
             <w:r>
               <w:rPr>
@@ -2297,7 +2466,7 @@
                 <w:noProof/>
                 <w:webHidden/>
               </w:rPr>
-              <w:t>13</w:t>
+              <w:t>15</w:t>
             </w:r>
             <w:r>
               <w:rPr>
@@ -2322,7 +2491,7 @@
               <w:lang w:val="es-CL" w:eastAsia="es-CL"/>
             </w:rPr>
           </w:pPr>
-          <w:hyperlink w:anchor="_Toc109756355" w:history="1">
+          <w:hyperlink w:anchor="_Toc109835148" w:history="1">
             <w:r>
               <w:rPr>
                 <w:rStyle w:val="Hipervnculo"/>
@@ -2349,7 +2518,7 @@
                 <w:noProof/>
                 <w:webHidden/>
               </w:rPr>
-              <w:instrText xml:space="preserve"> PAGEREF _Toc109756355 \h </w:instrText>
+              <w:instrText xml:space="preserve"> PAGEREF _Toc109835148 \h </w:instrText>
             </w:r>
             <w:r>
               <w:rPr>
@@ -2369,7 +2538,7 @@
                 <w:noProof/>
                 <w:webHidden/>
               </w:rPr>
-              <w:t>14</w:t>
+              <w:t>17</w:t>
             </w:r>
             <w:r>
               <w:rPr>
@@ -2394,7 +2563,7 @@
               <w:lang w:val="es-CL" w:eastAsia="es-CL"/>
             </w:rPr>
           </w:pPr>
-          <w:hyperlink w:anchor="_Toc109756356" w:history="1">
+          <w:hyperlink w:anchor="_Toc109835149" w:history="1">
             <w:r>
               <w:rPr>
                 <w:rStyle w:val="Hipervnculo"/>
@@ -2421,7 +2590,7 @@
                 <w:noProof/>
                 <w:webHidden/>
               </w:rPr>
-              <w:instrText xml:space="preserve"> PAGEREF _Toc109756356 \h </w:instrText>
+              <w:instrText xml:space="preserve"> PAGEREF _Toc109835149 \h </w:instrText>
             </w:r>
             <w:r>
               <w:rPr>
@@ -2441,7 +2610,7 @@
                 <w:noProof/>
                 <w:webHidden/>
               </w:rPr>
-              <w:t>17</w:t>
+              <w:t>19</w:t>
             </w:r>
             <w:r>
               <w:rPr>
@@ -2466,7 +2635,7 @@
               <w:lang w:val="es-CL" w:eastAsia="es-CL"/>
             </w:rPr>
           </w:pPr>
-          <w:hyperlink w:anchor="_Toc109756357" w:history="1">
+          <w:hyperlink w:anchor="_Toc109835150" w:history="1">
             <w:r>
               <w:rPr>
                 <w:rStyle w:val="Hipervnculo"/>
@@ -2493,7 +2662,7 @@
                 <w:noProof/>
                 <w:webHidden/>
               </w:rPr>
-              <w:instrText xml:space="preserve"> PAGEREF _Toc109756357 \h </w:instrText>
+              <w:instrText xml:space="preserve"> PAGEREF _Toc109835150 \h </w:instrText>
             </w:r>
             <w:r>
               <w:rPr>
@@ -2513,7 +2682,7 @@
                 <w:noProof/>
                 <w:webHidden/>
               </w:rPr>
-              <w:t>18</w:t>
+              <w:t>20</w:t>
             </w:r>
             <w:r>
               <w:rPr>
@@ -2538,7 +2707,7 @@
               <w:lang w:val="es-CL" w:eastAsia="es-CL"/>
             </w:rPr>
           </w:pPr>
-          <w:hyperlink w:anchor="_Toc109756358" w:history="1">
+          <w:hyperlink w:anchor="_Toc109835151" w:history="1">
             <w:r>
               <w:rPr>
                 <w:rStyle w:val="Hipervnculo"/>
@@ -2565,7 +2734,7 @@
                 <w:noProof/>
                 <w:webHidden/>
               </w:rPr>
-              <w:instrText xml:space="preserve"> PAGEREF _Toc109756358 \h </w:instrText>
+              <w:instrText xml:space="preserve"> PAGEREF _Toc109835151 \h </w:instrText>
             </w:r>
             <w:r>
               <w:rPr>
@@ -2585,7 +2754,7 @@
                 <w:noProof/>
                 <w:webHidden/>
               </w:rPr>
-              <w:t>19</w:t>
+              <w:t>21</w:t>
             </w:r>
             <w:r>
               <w:rPr>
@@ -2697,7 +2866,7 @@
             <w:pPr>
               <w:pStyle w:val="Ttulo1"/>
             </w:pPr>
-            <w:bookmarkStart w:id="0" w:name="_Toc109756337"/>
+            <w:bookmarkStart w:id="0" w:name="_Toc109835128"/>
             <w:r>
               <w:t>Beneficiarios del Proyecto</w:t>
             </w:r>
@@ -2710,7 +2879,7 @@
                 <w:lang w:val="es-CL"/>
               </w:rPr>
             </w:pPr>
-            <w:bookmarkStart w:id="1" w:name="_Toc109756338"/>
+            <w:bookmarkStart w:id="1" w:name="_Toc109835129"/>
             <w:r>
               <w:rPr>
                 <w:lang w:val="es-CL"/>
@@ -2827,7 +2996,7 @@
                 <w:lang w:val="es-CL"/>
               </w:rPr>
             </w:pPr>
-            <w:bookmarkStart w:id="2" w:name="_Toc109756339"/>
+            <w:bookmarkStart w:id="2" w:name="_Toc109835130"/>
             <w:r>
               <w:rPr>
                 <w:lang w:val="es-CL"/>
@@ -3179,7 +3348,7 @@
                 <w:lang w:val="es-CL"/>
               </w:rPr>
             </w:pPr>
-            <w:bookmarkStart w:id="3" w:name="_Toc109756340"/>
+            <w:bookmarkStart w:id="3" w:name="_Toc109835131"/>
             <w:r>
               <w:rPr>
                 <w:lang w:val="es-CL"/>
@@ -3197,62 +3366,54 @@
               <w:t xml:space="preserve">Crear un modelo </w:t>
             </w:r>
             <w:r>
-              <w:t xml:space="preserve">de machine </w:t>
-            </w:r>
-            <w:proofErr w:type="spellStart"/>
-            <w:r>
-              <w:t>learning</w:t>
-            </w:r>
-            <w:proofErr w:type="spellEnd"/>
+              <w:t xml:space="preserve">de machine learning </w:t>
+            </w:r>
+            <w:r>
+              <w:t xml:space="preserve">que </w:t>
+            </w:r>
+            <w:r>
+              <w:t>identifique</w:t>
+            </w:r>
+            <w:r>
+              <w:t>,</w:t>
+            </w:r>
             <w:r>
               <w:t xml:space="preserve"> </w:t>
             </w:r>
             <w:r>
-              <w:t xml:space="preserve">que </w:t>
-            </w:r>
-            <w:r>
-              <w:t>identifique</w:t>
-            </w:r>
-            <w:r>
-              <w:t>,</w:t>
+              <w:t xml:space="preserve">dentro de un listado de </w:t>
+            </w:r>
+            <w:r>
+              <w:t xml:space="preserve">licitaciones públicas </w:t>
+            </w:r>
+            <w:r>
+              <w:t>(de</w:t>
+            </w:r>
+            <w:r>
+              <w:t xml:space="preserve"> Chile</w:t>
+            </w:r>
+            <w:r>
+              <w:t>),</w:t>
             </w:r>
             <w:r>
               <w:t xml:space="preserve"> </w:t>
             </w:r>
             <w:r>
-              <w:t xml:space="preserve">dentro de un listado de </w:t>
-            </w:r>
-            <w:r>
-              <w:t xml:space="preserve">licitaciones públicas </w:t>
-            </w:r>
-            <w:r>
-              <w:t>(de</w:t>
-            </w:r>
-            <w:r>
-              <w:t xml:space="preserve"> Chile</w:t>
-            </w:r>
-            <w:r>
-              <w:t>),</w:t>
+              <w:t xml:space="preserve">identifique </w:t>
+            </w:r>
+            <w:r>
+              <w:t>aquell</w:t>
+            </w:r>
+            <w:r>
+              <w:t>a</w:t>
+            </w:r>
+            <w:r>
+              <w:t>s</w:t>
             </w:r>
             <w:r>
               <w:t xml:space="preserve"> </w:t>
             </w:r>
             <w:r>
-              <w:t xml:space="preserve">identifique </w:t>
-            </w:r>
-            <w:r>
-              <w:t>aquell</w:t>
-            </w:r>
-            <w:r>
-              <w:t>a</w:t>
-            </w:r>
-            <w:r>
-              <w:t>s</w:t>
-            </w:r>
-            <w:r>
-              <w:t xml:space="preserve"> </w:t>
-            </w:r>
-            <w:r>
               <w:t xml:space="preserve">donde una empresa o persona </w:t>
             </w:r>
             <w:r>
@@ -3276,7 +3437,7 @@
             <w:pPr>
               <w:pStyle w:val="Ttulo3"/>
             </w:pPr>
-            <w:bookmarkStart w:id="4" w:name="_Toc109756341"/>
+            <w:bookmarkStart w:id="4" w:name="_Toc109835132"/>
             <w:r>
               <w:t>Objetivos Específicos</w:t>
             </w:r>
@@ -3819,7 +3980,7 @@
       <w:pPr>
         <w:pStyle w:val="Ttulo1"/>
       </w:pPr>
-      <w:bookmarkStart w:id="5" w:name="_Toc109756342"/>
+      <w:bookmarkStart w:id="5" w:name="_Toc109835133"/>
       <w:r>
         <w:t>Ejecución del Proyecto</w:t>
       </w:r>
@@ -3841,7 +4002,6 @@
       <w:r>
         <w:t xml:space="preserve"> </w:t>
       </w:r>
-      <w:proofErr w:type="spellStart"/>
       <w:r>
         <w:rPr>
           <w:b/>
@@ -3856,7 +4016,6 @@
         </w:rPr>
         <w:t>ía</w:t>
       </w:r>
-      <w:proofErr w:type="spellEnd"/>
       <w:r>
         <w:rPr>
           <w:b/>
@@ -3876,17 +4035,8 @@
           <w:b/>
           <w:bCs/>
         </w:rPr>
-        <w:t xml:space="preserve"> Data </w:t>
-      </w:r>
-      <w:proofErr w:type="spellStart"/>
-      <w:r>
-        <w:rPr>
-          <w:b/>
-          <w:bCs/>
-        </w:rPr>
-        <w:t>Science</w:t>
-      </w:r>
-      <w:proofErr w:type="spellEnd"/>
+        <w:t xml:space="preserve"> Data Science</w:t>
+      </w:r>
       <w:r>
         <w:t xml:space="preserve"> para guiar, estructurar, y organizar nuestro trabajo. Bajo este </w:t>
       </w:r>
@@ -4060,7 +4210,7 @@
           <w:lang w:val="es-CL"/>
         </w:rPr>
       </w:pPr>
-      <w:bookmarkStart w:id="6" w:name="_Toc109756343"/>
+      <w:bookmarkStart w:id="6" w:name="_Toc109835134"/>
       <w:r>
         <w:rPr>
           <w:lang w:val="es-CL"/>
@@ -4079,7 +4229,7 @@
         </w:numPr>
         <w:ind w:left="851"/>
       </w:pPr>
-      <w:bookmarkStart w:id="7" w:name="_Toc109756344"/>
+      <w:bookmarkStart w:id="7" w:name="_Toc109835135"/>
       <w:r>
         <w:t>Entendimiento del Negocio</w:t>
       </w:r>
@@ -4341,15 +4491,7 @@
         <w:t xml:space="preserve"> tiene historia participando en Mercado Público realizando ofertas en distintas licitaciones con </w:t>
       </w:r>
       <w:r>
-        <w:t xml:space="preserve">un </w:t>
-      </w:r>
-      <w:proofErr w:type="spellStart"/>
-      <w:r>
-        <w:t>mix</w:t>
-      </w:r>
-      <w:proofErr w:type="spellEnd"/>
-      <w:r>
-        <w:t xml:space="preserve"> de productos </w:t>
+        <w:t xml:space="preserve">un mix de productos </w:t>
       </w:r>
       <w:r>
         <w:t xml:space="preserve">extenso (cerca de </w:t>
@@ -4359,17 +4501,8 @@
           <w:b/>
           <w:bCs/>
         </w:rPr>
-        <w:t xml:space="preserve">13 mil </w:t>
-      </w:r>
-      <w:proofErr w:type="spellStart"/>
-      <w:r>
-        <w:rPr>
-          <w:b/>
-          <w:bCs/>
-        </w:rPr>
-        <w:t>SKU’s</w:t>
-      </w:r>
-      <w:proofErr w:type="spellEnd"/>
+        <w:t>13 mil SKU’s</w:t>
+      </w:r>
       <w:r>
         <w:t xml:space="preserve">) </w:t>
       </w:r>
@@ -4406,7 +4539,7 @@
         </w:numPr>
         <w:ind w:left="851"/>
       </w:pPr>
-      <w:bookmarkStart w:id="8" w:name="_Toc109756345"/>
+      <w:bookmarkStart w:id="8" w:name="_Toc109835136"/>
       <w:r>
         <w:lastRenderedPageBreak/>
         <w:t>Acercamiento Analítico</w:t>
@@ -4555,7 +4688,7 @@
         </w:numPr>
         <w:ind w:left="851"/>
       </w:pPr>
-      <w:bookmarkStart w:id="9" w:name="_Toc109756346"/>
+      <w:bookmarkStart w:id="9" w:name="_Toc109835137"/>
       <w:r>
         <w:t>Herramientas Utilizadas</w:t>
       </w:r>
@@ -4578,23 +4711,7 @@
         <w:t>herramientas técnicas para la</w:t>
       </w:r>
       <w:r>
-        <w:t xml:space="preserve"> construcción del modelo de machine </w:t>
-      </w:r>
-      <w:proofErr w:type="spellStart"/>
-      <w:r>
-        <w:t>learning</w:t>
-      </w:r>
-      <w:proofErr w:type="spellEnd"/>
-      <w:r>
-        <w:t xml:space="preserve">. A </w:t>
-      </w:r>
-      <w:proofErr w:type="gramStart"/>
-      <w:r>
-        <w:t>continuación</w:t>
-      </w:r>
-      <w:proofErr w:type="gramEnd"/>
-      <w:r>
-        <w:t xml:space="preserve"> se lista las soluciones</w:t>
+        <w:t xml:space="preserve"> construcción del modelo de machine learning. A continuación se lista las soluciones</w:t>
       </w:r>
       <w:r>
         <w:t xml:space="preserve"> relevantes que se </w:t>
@@ -4669,13 +4786,8 @@
         <w:t>rello</w:t>
       </w:r>
       <w:r>
-        <w:t xml:space="preserve"> (</w:t>
-      </w:r>
-      <w:proofErr w:type="spellStart"/>
-      <w:r>
-        <w:t>Canvas</w:t>
-      </w:r>
-      <w:proofErr w:type="spellEnd"/>
+        <w:t xml:space="preserve"> (Canvas</w:t>
+      </w:r>
       <w:r>
         <w:t>:</w:t>
       </w:r>
@@ -4728,13 +4840,8 @@
         </w:numPr>
       </w:pPr>
       <w:r>
-        <w:t xml:space="preserve">IDE: </w:t>
-      </w:r>
-      <w:proofErr w:type="spellStart"/>
-      <w:r>
-        <w:t>VSCode</w:t>
-      </w:r>
-      <w:proofErr w:type="spellEnd"/>
+        <w:t>IDE: VSCode</w:t>
+      </w:r>
       <w:r>
         <w:t xml:space="preserve"> (</w:t>
       </w:r>
@@ -4742,23 +4849,8 @@
         <w:t xml:space="preserve">programación código, ejecución de archivos </w:t>
       </w:r>
       <w:r>
-        <w:t>.</w:t>
-      </w:r>
-      <w:proofErr w:type="spellStart"/>
-      <w:r>
-        <w:t>py</w:t>
-      </w:r>
-      <w:proofErr w:type="spellEnd"/>
-      <w:proofErr w:type="gramStart"/>
-      <w:r>
-        <w:t>, .</w:t>
-      </w:r>
-      <w:proofErr w:type="spellStart"/>
-      <w:r>
-        <w:t>ipynb</w:t>
-      </w:r>
-      <w:proofErr w:type="spellEnd"/>
-      <w:proofErr w:type="gramEnd"/>
+        <w:t>.py, .ipynb</w:t>
+      </w:r>
       <w:r>
         <w:t>)</w:t>
       </w:r>
@@ -4819,21 +4911,8 @@
           <w:numId w:val="28"/>
         </w:numPr>
       </w:pPr>
-      <w:proofErr w:type="spellStart"/>
-      <w:r>
-        <w:t>Versionamiento</w:t>
-      </w:r>
-      <w:proofErr w:type="spellEnd"/>
-      <w:r>
-        <w:t xml:space="preserve">: GIT (repositorio alojado en </w:t>
-      </w:r>
-      <w:proofErr w:type="spellStart"/>
-      <w:r>
-        <w:t>Github</w:t>
-      </w:r>
-      <w:proofErr w:type="spellEnd"/>
-      <w:r>
-        <w:t>)</w:t>
+      <w:r>
+        <w:t>Versionamiento: GIT (repositorio alojado en Github)</w:t>
       </w:r>
     </w:p>
     <w:p>
@@ -4844,11 +4923,9 @@
           <w:numId w:val="28"/>
         </w:numPr>
       </w:pPr>
-      <w:proofErr w:type="spellStart"/>
       <w:r>
         <w:t>Librerias</w:t>
       </w:r>
-      <w:proofErr w:type="spellEnd"/>
     </w:p>
     <w:p>
       <w:pPr>
@@ -4858,11 +4935,9 @@
           <w:numId w:val="28"/>
         </w:numPr>
       </w:pPr>
-      <w:proofErr w:type="spellStart"/>
       <w:r>
         <w:t>pickle</w:t>
       </w:r>
-      <w:proofErr w:type="spellEnd"/>
     </w:p>
     <w:p>
       <w:pPr>
@@ -4872,11 +4947,9 @@
           <w:numId w:val="28"/>
         </w:numPr>
       </w:pPr>
-      <w:proofErr w:type="spellStart"/>
       <w:r>
         <w:t>NumPy</w:t>
       </w:r>
-      <w:proofErr w:type="spellEnd"/>
     </w:p>
     <w:p>
       <w:pPr>
@@ -4899,11 +4972,9 @@
           <w:numId w:val="28"/>
         </w:numPr>
       </w:pPr>
-      <w:proofErr w:type="spellStart"/>
       <w:r>
         <w:t>Matplotlib</w:t>
       </w:r>
-      <w:proofErr w:type="spellEnd"/>
     </w:p>
     <w:p>
       <w:pPr>
@@ -4913,11 +4984,9 @@
           <w:numId w:val="28"/>
         </w:numPr>
       </w:pPr>
-      <w:proofErr w:type="spellStart"/>
       <w:r>
         <w:t>Seaborn</w:t>
       </w:r>
-      <w:proofErr w:type="spellEnd"/>
     </w:p>
     <w:p>
       <w:pPr>
@@ -4930,61 +4999,17 @@
           <w:lang w:val="en-US"/>
         </w:rPr>
       </w:pPr>
-      <w:proofErr w:type="spellStart"/>
       <w:r>
         <w:rPr>
           <w:lang w:val="en-US"/>
         </w:rPr>
-        <w:t>Sklearn</w:t>
-      </w:r>
-      <w:proofErr w:type="spellEnd"/>
+        <w:t xml:space="preserve">Sklearn (model_selection, metrics, </w:t>
+      </w:r>
       <w:r>
         <w:rPr>
           <w:lang w:val="en-US"/>
         </w:rPr>
-        <w:t xml:space="preserve"> (</w:t>
-      </w:r>
-      <w:proofErr w:type="spellStart"/>
-      <w:r>
-        <w:rPr>
-          <w:lang w:val="en-US"/>
-        </w:rPr>
-        <w:t>model_selection</w:t>
-      </w:r>
-      <w:proofErr w:type="spellEnd"/>
-      <w:r>
-        <w:rPr>
-          <w:lang w:val="en-US"/>
-        </w:rPr>
-        <w:t xml:space="preserve">, metrics, </w:t>
-      </w:r>
-      <w:proofErr w:type="spellStart"/>
-      <w:r>
-        <w:rPr>
-          <w:lang w:val="en-US"/>
-        </w:rPr>
-        <w:t>linear_model</w:t>
-      </w:r>
-      <w:proofErr w:type="spellEnd"/>
-      <w:r>
-        <w:rPr>
-          <w:lang w:val="en-US"/>
-        </w:rPr>
-        <w:t xml:space="preserve">, </w:t>
-      </w:r>
-      <w:proofErr w:type="spellStart"/>
-      <w:r>
-        <w:rPr>
-          <w:lang w:val="en-US"/>
-        </w:rPr>
-        <w:t>naive_bayes</w:t>
-      </w:r>
-      <w:proofErr w:type="spellEnd"/>
-      <w:r>
-        <w:rPr>
-          <w:lang w:val="en-US"/>
-        </w:rPr>
-        <w:t>, en</w:t>
+        <w:t>linear_model, naive_bayes, en</w:t>
       </w:r>
       <w:r>
         <w:rPr>
@@ -5007,13 +5032,8 @@
           <w:numId w:val="28"/>
         </w:numPr>
       </w:pPr>
-      <w:proofErr w:type="spellStart"/>
-      <w:r>
-        <w:t>XGBoost</w:t>
-      </w:r>
-      <w:proofErr w:type="spellEnd"/>
-      <w:r>
-        <w:t xml:space="preserve"> </w:t>
+      <w:r>
+        <w:t xml:space="preserve">XGBoost </w:t>
       </w:r>
     </w:p>
     <w:p>
@@ -5049,7 +5069,7 @@
           <w:lang w:val="es-CL"/>
         </w:rPr>
       </w:pPr>
-      <w:bookmarkStart w:id="10" w:name="_Toc109756347"/>
+      <w:bookmarkStart w:id="10" w:name="_Toc109835138"/>
       <w:r>
         <w:rPr>
           <w:lang w:val="es-CL"/>
@@ -5172,9 +5192,11 @@
         </w:numPr>
         <w:ind w:left="709"/>
       </w:pPr>
+      <w:bookmarkStart w:id="11" w:name="_Toc109835139"/>
       <w:r>
         <w:t>Datos Mercado Público</w:t>
       </w:r>
+      <w:bookmarkEnd w:id="11"/>
     </w:p>
     <w:p>
       <w:pPr>
@@ -5282,29 +5304,13 @@
         <w:t>Cualquiera de las tres formas de entrega de datos mantiene la misma estructura de datos la cual se compone de licitaciones</w:t>
       </w:r>
       <w:r>
-        <w:t xml:space="preserve"> (</w:t>
-      </w:r>
-      <w:proofErr w:type="spellStart"/>
-      <w:r>
-        <w:t>Tenders</w:t>
-      </w:r>
-      <w:proofErr w:type="spellEnd"/>
-      <w:r>
-        <w:t xml:space="preserve"> definición según estándares OCDE)</w:t>
+        <w:t xml:space="preserve"> (Tenders definición según estándares OCDE)</w:t>
       </w:r>
       <w:r>
         <w:t xml:space="preserve"> con productos</w:t>
       </w:r>
       <w:r>
-        <w:t xml:space="preserve"> (o </w:t>
-      </w:r>
-      <w:proofErr w:type="spellStart"/>
-      <w:r>
-        <w:t>Items</w:t>
-      </w:r>
-      <w:proofErr w:type="spellEnd"/>
-      <w:r>
-        <w:t>)</w:t>
+        <w:t xml:space="preserve"> (o Items)</w:t>
       </w:r>
       <w:r>
         <w:t xml:space="preserve"> asociados. Es </w:t>
@@ -5338,15 +5344,7 @@
         <w:t xml:space="preserve"> alojado en Azure (MS)</w:t>
       </w:r>
       <w:r>
-        <w:t xml:space="preserve"> de </w:t>
-      </w:r>
-      <w:proofErr w:type="spellStart"/>
-      <w:r>
-        <w:t>ClienteMetrica</w:t>
-      </w:r>
-      <w:proofErr w:type="spellEnd"/>
-      <w:r>
-        <w:t xml:space="preserve"> por lo cual se accederá a ella a través de su servidor de base de datos.</w:t>
+        <w:t xml:space="preserve"> de ClienteMetrica por lo cual se accederá a ella a través de su servidor de base de datos.</w:t>
       </w:r>
       <w:r>
         <w:t xml:space="preserve"> </w:t>
@@ -5418,23 +5416,7 @@
       </w:pPr>
       <w:r>
         <w:lastRenderedPageBreak/>
-        <w:t xml:space="preserve">Como el objetivo de Juanito es detectar productos del cliente presentes en licitaciones públicas es que utilizaremos la fuente de </w:t>
-      </w:r>
-      <w:proofErr w:type="spellStart"/>
-      <w:r>
-        <w:t>Items</w:t>
-      </w:r>
-      <w:proofErr w:type="spellEnd"/>
-      <w:r>
-        <w:t xml:space="preserve">/Productos para la construcción del </w:t>
-      </w:r>
-      <w:proofErr w:type="spellStart"/>
-      <w:r>
-        <w:t>dataset</w:t>
-      </w:r>
-      <w:proofErr w:type="spellEnd"/>
-      <w:r>
-        <w:t xml:space="preserve">. En éste se encuentra el detalle que permitirá identificar el producto. </w:t>
+        <w:t xml:space="preserve">Como el objetivo de Juanito es detectar productos del cliente presentes en licitaciones públicas es que utilizaremos la fuente de Items/Productos para la construcción del dataset. En éste se encuentra el detalle que permitirá identificar el producto. </w:t>
       </w:r>
       <w:r>
         <w:t>Con posterioridad,</w:t>
@@ -5458,16 +5440,8 @@
         <w:rPr>
           <w:lang w:val="en-US"/>
         </w:rPr>
-        <w:t xml:space="preserve">Item Key: primary key del </w:t>
-      </w:r>
-      <w:proofErr w:type="spellStart"/>
-      <w:r>
-        <w:rPr>
-          <w:lang w:val="en-US"/>
-        </w:rPr>
-        <w:t>registro</w:t>
-      </w:r>
-      <w:proofErr w:type="spellEnd"/>
+        <w:t>Item Key: primary key del registro</w:t>
+      </w:r>
     </w:p>
     <w:p>
       <w:pPr>
@@ -5478,23 +5452,7 @@
         </w:numPr>
       </w:pPr>
       <w:r>
-        <w:t xml:space="preserve">Tender ID:  </w:t>
-      </w:r>
-      <w:proofErr w:type="spellStart"/>
-      <w:r>
-        <w:t>foreign_key</w:t>
-      </w:r>
-      <w:proofErr w:type="spellEnd"/>
-      <w:r>
-        <w:t xml:space="preserve"> en base al </w:t>
-      </w:r>
-      <w:proofErr w:type="spellStart"/>
-      <w:r>
-        <w:t>primary_key</w:t>
-      </w:r>
-      <w:proofErr w:type="spellEnd"/>
-      <w:r>
-        <w:t xml:space="preserve"> de la tabla Tender (licitación).</w:t>
+        <w:t>Tender ID:  foreign_key en base al primary_key de la tabla Tender (licitación).</w:t>
       </w:r>
     </w:p>
     <w:p>
@@ -5567,9 +5525,11 @@
         </w:numPr>
         <w:ind w:left="709"/>
       </w:pPr>
+      <w:bookmarkStart w:id="12" w:name="_Toc109835140"/>
       <w:r>
         <w:t>Datos ClientMetrica (cliente)</w:t>
       </w:r>
+      <w:bookmarkEnd w:id="12"/>
     </w:p>
     <w:p>
       <w:pPr>
@@ -5608,24 +5568,11 @@
         </w:rPr>
       </w:pPr>
       <w:r>
-        <w:t xml:space="preserve">El resultado de la </w:t>
-      </w:r>
-      <w:proofErr w:type="spellStart"/>
-      <w:r>
-        <w:t>query</w:t>
-      </w:r>
-      <w:proofErr w:type="spellEnd"/>
-      <w:r>
-        <w:t xml:space="preserve"> entrega </w:t>
-      </w:r>
-      <w:r>
-        <w:t xml:space="preserve">un </w:t>
-      </w:r>
-      <w:proofErr w:type="spellStart"/>
-      <w:r>
-        <w:t>Dataset</w:t>
-      </w:r>
-      <w:proofErr w:type="spellEnd"/>
+        <w:t xml:space="preserve">El resultado de la query entrega </w:t>
+      </w:r>
+      <w:r>
+        <w:t>un Dataset</w:t>
+      </w:r>
       <w:r>
         <w:rPr>
           <w:b/>
@@ -5673,15 +5620,7 @@
         <w:t xml:space="preserve"> entrenar</w:t>
       </w:r>
       <w:r>
-        <w:t xml:space="preserve">, datos extraídos a un archivo plano formato </w:t>
-      </w:r>
-      <w:proofErr w:type="spellStart"/>
-      <w:r>
-        <w:t>csv</w:t>
-      </w:r>
-      <w:proofErr w:type="spellEnd"/>
-      <w:r>
-        <w:t>.</w:t>
+        <w:t>, datos extraídos a un archivo plano formato csv.</w:t>
       </w:r>
     </w:p>
     <w:p>
@@ -5705,7 +5644,7 @@
           <w:lang w:val="es-CL"/>
         </w:rPr>
       </w:pPr>
-      <w:bookmarkStart w:id="11" w:name="_Toc109756348"/>
+      <w:bookmarkStart w:id="13" w:name="_Toc109835141"/>
       <w:r>
         <w:rPr>
           <w:lang w:val="es-CL"/>
@@ -5718,7 +5657,7 @@
         </w:rPr>
         <w:t>nálisis de los Datos</w:t>
       </w:r>
-      <w:bookmarkEnd w:id="11"/>
+      <w:bookmarkEnd w:id="13"/>
     </w:p>
     <w:p>
       <w:pPr>
@@ -5780,13 +5719,8 @@
         <w:t xml:space="preserve">Se analizaron </w:t>
       </w:r>
       <w:r>
-        <w:t xml:space="preserve">las palabras del </w:t>
-      </w:r>
-      <w:proofErr w:type="spellStart"/>
-      <w:r>
-        <w:t>dataset</w:t>
-      </w:r>
-      <w:proofErr w:type="spellEnd"/>
+        <w:t>las palabras del dataset</w:t>
+      </w:r>
       <w:r>
         <w:t xml:space="preserve"> y se pudo notar que se presentan muchas irregularidades, textos en mayúsculas, minúsculas, caracteres especiales, tildes y palabras vacías</w:t>
       </w:r>
@@ -5808,15 +5742,7 @@
         <w:t xml:space="preserve"> del</w:t>
       </w:r>
       <w:r>
-        <w:t xml:space="preserve"> resultado de las licitaciones de la empresa(</w:t>
-      </w:r>
-      <w:proofErr w:type="spellStart"/>
-      <w:r>
-        <w:t>label</w:t>
-      </w:r>
-      <w:proofErr w:type="spellEnd"/>
-      <w:r>
-        <w:t xml:space="preserve">), conformada únicamente por unos y ceros, donde los </w:t>
+        <w:t xml:space="preserve"> resultado de las licitaciones de la empresa(label), conformada únicamente por unos y ceros, donde los </w:t>
       </w:r>
       <w:r>
         <w:t>unos (</w:t>
@@ -5945,11 +5871,6 @@
       <w:r>
         <w:t>)</w:t>
       </w:r>
-    </w:p>
-    <w:p>
-      <w:pPr>
-        <w:pStyle w:val="Body"/>
-      </w:pPr>
     </w:p>
     <w:p>
       <w:pPr>
@@ -5971,7 +5892,7 @@
           <w:lang w:val="es-CL"/>
         </w:rPr>
       </w:pPr>
-      <w:bookmarkStart w:id="12" w:name="_Toc109756349"/>
+      <w:bookmarkStart w:id="14" w:name="_Toc109835142"/>
       <w:r>
         <w:rPr>
           <w:lang w:val="es-CL"/>
@@ -5996,7 +5917,7 @@
         </w:rPr>
         <w:t>atos</w:t>
       </w:r>
-      <w:bookmarkEnd w:id="12"/>
+      <w:bookmarkEnd w:id="14"/>
     </w:p>
     <w:p>
       <w:pPr>
@@ -6007,48 +5928,24 @@
         </w:numPr>
         <w:ind w:left="709"/>
       </w:pPr>
-      <w:bookmarkStart w:id="13" w:name="_Toc109756350"/>
+      <w:bookmarkStart w:id="15" w:name="_Toc109835143"/>
       <w:r>
         <w:t>Limpieza de Datos</w:t>
       </w:r>
-      <w:bookmarkEnd w:id="13"/>
+      <w:bookmarkEnd w:id="15"/>
     </w:p>
     <w:p>
       <w:pPr>
         <w:pStyle w:val="Body"/>
       </w:pPr>
       <w:r>
-        <w:t xml:space="preserve">Una vez realizado el análisis de los datos, se procedió a efectuar algunas modificaciones para mejorar su lectura y manejo, como lo fue el cambio de nombre de las columnas por unos de fácil entendimiento para el usuario, el reemplazo del </w:t>
-      </w:r>
-      <w:proofErr w:type="spellStart"/>
-      <w:r>
-        <w:t>index</w:t>
-      </w:r>
-      <w:proofErr w:type="spellEnd"/>
-      <w:r>
-        <w:t xml:space="preserve"> por el ID de los productos (</w:t>
-      </w:r>
-      <w:proofErr w:type="spellStart"/>
-      <w:r>
-        <w:t>Item_Key</w:t>
-      </w:r>
-      <w:proofErr w:type="spellEnd"/>
-      <w:r>
-        <w:t xml:space="preserve">), eliminación de 113 </w:t>
+        <w:t xml:space="preserve">Una vez realizado el análisis de los datos, se procedió a efectuar algunas modificaciones para mejorar su lectura y manejo, como lo fue el cambio de nombre de las columnas por unos de fácil entendimiento para el usuario, el reemplazo del index por el ID de los productos (Item_Key), eliminación de 113 </w:t>
       </w:r>
       <w:r>
         <w:t>filas</w:t>
       </w:r>
       <w:r>
-        <w:t xml:space="preserve"> cuyas descripciones eran valores “</w:t>
-      </w:r>
-      <w:proofErr w:type="spellStart"/>
-      <w:r>
-        <w:t>NaNs</w:t>
-      </w:r>
-      <w:proofErr w:type="spellEnd"/>
-      <w:r>
-        <w:t>” y retiro de aproximadamente 3.000 registros duplicados.</w:t>
+        <w:t xml:space="preserve"> cuyas descripciones eran valores “NaNs” y retiro de aproximadamente 3.000 registros duplicados.</w:t>
       </w:r>
     </w:p>
     <w:p>
@@ -6060,11 +5957,11 @@
         </w:numPr>
         <w:ind w:left="709"/>
       </w:pPr>
-      <w:bookmarkStart w:id="14" w:name="_Toc109756351"/>
+      <w:bookmarkStart w:id="16" w:name="_Toc109835144"/>
       <w:r>
         <w:t>Creación de Variables</w:t>
       </w:r>
-      <w:bookmarkEnd w:id="14"/>
+      <w:bookmarkEnd w:id="16"/>
     </w:p>
     <w:p>
       <w:pPr>
@@ -6111,48 +6008,28 @@
           <w:lang w:val="es-CL"/>
         </w:rPr>
       </w:pPr>
-      <w:proofErr w:type="spellStart"/>
       <w:r>
         <w:rPr>
           <w:lang w:val="es-CL"/>
         </w:rPr>
         <w:t>Dummies</w:t>
       </w:r>
-      <w:proofErr w:type="spellEnd"/>
     </w:p>
     <w:p>
       <w:pPr>
         <w:pStyle w:val="Body"/>
       </w:pPr>
       <w:r>
-        <w:t xml:space="preserve">De las variables categóricas del </w:t>
-      </w:r>
-      <w:proofErr w:type="spellStart"/>
-      <w:r>
-        <w:t>dataframe</w:t>
-      </w:r>
-      <w:proofErr w:type="spellEnd"/>
-      <w:r>
-        <w:t xml:space="preserve">, es decir, los distintos rubros y nombre del producto, aplicamos </w:t>
+        <w:t xml:space="preserve">De las variables categóricas del dataframe, es decir, los distintos rubros y nombre del producto, aplicamos </w:t>
       </w:r>
       <w:r>
         <w:t xml:space="preserve">la función </w:t>
       </w:r>
-      <w:proofErr w:type="spellStart"/>
       <w:r>
         <w:t>get_dummies</w:t>
       </w:r>
-      <w:proofErr w:type="spellEnd"/>
-      <w:r>
-        <w:t xml:space="preserve"> para obtener los indicadores ficticios, generando así un </w:t>
-      </w:r>
-      <w:proofErr w:type="spellStart"/>
-      <w:r>
-        <w:t>dataframe</w:t>
-      </w:r>
-      <w:proofErr w:type="spellEnd"/>
-      <w:r>
-        <w:t xml:space="preserve"> de variables categóricas de 54.849 x 6365.</w:t>
+      <w:r>
+        <w:t xml:space="preserve"> para obtener los indicadores ficticios, generando así un dataframe de variables categóricas de 54.849 x 6365.</w:t>
       </w:r>
     </w:p>
     <w:p>
@@ -6167,31 +6044,23 @@
           <w:lang w:val="es-CL"/>
         </w:rPr>
       </w:pPr>
-      <w:proofErr w:type="spellStart"/>
       <w:r>
         <w:rPr>
           <w:lang w:val="es-CL"/>
         </w:rPr>
         <w:lastRenderedPageBreak/>
-        <w:t>Catboost</w:t>
-      </w:r>
-      <w:proofErr w:type="spellEnd"/>
+        <w:t xml:space="preserve">Catboost para selección de </w:t>
+      </w:r>
       <w:r>
         <w:rPr>
           <w:lang w:val="es-CL"/>
         </w:rPr>
-        <w:t xml:space="preserve"> para selección de </w:t>
+        <w:t>variables</w:t>
       </w:r>
       <w:r>
         <w:rPr>
           <w:lang w:val="es-CL"/>
         </w:rPr>
-        <w:t>variables</w:t>
-      </w:r>
-      <w:r>
-        <w:rPr>
-          <w:lang w:val="es-CL"/>
-        </w:rPr>
         <w:t xml:space="preserve"> </w:t>
       </w:r>
     </w:p>
@@ -6221,13 +6090,8 @@
         <w:t>seleccionaron</w:t>
       </w:r>
       <w:r>
-        <w:t xml:space="preserve"> todas las variables categóricas convertidas en </w:t>
-      </w:r>
-      <w:proofErr w:type="spellStart"/>
-      <w:r>
-        <w:t>dummies</w:t>
-      </w:r>
-      <w:proofErr w:type="spellEnd"/>
+        <w:t xml:space="preserve"> todas las variables categóricas convertidas en dummies</w:t>
+      </w:r>
       <w:r>
         <w:t xml:space="preserve"> y</w:t>
       </w:r>
@@ -6253,24 +6117,14 @@
         <w:t xml:space="preserve">el </w:t>
       </w:r>
       <w:r>
-        <w:t xml:space="preserve">modelo </w:t>
-      </w:r>
-      <w:proofErr w:type="spellStart"/>
-      <w:r>
-        <w:t>Catboost</w:t>
-      </w:r>
-      <w:proofErr w:type="spellEnd"/>
-      <w:r>
-        <w:t xml:space="preserve"> </w:t>
+        <w:t xml:space="preserve">modelo Catboost </w:t>
       </w:r>
       <w:r>
         <w:t xml:space="preserve">empleando previamente el método </w:t>
       </w:r>
-      <w:proofErr w:type="spellStart"/>
       <w:r>
         <w:t>Gridsearch</w:t>
       </w:r>
-      <w:proofErr w:type="spellEnd"/>
       <w:r>
         <w:t xml:space="preserve"> </w:t>
       </w:r>
@@ -6345,34 +6199,16 @@
         </w:numPr>
         <w:ind w:left="851" w:hanging="873"/>
       </w:pPr>
-      <w:proofErr w:type="spellStart"/>
-      <w:r>
-        <w:t>Preprocesamiento</w:t>
-      </w:r>
-      <w:proofErr w:type="spellEnd"/>
-      <w:r>
-        <w:t xml:space="preserve"> de </w:t>
-      </w:r>
-      <w:proofErr w:type="spellStart"/>
-      <w:r>
-        <w:t>texto</w:t>
-      </w:r>
-      <w:proofErr w:type="spellEnd"/>
+      <w:r>
+        <w:t>Preprocesamiento de texto</w:t>
+      </w:r>
     </w:p>
     <w:p>
       <w:pPr>
         <w:pStyle w:val="Body"/>
       </w:pPr>
       <w:r>
-        <w:t xml:space="preserve">Natural </w:t>
-      </w:r>
-      <w:proofErr w:type="spellStart"/>
-      <w:r>
-        <w:t>Language</w:t>
-      </w:r>
-      <w:proofErr w:type="spellEnd"/>
-      <w:r>
-        <w:t xml:space="preserve"> Processing </w:t>
+        <w:t xml:space="preserve">Natural Language Processing </w:t>
       </w:r>
       <w:r>
         <w:t>(</w:t>
@@ -6440,23 +6276,10 @@
         <w:t xml:space="preserve"> limpias</w:t>
       </w:r>
       <w:r>
-        <w:t xml:space="preserve"> de las descripciones a su raíz aplicando la técnica de “</w:t>
-      </w:r>
-      <w:proofErr w:type="spellStart"/>
-      <w:r>
-        <w:t>Stemming</w:t>
-      </w:r>
-      <w:proofErr w:type="spellEnd"/>
-      <w:r>
-        <w:t xml:space="preserve">” utilizando </w:t>
-      </w:r>
-      <w:proofErr w:type="spellStart"/>
-      <w:r>
-        <w:t>SnowballStemmer</w:t>
-      </w:r>
-      <w:proofErr w:type="spellEnd"/>
-      <w:r>
-        <w:t xml:space="preserve"> de NLTK</w:t>
+        <w:t xml:space="preserve"> de las descripciones a su raíz aplicando la técnica de “Stemming” utilizando </w:t>
+      </w:r>
+      <w:r>
+        <w:t>SnowballStemmer de NLTK</w:t>
       </w:r>
       <w:r>
         <w:t xml:space="preserve">, luego, </w:t>
@@ -6562,11 +6385,11 @@
       <w:pPr>
         <w:pStyle w:val="Ttulo1"/>
       </w:pPr>
-      <w:bookmarkStart w:id="15" w:name="_Toc109756352"/>
+      <w:bookmarkStart w:id="17" w:name="_Toc109835145"/>
       <w:r>
         <w:t>Impacto y Resultado</w:t>
       </w:r>
-      <w:bookmarkEnd w:id="15"/>
+      <w:bookmarkEnd w:id="17"/>
     </w:p>
     <w:p>
       <w:pPr>
@@ -6580,7 +6403,7 @@
           <w:lang w:val="es-CL"/>
         </w:rPr>
       </w:pPr>
-      <w:bookmarkStart w:id="16" w:name="_Toc109756353"/>
+      <w:bookmarkStart w:id="18" w:name="_Toc109835146"/>
       <w:r>
         <w:rPr>
           <w:lang w:val="es-CL"/>
@@ -6593,7 +6416,7 @@
         </w:rPr>
         <w:t>odelamiento</w:t>
       </w:r>
-      <w:bookmarkEnd w:id="16"/>
+      <w:bookmarkEnd w:id="18"/>
       <w:r>
         <w:rPr>
           <w:lang w:val="es-CL"/>
@@ -6605,6 +6428,11 @@
       <w:pPr>
         <w:pStyle w:val="Body"/>
       </w:pPr>
+    </w:p>
+    <w:p>
+      <w:pPr>
+        <w:pStyle w:val="Body"/>
+      </w:pPr>
       <w:r>
         <w:t>En esta etapa</w:t>
       </w:r>
@@ -6612,51 +6440,77 @@
         <w:t xml:space="preserve"> del ciclo</w:t>
       </w:r>
       <w:r>
-        <w:t xml:space="preserve">, decidimos </w:t>
-      </w:r>
-      <w:r>
-        <w:t xml:space="preserve">aplicar distintos modelos, el </w:t>
-      </w:r>
-      <w:proofErr w:type="spellStart"/>
-      <w:r>
-        <w:t>Naive</w:t>
-      </w:r>
-      <w:proofErr w:type="spellEnd"/>
-      <w:r>
-        <w:t xml:space="preserve"> Bayes</w:t>
+        <w:t xml:space="preserve"> </w:t>
+      </w:r>
+      <w:r>
+        <w:t xml:space="preserve">dividimos </w:t>
+      </w:r>
+      <w:r>
+        <w:t>los datos de entrenamiento de los cuales nuestro modelo debe aprender</w:t>
+      </w:r>
+      <w:r>
+        <w:t xml:space="preserve"> y los datos de prueba para comprobar si el modelo que hemos generado funciona, es decir, si las respuestas predichas por el modelo para un caso nuevo son acertadas o no.</w:t>
+      </w:r>
+    </w:p>
+    <w:p>
+      <w:pPr>
+        <w:pStyle w:val="Body"/>
+      </w:pPr>
+      <w:r>
+        <w:t>Realizamos varias iteraciones en las que los datos se vieron modificados, pero la variable a predecir siempre fue la misma, el label, que es la variable que contiene el resultado positivo (1) o negativo</w:t>
+      </w:r>
+      <w:r>
+        <w:t xml:space="preserve"> </w:t>
+      </w:r>
+      <w:r>
+        <w:t>(0) para cada producto licitado.</w:t>
+      </w:r>
+    </w:p>
+    <w:p>
+      <w:pPr>
+        <w:pStyle w:val="Body"/>
+      </w:pPr>
+      <w:r>
+        <w:t>D</w:t>
+      </w:r>
+      <w:r>
+        <w:t xml:space="preserve">ecidimos </w:t>
+      </w:r>
+      <w:r>
+        <w:t>entrenar</w:t>
+      </w:r>
+      <w:r>
+        <w:t xml:space="preserve"> distintos modelos, el </w:t>
+      </w:r>
+      <w:r>
+        <w:t>Naive Bayes</w:t>
       </w:r>
       <w:r>
         <w:t xml:space="preserve">, </w:t>
       </w:r>
-      <w:proofErr w:type="spellStart"/>
       <w:r>
         <w:t>XGBoost</w:t>
       </w:r>
-      <w:proofErr w:type="spellEnd"/>
       <w:r>
         <w:t xml:space="preserve"> y </w:t>
       </w:r>
       <w:r>
-        <w:t>Regresión Logística</w:t>
-      </w:r>
-      <w:r>
-        <w:t xml:space="preserve"> </w:t>
-      </w:r>
-    </w:p>
-    <w:p>
-      <w:pPr>
-        <w:pStyle w:val="Body"/>
-      </w:pPr>
-      <w:r>
-        <w:t>Estrategia de entrenamiento</w:t>
-      </w:r>
-    </w:p>
-    <w:p>
-      <w:pPr>
-        <w:pStyle w:val="Body"/>
-      </w:pPr>
-      <w:r>
-        <w:t>Métricas seleccionadas para su evaluación</w:t>
+        <w:t>Regresión</w:t>
+      </w:r>
+      <w:r>
+        <w:t xml:space="preserve"> Logística, utilizando </w:t>
+      </w:r>
+      <w:r>
+        <w:t>criterios</w:t>
+      </w:r>
+      <w:r>
+        <w:t xml:space="preserve"> diferentes según el resultante de la búsqueda de los mejores parámetros para cada uno de ellos aplicando el método GridSearch, y para evaluar </w:t>
+      </w:r>
+      <w:r>
+        <w:t>su desempeño</w:t>
+      </w:r>
+      <w:r>
+        <w:t xml:space="preserve"> utilizamos las siguientes métricas:</w:t>
       </w:r>
     </w:p>
     <w:p>
@@ -6706,33 +6560,17 @@
           <w:lang w:val="en-US"/>
         </w:rPr>
       </w:pPr>
-      <w:proofErr w:type="spellStart"/>
       <w:r>
         <w:rPr>
           <w:lang w:val="en-US"/>
         </w:rPr>
-        <w:t>Precisión</w:t>
-      </w:r>
-      <w:proofErr w:type="spellEnd"/>
+        <w:t>Precision</w:t>
+      </w:r>
       <w:r>
         <w:rPr>
           <w:lang w:val="en-US"/>
         </w:rPr>
-        <w:t xml:space="preserve"> y Recall (</w:t>
-      </w:r>
-      <w:proofErr w:type="spellStart"/>
-      <w:r>
-        <w:rPr>
-          <w:lang w:val="en-US"/>
-        </w:rPr>
-        <w:t>sensibilidad</w:t>
-      </w:r>
-      <w:proofErr w:type="spellEnd"/>
-      <w:r>
-        <w:rPr>
-          <w:lang w:val="en-US"/>
-        </w:rPr>
-        <w:t>)</w:t>
+        <w:t xml:space="preserve"> y Recall (sensibilidad)</w:t>
       </w:r>
     </w:p>
     <w:p>
@@ -6764,14 +6602,14 @@
           <w:lang w:val="es-CL"/>
         </w:rPr>
       </w:pPr>
-      <w:bookmarkStart w:id="17" w:name="_Toc109756354"/>
+      <w:bookmarkStart w:id="19" w:name="_Toc109835147"/>
       <w:r>
         <w:rPr>
           <w:lang w:val="es-CL"/>
         </w:rPr>
         <w:t>Análisis de Resultados</w:t>
       </w:r>
-      <w:bookmarkEnd w:id="17"/>
+      <w:bookmarkEnd w:id="19"/>
     </w:p>
     <w:p>
       <w:pPr>
@@ -6785,47 +6623,13 @@
         <w:pStyle w:val="Body"/>
       </w:pPr>
       <w:r>
-        <w:t xml:space="preserve">En una primera iteración, se aplicó un modelo de regresión logística tomando en consideración solo las variables categóricas, es decir, los rubos y el nombre del producto, dando un total de 6,4 mil variables con </w:t>
-      </w:r>
-      <w:proofErr w:type="gramStart"/>
-      <w:r>
-        <w:t>un test</w:t>
-      </w:r>
-      <w:proofErr w:type="gramEnd"/>
-      <w:r>
-        <w:t xml:space="preserve"> </w:t>
-      </w:r>
-      <w:proofErr w:type="spellStart"/>
-      <w:r>
-        <w:t>size</w:t>
-      </w:r>
-      <w:proofErr w:type="spellEnd"/>
-      <w:r>
-        <w:t xml:space="preserve"> de 0,33, un </w:t>
-      </w:r>
-      <w:proofErr w:type="spellStart"/>
-      <w:r>
-        <w:t>random</w:t>
-      </w:r>
-      <w:proofErr w:type="spellEnd"/>
-      <w:r>
-        <w:t xml:space="preserve"> </w:t>
-      </w:r>
-      <w:proofErr w:type="spellStart"/>
-      <w:r>
-        <w:t>state</w:t>
-      </w:r>
-      <w:proofErr w:type="spellEnd"/>
-      <w:r>
-        <w:t xml:space="preserve"> de 42 y un </w:t>
-      </w:r>
-      <w:proofErr w:type="spellStart"/>
-      <w:r>
-        <w:t>thershold</w:t>
-      </w:r>
-      <w:proofErr w:type="spellEnd"/>
-      <w:r>
-        <w:t xml:space="preserve"> de 0,5 y estos fueron los resultados.</w:t>
+        <w:t>En una primera iteración, se aplicó un modelo de regresión logística tomando en consideración solo las variables categóricas</w:t>
+      </w:r>
+      <w:r>
+        <w:t xml:space="preserve"> transformadas en dummies</w:t>
+      </w:r>
+      <w:r>
+        <w:t>, es decir, los rubos y el nombre del producto, dando un total de 6,4 mil variables con un test size de 0,33, un random state de 42 y un thershold de 0,5 y estos fueron los resultados.</w:t>
       </w:r>
     </w:p>
     <w:p>
@@ -6923,7 +6727,6 @@
                 <w:lang w:val="es-CL"/>
               </w:rPr>
             </w:pPr>
-            <w:proofErr w:type="spellStart"/>
             <w:r>
               <w:rPr>
                 <w:b/>
@@ -6932,18 +6735,7 @@
                 <w:szCs w:val="20"/>
                 <w:lang w:val="es-CL"/>
               </w:rPr>
-              <w:t>Accuracy</w:t>
-            </w:r>
-            <w:proofErr w:type="spellEnd"/>
-            <w:r>
-              <w:rPr>
-                <w:b/>
-                <w:bCs/>
-                <w:sz w:val="20"/>
-                <w:szCs w:val="20"/>
-                <w:lang w:val="es-CL"/>
-              </w:rPr>
-              <w:t xml:space="preserve"> </w:t>
+              <w:t xml:space="preserve">Accuracy </w:t>
             </w:r>
           </w:p>
         </w:tc>
@@ -6962,7 +6754,6 @@
                 <w:lang w:val="es-CL"/>
               </w:rPr>
             </w:pPr>
-            <w:proofErr w:type="spellStart"/>
             <w:r>
               <w:rPr>
                 <w:b/>
@@ -6971,18 +6762,7 @@
                 <w:szCs w:val="20"/>
                 <w:lang w:val="es-CL"/>
               </w:rPr>
-              <w:t>Precision</w:t>
-            </w:r>
-            <w:proofErr w:type="spellEnd"/>
-            <w:r>
-              <w:rPr>
-                <w:b/>
-                <w:bCs/>
-                <w:sz w:val="20"/>
-                <w:szCs w:val="20"/>
-                <w:lang w:val="es-CL"/>
-              </w:rPr>
-              <w:t xml:space="preserve"> 0</w:t>
+              <w:t>Precision 0</w:t>
             </w:r>
           </w:p>
         </w:tc>
@@ -7001,7 +6781,6 @@
                 <w:lang w:val="es-CL"/>
               </w:rPr>
             </w:pPr>
-            <w:proofErr w:type="spellStart"/>
             <w:r>
               <w:rPr>
                 <w:b/>
@@ -7010,18 +6789,7 @@
                 <w:szCs w:val="20"/>
                 <w:lang w:val="es-CL"/>
               </w:rPr>
-              <w:t>Precision</w:t>
-            </w:r>
-            <w:proofErr w:type="spellEnd"/>
-            <w:r>
-              <w:rPr>
-                <w:b/>
-                <w:bCs/>
-                <w:sz w:val="20"/>
-                <w:szCs w:val="20"/>
-                <w:lang w:val="es-CL"/>
-              </w:rPr>
-              <w:t xml:space="preserve"> 1</w:t>
+              <w:t>Precision 1</w:t>
             </w:r>
           </w:p>
         </w:tc>
@@ -7040,7 +6808,6 @@
                 <w:lang w:val="es-CL"/>
               </w:rPr>
             </w:pPr>
-            <w:proofErr w:type="spellStart"/>
             <w:r>
               <w:rPr>
                 <w:b/>
@@ -7049,18 +6816,7 @@
                 <w:szCs w:val="20"/>
                 <w:lang w:val="es-CL"/>
               </w:rPr>
-              <w:t>Recall</w:t>
-            </w:r>
-            <w:proofErr w:type="spellEnd"/>
-            <w:r>
-              <w:rPr>
-                <w:b/>
-                <w:bCs/>
-                <w:sz w:val="20"/>
-                <w:szCs w:val="20"/>
-                <w:lang w:val="es-CL"/>
-              </w:rPr>
-              <w:t xml:space="preserve"> </w:t>
+              <w:t xml:space="preserve">Recall </w:t>
             </w:r>
           </w:p>
           <w:p>
@@ -7100,7 +6856,6 @@
                 <w:lang w:val="es-CL"/>
               </w:rPr>
             </w:pPr>
-            <w:proofErr w:type="spellStart"/>
             <w:r>
               <w:rPr>
                 <w:b/>
@@ -7109,18 +6864,7 @@
                 <w:szCs w:val="20"/>
                 <w:lang w:val="es-CL"/>
               </w:rPr>
-              <w:t>Recall</w:t>
-            </w:r>
-            <w:proofErr w:type="spellEnd"/>
-            <w:r>
-              <w:rPr>
-                <w:b/>
-                <w:bCs/>
-                <w:sz w:val="20"/>
-                <w:szCs w:val="20"/>
-                <w:lang w:val="es-CL"/>
-              </w:rPr>
-              <w:t xml:space="preserve"> </w:t>
+              <w:t xml:space="preserve">Recall </w:t>
             </w:r>
           </w:p>
           <w:p>
@@ -7423,45 +7167,30 @@
         <w:pStyle w:val="Body"/>
       </w:pPr>
       <w:r>
-        <w:t xml:space="preserve">A partir de estos datos, se decidió agregar a las variables las palabras contenidas en las descripciones de las licitaciones, se aplicaron 3 modelos diferentes, empleando </w:t>
-      </w:r>
-      <w:proofErr w:type="gramStart"/>
-      <w:r>
-        <w:t>un test</w:t>
-      </w:r>
-      <w:proofErr w:type="gramEnd"/>
-      <w:r>
-        <w:t xml:space="preserve"> </w:t>
-      </w:r>
-      <w:proofErr w:type="spellStart"/>
-      <w:r>
-        <w:t>size</w:t>
-      </w:r>
-      <w:proofErr w:type="spellEnd"/>
-      <w:r>
-        <w:t xml:space="preserve"> de 0,33, un </w:t>
-      </w:r>
-      <w:proofErr w:type="spellStart"/>
-      <w:r>
-        <w:t>random</w:t>
-      </w:r>
-      <w:proofErr w:type="spellEnd"/>
-      <w:r>
-        <w:t xml:space="preserve"> </w:t>
-      </w:r>
-      <w:proofErr w:type="spellStart"/>
-      <w:r>
-        <w:t>state</w:t>
-      </w:r>
-      <w:proofErr w:type="spellEnd"/>
-      <w:r>
-        <w:t xml:space="preserve"> de 42 y un </w:t>
-      </w:r>
-      <w:proofErr w:type="spellStart"/>
+        <w:lastRenderedPageBreak/>
+        <w:t>A partir de estos datos, se decidió agregar la</w:t>
+      </w:r>
+      <w:r>
+        <w:t>s</w:t>
+      </w:r>
+      <w:r>
+        <w:t xml:space="preserve"> variables </w:t>
+      </w:r>
+      <w:r>
+        <w:t xml:space="preserve">de </w:t>
+      </w:r>
+      <w:r>
+        <w:t>las palabras contenidas en las descripciones de las licitaciones</w:t>
+      </w:r>
+      <w:r>
+        <w:t xml:space="preserve"> donde</w:t>
+      </w:r>
+      <w:r>
+        <w:t xml:space="preserve"> se aplicaron 3 modelos diferentes, empleando un test size de 0,33, un random state de 42 y un </w:t>
+      </w:r>
       <w:r>
         <w:t>threshold</w:t>
       </w:r>
-      <w:proofErr w:type="spellEnd"/>
       <w:r>
         <w:t xml:space="preserve"> de 0,5 en cada uno de ellos, arrojando los resultados que se muestran a continuación:</w:t>
       </w:r>
@@ -7563,7 +7292,6 @@
                 <w:lang w:val="es-CL"/>
               </w:rPr>
             </w:pPr>
-            <w:proofErr w:type="spellStart"/>
             <w:r>
               <w:rPr>
                 <w:b/>
@@ -7572,18 +7300,7 @@
                 <w:szCs w:val="20"/>
                 <w:lang w:val="es-CL"/>
               </w:rPr>
-              <w:t>Accuracy</w:t>
-            </w:r>
-            <w:proofErr w:type="spellEnd"/>
-            <w:r>
-              <w:rPr>
-                <w:b/>
-                <w:bCs/>
-                <w:sz w:val="20"/>
-                <w:szCs w:val="20"/>
-                <w:lang w:val="es-CL"/>
-              </w:rPr>
-              <w:t xml:space="preserve"> </w:t>
+              <w:t xml:space="preserve">Accuracy </w:t>
             </w:r>
           </w:p>
         </w:tc>
@@ -7602,7 +7319,6 @@
                 <w:lang w:val="es-CL"/>
               </w:rPr>
             </w:pPr>
-            <w:proofErr w:type="spellStart"/>
             <w:r>
               <w:rPr>
                 <w:b/>
@@ -7611,18 +7327,7 @@
                 <w:szCs w:val="20"/>
                 <w:lang w:val="es-CL"/>
               </w:rPr>
-              <w:t>Precision</w:t>
-            </w:r>
-            <w:proofErr w:type="spellEnd"/>
-            <w:r>
-              <w:rPr>
-                <w:b/>
-                <w:bCs/>
-                <w:sz w:val="20"/>
-                <w:szCs w:val="20"/>
-                <w:lang w:val="es-CL"/>
-              </w:rPr>
-              <w:t xml:space="preserve"> 0</w:t>
+              <w:t>Precision 0</w:t>
             </w:r>
           </w:p>
         </w:tc>
@@ -7641,7 +7346,6 @@
                 <w:lang w:val="es-CL"/>
               </w:rPr>
             </w:pPr>
-            <w:proofErr w:type="spellStart"/>
             <w:r>
               <w:rPr>
                 <w:b/>
@@ -7650,18 +7354,7 @@
                 <w:szCs w:val="20"/>
                 <w:lang w:val="es-CL"/>
               </w:rPr>
-              <w:t>Precision</w:t>
-            </w:r>
-            <w:proofErr w:type="spellEnd"/>
-            <w:r>
-              <w:rPr>
-                <w:b/>
-                <w:bCs/>
-                <w:sz w:val="20"/>
-                <w:szCs w:val="20"/>
-                <w:lang w:val="es-CL"/>
-              </w:rPr>
-              <w:t xml:space="preserve"> 1</w:t>
+              <w:t>Precision 1</w:t>
             </w:r>
           </w:p>
         </w:tc>
@@ -7680,7 +7373,6 @@
                 <w:lang w:val="es-CL"/>
               </w:rPr>
             </w:pPr>
-            <w:proofErr w:type="spellStart"/>
             <w:r>
               <w:rPr>
                 <w:b/>
@@ -7689,18 +7381,7 @@
                 <w:szCs w:val="20"/>
                 <w:lang w:val="es-CL"/>
               </w:rPr>
-              <w:t>Recall</w:t>
-            </w:r>
-            <w:proofErr w:type="spellEnd"/>
-            <w:r>
-              <w:rPr>
-                <w:b/>
-                <w:bCs/>
-                <w:sz w:val="20"/>
-                <w:szCs w:val="20"/>
-                <w:lang w:val="es-CL"/>
-              </w:rPr>
-              <w:t xml:space="preserve"> </w:t>
+              <w:t xml:space="preserve">Recall </w:t>
             </w:r>
           </w:p>
           <w:p>
@@ -7740,7 +7421,6 @@
                 <w:lang w:val="es-CL"/>
               </w:rPr>
             </w:pPr>
-            <w:proofErr w:type="spellStart"/>
             <w:r>
               <w:rPr>
                 <w:b/>
@@ -7749,18 +7429,7 @@
                 <w:szCs w:val="20"/>
                 <w:lang w:val="es-CL"/>
               </w:rPr>
-              <w:t>Recall</w:t>
-            </w:r>
-            <w:proofErr w:type="spellEnd"/>
-            <w:r>
-              <w:rPr>
-                <w:b/>
-                <w:bCs/>
-                <w:sz w:val="20"/>
-                <w:szCs w:val="20"/>
-                <w:lang w:val="es-CL"/>
-              </w:rPr>
-              <w:t xml:space="preserve"> </w:t>
+              <w:t xml:space="preserve">Recall </w:t>
             </w:r>
           </w:p>
           <w:p>
@@ -7901,16 +7570,7 @@
                 <w:szCs w:val="20"/>
                 <w:lang w:val="es-CL"/>
               </w:rPr>
-              <w:t xml:space="preserve">Regresión </w:t>
-            </w:r>
-            <w:r>
-              <w:rPr>
-                <w:sz w:val="20"/>
-                <w:szCs w:val="20"/>
-                <w:lang w:val="es-CL"/>
-              </w:rPr>
-              <w:lastRenderedPageBreak/>
-              <w:t>Logística</w:t>
+              <w:t>Regresión Logística</w:t>
             </w:r>
           </w:p>
         </w:tc>
@@ -7928,7 +7588,6 @@
               <w:rPr>
                 <w:lang w:val="es-CL"/>
               </w:rPr>
-              <w:lastRenderedPageBreak/>
               <w:t>0,97</w:t>
             </w:r>
           </w:p>
@@ -8073,7 +7732,6 @@
                 <w:lang w:val="es-CL"/>
               </w:rPr>
             </w:pPr>
-            <w:proofErr w:type="spellStart"/>
             <w:r>
               <w:rPr>
                 <w:sz w:val="20"/>
@@ -8082,7 +7740,6 @@
               </w:rPr>
               <w:t>XGBoost</w:t>
             </w:r>
-            <w:proofErr w:type="spellEnd"/>
           </w:p>
         </w:tc>
         <w:tc>
@@ -8243,23 +7900,13 @@
                 <w:lang w:val="es-CL"/>
               </w:rPr>
             </w:pPr>
-            <w:proofErr w:type="spellStart"/>
             <w:r>
               <w:rPr>
                 <w:sz w:val="20"/>
                 <w:szCs w:val="20"/>
                 <w:lang w:val="es-CL"/>
               </w:rPr>
-              <w:t>Naive</w:t>
-            </w:r>
-            <w:proofErr w:type="spellEnd"/>
-            <w:r>
-              <w:rPr>
-                <w:sz w:val="20"/>
-                <w:szCs w:val="20"/>
-                <w:lang w:val="es-CL"/>
-              </w:rPr>
-              <w:t xml:space="preserve"> Bayes</w:t>
+              <w:t>Naive Bayes</w:t>
             </w:r>
           </w:p>
         </w:tc>
@@ -8421,39 +8068,10 @@
         <w:pStyle w:val="Body"/>
       </w:pPr>
       <w:r>
-        <w:t>Se puede observar que la adición de la lista de palabras fue muy positiva para el modelo, mas, logramos notar que seguían arrojando muchas predicciones erróneas, por lo que decidimos aplicar un balanceo de muestras con la técnica “</w:t>
-      </w:r>
-      <w:proofErr w:type="spellStart"/>
-      <w:r>
-        <w:t>Smote</w:t>
-      </w:r>
-      <w:proofErr w:type="spellEnd"/>
-      <w:r>
-        <w:t xml:space="preserve">” sobre el </w:t>
-      </w:r>
-      <w:proofErr w:type="spellStart"/>
-      <w:r>
-        <w:t>Dataframe</w:t>
-      </w:r>
-      <w:proofErr w:type="spellEnd"/>
-      <w:r>
-        <w:t xml:space="preserve"> procesado con 10.000 componentes, se escogió una estrategia de </w:t>
-      </w:r>
-      <w:proofErr w:type="spellStart"/>
-      <w:r>
-        <w:t>oversampling</w:t>
-      </w:r>
-      <w:proofErr w:type="spellEnd"/>
-      <w:r>
-        <w:t xml:space="preserve"> de la muestra “1” de un 30% de la muestra mayoritaria (“0”), en cuanto al modelo “</w:t>
-      </w:r>
-      <w:proofErr w:type="spellStart"/>
-      <w:r>
-        <w:t>Naive</w:t>
-      </w:r>
-      <w:proofErr w:type="spellEnd"/>
-      <w:r>
-        <w:t xml:space="preserve"> Bayes”</w:t>
+        <w:t>Se puede observar que la adición de la lista de palabras fue muy positiva para el modelo, mas, logramos notar que seguían arrojando muchas predicciones erróneas, por lo que decidimos aplicar un balanceo de muestras con la técnica “Smote” sobre el Dataframe procesado con 10.000 componentes, se escogió una estrategia de oversampling de la muestra “1” de un 30% de la muestra mayoritaria (“0”), en cuanto al modelo “</w:t>
+      </w:r>
+      <w:r>
+        <w:t>Naive Bayes”</w:t>
       </w:r>
       <w:r>
         <w:t xml:space="preserve"> , decidimos descartarlo ya que los resultados eran menos asertivos, obteniendo lo siguiente:</w:t>
@@ -8561,7 +8179,6 @@
                 <w:lang w:val="es-CL"/>
               </w:rPr>
             </w:pPr>
-            <w:proofErr w:type="spellStart"/>
             <w:r>
               <w:rPr>
                 <w:b/>
@@ -8570,18 +8187,7 @@
                 <w:szCs w:val="20"/>
                 <w:lang w:val="es-CL"/>
               </w:rPr>
-              <w:t>Accuracy</w:t>
-            </w:r>
-            <w:proofErr w:type="spellEnd"/>
-            <w:r>
-              <w:rPr>
-                <w:b/>
-                <w:bCs/>
-                <w:sz w:val="20"/>
-                <w:szCs w:val="20"/>
-                <w:lang w:val="es-CL"/>
-              </w:rPr>
-              <w:t xml:space="preserve"> </w:t>
+              <w:t xml:space="preserve">Accuracy </w:t>
             </w:r>
           </w:p>
         </w:tc>
@@ -8600,7 +8206,6 @@
                 <w:lang w:val="es-CL"/>
               </w:rPr>
             </w:pPr>
-            <w:proofErr w:type="spellStart"/>
             <w:r>
               <w:rPr>
                 <w:b/>
@@ -8609,18 +8214,7 @@
                 <w:szCs w:val="20"/>
                 <w:lang w:val="es-CL"/>
               </w:rPr>
-              <w:t>Precision</w:t>
-            </w:r>
-            <w:proofErr w:type="spellEnd"/>
-            <w:r>
-              <w:rPr>
-                <w:b/>
-                <w:bCs/>
-                <w:sz w:val="20"/>
-                <w:szCs w:val="20"/>
-                <w:lang w:val="es-CL"/>
-              </w:rPr>
-              <w:t xml:space="preserve"> 0</w:t>
+              <w:t>Precision 0</w:t>
             </w:r>
           </w:p>
         </w:tc>
@@ -8639,7 +8233,6 @@
                 <w:lang w:val="es-CL"/>
               </w:rPr>
             </w:pPr>
-            <w:proofErr w:type="spellStart"/>
             <w:r>
               <w:rPr>
                 <w:b/>
@@ -8648,18 +8241,7 @@
                 <w:szCs w:val="20"/>
                 <w:lang w:val="es-CL"/>
               </w:rPr>
-              <w:t>Precision</w:t>
-            </w:r>
-            <w:proofErr w:type="spellEnd"/>
-            <w:r>
-              <w:rPr>
-                <w:b/>
-                <w:bCs/>
-                <w:sz w:val="20"/>
-                <w:szCs w:val="20"/>
-                <w:lang w:val="es-CL"/>
-              </w:rPr>
-              <w:t xml:space="preserve"> 1</w:t>
+              <w:t>Precision 1</w:t>
             </w:r>
           </w:p>
         </w:tc>
@@ -8678,7 +8260,6 @@
                 <w:lang w:val="es-CL"/>
               </w:rPr>
             </w:pPr>
-            <w:proofErr w:type="spellStart"/>
             <w:r>
               <w:rPr>
                 <w:b/>
@@ -8687,18 +8268,7 @@
                 <w:szCs w:val="20"/>
                 <w:lang w:val="es-CL"/>
               </w:rPr>
-              <w:t>Recall</w:t>
-            </w:r>
-            <w:proofErr w:type="spellEnd"/>
-            <w:r>
-              <w:rPr>
-                <w:b/>
-                <w:bCs/>
-                <w:sz w:val="20"/>
-                <w:szCs w:val="20"/>
-                <w:lang w:val="es-CL"/>
-              </w:rPr>
-              <w:t xml:space="preserve"> </w:t>
+              <w:t xml:space="preserve">Recall </w:t>
             </w:r>
           </w:p>
           <w:p>
@@ -8738,7 +8308,6 @@
                 <w:lang w:val="es-CL"/>
               </w:rPr>
             </w:pPr>
-            <w:proofErr w:type="spellStart"/>
             <w:r>
               <w:rPr>
                 <w:b/>
@@ -8747,18 +8316,7 @@
                 <w:szCs w:val="20"/>
                 <w:lang w:val="es-CL"/>
               </w:rPr>
-              <w:t>Recall</w:t>
-            </w:r>
-            <w:proofErr w:type="spellEnd"/>
-            <w:r>
-              <w:rPr>
-                <w:b/>
-                <w:bCs/>
-                <w:sz w:val="20"/>
-                <w:szCs w:val="20"/>
-                <w:lang w:val="es-CL"/>
-              </w:rPr>
-              <w:t xml:space="preserve"> </w:t>
+              <w:t xml:space="preserve">Recall </w:t>
             </w:r>
           </w:p>
           <w:p>
@@ -9061,7 +8619,6 @@
                 <w:lang w:val="es-CL"/>
               </w:rPr>
             </w:pPr>
-            <w:proofErr w:type="spellStart"/>
             <w:r>
               <w:rPr>
                 <w:sz w:val="20"/>
@@ -9070,7 +8627,6 @@
               </w:rPr>
               <w:t>XGBoost</w:t>
             </w:r>
-            <w:proofErr w:type="spellEnd"/>
           </w:p>
         </w:tc>
         <w:tc>
@@ -9267,43 +8823,50 @@
         <w:t xml:space="preserve">, </w:t>
       </w:r>
       <w:r>
-        <w:t>lamentablemente, se cometió un error al aplicar la técnica de “</w:t>
-      </w:r>
-      <w:proofErr w:type="spellStart"/>
-      <w:r>
-        <w:t>Smote</w:t>
-      </w:r>
-      <w:proofErr w:type="spellEnd"/>
-      <w:r>
-        <w:t xml:space="preserve">” en el entrenamiento, por lo que </w:t>
-      </w:r>
-      <w:r>
-        <w:t>se realizó la corrección eliminando el balanceo de muestras del test, por otro lado, aplicamos “</w:t>
-      </w:r>
-      <w:proofErr w:type="spellStart"/>
-      <w:r>
-        <w:t>GridSearch</w:t>
-      </w:r>
-      <w:proofErr w:type="spellEnd"/>
-      <w:r>
-        <w:t xml:space="preserve">” para encontrar los mejores parámetros y un </w:t>
-      </w:r>
-      <w:proofErr w:type="spellStart"/>
-      <w:r>
-        <w:t>Stratified</w:t>
-      </w:r>
-      <w:proofErr w:type="spellEnd"/>
-      <w:r>
-        <w:t xml:space="preserve"> </w:t>
-      </w:r>
-      <w:proofErr w:type="spellStart"/>
-      <w:r>
-        <w:t>Kfolds</w:t>
-      </w:r>
-      <w:proofErr w:type="spellEnd"/>
-      <w:r>
-        <w:t xml:space="preserve"> de 2 para estratificar cada una de las divisiones, obteniendo así estos datos:</w:t>
-      </w:r>
+        <w:t xml:space="preserve">lamentablemente, se cometió un error al aplicar la técnica de “Smote” en el entrenamiento, por lo que </w:t>
+      </w:r>
+      <w:r>
+        <w:t>se realizó la corrección eliminando el balanceo de muestras del test, por otro lado,</w:t>
+      </w:r>
+      <w:r>
+        <w:t xml:space="preserve"> a las variables categóricas se les aplicó la función catboost donde se seleccionaron solo las variables categóricas que tuvieran importancia, </w:t>
+      </w:r>
+      <w:r>
+        <w:t xml:space="preserve">aplicamos “GridSearch” para encontrar los mejores parámetros y un Stratified Kfolds de </w:t>
+      </w:r>
+      <w:r>
+        <w:t>3</w:t>
+      </w:r>
+      <w:r>
+        <w:t xml:space="preserve"> para estratificar cada una de las divisiones, obteniendo así estos datos:</w:t>
+      </w:r>
+    </w:p>
+    <w:p>
+      <w:pPr>
+        <w:rPr>
+          <w:b/>
+          <w:bCs/>
+          <w:lang w:val="es-CL"/>
+        </w:rPr>
+      </w:pPr>
+    </w:p>
+    <w:p>
+      <w:pPr>
+        <w:rPr>
+          <w:b/>
+          <w:bCs/>
+          <w:lang w:val="es-CL"/>
+        </w:rPr>
+      </w:pPr>
+    </w:p>
+    <w:p>
+      <w:pPr>
+        <w:rPr>
+          <w:b/>
+          <w:bCs/>
+          <w:lang w:val="es-CL"/>
+        </w:rPr>
+      </w:pPr>
     </w:p>
     <w:p>
       <w:pPr>
@@ -9365,6 +8928,7 @@
                 <w:szCs w:val="20"/>
                 <w:lang w:val="es-CL"/>
               </w:rPr>
+              <w:lastRenderedPageBreak/>
               <w:t>Modelo</w:t>
             </w:r>
           </w:p>
@@ -9411,7 +8975,6 @@
                 <w:lang w:val="es-CL"/>
               </w:rPr>
             </w:pPr>
-            <w:proofErr w:type="spellStart"/>
             <w:r>
               <w:rPr>
                 <w:b/>
@@ -9420,18 +8983,7 @@
                 <w:szCs w:val="20"/>
                 <w:lang w:val="es-CL"/>
               </w:rPr>
-              <w:t>Accuracy</w:t>
-            </w:r>
-            <w:proofErr w:type="spellEnd"/>
-            <w:r>
-              <w:rPr>
-                <w:b/>
-                <w:bCs/>
-                <w:sz w:val="20"/>
-                <w:szCs w:val="20"/>
-                <w:lang w:val="es-CL"/>
-              </w:rPr>
-              <w:t xml:space="preserve"> </w:t>
+              <w:t xml:space="preserve">Accuracy </w:t>
             </w:r>
           </w:p>
         </w:tc>
@@ -9450,7 +9002,6 @@
                 <w:lang w:val="es-CL"/>
               </w:rPr>
             </w:pPr>
-            <w:proofErr w:type="spellStart"/>
             <w:r>
               <w:rPr>
                 <w:b/>
@@ -9459,18 +9010,7 @@
                 <w:szCs w:val="20"/>
                 <w:lang w:val="es-CL"/>
               </w:rPr>
-              <w:t>Precision</w:t>
-            </w:r>
-            <w:proofErr w:type="spellEnd"/>
-            <w:r>
-              <w:rPr>
-                <w:b/>
-                <w:bCs/>
-                <w:sz w:val="20"/>
-                <w:szCs w:val="20"/>
-                <w:lang w:val="es-CL"/>
-              </w:rPr>
-              <w:t xml:space="preserve"> 0</w:t>
+              <w:t>Precision 0</w:t>
             </w:r>
           </w:p>
         </w:tc>
@@ -9489,7 +9029,6 @@
                 <w:lang w:val="es-CL"/>
               </w:rPr>
             </w:pPr>
-            <w:proofErr w:type="spellStart"/>
             <w:r>
               <w:rPr>
                 <w:b/>
@@ -9498,18 +9037,7 @@
                 <w:szCs w:val="20"/>
                 <w:lang w:val="es-CL"/>
               </w:rPr>
-              <w:t>Precision</w:t>
-            </w:r>
-            <w:proofErr w:type="spellEnd"/>
-            <w:r>
-              <w:rPr>
-                <w:b/>
-                <w:bCs/>
-                <w:sz w:val="20"/>
-                <w:szCs w:val="20"/>
-                <w:lang w:val="es-CL"/>
-              </w:rPr>
-              <w:t xml:space="preserve"> 1</w:t>
+              <w:t>Precision 1</w:t>
             </w:r>
           </w:p>
         </w:tc>
@@ -9528,7 +9056,6 @@
                 <w:lang w:val="es-CL"/>
               </w:rPr>
             </w:pPr>
-            <w:proofErr w:type="spellStart"/>
             <w:r>
               <w:rPr>
                 <w:b/>
@@ -9537,18 +9064,7 @@
                 <w:szCs w:val="20"/>
                 <w:lang w:val="es-CL"/>
               </w:rPr>
-              <w:t>Recall</w:t>
-            </w:r>
-            <w:proofErr w:type="spellEnd"/>
-            <w:r>
-              <w:rPr>
-                <w:b/>
-                <w:bCs/>
-                <w:sz w:val="20"/>
-                <w:szCs w:val="20"/>
-                <w:lang w:val="es-CL"/>
-              </w:rPr>
-              <w:t xml:space="preserve"> </w:t>
+              <w:t xml:space="preserve">Recall </w:t>
             </w:r>
           </w:p>
           <w:p>
@@ -9588,7 +9104,6 @@
                 <w:lang w:val="es-CL"/>
               </w:rPr>
             </w:pPr>
-            <w:proofErr w:type="spellStart"/>
             <w:r>
               <w:rPr>
                 <w:b/>
@@ -9597,18 +9112,7 @@
                 <w:szCs w:val="20"/>
                 <w:lang w:val="es-CL"/>
               </w:rPr>
-              <w:t>Recall</w:t>
-            </w:r>
-            <w:proofErr w:type="spellEnd"/>
-            <w:r>
-              <w:rPr>
-                <w:b/>
-                <w:bCs/>
-                <w:sz w:val="20"/>
-                <w:szCs w:val="20"/>
-                <w:lang w:val="es-CL"/>
-              </w:rPr>
-              <w:t xml:space="preserve"> </w:t>
+              <w:t xml:space="preserve">Recall </w:t>
             </w:r>
           </w:p>
           <w:p>
@@ -9726,6 +9230,183 @@
                 <w:lang w:val="es-CL"/>
               </w:rPr>
               <w:t>1</w:t>
+            </w:r>
+          </w:p>
+        </w:tc>
+      </w:tr>
+      <w:tr>
+        <w:tc>
+          <w:tcPr>
+            <w:tcW w:w="1195" w:type="dxa"/>
+            <w:shd w:val="clear" w:color="auto" w:fill="5CD2FF" w:themeFill="accent5" w:themeFillTint="66"/>
+          </w:tcPr>
+          <w:p>
+            <w:pPr>
+              <w:rPr>
+                <w:sz w:val="20"/>
+                <w:szCs w:val="20"/>
+                <w:lang w:val="es-CL"/>
+              </w:rPr>
+            </w:pPr>
+            <w:r>
+              <w:rPr>
+                <w:sz w:val="20"/>
+                <w:szCs w:val="20"/>
+                <w:lang w:val="es-CL"/>
+              </w:rPr>
+              <w:t>Regresión Logística</w:t>
+            </w:r>
+          </w:p>
+        </w:tc>
+        <w:tc>
+          <w:tcPr>
+            <w:tcW w:w="1195" w:type="dxa"/>
+            <w:shd w:val="clear" w:color="auto" w:fill="5CD2FF" w:themeFill="accent5" w:themeFillTint="66"/>
+          </w:tcPr>
+          <w:p>
+            <w:pPr>
+              <w:rPr>
+                <w:lang w:val="es-CL"/>
+              </w:rPr>
+            </w:pPr>
+            <w:r>
+              <w:rPr>
+                <w:lang w:val="es-CL"/>
+              </w:rPr>
+              <w:t>0,98</w:t>
+            </w:r>
+          </w:p>
+        </w:tc>
+        <w:tc>
+          <w:tcPr>
+            <w:tcW w:w="1195" w:type="dxa"/>
+            <w:shd w:val="clear" w:color="auto" w:fill="5CD2FF" w:themeFill="accent5" w:themeFillTint="66"/>
+          </w:tcPr>
+          <w:p>
+            <w:pPr>
+              <w:rPr>
+                <w:lang w:val="es-CL"/>
+              </w:rPr>
+            </w:pPr>
+            <w:r>
+              <w:rPr>
+                <w:lang w:val="es-CL"/>
+              </w:rPr>
+              <w:t>0,96</w:t>
+            </w:r>
+          </w:p>
+        </w:tc>
+        <w:tc>
+          <w:tcPr>
+            <w:tcW w:w="1195" w:type="dxa"/>
+            <w:shd w:val="clear" w:color="auto" w:fill="5CD2FF" w:themeFill="accent5" w:themeFillTint="66"/>
+          </w:tcPr>
+          <w:p>
+            <w:pPr>
+              <w:rPr>
+                <w:lang w:val="es-CL"/>
+              </w:rPr>
+            </w:pPr>
+            <w:r>
+              <w:rPr>
+                <w:lang w:val="es-CL"/>
+              </w:rPr>
+              <w:t>0.98</w:t>
+            </w:r>
+          </w:p>
+        </w:tc>
+        <w:tc>
+          <w:tcPr>
+            <w:tcW w:w="1195" w:type="dxa"/>
+            <w:shd w:val="clear" w:color="auto" w:fill="5CD2FF" w:themeFill="accent5" w:themeFillTint="66"/>
+          </w:tcPr>
+          <w:p>
+            <w:pPr>
+              <w:rPr>
+                <w:lang w:val="es-CL"/>
+              </w:rPr>
+            </w:pPr>
+            <w:r>
+              <w:rPr>
+                <w:lang w:val="es-CL"/>
+              </w:rPr>
+              <w:t>0.82</w:t>
+            </w:r>
+          </w:p>
+        </w:tc>
+        <w:tc>
+          <w:tcPr>
+            <w:tcW w:w="1195" w:type="dxa"/>
+            <w:shd w:val="clear" w:color="auto" w:fill="5CD2FF" w:themeFill="accent5" w:themeFillTint="66"/>
+          </w:tcPr>
+          <w:p>
+            <w:pPr>
+              <w:rPr>
+                <w:lang w:val="es-CL"/>
+              </w:rPr>
+            </w:pPr>
+            <w:r>
+              <w:rPr>
+                <w:lang w:val="es-CL"/>
+              </w:rPr>
+              <w:t>0.98</w:t>
+            </w:r>
+          </w:p>
+        </w:tc>
+        <w:tc>
+          <w:tcPr>
+            <w:tcW w:w="1195" w:type="dxa"/>
+            <w:shd w:val="clear" w:color="auto" w:fill="5CD2FF" w:themeFill="accent5" w:themeFillTint="66"/>
+          </w:tcPr>
+          <w:p>
+            <w:pPr>
+              <w:rPr>
+                <w:lang w:val="es-CL"/>
+              </w:rPr>
+            </w:pPr>
+            <w:r>
+              <w:rPr>
+                <w:lang w:val="es-CL"/>
+              </w:rPr>
+              <w:t>0.86</w:t>
+            </w:r>
+          </w:p>
+        </w:tc>
+        <w:tc>
+          <w:tcPr>
+            <w:tcW w:w="1195" w:type="dxa"/>
+            <w:shd w:val="clear" w:color="auto" w:fill="5CD2FF" w:themeFill="accent5" w:themeFillTint="66"/>
+          </w:tcPr>
+          <w:p>
+            <w:pPr>
+              <w:rPr>
+                <w:lang w:val="es-CL"/>
+              </w:rPr>
+            </w:pPr>
+            <w:r>
+              <w:rPr>
+                <w:lang w:val="es-CL"/>
+              </w:rPr>
+              <w:t>0.98</w:t>
+            </w:r>
+          </w:p>
+        </w:tc>
+        <w:tc>
+          <w:tcPr>
+            <w:tcW w:w="1196" w:type="dxa"/>
+            <w:shd w:val="clear" w:color="auto" w:fill="5CD2FF" w:themeFill="accent5" w:themeFillTint="66"/>
+          </w:tcPr>
+          <w:p>
+            <w:pPr>
+              <w:rPr>
+                <w:lang w:val="es-CL"/>
+              </w:rPr>
+            </w:pPr>
+            <w:r>
+              <w:rPr>
+                <w:lang w:val="es-CL"/>
+              </w:rPr>
+              <w:t>0.84</w:t>
             </w:r>
           </w:p>
         </w:tc>
@@ -9749,7 +9430,7 @@
                 <w:szCs w:val="20"/>
                 <w:lang w:val="es-CL"/>
               </w:rPr>
-              <w:t>Regresión Logística</w:t>
+              <w:t>XGBoost</w:t>
             </w:r>
           </w:p>
         </w:tc>
@@ -9763,6 +9444,12 @@
                 <w:lang w:val="es-CL"/>
               </w:rPr>
             </w:pPr>
+            <w:r>
+              <w:rPr>
+                <w:lang w:val="es-CL"/>
+              </w:rPr>
+              <w:t>0.98</w:t>
+            </w:r>
           </w:p>
         </w:tc>
         <w:tc>
@@ -9775,6 +9462,12 @@
                 <w:lang w:val="es-CL"/>
               </w:rPr>
             </w:pPr>
+            <w:r>
+              <w:rPr>
+                <w:lang w:val="es-CL"/>
+              </w:rPr>
+              <w:t>0.97</w:t>
+            </w:r>
           </w:p>
         </w:tc>
         <w:tc>
@@ -9787,6 +9480,12 @@
                 <w:lang w:val="es-CL"/>
               </w:rPr>
             </w:pPr>
+            <w:r>
+              <w:rPr>
+                <w:lang w:val="es-CL"/>
+              </w:rPr>
+              <w:t>0.98</w:t>
+            </w:r>
           </w:p>
         </w:tc>
         <w:tc>
@@ -9799,6 +9498,12 @@
                 <w:lang w:val="es-CL"/>
               </w:rPr>
             </w:pPr>
+            <w:r>
+              <w:rPr>
+                <w:lang w:val="es-CL"/>
+              </w:rPr>
+              <w:t>0.86</w:t>
+            </w:r>
           </w:p>
         </w:tc>
         <w:tc>
@@ -9811,6 +9516,12 @@
                 <w:lang w:val="es-CL"/>
               </w:rPr>
             </w:pPr>
+            <w:r>
+              <w:rPr>
+                <w:lang w:val="es-CL"/>
+              </w:rPr>
+              <w:t>0.98</w:t>
+            </w:r>
           </w:p>
         </w:tc>
         <w:tc>
@@ -9823,6 +9534,12 @@
                 <w:lang w:val="es-CL"/>
               </w:rPr>
             </w:pPr>
+            <w:r>
+              <w:rPr>
+                <w:lang w:val="es-CL"/>
+              </w:rPr>
+              <w:t>0.82</w:t>
+            </w:r>
           </w:p>
         </w:tc>
         <w:tc>
@@ -9835,6 +9552,12 @@
                 <w:lang w:val="es-CL"/>
               </w:rPr>
             </w:pPr>
+            <w:r>
+              <w:rPr>
+                <w:lang w:val="es-CL"/>
+              </w:rPr>
+              <w:t>0.98</w:t>
+            </w:r>
           </w:p>
         </w:tc>
         <w:tc>
@@ -9847,128 +9570,12 @@
                 <w:lang w:val="es-CL"/>
               </w:rPr>
             </w:pPr>
-          </w:p>
-        </w:tc>
-      </w:tr>
-      <w:tr>
-        <w:tc>
-          <w:tcPr>
-            <w:tcW w:w="1195" w:type="dxa"/>
-          </w:tcPr>
-          <w:p>
-            <w:pPr>
-              <w:rPr>
-                <w:sz w:val="20"/>
-                <w:szCs w:val="20"/>
-                <w:lang w:val="es-CL"/>
-              </w:rPr>
-            </w:pPr>
-            <w:proofErr w:type="spellStart"/>
-            <w:r>
-              <w:rPr>
-                <w:sz w:val="20"/>
-                <w:szCs w:val="20"/>
-                <w:lang w:val="es-CL"/>
-              </w:rPr>
-              <w:t>XGBoost</w:t>
-            </w:r>
-            <w:proofErr w:type="spellEnd"/>
-          </w:p>
-        </w:tc>
-        <w:tc>
-          <w:tcPr>
-            <w:tcW w:w="1195" w:type="dxa"/>
-          </w:tcPr>
-          <w:p>
-            <w:pPr>
-              <w:rPr>
-                <w:lang w:val="es-CL"/>
-              </w:rPr>
-            </w:pPr>
-          </w:p>
-        </w:tc>
-        <w:tc>
-          <w:tcPr>
-            <w:tcW w:w="1195" w:type="dxa"/>
-          </w:tcPr>
-          <w:p>
-            <w:pPr>
-              <w:rPr>
-                <w:lang w:val="es-CL"/>
-              </w:rPr>
-            </w:pPr>
-          </w:p>
-        </w:tc>
-        <w:tc>
-          <w:tcPr>
-            <w:tcW w:w="1195" w:type="dxa"/>
-          </w:tcPr>
-          <w:p>
-            <w:pPr>
-              <w:rPr>
-                <w:lang w:val="es-CL"/>
-              </w:rPr>
-            </w:pPr>
-          </w:p>
-        </w:tc>
-        <w:tc>
-          <w:tcPr>
-            <w:tcW w:w="1195" w:type="dxa"/>
-          </w:tcPr>
-          <w:p>
-            <w:pPr>
-              <w:rPr>
-                <w:lang w:val="es-CL"/>
-              </w:rPr>
-            </w:pPr>
-          </w:p>
-        </w:tc>
-        <w:tc>
-          <w:tcPr>
-            <w:tcW w:w="1195" w:type="dxa"/>
-          </w:tcPr>
-          <w:p>
-            <w:pPr>
-              <w:rPr>
-                <w:lang w:val="es-CL"/>
-              </w:rPr>
-            </w:pPr>
-          </w:p>
-        </w:tc>
-        <w:tc>
-          <w:tcPr>
-            <w:tcW w:w="1195" w:type="dxa"/>
-          </w:tcPr>
-          <w:p>
-            <w:pPr>
-              <w:rPr>
-                <w:lang w:val="es-CL"/>
-              </w:rPr>
-            </w:pPr>
-          </w:p>
-        </w:tc>
-        <w:tc>
-          <w:tcPr>
-            <w:tcW w:w="1195" w:type="dxa"/>
-          </w:tcPr>
-          <w:p>
-            <w:pPr>
-              <w:rPr>
-                <w:lang w:val="es-CL"/>
-              </w:rPr>
-            </w:pPr>
-          </w:p>
-        </w:tc>
-        <w:tc>
-          <w:tcPr>
-            <w:tcW w:w="1196" w:type="dxa"/>
-          </w:tcPr>
-          <w:p>
-            <w:pPr>
-              <w:rPr>
-                <w:lang w:val="es-CL"/>
-              </w:rPr>
-            </w:pPr>
+            <w:r>
+              <w:rPr>
+                <w:lang w:val="es-CL"/>
+              </w:rPr>
+              <w:t>0.84</w:t>
+            </w:r>
           </w:p>
         </w:tc>
       </w:tr>
@@ -9981,13 +9588,78 @@
           <w:lang w:val="es-CL"/>
         </w:rPr>
       </w:pPr>
-    </w:p>
-    <w:p>
-      <w:pPr>
-        <w:rPr>
+      <w:r>
+        <w:rPr>
+          <w:b/>
+          <w:bCs/>
+          <w:noProof/>
           <w:lang w:val="es-CL"/>
         </w:rPr>
-      </w:pPr>
+        <mc:AlternateContent>
+          <mc:Choice Requires="wpi">
+            <w:drawing>
+              <wp:anchor distT="0" distB="0" distL="114300" distR="114300" simplePos="0" relativeHeight="251657728" behindDoc="0" locked="0" layoutInCell="1" allowOverlap="1" wp14:anchorId="7CE38384" wp14:editId="07900C16">
+                <wp:simplePos x="0" y="0"/>
+                <wp:positionH relativeFrom="column">
+                  <wp:posOffset>6838845</wp:posOffset>
+                </wp:positionH>
+                <wp:positionV relativeFrom="paragraph">
+                  <wp:posOffset>-673330</wp:posOffset>
+                </wp:positionV>
+                <wp:extent cx="254520" cy="407160"/>
+                <wp:effectExtent l="38100" t="38100" r="31750" b="31115"/>
+                <wp:wrapNone/>
+                <wp:docPr id="22" name="Entrada de lápiz 22"/>
+                <wp:cNvGraphicFramePr>
+                  <a:graphicFrameLocks xmlns:a="http://schemas.openxmlformats.org/drawingml/2006/main"/>
+                </wp:cNvGraphicFramePr>
+                <a:graphic xmlns:a="http://schemas.openxmlformats.org/drawingml/2006/main">
+                  <a:graphicData uri="http://schemas.microsoft.com/office/word/2010/wordprocessingInk">
+                    <w14:contentPart bwMode="auto" r:id="rId28">
+                      <w14:nvContentPartPr>
+                        <w14:cNvContentPartPr>
+                          <a14:cpLocks xmlns:a14="http://schemas.microsoft.com/office/drawing/2010/main" noRot="1"/>
+                        </w14:cNvContentPartPr>
+                      </w14:nvContentPartPr>
+                      <w14:xfrm>
+                        <a:off x="0" y="0"/>
+                        <a:ext cx="254520" cy="407160"/>
+                      </w14:xfrm>
+                    </w14:contentPart>
+                  </a:graphicData>
+                </a:graphic>
+              </wp:anchor>
+            </w:drawing>
+          </mc:Choice>
+          <mc:Fallback>
+            <w:pict>
+              <v:shapetype w14:anchorId="7F066D67" id="_x0000_t75" coordsize="21600,21600" o:spt="75" o:preferrelative="t" path="m@4@5l@4@11@9@11@9@5xe" filled="f" stroked="f">
+                <v:stroke joinstyle="miter"/>
+                <v:formulas>
+                  <v:f eqn="if lineDrawn pixelLineWidth 0"/>
+                  <v:f eqn="sum @0 1 0"/>
+                  <v:f eqn="sum 0 0 @1"/>
+                  <v:f eqn="prod @2 1 2"/>
+                  <v:f eqn="prod @3 21600 pixelWidth"/>
+                  <v:f eqn="prod @3 21600 pixelHeight"/>
+                  <v:f eqn="sum @0 0 1"/>
+                  <v:f eqn="prod @6 1 2"/>
+                  <v:f eqn="prod @7 21600 pixelWidth"/>
+                  <v:f eqn="sum @8 21600 0"/>
+                  <v:f eqn="prod @7 21600 pixelHeight"/>
+                  <v:f eqn="sum @10 21600 0"/>
+                </v:formulas>
+                <v:path o:extrusionok="f" gradientshapeok="t" o:connecttype="rect"/>
+                <o:lock v:ext="edit" aspectratio="t"/>
+              </v:shapetype>
+              <v:shape id="Entrada de lápiz 22" o:spid="_x0000_s1026" type="#_x0000_t75" style="position:absolute;margin-left:537.8pt;margin-top:-53.7pt;width:21.5pt;height:33.45pt;z-index:251657728;visibility:visible;mso-wrap-style:square;mso-wrap-distance-left:9pt;mso-wrap-distance-top:0;mso-wrap-distance-right:9pt;mso-wrap-distance-bottom:0;mso-position-horizontal:absolute;mso-position-horizontal-relative:text;mso-position-vertical:absolute;mso-position-vertical-relative:text" o:gfxdata="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">
+                <v:imagedata r:id="rId29" o:title=""/>
+                <o:lock v:ext="edit" rotation="t" aspectratio="f"/>
+              </v:shape>
+            </w:pict>
+          </mc:Fallback>
+        </mc:AlternateContent>
+      </w:r>
     </w:p>
     <w:p>
       <w:pPr>
@@ -9998,63 +9670,294 @@
     </w:p>
     <w:p>
       <w:pPr>
+        <w:pStyle w:val="Body"/>
+      </w:pPr>
+      <w:r>
+        <w:rPr>
+          <w:noProof/>
+        </w:rPr>
+        <mc:AlternateContent>
+          <mc:Choice Requires="wpi">
+            <w:drawing>
+              <wp:anchor distT="0" distB="0" distL="114300" distR="114300" simplePos="0" relativeHeight="251659776" behindDoc="0" locked="0" layoutInCell="1" allowOverlap="1" wp14:anchorId="63199F12" wp14:editId="35FFE4D9">
+                <wp:simplePos x="0" y="0"/>
+                <wp:positionH relativeFrom="column">
+                  <wp:posOffset>3781005</wp:posOffset>
+                </wp:positionH>
+                <wp:positionV relativeFrom="paragraph">
+                  <wp:posOffset>970190</wp:posOffset>
+                </wp:positionV>
+                <wp:extent cx="360" cy="360"/>
+                <wp:effectExtent l="38100" t="38100" r="38100" b="38100"/>
+                <wp:wrapNone/>
+                <wp:docPr id="24" name="Entrada de lápiz 24"/>
+                <wp:cNvGraphicFramePr>
+                  <a:graphicFrameLocks xmlns:a="http://schemas.openxmlformats.org/drawingml/2006/main"/>
+                </wp:cNvGraphicFramePr>
+                <a:graphic xmlns:a="http://schemas.openxmlformats.org/drawingml/2006/main">
+                  <a:graphicData uri="http://schemas.microsoft.com/office/word/2010/wordprocessingInk">
+                    <w14:contentPart bwMode="auto" r:id="rId30">
+                      <w14:nvContentPartPr>
+                        <w14:cNvContentPartPr>
+                          <a14:cpLocks xmlns:a14="http://schemas.microsoft.com/office/drawing/2010/main" noRot="1"/>
+                        </w14:cNvContentPartPr>
+                      </w14:nvContentPartPr>
+                      <w14:xfrm>
+                        <a:off x="0" y="0"/>
+                        <a:ext cx="360" cy="360"/>
+                      </w14:xfrm>
+                    </w14:contentPart>
+                  </a:graphicData>
+                </a:graphic>
+              </wp:anchor>
+            </w:drawing>
+          </mc:Choice>
+          <mc:Fallback>
+            <w:pict>
+              <v:shape w14:anchorId="7F9B0879" id="Entrada de lápiz 24" o:spid="_x0000_s1026" type="#_x0000_t75" style="position:absolute;margin-left:297pt;margin-top:75.7pt;width:1.45pt;height:1.45pt;z-index:251659776;visibility:visible;mso-wrap-style:square;mso-wrap-distance-left:9pt;mso-wrap-distance-top:0;mso-wrap-distance-right:9pt;mso-wrap-distance-bottom:0;mso-position-horizontal:absolute;mso-position-horizontal-relative:text;mso-position-vertical:absolute;mso-position-vertical-relative:text" o:gfxdata="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">
+                <v:imagedata r:id="rId31" o:title=""/>
+                <o:lock v:ext="edit" rotation="t" aspectratio="f"/>
+              </v:shape>
+            </w:pict>
+          </mc:Fallback>
+        </mc:AlternateContent>
+      </w:r>
+      <w:r>
+        <w:t xml:space="preserve">Ambos modelos arrojaron resultados favorables, por lo que decidimos aplicar la técnica de ensamble “Stacking” y aunque el AUC y el f1- score no variaron mucho, </w:t>
+      </w:r>
+      <w:r>
+        <w:t>generó</w:t>
+      </w:r>
+      <w:r>
+        <w:t xml:space="preserve"> mayor porcentaje de falsos positivos y negativos</w:t>
+      </w:r>
+      <w:r>
+        <w:t>, por lo que decidimos no considerarlo</w:t>
+      </w:r>
+      <w:r>
+        <w:t xml:space="preserve"> y </w:t>
+      </w:r>
+      <w:r>
+        <w:t>decretamos que el mejor modelo</w:t>
+      </w:r>
+      <w:r>
+        <w:t xml:space="preserve"> es el de Regresión logística, utilizando como </w:t>
+      </w:r>
+      <w:r>
+        <w:t>hiperparámetros</w:t>
+      </w:r>
+      <w:r>
+        <w:t xml:space="preserve"> los siguientes:</w:t>
+      </w:r>
+    </w:p>
+    <w:p>
+      <w:pPr>
+        <w:pStyle w:val="Listaconvietas2"/>
+        <w:numPr>
+          <w:ilvl w:val="0"/>
+          <w:numId w:val="28"/>
+        </w:numPr>
+        <w:rPr>
+          <w:lang w:val="en-US"/>
+        </w:rPr>
+      </w:pPr>
+      <w:r>
+        <w:rPr>
+          <w:lang w:val="en-US"/>
+        </w:rPr>
+        <w:t>solver=’lbfgs’</w:t>
+      </w:r>
+    </w:p>
+    <w:p>
+      <w:pPr>
+        <w:pStyle w:val="Listaconvietas2"/>
+        <w:numPr>
+          <w:ilvl w:val="0"/>
+          <w:numId w:val="28"/>
+        </w:numPr>
+        <w:rPr>
+          <w:lang w:val="en-US"/>
+        </w:rPr>
+      </w:pPr>
+      <w:r>
+        <w:rPr>
+          <w:lang w:val="en-US"/>
+        </w:rPr>
+        <w:t>c=1.00</w:t>
+      </w:r>
+    </w:p>
+    <w:p>
+      <w:pPr>
+        <w:pStyle w:val="Listaconvietas2"/>
+        <w:numPr>
+          <w:ilvl w:val="0"/>
+          <w:numId w:val="28"/>
+        </w:numPr>
+        <w:rPr>
+          <w:lang w:val="en-US"/>
+        </w:rPr>
+      </w:pPr>
+      <w:r>
+        <w:rPr>
+          <w:lang w:val="en-US"/>
+        </w:rPr>
+        <w:t>max_iter=500</w:t>
+      </w:r>
+    </w:p>
+    <w:p>
+      <w:pPr>
+        <w:pStyle w:val="Listaconvietas2"/>
+        <w:numPr>
+          <w:ilvl w:val="0"/>
+          <w:numId w:val="28"/>
+        </w:numPr>
+        <w:rPr>
+          <w:lang w:val="en-US"/>
+        </w:rPr>
+      </w:pPr>
+      <w:r>
+        <w:rPr>
+          <w:lang w:val="en-US"/>
+        </w:rPr>
+        <w:t>multi_class= ‘ovr’</w:t>
+      </w:r>
+    </w:p>
+    <w:p>
+      <w:pPr>
+        <w:pStyle w:val="Listaconvietas2"/>
+        <w:numPr>
+          <w:ilvl w:val="0"/>
+          <w:numId w:val="28"/>
+        </w:numPr>
+        <w:rPr>
+          <w:lang w:val="en-US"/>
+        </w:rPr>
+      </w:pPr>
+      <w:r>
+        <w:rPr>
+          <w:lang w:val="en-US"/>
+        </w:rPr>
+        <w:t>Penalty=’12’</w:t>
+      </w:r>
+    </w:p>
+    <w:p>
+      <w:pPr>
+        <w:pStyle w:val="Listaconvietas2"/>
+        <w:numPr>
+          <w:ilvl w:val="0"/>
+          <w:numId w:val="0"/>
+        </w:numPr>
+        <w:ind w:left="720"/>
+        <w:rPr>
+          <w:lang w:val="en-US"/>
+        </w:rPr>
+      </w:pPr>
+    </w:p>
+    <w:p>
+      <w:pPr>
+        <w:pStyle w:val="Body"/>
+      </w:pPr>
+      <w:r>
+        <w:t xml:space="preserve">Los fundamentos de </w:t>
+      </w:r>
+      <w:r>
+        <w:t>la</w:t>
+      </w:r>
+      <w:r>
+        <w:t xml:space="preserve"> selección </w:t>
+      </w:r>
+      <w:r>
+        <w:t xml:space="preserve">del modelo </w:t>
+      </w:r>
+      <w:r>
+        <w:t>se deben a la estabilidad con respecto a</w:t>
+      </w:r>
+      <w:r>
+        <w:t>l t</w:t>
+      </w:r>
+      <w:r>
+        <w:t>est estandarizado</w:t>
+      </w:r>
+      <w:r>
+        <w:t xml:space="preserve"> que arrojó un</w:t>
+      </w:r>
+      <w:r>
+        <w:t>a</w:t>
+      </w:r>
+      <w:r>
+        <w:t xml:space="preserve"> varianza de solo </w:t>
+      </w:r>
+      <w:r>
+        <w:t>0.002062</w:t>
+      </w:r>
+      <w:r>
+        <w:t xml:space="preserve">, </w:t>
+      </w:r>
+      <w:r>
+        <w:t xml:space="preserve">por otro lado, </w:t>
+      </w:r>
+      <w:r>
+        <w:t>es más sensible</w:t>
+      </w:r>
+      <w:r>
+        <w:t xml:space="preserve"> para predecir el resultado de interés (label = 1)</w:t>
+      </w:r>
+      <w:r>
+        <w:t>.</w:t>
+      </w:r>
+    </w:p>
+    <w:p>
+      <w:pPr>
+        <w:rPr>
+          <w:lang w:val="es-CL"/>
+        </w:rPr>
+      </w:pPr>
+    </w:p>
+    <w:p>
+      <w:pPr>
         <w:pStyle w:val="Ttulo3"/>
       </w:pPr>
-      <w:bookmarkStart w:id="18" w:name="_Toc109756355"/>
+      <w:bookmarkStart w:id="20" w:name="_Toc109835148"/>
       <w:r>
         <w:t>Análisis de errores</w:t>
       </w:r>
-      <w:bookmarkEnd w:id="18"/>
-    </w:p>
-    <w:p/>
+      <w:bookmarkEnd w:id="20"/>
+    </w:p>
+    <w:p>
+      <w:pPr>
+        <w:rPr>
+          <w:u w:val="single"/>
+          <w:lang w:val="es-CL"/>
+        </w:rPr>
+      </w:pPr>
+    </w:p>
     <w:p>
       <w:pPr>
         <w:pStyle w:val="Body"/>
       </w:pPr>
       <w:r>
-        <w:lastRenderedPageBreak/>
-        <w:t xml:space="preserve">Se analizaron los errores arrojados por el modelo mediante una matriz de confusión, donde se determinó que </w:t>
-      </w:r>
-      <w:r>
-        <w:t xml:space="preserve">tan solo </w:t>
-      </w:r>
-      <w:r>
-        <w:t xml:space="preserve">el </w:t>
-      </w:r>
-      <w:r>
-        <w:rPr>
-          <w:color w:val="FF0000"/>
-        </w:rPr>
-        <w:t>x</w:t>
-      </w:r>
-      <w:r>
-        <w:t xml:space="preserve">% de los resultados son falsos positivos y el </w:t>
-      </w:r>
-      <w:r>
-        <w:rPr>
-          <w:color w:val="FF0000"/>
-        </w:rPr>
-        <w:t>y</w:t>
-      </w:r>
-      <w:r>
-        <w:t>% falsos negativos</w:t>
-      </w:r>
-      <w:r>
-        <w:t xml:space="preserve"> concluyéndose lo siguiente:</w:t>
-      </w:r>
-    </w:p>
-    <w:p>
-      <w:pPr>
-        <w:pStyle w:val="Body"/>
-      </w:pPr>
-      <w:r>
-        <w:t>Para los casos en los que el modelo realiza una predicción positiva cuando debería ser negativa, es decir, para los “falsos positivos”, se pudo observar</w:t>
-      </w:r>
-      <w:r>
-        <w:t xml:space="preserve"> que</w:t>
-      </w:r>
-      <w:r>
-        <w:t>, en algunos casos,</w:t>
+        <w:t>Se analizaron los errores arrojados por el modelo</w:t>
+      </w:r>
+      <w:r>
+        <w:t xml:space="preserve"> final</w:t>
+      </w:r>
+      <w:r>
+        <w:t xml:space="preserve"> mediante una matriz de confusión</w:t>
+      </w:r>
+      <w:r>
+        <w:t>, (Ver figura 4)</w:t>
+      </w:r>
+      <w:r>
+        <w:t xml:space="preserve"> </w:t>
+      </w:r>
+      <w:r>
+        <w:t>donde pudimos observar que p</w:t>
+      </w:r>
+      <w:r>
+        <w:t xml:space="preserve">ara los casos en los que el modelo realiza una predicción positiva cuando debería ser negativa, es decir, para los “falsos positivos”, </w:t>
+      </w:r>
+      <w:r>
+        <w:t>en algunos casos</w:t>
       </w:r>
       <w:r>
         <w:t xml:space="preserve"> el modelo arroja positivos a </w:t>
@@ -10108,7 +10011,7 @@
                     <pic:cNvPicPr/>
                   </pic:nvPicPr>
                   <pic:blipFill>
-                    <a:blip r:embed="rId28"/>
+                    <a:blip r:embed="rId32"/>
                     <a:stretch>
                       <a:fillRect/>
                     </a:stretch>
@@ -10137,6 +10040,7 @@
         <w:pStyle w:val="Body"/>
       </w:pPr>
       <w:r>
+        <w:lastRenderedPageBreak/>
         <w:t>En la imagen</w:t>
       </w:r>
       <w:r>
@@ -10154,11 +10058,9 @@
       <w:r>
         <w:t>(</w:t>
       </w:r>
-      <w:proofErr w:type="spellStart"/>
       <w:r>
         <w:t>y_pred</w:t>
       </w:r>
-      <w:proofErr w:type="spellEnd"/>
       <w:r>
         <w:t xml:space="preserve">) para todos los casos de pinturas acrílicas genera resultados </w:t>
       </w:r>
@@ -10256,7 +10158,7 @@
                     <pic:cNvPicPr/>
                   </pic:nvPicPr>
                   <pic:blipFill>
-                    <a:blip r:embed="rId29"/>
+                    <a:blip r:embed="rId33"/>
                     <a:stretch>
                       <a:fillRect/>
                     </a:stretch>
@@ -10281,36 +10183,6 @@
       <w:pPr>
         <w:pStyle w:val="Body"/>
       </w:pPr>
-    </w:p>
-    <w:p>
-      <w:pPr>
-        <w:pStyle w:val="Body"/>
-      </w:pPr>
-      <w:r>
-        <w:t>Propuesta soluciones</w:t>
-      </w:r>
-    </w:p>
-    <w:p>
-      <w:pPr>
-        <w:pStyle w:val="Body"/>
-      </w:pPr>
-    </w:p>
-    <w:p>
-      <w:pPr>
-        <w:pStyle w:val="Body"/>
-      </w:pPr>
-      <w:r>
-        <w:t>Diccionario para “normalizar” las palabras que no es más que un traductor de sinónimos, una palabra tiene varias acepciones</w:t>
-      </w:r>
-    </w:p>
-    <w:p>
-      <w:pPr>
-        <w:pStyle w:val="Body"/>
-      </w:pPr>
-      <w:r>
-        <w:lastRenderedPageBreak/>
-        <w:t>Puntaje en base a palabras encontradas en el campo descripción que sean parte del catálogo de productos de la empresa.</w:t>
-      </w:r>
     </w:p>
     <w:p>
       <w:pPr>
@@ -10387,11 +10259,11 @@
       <w:pPr>
         <w:pStyle w:val="Ttulo1"/>
       </w:pPr>
-      <w:bookmarkStart w:id="19" w:name="_Toc109756356"/>
+      <w:bookmarkStart w:id="21" w:name="_Toc109835149"/>
       <w:r>
         <w:t>Líneas de Continuidad</w:t>
       </w:r>
-      <w:bookmarkEnd w:id="19"/>
+      <w:bookmarkEnd w:id="21"/>
     </w:p>
     <w:p>
       <w:pPr>
@@ -10405,19 +10277,80 @@
         <w:pStyle w:val="Body"/>
       </w:pPr>
       <w:r>
-        <w:t xml:space="preserve">Sería ideal, a partir del modelo creado, originar un nuevo modelo </w:t>
+        <w:t>Se desea crear un</w:t>
+      </w:r>
+      <w:r>
+        <w:t xml:space="preserve"> </w:t>
+      </w:r>
+      <w:r>
+        <w:t>d</w:t>
+      </w:r>
+      <w:r>
+        <w:t>iccionario para “normalizar” las palabras</w:t>
+      </w:r>
+      <w:r>
+        <w:t>,</w:t>
+      </w:r>
+      <w:r>
+        <w:t xml:space="preserve"> que no es más que un traductor de sinónimos, </w:t>
+      </w:r>
+      <w:r>
+        <w:t xml:space="preserve">ya que </w:t>
+      </w:r>
+      <w:r>
+        <w:t>una palabra tiene varias acepciones</w:t>
+      </w:r>
+      <w:r>
+        <w:t xml:space="preserve"> y se presentan muchas de éste tipo en los productos solicitados en las licitaciones y en las descripciones de las mismas.</w:t>
+      </w:r>
+    </w:p>
+    <w:p>
+      <w:pPr>
+        <w:pStyle w:val="Body"/>
+      </w:pPr>
+      <w:r>
+        <w:t>A</w:t>
+      </w:r>
+      <w:r>
+        <w:t xml:space="preserve"> partir del modelo creado, </w:t>
+      </w:r>
+      <w:r>
+        <w:t xml:space="preserve">una opción es </w:t>
+      </w:r>
+      <w:r>
+        <w:t xml:space="preserve">originar un nuevo modelo </w:t>
       </w:r>
       <w:r>
         <w:t xml:space="preserve">de recomendación </w:t>
       </w:r>
       <w:r>
-        <w:t xml:space="preserve">que arroje como resultado la sugerencia de los productos con los que un proveedor pueda ofertar en las licitaciones obtenidas del modelo anterior, tomando en consideración su </w:t>
+        <w:t xml:space="preserve">que arroje como resultado la sugerencia de los productos con los que un proveedor pueda ofertar en las licitaciones obtenidas del modelo anterior, tomando en </w:t>
+      </w:r>
+      <w:r>
+        <w:t>consideración</w:t>
+      </w:r>
+      <w:r>
+        <w:t xml:space="preserve"> su </w:t>
       </w:r>
       <w:r>
         <w:t>catálogo de productos</w:t>
       </w:r>
       <w:r>
         <w:t>.</w:t>
+      </w:r>
+    </w:p>
+    <w:p>
+      <w:pPr>
+        <w:pStyle w:val="Body"/>
+      </w:pPr>
+      <w:r>
+        <w:t>Otra propuesta sería incluir el catálogo de productos de la empresa al modelo, añadiendo un p</w:t>
+      </w:r>
+      <w:r>
+        <w:t xml:space="preserve">untaje en base a palabras encontradas en el campo descripción que sean parte </w:t>
+      </w:r>
+      <w:r>
+        <w:t>de los productos propios de la empresa.</w:t>
       </w:r>
     </w:p>
     <w:p>
@@ -10433,6 +10366,7 @@
           <w:caps/>
           <w:sz w:val="48"/>
           <w:szCs w:val="48"/>
+          <w:u w:val="single"/>
           <w:lang w:val="es-CL"/>
         </w:rPr>
       </w:pPr>
@@ -10491,16 +10425,21 @@
       <w:pPr>
         <w:pStyle w:val="Ttulo1"/>
       </w:pPr>
-      <w:bookmarkStart w:id="20" w:name="_Toc109756357"/>
+      <w:bookmarkStart w:id="22" w:name="_Toc109835150"/>
       <w:r>
         <w:t>Conclusiones</w:t>
       </w:r>
-      <w:bookmarkEnd w:id="20"/>
+      <w:bookmarkEnd w:id="22"/>
     </w:p>
     <w:p>
       <w:pPr>
         <w:pStyle w:val="Body"/>
       </w:pPr>
+    </w:p>
+    <w:p>
+      <w:pPr>
+        <w:pStyle w:val="Body"/>
+      </w:pPr>
       <w:r>
         <w:t xml:space="preserve">En el procesamiento de texto, </w:t>
       </w:r>
@@ -10560,30 +10499,37 @@
       <w:pPr>
         <w:pStyle w:val="Body"/>
       </w:pPr>
+      <w:r>
+        <w:t>Con respecto a la técnica empleada de reducción de dimensionalidad, el PCA,</w:t>
+      </w:r>
+      <w:r>
+        <w:t xml:space="preserve"> reduce de forma considerable la cantidad de variables y no afecta tanto en las métricas de evaluación.</w:t>
+      </w:r>
     </w:p>
     <w:p>
       <w:pPr>
         <w:pStyle w:val="Body"/>
       </w:pPr>
       <w:r>
-        <w:t>Con respecto a la técnica empleada de reducción de dimensionalidad, el PCA,</w:t>
-      </w:r>
-      <w:r>
-        <w:t xml:space="preserve"> reduce de forma considerable la cantidad de variables y no afecta tanto en las métricas de evaluación.</w:t>
+        <w:t xml:space="preserve">Se hace de suma importancia aplicar el modelo con distintos parámetros, esto con la finalidad de poder corroborar que el modelo funciona bien bajo </w:t>
+      </w:r>
+      <w:r>
+        <w:rPr>
+          <w:u w:val="single"/>
+        </w:rPr>
+        <w:t>cualquier</w:t>
+      </w:r>
+      <w:r>
+        <w:t xml:space="preserve"> circunstancia.</w:t>
       </w:r>
     </w:p>
     <w:p>
       <w:pPr>
         <w:pStyle w:val="Body"/>
-      </w:pPr>
-    </w:p>
-    <w:p>
-      <w:pPr>
-        <w:pStyle w:val="Body"/>
-      </w:pPr>
-      <w:r>
-        <w:t>Se hace de suma importancia aplicar el modelo con distintos parámetros, esto con la finalidad de poder corroborar que el modelo funciona bien bajo cualquier circunstancia.</w:t>
-      </w:r>
+        <w:rPr>
+          <w:u w:val="single"/>
+        </w:rPr>
+      </w:pPr>
     </w:p>
     <w:p>
       <w:pPr>
@@ -10607,12 +10553,12 @@
       <w:pPr>
         <w:pStyle w:val="Ttulo1"/>
       </w:pPr>
-      <w:bookmarkStart w:id="21" w:name="_Toc109756358"/>
+      <w:bookmarkStart w:id="23" w:name="_Toc109835151"/>
       <w:r>
         <w:lastRenderedPageBreak/>
         <w:t>Anexos</w:t>
       </w:r>
-      <w:bookmarkEnd w:id="21"/>
+      <w:bookmarkEnd w:id="23"/>
     </w:p>
     <w:p>
       <w:pPr>
@@ -10659,7 +10605,7 @@
                     <pic:cNvPicPr/>
                   </pic:nvPicPr>
                   <pic:blipFill>
-                    <a:blip r:embed="rId30"/>
+                    <a:blip r:embed="rId34"/>
                     <a:stretch>
                       <a:fillRect/>
                     </a:stretch>
@@ -10744,7 +10690,7 @@
                     <pic:cNvPicPr/>
                   </pic:nvPicPr>
                   <pic:blipFill>
-                    <a:blip r:embed="rId31"/>
+                    <a:blip r:embed="rId35"/>
                     <a:stretch>
                       <a:fillRect/>
                     </a:stretch>
@@ -10768,14 +10714,102 @@
     <w:p>
       <w:pPr>
         <w:pStyle w:val="Body"/>
-      </w:pPr>
-      <w:r>
         <w:rPr>
           <w:b/>
           <w:bCs/>
           <w:u w:val="single"/>
         </w:rPr>
+      </w:pPr>
+      <w:r>
+        <w:rPr>
+          <w:b/>
+          <w:bCs/>
+          <w:u w:val="single"/>
+        </w:rPr>
         <w:lastRenderedPageBreak/>
+        <w:t xml:space="preserve">Figura 4: </w:t>
+      </w:r>
+      <w:r>
+        <w:t>Matriz de confusión modelo final.</w:t>
+      </w:r>
+    </w:p>
+    <w:p>
+      <w:pPr>
+        <w:pStyle w:val="Body"/>
+        <w:rPr>
+          <w:b/>
+          <w:bCs/>
+          <w:u w:val="single"/>
+        </w:rPr>
+      </w:pPr>
+      <w:r>
+        <w:drawing>
+          <wp:inline distT="0" distB="0" distL="0" distR="0" wp14:anchorId="144B4729" wp14:editId="26F5A0F9">
+            <wp:extent cx="3038899" cy="2457793"/>
+            <wp:effectExtent l="0" t="0" r="9525" b="0"/>
+            <wp:docPr id="31" name="Imagen 31" descr="Gráfico, Gráfico de rectángulos&#10;&#10;Descripción generada automáticamente"/>
+            <wp:cNvGraphicFramePr>
+              <a:graphicFrameLocks xmlns:a="http://schemas.openxmlformats.org/drawingml/2006/main" noChangeAspect="1"/>
+            </wp:cNvGraphicFramePr>
+            <a:graphic xmlns:a="http://schemas.openxmlformats.org/drawingml/2006/main">
+              <a:graphicData uri="http://schemas.openxmlformats.org/drawingml/2006/picture">
+                <pic:pic xmlns:pic="http://schemas.openxmlformats.org/drawingml/2006/picture">
+                  <pic:nvPicPr>
+                    <pic:cNvPr id="31" name="Imagen 31" descr="Gráfico, Gráfico de rectángulos&#10;&#10;Descripción generada automáticamente"/>
+                    <pic:cNvPicPr/>
+                  </pic:nvPicPr>
+                  <pic:blipFill>
+                    <a:blip r:embed="rId36"/>
+                    <a:stretch>
+                      <a:fillRect/>
+                    </a:stretch>
+                  </pic:blipFill>
+                  <pic:spPr>
+                    <a:xfrm>
+                      <a:off x="0" y="0"/>
+                      <a:ext cx="3038899" cy="2457793"/>
+                    </a:xfrm>
+                    <a:prstGeom prst="rect">
+                      <a:avLst/>
+                    </a:prstGeom>
+                  </pic:spPr>
+                </pic:pic>
+              </a:graphicData>
+            </a:graphic>
+          </wp:inline>
+        </w:drawing>
+      </w:r>
+    </w:p>
+    <w:p>
+      <w:pPr>
+        <w:pStyle w:val="Body"/>
+        <w:rPr>
+          <w:b/>
+          <w:bCs/>
+          <w:u w:val="single"/>
+        </w:rPr>
+      </w:pPr>
+    </w:p>
+    <w:p>
+      <w:pPr>
+        <w:pStyle w:val="Body"/>
+        <w:rPr>
+          <w:b/>
+          <w:bCs/>
+          <w:u w:val="single"/>
+        </w:rPr>
+      </w:pPr>
+    </w:p>
+    <w:p>
+      <w:pPr>
+        <w:pStyle w:val="Body"/>
+      </w:pPr>
+      <w:r>
+        <w:rPr>
+          <w:b/>
+          <w:bCs/>
+          <w:u w:val="single"/>
+        </w:rPr>
         <w:t>Gráfico 1</w:t>
       </w:r>
       <w:r>
@@ -10809,7 +10843,7 @@
                     </pic:cNvPicPr>
                   </pic:nvPicPr>
                   <pic:blipFill>
-                    <a:blip r:embed="rId32" cstate="print">
+                    <a:blip r:embed="rId37" cstate="print">
                       <a:extLst>
                         <a:ext uri="{28A0092B-C50C-407E-A947-70E740481C1C}">
                           <a14:useLocalDpi xmlns:a14="http://schemas.microsoft.com/office/drawing/2010/main" val="0"/>
@@ -10856,12 +10890,18 @@
       <w:pPr>
         <w:pStyle w:val="Body"/>
       </w:pPr>
+    </w:p>
+    <w:p>
+      <w:pPr>
+        <w:pStyle w:val="Body"/>
+      </w:pPr>
       <w:r>
         <w:rPr>
           <w:b/>
           <w:bCs/>
           <w:u w:val="single"/>
         </w:rPr>
+        <w:lastRenderedPageBreak/>
         <w:t>Gráfico 2</w:t>
       </w:r>
       <w:r>
@@ -10904,7 +10944,7 @@
                     </pic:cNvPicPr>
                   </pic:nvPicPr>
                   <pic:blipFill>
-                    <a:blip r:embed="rId33" cstate="print">
+                    <a:blip r:embed="rId38" cstate="print">
                       <a:extLst>
                         <a:ext uri="{28A0092B-C50C-407E-A947-70E740481C1C}">
                           <a14:useLocalDpi xmlns:a14="http://schemas.microsoft.com/office/drawing/2010/main" val="0"/>
@@ -10957,7 +10997,6 @@
           <w:u w:val="single"/>
           <w:lang w:val="es-CL"/>
         </w:rPr>
-        <w:lastRenderedPageBreak/>
         <w:t>Gráfico</w:t>
       </w:r>
       <w:r>
@@ -11003,7 +11042,7 @@
                     </pic:cNvPicPr>
                   </pic:nvPicPr>
                   <pic:blipFill>
-                    <a:blip r:embed="rId34" cstate="print">
+                    <a:blip r:embed="rId39" cstate="print">
                       <a:extLst>
                         <a:ext uri="{28A0092B-C50C-407E-A947-70E740481C1C}">
                           <a14:useLocalDpi xmlns:a14="http://schemas.microsoft.com/office/drawing/2010/main" val="0"/>
@@ -11104,6 +11143,7 @@
         <w:rPr>
           <w:noProof/>
         </w:rPr>
+        <w:lastRenderedPageBreak/>
         <w:drawing>
           <wp:inline distT="0" distB="0" distL="0" distR="0" wp14:anchorId="63CE070A" wp14:editId="6D375B08">
             <wp:extent cx="6858000" cy="3810000"/>
@@ -11122,7 +11162,7 @@
                     </pic:cNvPicPr>
                   </pic:nvPicPr>
                   <pic:blipFill>
-                    <a:blip r:embed="rId35">
+                    <a:blip r:embed="rId40">
                       <a:extLst>
                         <a:ext uri="{28A0092B-C50C-407E-A947-70E740481C1C}">
                           <a14:useLocalDpi xmlns:a14="http://schemas.microsoft.com/office/drawing/2010/main" val="0"/>
@@ -11157,44 +11197,13 @@
     <w:p>
       <w:pPr>
         <w:pStyle w:val="Body"/>
+      </w:pPr>
+      <w:r>
         <w:rPr>
           <w:b/>
           <w:bCs/>
           <w:u w:val="single"/>
         </w:rPr>
-      </w:pPr>
-    </w:p>
-    <w:p>
-      <w:pPr>
-        <w:pStyle w:val="Body"/>
-        <w:rPr>
-          <w:b/>
-          <w:bCs/>
-          <w:u w:val="single"/>
-        </w:rPr>
-      </w:pPr>
-    </w:p>
-    <w:p>
-      <w:pPr>
-        <w:pStyle w:val="Body"/>
-        <w:rPr>
-          <w:b/>
-          <w:bCs/>
-          <w:u w:val="single"/>
-        </w:rPr>
-      </w:pPr>
-    </w:p>
-    <w:p>
-      <w:pPr>
-        <w:pStyle w:val="Body"/>
-      </w:pPr>
-      <w:r>
-        <w:rPr>
-          <w:b/>
-          <w:bCs/>
-          <w:u w:val="single"/>
-        </w:rPr>
-        <w:lastRenderedPageBreak/>
         <w:t xml:space="preserve">Gráfico </w:t>
       </w:r>
       <w:r>
@@ -11244,7 +11253,7 @@
                     <pic:cNvPicPr/>
                   </pic:nvPicPr>
                   <pic:blipFill>
-                    <a:blip r:embed="rId36"/>
+                    <a:blip r:embed="rId41"/>
                     <a:stretch>
                       <a:fillRect/>
                     </a:stretch>
@@ -11275,6 +11284,7 @@
           <w:bCs/>
           <w:u w:val="single"/>
         </w:rPr>
+        <w:lastRenderedPageBreak/>
         <w:t xml:space="preserve">Gráfico </w:t>
       </w:r>
       <w:r>
@@ -11316,7 +11326,7 @@
                     <pic:cNvPicPr/>
                   </pic:nvPicPr>
                   <pic:blipFill>
-                    <a:blip r:embed="rId37">
+                    <a:blip r:embed="rId42">
                       <a:extLst>
                         <a:ext uri="{28A0092B-C50C-407E-A947-70E740481C1C}">
                           <a14:useLocalDpi xmlns:a14="http://schemas.microsoft.com/office/drawing/2010/main" val="0"/>
@@ -11425,7 +11435,7 @@
                     <pic:cNvPicPr/>
                   </pic:nvPicPr>
                   <pic:blipFill>
-                    <a:blip r:embed="rId38"/>
+                    <a:blip r:embed="rId43"/>
                     <a:stretch>
                       <a:fillRect/>
                     </a:stretch>
@@ -11525,15 +11535,8 @@
         </w:numPr>
       </w:pPr>
       <w:r>
-        <w:t>Trello (</w:t>
-      </w:r>
-      <w:proofErr w:type="spellStart"/>
-      <w:r>
-        <w:t>Canvas</w:t>
-      </w:r>
-      <w:proofErr w:type="spellEnd"/>
-      <w:r>
-        <w:t>: organización y coordinación distribución de tareas, planificación diaria y semanal)</w:t>
+        <w:lastRenderedPageBreak/>
+        <w:t>Trello (Canvas: organización y coordinación distribución de tareas, planificación diaria y semanal)</w:t>
       </w:r>
     </w:p>
     <w:p>
@@ -11574,36 +11577,13 @@
         </w:numPr>
       </w:pPr>
       <w:r>
-        <w:t xml:space="preserve">IDE: </w:t>
-      </w:r>
-      <w:proofErr w:type="spellStart"/>
-      <w:r>
-        <w:t>VSCode</w:t>
-      </w:r>
-      <w:proofErr w:type="spellEnd"/>
+        <w:t>IDE: VSCode</w:t>
+      </w:r>
       <w:r>
         <w:t xml:space="preserve"> (</w:t>
       </w:r>
       <w:r>
-        <w:t>programación código, ejecución de archivos .</w:t>
-      </w:r>
-      <w:proofErr w:type="spellStart"/>
-      <w:r>
-        <w:t>py</w:t>
-      </w:r>
-      <w:proofErr w:type="spellEnd"/>
-      <w:proofErr w:type="gramStart"/>
-      <w:r>
-        <w:t>, .</w:t>
-      </w:r>
-      <w:proofErr w:type="spellStart"/>
-      <w:r>
-        <w:t>ipynb</w:t>
-      </w:r>
-      <w:proofErr w:type="spellEnd"/>
-      <w:proofErr w:type="gramEnd"/>
-      <w:r>
-        <w:t>)</w:t>
+        <w:t>programación código, ejecución de archivos .py, .ipynb)</w:t>
       </w:r>
     </w:p>
     <w:p>
@@ -11674,21 +11654,8 @@
           <w:numId w:val="28"/>
         </w:numPr>
       </w:pPr>
-      <w:proofErr w:type="spellStart"/>
-      <w:r>
-        <w:t>Versionamiento</w:t>
-      </w:r>
-      <w:proofErr w:type="spellEnd"/>
-      <w:r>
-        <w:t xml:space="preserve">: GIT (repositorio alojado en </w:t>
-      </w:r>
-      <w:proofErr w:type="spellStart"/>
-      <w:r>
-        <w:t>Github</w:t>
-      </w:r>
-      <w:proofErr w:type="spellEnd"/>
-      <w:r>
-        <w:t>)</w:t>
+      <w:r>
+        <w:t>Versionamiento: GIT (repositorio alojado en Github)</w:t>
       </w:r>
     </w:p>
     <w:p>
@@ -11699,11 +11666,9 @@
           <w:numId w:val="28"/>
         </w:numPr>
       </w:pPr>
-      <w:proofErr w:type="spellStart"/>
       <w:r>
         <w:t>Librerias</w:t>
       </w:r>
-      <w:proofErr w:type="spellEnd"/>
     </w:p>
     <w:p>
       <w:pPr>
@@ -11714,7 +11679,10 @@
         </w:numPr>
       </w:pPr>
       <w:r>
-        <w:t>os</w:t>
+        <w:t>O</w:t>
+      </w:r>
+      <w:r>
+        <w:t>s</w:t>
       </w:r>
     </w:p>
     <w:p>
@@ -11725,11 +11693,12 @@
           <w:numId w:val="28"/>
         </w:numPr>
       </w:pPr>
-      <w:proofErr w:type="spellStart"/>
-      <w:r>
-        <w:t>pickle</w:t>
-      </w:r>
-      <w:proofErr w:type="spellEnd"/>
+      <w:r>
+        <w:t>P</w:t>
+      </w:r>
+      <w:r>
+        <w:t>ickle</w:t>
+      </w:r>
     </w:p>
     <w:p>
       <w:pPr>
@@ -11739,11 +11708,9 @@
           <w:numId w:val="28"/>
         </w:numPr>
       </w:pPr>
-      <w:proofErr w:type="spellStart"/>
       <w:r>
         <w:t>NumPy</w:t>
       </w:r>
-      <w:proofErr w:type="spellEnd"/>
     </w:p>
     <w:p>
       <w:pPr>
@@ -11765,11 +11732,9 @@
           <w:numId w:val="28"/>
         </w:numPr>
       </w:pPr>
-      <w:proofErr w:type="spellStart"/>
       <w:r>
         <w:t>Matplotlib</w:t>
       </w:r>
-      <w:proofErr w:type="spellEnd"/>
     </w:p>
     <w:p>
       <w:pPr>
@@ -11779,11 +11744,9 @@
           <w:numId w:val="28"/>
         </w:numPr>
       </w:pPr>
-      <w:proofErr w:type="spellStart"/>
       <w:r>
         <w:t>Seaborn</w:t>
       </w:r>
-      <w:proofErr w:type="spellEnd"/>
     </w:p>
     <w:p>
       <w:pPr>
@@ -11796,67 +11759,23 @@
           <w:lang w:val="en-US"/>
         </w:rPr>
       </w:pPr>
-      <w:proofErr w:type="spellStart"/>
       <w:r>
         <w:rPr>
           <w:lang w:val="en-US"/>
         </w:rPr>
-        <w:t>Sklearn</w:t>
-      </w:r>
-      <w:proofErr w:type="spellEnd"/>
+        <w:t>Sklearn (model_selection, metrics, linear_model, naive_bayes, en</w:t>
+      </w:r>
       <w:r>
         <w:rPr>
           <w:lang w:val="en-US"/>
         </w:rPr>
-        <w:t xml:space="preserve"> (</w:t>
-      </w:r>
-      <w:proofErr w:type="spellStart"/>
+        <w:t>semble</w:t>
+      </w:r>
       <w:r>
         <w:rPr>
           <w:lang w:val="en-US"/>
         </w:rPr>
-        <w:t>model_selection</w:t>
-      </w:r>
-      <w:proofErr w:type="spellEnd"/>
-      <w:r>
-        <w:rPr>
-          <w:lang w:val="en-US"/>
-        </w:rPr>
-        <w:t xml:space="preserve">, metrics, </w:t>
-      </w:r>
-      <w:proofErr w:type="spellStart"/>
-      <w:r>
-        <w:rPr>
-          <w:lang w:val="en-US"/>
-        </w:rPr>
-        <w:t>linear_model</w:t>
-      </w:r>
-      <w:proofErr w:type="spellEnd"/>
-      <w:r>
-        <w:rPr>
-          <w:lang w:val="en-US"/>
-        </w:rPr>
-        <w:t xml:space="preserve">, </w:t>
-      </w:r>
-      <w:proofErr w:type="spellStart"/>
-      <w:r>
-        <w:rPr>
-          <w:lang w:val="en-US"/>
-        </w:rPr>
-        <w:t>naive_bayes</w:t>
-      </w:r>
-      <w:proofErr w:type="spellEnd"/>
-      <w:r>
-        <w:rPr>
-          <w:lang w:val="en-US"/>
-        </w:rPr>
-        <w:t>, en</w:t>
-      </w:r>
-      <w:r>
-        <w:rPr>
-          <w:lang w:val="en-US"/>
-        </w:rPr>
-        <w:t>semble</w:t>
+        <w:t>, feature_extraction, decomposition</w:t>
       </w:r>
       <w:r>
         <w:rPr>
@@ -11873,14 +11792,8 @@
           <w:numId w:val="28"/>
         </w:numPr>
       </w:pPr>
-      <w:proofErr w:type="spellStart"/>
-      <w:r>
-        <w:lastRenderedPageBreak/>
-        <w:t>XGBoost</w:t>
-      </w:r>
-      <w:proofErr w:type="spellEnd"/>
-      <w:r>
-        <w:t xml:space="preserve"> </w:t>
+      <w:r>
+        <w:t xml:space="preserve">XGBoost </w:t>
       </w:r>
     </w:p>
     <w:p>
@@ -11891,11 +11804,9 @@
           <w:numId w:val="28"/>
         </w:numPr>
       </w:pPr>
-      <w:proofErr w:type="spellStart"/>
       <w:r>
         <w:t>Catboost</w:t>
       </w:r>
-      <w:proofErr w:type="spellEnd"/>
     </w:p>
     <w:p>
       <w:pPr>
@@ -11906,7 +11817,7 @@
         </w:numPr>
       </w:pPr>
       <w:r>
-        <w:t>NLTK</w:t>
+        <w:t>Collections(Counter)</w:t>
       </w:r>
     </w:p>
     <w:p>
@@ -11917,13 +11828,47 @@
           <w:numId w:val="28"/>
         </w:numPr>
       </w:pPr>
-      <w:proofErr w:type="spellStart"/>
-      <w:r>
-        <w:t>Imblearn</w:t>
-      </w:r>
-      <w:proofErr w:type="spellEnd"/>
-      <w:r>
-        <w:t xml:space="preserve"> (SMOTE)</w:t>
+      <w:r>
+        <w:t>NLTK</w:t>
+      </w:r>
+      <w:r>
+        <w:t xml:space="preserve"> (corpus, stem.snowball)</w:t>
+      </w:r>
+    </w:p>
+    <w:p>
+      <w:pPr>
+        <w:pStyle w:val="Listaconvietas2"/>
+        <w:numPr>
+          <w:ilvl w:val="1"/>
+          <w:numId w:val="28"/>
+        </w:numPr>
+      </w:pPr>
+      <w:r>
+        <w:t>Wordcloud</w:t>
+      </w:r>
+    </w:p>
+    <w:p>
+      <w:pPr>
+        <w:pStyle w:val="Listaconvietas2"/>
+        <w:numPr>
+          <w:ilvl w:val="1"/>
+          <w:numId w:val="28"/>
+        </w:numPr>
+      </w:pPr>
+      <w:r>
+        <w:t>Regex</w:t>
+      </w:r>
+    </w:p>
+    <w:p>
+      <w:pPr>
+        <w:pStyle w:val="Listaconvietas2"/>
+        <w:numPr>
+          <w:ilvl w:val="1"/>
+          <w:numId w:val="28"/>
+        </w:numPr>
+      </w:pPr>
+      <w:r>
+        <w:t>Imblearn (SMOTE)</w:t>
       </w:r>
     </w:p>
     <w:p>
@@ -12021,40 +11966,7 @@
     <w:p>
       <w:pPr>
         <w:rPr>
-          <w:lang w:val="es-CL"/>
-        </w:rPr>
-      </w:pPr>
-    </w:p>
-    <w:p>
-      <w:pPr>
-        <w:rPr>
-          <w:lang w:val="es-CL"/>
-        </w:rPr>
-      </w:pPr>
-    </w:p>
-    <w:p>
-      <w:pPr>
-        <w:rPr>
-          <w:lang w:val="es-CL"/>
-        </w:rPr>
-      </w:pPr>
-      <w:r>
-        <w:rPr>
-          <w:lang w:val="es-CL"/>
-        </w:rPr>
-        <w:t>Figura 4</w:t>
-      </w:r>
-    </w:p>
-    <w:p>
-      <w:pPr>
-        <w:rPr>
-          <w:lang w:val="es-CL"/>
-        </w:rPr>
-      </w:pPr>
-    </w:p>
-    <w:p>
-      <w:pPr>
-        <w:rPr>
+          <w:u w:val="single"/>
           <w:lang w:val="es-CL"/>
         </w:rPr>
       </w:pPr>
@@ -14263,6 +14175,119 @@
     </w:lvl>
   </w:abstractNum>
   <w:abstractNum w:abstractNumId="25" w15:restartNumberingAfterBreak="0">
+    <w:nsid w:val="70A529EF"/>
+    <w:multiLevelType w:val="hybridMultilevel"/>
+    <w:tmpl w:val="C4881F5A"/>
+    <w:lvl w:ilvl="0" w:tplc="340A0001">
+      <w:start w:val="1"/>
+      <w:numFmt w:val="bullet"/>
+      <w:lvlText w:val=""/>
+      <w:lvlJc w:val="left"/>
+      <w:pPr>
+        <w:ind w:left="720" w:hanging="360"/>
+      </w:pPr>
+      <w:rPr>
+        <w:rFonts w:ascii="Symbol" w:hAnsi="Symbol" w:hint="default"/>
+      </w:rPr>
+    </w:lvl>
+    <w:lvl w:ilvl="1" w:tplc="340A0003" w:tentative="1">
+      <w:start w:val="1"/>
+      <w:numFmt w:val="bullet"/>
+      <w:lvlText w:val="o"/>
+      <w:lvlJc w:val="left"/>
+      <w:pPr>
+        <w:ind w:left="1440" w:hanging="360"/>
+      </w:pPr>
+      <w:rPr>
+        <w:rFonts w:ascii="Courier New" w:hAnsi="Courier New" w:cs="Courier New" w:hint="default"/>
+      </w:rPr>
+    </w:lvl>
+    <w:lvl w:ilvl="2" w:tplc="340A0005" w:tentative="1">
+      <w:start w:val="1"/>
+      <w:numFmt w:val="bullet"/>
+      <w:lvlText w:val=""/>
+      <w:lvlJc w:val="left"/>
+      <w:pPr>
+        <w:ind w:left="2160" w:hanging="360"/>
+      </w:pPr>
+      <w:rPr>
+        <w:rFonts w:ascii="Wingdings" w:hAnsi="Wingdings" w:hint="default"/>
+      </w:rPr>
+    </w:lvl>
+    <w:lvl w:ilvl="3" w:tplc="340A0001" w:tentative="1">
+      <w:start w:val="1"/>
+      <w:numFmt w:val="bullet"/>
+      <w:lvlText w:val=""/>
+      <w:lvlJc w:val="left"/>
+      <w:pPr>
+        <w:ind w:left="2880" w:hanging="360"/>
+      </w:pPr>
+      <w:rPr>
+        <w:rFonts w:ascii="Symbol" w:hAnsi="Symbol" w:hint="default"/>
+      </w:rPr>
+    </w:lvl>
+    <w:lvl w:ilvl="4" w:tplc="340A0003" w:tentative="1">
+      <w:start w:val="1"/>
+      <w:numFmt w:val="bullet"/>
+      <w:lvlText w:val="o"/>
+      <w:lvlJc w:val="left"/>
+      <w:pPr>
+        <w:ind w:left="3600" w:hanging="360"/>
+      </w:pPr>
+      <w:rPr>
+        <w:rFonts w:ascii="Courier New" w:hAnsi="Courier New" w:cs="Courier New" w:hint="default"/>
+      </w:rPr>
+    </w:lvl>
+    <w:lvl w:ilvl="5" w:tplc="340A0005" w:tentative="1">
+      <w:start w:val="1"/>
+      <w:numFmt w:val="bullet"/>
+      <w:lvlText w:val=""/>
+      <w:lvlJc w:val="left"/>
+      <w:pPr>
+        <w:ind w:left="4320" w:hanging="360"/>
+      </w:pPr>
+      <w:rPr>
+        <w:rFonts w:ascii="Wingdings" w:hAnsi="Wingdings" w:hint="default"/>
+      </w:rPr>
+    </w:lvl>
+    <w:lvl w:ilvl="6" w:tplc="340A0001" w:tentative="1">
+      <w:start w:val="1"/>
+      <w:numFmt w:val="bullet"/>
+      <w:lvlText w:val=""/>
+      <w:lvlJc w:val="left"/>
+      <w:pPr>
+        <w:ind w:left="5040" w:hanging="360"/>
+      </w:pPr>
+      <w:rPr>
+        <w:rFonts w:ascii="Symbol" w:hAnsi="Symbol" w:hint="default"/>
+      </w:rPr>
+    </w:lvl>
+    <w:lvl w:ilvl="7" w:tplc="340A0003" w:tentative="1">
+      <w:start w:val="1"/>
+      <w:numFmt w:val="bullet"/>
+      <w:lvlText w:val="o"/>
+      <w:lvlJc w:val="left"/>
+      <w:pPr>
+        <w:ind w:left="5760" w:hanging="360"/>
+      </w:pPr>
+      <w:rPr>
+        <w:rFonts w:ascii="Courier New" w:hAnsi="Courier New" w:cs="Courier New" w:hint="default"/>
+      </w:rPr>
+    </w:lvl>
+    <w:lvl w:ilvl="8" w:tplc="340A0005" w:tentative="1">
+      <w:start w:val="1"/>
+      <w:numFmt w:val="bullet"/>
+      <w:lvlText w:val=""/>
+      <w:lvlJc w:val="left"/>
+      <w:pPr>
+        <w:ind w:left="6480" w:hanging="360"/>
+      </w:pPr>
+      <w:rPr>
+        <w:rFonts w:ascii="Wingdings" w:hAnsi="Wingdings" w:hint="default"/>
+      </w:rPr>
+    </w:lvl>
+  </w:abstractNum>
+  <w:abstractNum w:abstractNumId="26" w15:restartNumberingAfterBreak="0">
     <w:nsid w:val="74134192"/>
     <w:multiLevelType w:val="hybridMultilevel"/>
     <w:tmpl w:val="89B21C08"/>
@@ -14375,7 +14400,7 @@
       </w:rPr>
     </w:lvl>
   </w:abstractNum>
-  <w:abstractNum w:abstractNumId="26" w15:restartNumberingAfterBreak="0">
+  <w:abstractNum w:abstractNumId="27" w15:restartNumberingAfterBreak="0">
     <w:nsid w:val="741C233A"/>
     <w:multiLevelType w:val="hybridMultilevel"/>
     <w:tmpl w:val="60D2BD24"/>
@@ -14488,7 +14513,7 @@
       </w:rPr>
     </w:lvl>
   </w:abstractNum>
-  <w:abstractNum w:abstractNumId="27" w15:restartNumberingAfterBreak="0">
+  <w:abstractNum w:abstractNumId="28" w15:restartNumberingAfterBreak="0">
     <w:nsid w:val="7E432D27"/>
     <w:multiLevelType w:val="hybridMultilevel"/>
     <w:tmpl w:val="B030C71E"/>
@@ -14600,7 +14625,7 @@
       </w:rPr>
     </w:lvl>
   </w:abstractNum>
-  <w:abstractNum w:abstractNumId="28" w15:restartNumberingAfterBreak="0">
+  <w:abstractNum w:abstractNumId="29" w15:restartNumberingAfterBreak="0">
     <w:nsid w:val="7EF30DED"/>
     <w:multiLevelType w:val="hybridMultilevel"/>
     <w:tmpl w:val="DD68A320"/>
@@ -14720,7 +14745,7 @@
     <w:abstractNumId w:val="13"/>
   </w:num>
   <w:num w:numId="3" w16cid:durableId="292559288">
-    <w:abstractNumId w:val="26"/>
+    <w:abstractNumId w:val="27"/>
   </w:num>
   <w:num w:numId="4" w16cid:durableId="1442265145">
     <w:abstractNumId w:val="17"/>
@@ -14735,10 +14760,10 @@
     <w:abstractNumId w:val="22"/>
   </w:num>
   <w:num w:numId="8" w16cid:durableId="1585264609">
-    <w:abstractNumId w:val="25"/>
+    <w:abstractNumId w:val="26"/>
   </w:num>
   <w:num w:numId="9" w16cid:durableId="1340040359">
-    <w:abstractNumId w:val="28"/>
+    <w:abstractNumId w:val="29"/>
   </w:num>
   <w:num w:numId="10" w16cid:durableId="1680619016">
     <w:abstractNumId w:val="0"/>
@@ -14792,7 +14817,7 @@
     <w:abstractNumId w:val="16"/>
   </w:num>
   <w:num w:numId="27" w16cid:durableId="1153790352">
-    <w:abstractNumId w:val="27"/>
+    <w:abstractNumId w:val="28"/>
   </w:num>
   <w:num w:numId="28" w16cid:durableId="19942866">
     <w:abstractNumId w:val="12"/>
@@ -14816,6 +14841,12 @@
     <w:abstractNumId w:val="7"/>
   </w:num>
   <w:num w:numId="35" w16cid:durableId="676926935">
+    <w:abstractNumId w:val="7"/>
+  </w:num>
+  <w:num w:numId="36" w16cid:durableId="282463094">
+    <w:abstractNumId w:val="25"/>
+  </w:num>
+  <w:num w:numId="37" w16cid:durableId="908728474">
     <w:abstractNumId w:val="7"/>
   </w:num>
 </w:numbering>
@@ -16103,6 +16134,62 @@
     </w:rPr>
   </w:style>
 </w:styles>
+</file>
+
+<file path=word/ink/ink1.xml><?xml version="1.0" encoding="utf-8"?>
+<inkml:ink xmlns:inkml="http://www.w3.org/2003/InkML">
+  <inkml:definitions>
+    <inkml:context xml:id="ctx0">
+      <inkml:inkSource xml:id="inkSrc0">
+        <inkml:traceFormat>
+          <inkml:channel name="X" type="integer" min="-2.14748E9" max="2.14748E9" units="cm"/>
+          <inkml:channel name="Y" type="integer" min="-2.14748E9" max="2.14748E9" units="cm"/>
+          <inkml:channel name="F" type="integer" max="32767" units="dev"/>
+        </inkml:traceFormat>
+        <inkml:channelProperties>
+          <inkml:channelProperty channel="X" name="resolution" value="1000" units="1/cm"/>
+          <inkml:channelProperty channel="Y" name="resolution" value="1000" units="1/cm"/>
+          <inkml:channelProperty channel="F" name="resolution" value="0" units="1/dev"/>
+        </inkml:channelProperties>
+      </inkml:inkSource>
+      <inkml:timestamp xml:id="ts0" timeString="2022-07-27T14:34:37.413"/>
+    </inkml:context>
+    <inkml:brush xml:id="br0">
+      <inkml:brushProperty name="width" value="0.05" units="cm"/>
+      <inkml:brushProperty name="height" value="0.05" units="cm"/>
+      <inkml:brushProperty name="color" value="#66CC00"/>
+    </inkml:brush>
+  </inkml:definitions>
+  <inkml:trace contextRef="#ctx0" brushRef="#br0">0 909 24575,'1'1'0,"1"-1"0,-1 1 0,0 0 0,0-1 0,0 1 0,1 0 0,-1 0 0,0 0 0,0-1 0,0 1 0,0 0 0,0 0 0,-1 1 0,1-1 0,0 0 0,0 0 0,-1 0 0,1 1 0,-1-1 0,1 0 0,-1 0 0,1 3 0,12 38 0,-10-28 0,3 3 0,-4-6 0,2 1 0,-1-1 0,1 0 0,1 0 0,0-1 0,1 1 0,0-1 0,0 0 0,10 11 0,-15-21 0,0 1 0,1 0 0,-1-1 0,0 1 0,1-1 0,-1 1 0,1-1 0,-1 0 0,1 1 0,-1-1 0,0 0 0,1 0 0,-1 0 0,1 0 0,-1 0 0,1 0 0,-1-1 0,1 1 0,-1 0 0,0-1 0,1 1 0,-1-1 0,0 1 0,1-1 0,-1 0 0,0 0 0,0 0 0,1 1 0,-1-1 0,0 0 0,0 0 0,0-1 0,0 1 0,1-1 0,35-45 0,-37 46 0,196-357 0,-155 275 0,163-354 0,-196 421-111,54-124-1143,-51 107-5572</inkml:trace>
+</inkml:ink>
+</file>
+
+<file path=word/ink/ink2.xml><?xml version="1.0" encoding="utf-8"?>
+<inkml:ink xmlns:inkml="http://www.w3.org/2003/InkML">
+  <inkml:definitions>
+    <inkml:context xml:id="ctx0">
+      <inkml:inkSource xml:id="inkSrc0">
+        <inkml:traceFormat>
+          <inkml:channel name="X" type="integer" min="-2.14748E9" max="2.14748E9" units="cm"/>
+          <inkml:channel name="Y" type="integer" min="-2.14748E9" max="2.14748E9" units="cm"/>
+          <inkml:channel name="F" type="integer" max="32767" units="dev"/>
+        </inkml:traceFormat>
+        <inkml:channelProperties>
+          <inkml:channelProperty channel="X" name="resolution" value="1000" units="1/cm"/>
+          <inkml:channelProperty channel="Y" name="resolution" value="1000" units="1/cm"/>
+          <inkml:channelProperty channel="F" name="resolution" value="0" units="1/dev"/>
+        </inkml:channelProperties>
+      </inkml:inkSource>
+      <inkml:timestamp xml:id="ts0" timeString="2022-07-27T14:34:58.422"/>
+    </inkml:context>
+    <inkml:brush xml:id="br0">
+      <inkml:brushProperty name="width" value="0.05" units="cm"/>
+      <inkml:brushProperty name="height" value="0.05" units="cm"/>
+      <inkml:brushProperty name="color" value="#66CC00"/>
+    </inkml:brush>
+  </inkml:definitions>
+  <inkml:trace contextRef="#ctx0" brushRef="#br0">1 0 24575,'0'0'-8191</inkml:trace>
+</inkml:ink>
 </file>
 
 <file path=word/theme/theme1.xml><?xml version="1.0" encoding="utf-8"?>

</xml_diff>

<commit_message>
act conclusion y alcance
</commit_message>
<xml_diff>
--- a/Informe/Reporte Proyecto Juanito.docx
+++ b/Informe/Reporte Proyecto Juanito.docx
@@ -488,8 +488,19 @@
                 <w:color w:val="FFFFFF" w:themeColor="background1"/>
                 <w:lang w:val="es-CL"/>
               </w:rPr>
-              <w:t>machine learning</w:t>
-            </w:r>
+              <w:t xml:space="preserve">machine </w:t>
+            </w:r>
+            <w:proofErr w:type="spellStart"/>
+            <w:r>
+              <w:rPr>
+                <w:i/>
+                <w:iCs/>
+                <w:color w:val="FFFFFF" w:themeColor="background1"/>
+                <w:lang w:val="es-CL"/>
+              </w:rPr>
+              <w:t>learning</w:t>
+            </w:r>
+            <w:proofErr w:type="spellEnd"/>
             <w:r>
               <w:rPr>
                 <w:color w:val="FFFFFF" w:themeColor="background1"/>
@@ -802,7 +813,7 @@
             </w:rPr>
             <w:fldChar w:fldCharType="separate"/>
           </w:r>
-          <w:hyperlink w:anchor="_Toc109835128" w:history="1">
+          <w:hyperlink w:anchor="_Toc109907091" w:history="1">
             <w:r>
               <w:rPr>
                 <w:rStyle w:val="Hipervnculo"/>
@@ -829,7 +840,7 @@
                 <w:noProof/>
                 <w:webHidden/>
               </w:rPr>
-              <w:instrText xml:space="preserve"> PAGEREF _Toc109835128 \h </w:instrText>
+              <w:instrText xml:space="preserve"> PAGEREF _Toc109907091 \h </w:instrText>
             </w:r>
             <w:r>
               <w:rPr>
@@ -874,7 +885,7 @@
               <w:lang w:val="es-CL" w:eastAsia="es-CL"/>
             </w:rPr>
           </w:pPr>
-          <w:hyperlink w:anchor="_Toc109835129" w:history="1">
+          <w:hyperlink w:anchor="_Toc109907092" w:history="1">
             <w:r>
               <w:rPr>
                 <w:rStyle w:val="Hipervnculo"/>
@@ -902,7 +913,7 @@
                 <w:noProof/>
                 <w:webHidden/>
               </w:rPr>
-              <w:instrText xml:space="preserve"> PAGEREF _Toc109835129 \h </w:instrText>
+              <w:instrText xml:space="preserve"> PAGEREF _Toc109907092 \h </w:instrText>
             </w:r>
             <w:r>
               <w:rPr>
@@ -947,7 +958,7 @@
               <w:lang w:val="es-CL" w:eastAsia="es-CL"/>
             </w:rPr>
           </w:pPr>
-          <w:hyperlink w:anchor="_Toc109835130" w:history="1">
+          <w:hyperlink w:anchor="_Toc109907093" w:history="1">
             <w:r>
               <w:rPr>
                 <w:rStyle w:val="Hipervnculo"/>
@@ -975,7 +986,7 @@
                 <w:noProof/>
                 <w:webHidden/>
               </w:rPr>
-              <w:instrText xml:space="preserve"> PAGEREF _Toc109835130 \h </w:instrText>
+              <w:instrText xml:space="preserve"> PAGEREF _Toc109907093 \h </w:instrText>
             </w:r>
             <w:r>
               <w:rPr>
@@ -1020,7 +1031,7 @@
               <w:lang w:val="es-CL" w:eastAsia="es-CL"/>
             </w:rPr>
           </w:pPr>
-          <w:hyperlink w:anchor="_Toc109835131" w:history="1">
+          <w:hyperlink w:anchor="_Toc109907094" w:history="1">
             <w:r>
               <w:rPr>
                 <w:rStyle w:val="Hipervnculo"/>
@@ -1048,7 +1059,7 @@
                 <w:noProof/>
                 <w:webHidden/>
               </w:rPr>
-              <w:instrText xml:space="preserve"> PAGEREF _Toc109835131 \h </w:instrText>
+              <w:instrText xml:space="preserve"> PAGEREF _Toc109907094 \h </w:instrText>
             </w:r>
             <w:r>
               <w:rPr>
@@ -1093,7 +1104,7 @@
               <w:lang w:val="es-CL" w:eastAsia="es-CL"/>
             </w:rPr>
           </w:pPr>
-          <w:hyperlink w:anchor="_Toc109835132" w:history="1">
+          <w:hyperlink w:anchor="_Toc109907095" w:history="1">
             <w:r>
               <w:rPr>
                 <w:rStyle w:val="Hipervnculo"/>
@@ -1120,7 +1131,7 @@
                 <w:noProof/>
                 <w:webHidden/>
               </w:rPr>
-              <w:instrText xml:space="preserve"> PAGEREF _Toc109835132 \h </w:instrText>
+              <w:instrText xml:space="preserve"> PAGEREF _Toc109907095 \h </w:instrText>
             </w:r>
             <w:r>
               <w:rPr>
@@ -1165,7 +1176,7 @@
               <w:lang w:val="es-CL" w:eastAsia="es-CL"/>
             </w:rPr>
           </w:pPr>
-          <w:hyperlink w:anchor="_Toc109835133" w:history="1">
+          <w:hyperlink w:anchor="_Toc109907096" w:history="1">
             <w:r>
               <w:rPr>
                 <w:rStyle w:val="Hipervnculo"/>
@@ -1192,7 +1203,7 @@
                 <w:noProof/>
                 <w:webHidden/>
               </w:rPr>
-              <w:instrText xml:space="preserve"> PAGEREF _Toc109835133 \h </w:instrText>
+              <w:instrText xml:space="preserve"> PAGEREF _Toc109907096 \h </w:instrText>
             </w:r>
             <w:r>
               <w:rPr>
@@ -1238,7 +1249,7 @@
               <w:lang w:val="es-CL" w:eastAsia="es-CL"/>
             </w:rPr>
           </w:pPr>
-          <w:hyperlink w:anchor="_Toc109835134" w:history="1">
+          <w:hyperlink w:anchor="_Toc109907097" w:history="1">
             <w:r>
               <w:rPr>
                 <w:rStyle w:val="Hipervnculo"/>
@@ -1284,7 +1295,7 @@
                 <w:noProof/>
                 <w:webHidden/>
               </w:rPr>
-              <w:instrText xml:space="preserve"> PAGEREF _Toc109835134 \h </w:instrText>
+              <w:instrText xml:space="preserve"> PAGEREF _Toc109907097 \h </w:instrText>
             </w:r>
             <w:r>
               <w:rPr>
@@ -1330,7 +1341,7 @@
               <w:lang w:val="es-CL" w:eastAsia="es-CL"/>
             </w:rPr>
           </w:pPr>
-          <w:hyperlink w:anchor="_Toc109835135" w:history="1">
+          <w:hyperlink w:anchor="_Toc109907098" w:history="1">
             <w:r>
               <w:rPr>
                 <w:rStyle w:val="Hipervnculo"/>
@@ -1374,7 +1385,7 @@
                 <w:noProof/>
                 <w:webHidden/>
               </w:rPr>
-              <w:instrText xml:space="preserve"> PAGEREF _Toc109835135 \h </w:instrText>
+              <w:instrText xml:space="preserve"> PAGEREF _Toc109907098 \h </w:instrText>
             </w:r>
             <w:r>
               <w:rPr>
@@ -1420,7 +1431,7 @@
               <w:lang w:val="es-CL" w:eastAsia="es-CL"/>
             </w:rPr>
           </w:pPr>
-          <w:hyperlink w:anchor="_Toc109835136" w:history="1">
+          <w:hyperlink w:anchor="_Toc109907099" w:history="1">
             <w:r>
               <w:rPr>
                 <w:rStyle w:val="Hipervnculo"/>
@@ -1464,7 +1475,7 @@
                 <w:noProof/>
                 <w:webHidden/>
               </w:rPr>
-              <w:instrText xml:space="preserve"> PAGEREF _Toc109835136 \h </w:instrText>
+              <w:instrText xml:space="preserve"> PAGEREF _Toc109907099 \h </w:instrText>
             </w:r>
             <w:r>
               <w:rPr>
@@ -1510,7 +1521,7 @@
               <w:lang w:val="es-CL" w:eastAsia="es-CL"/>
             </w:rPr>
           </w:pPr>
-          <w:hyperlink w:anchor="_Toc109835137" w:history="1">
+          <w:hyperlink w:anchor="_Toc109907100" w:history="1">
             <w:r>
               <w:rPr>
                 <w:rStyle w:val="Hipervnculo"/>
@@ -1554,7 +1565,7 @@
                 <w:noProof/>
                 <w:webHidden/>
               </w:rPr>
-              <w:instrText xml:space="preserve"> PAGEREF _Toc109835137 \h </w:instrText>
+              <w:instrText xml:space="preserve"> PAGEREF _Toc109907100 \h </w:instrText>
             </w:r>
             <w:r>
               <w:rPr>
@@ -1600,7 +1611,7 @@
               <w:lang w:val="es-CL" w:eastAsia="es-CL"/>
             </w:rPr>
           </w:pPr>
-          <w:hyperlink w:anchor="_Toc109835138" w:history="1">
+          <w:hyperlink w:anchor="_Toc109907101" w:history="1">
             <w:r>
               <w:rPr>
                 <w:rStyle w:val="Hipervnculo"/>
@@ -1646,7 +1657,7 @@
                 <w:noProof/>
                 <w:webHidden/>
               </w:rPr>
-              <w:instrText xml:space="preserve"> PAGEREF _Toc109835138 \h </w:instrText>
+              <w:instrText xml:space="preserve"> PAGEREF _Toc109907101 \h </w:instrText>
             </w:r>
             <w:r>
               <w:rPr>
@@ -1692,7 +1703,7 @@
               <w:lang w:val="es-CL" w:eastAsia="es-CL"/>
             </w:rPr>
           </w:pPr>
-          <w:hyperlink w:anchor="_Toc109835139" w:history="1">
+          <w:hyperlink w:anchor="_Toc109907102" w:history="1">
             <w:r>
               <w:rPr>
                 <w:rStyle w:val="Hipervnculo"/>
@@ -1736,7 +1747,7 @@
                 <w:noProof/>
                 <w:webHidden/>
               </w:rPr>
-              <w:instrText xml:space="preserve"> PAGEREF _Toc109835139 \h </w:instrText>
+              <w:instrText xml:space="preserve"> PAGEREF _Toc109907102 \h </w:instrText>
             </w:r>
             <w:r>
               <w:rPr>
@@ -1782,7 +1793,7 @@
               <w:lang w:val="es-CL" w:eastAsia="es-CL"/>
             </w:rPr>
           </w:pPr>
-          <w:hyperlink w:anchor="_Toc109835140" w:history="1">
+          <w:hyperlink w:anchor="_Toc109907103" w:history="1">
             <w:r>
               <w:rPr>
                 <w:rStyle w:val="Hipervnculo"/>
@@ -1826,7 +1837,7 @@
                 <w:noProof/>
                 <w:webHidden/>
               </w:rPr>
-              <w:instrText xml:space="preserve"> PAGEREF _Toc109835140 \h </w:instrText>
+              <w:instrText xml:space="preserve"> PAGEREF _Toc109907103 \h </w:instrText>
             </w:r>
             <w:r>
               <w:rPr>
@@ -1872,7 +1883,7 @@
               <w:lang w:val="es-CL" w:eastAsia="es-CL"/>
             </w:rPr>
           </w:pPr>
-          <w:hyperlink w:anchor="_Toc109835141" w:history="1">
+          <w:hyperlink w:anchor="_Toc109907104" w:history="1">
             <w:r>
               <w:rPr>
                 <w:rStyle w:val="Hipervnculo"/>
@@ -1918,7 +1929,7 @@
                 <w:noProof/>
                 <w:webHidden/>
               </w:rPr>
-              <w:instrText xml:space="preserve"> PAGEREF _Toc109835141 \h </w:instrText>
+              <w:instrText xml:space="preserve"> PAGEREF _Toc109907104 \h </w:instrText>
             </w:r>
             <w:r>
               <w:rPr>
@@ -1964,7 +1975,7 @@
               <w:lang w:val="es-CL" w:eastAsia="es-CL"/>
             </w:rPr>
           </w:pPr>
-          <w:hyperlink w:anchor="_Toc109835142" w:history="1">
+          <w:hyperlink w:anchor="_Toc109907105" w:history="1">
             <w:r>
               <w:rPr>
                 <w:rStyle w:val="Hipervnculo"/>
@@ -2010,7 +2021,7 @@
                 <w:noProof/>
                 <w:webHidden/>
               </w:rPr>
-              <w:instrText xml:space="preserve"> PAGEREF _Toc109835142 \h </w:instrText>
+              <w:instrText xml:space="preserve"> PAGEREF _Toc109907105 \h </w:instrText>
             </w:r>
             <w:r>
               <w:rPr>
@@ -2056,7 +2067,7 @@
               <w:lang w:val="es-CL" w:eastAsia="es-CL"/>
             </w:rPr>
           </w:pPr>
-          <w:hyperlink w:anchor="_Toc109835143" w:history="1">
+          <w:hyperlink w:anchor="_Toc109907106" w:history="1">
             <w:r>
               <w:rPr>
                 <w:rStyle w:val="Hipervnculo"/>
@@ -2100,7 +2111,7 @@
                 <w:noProof/>
                 <w:webHidden/>
               </w:rPr>
-              <w:instrText xml:space="preserve"> PAGEREF _Toc109835143 \h </w:instrText>
+              <w:instrText xml:space="preserve"> PAGEREF _Toc109907106 \h </w:instrText>
             </w:r>
             <w:r>
               <w:rPr>
@@ -2146,7 +2157,7 @@
               <w:lang w:val="es-CL" w:eastAsia="es-CL"/>
             </w:rPr>
           </w:pPr>
-          <w:hyperlink w:anchor="_Toc109835144" w:history="1">
+          <w:hyperlink w:anchor="_Toc109907107" w:history="1">
             <w:r>
               <w:rPr>
                 <w:rStyle w:val="Hipervnculo"/>
@@ -2190,7 +2201,7 @@
                 <w:noProof/>
                 <w:webHidden/>
               </w:rPr>
-              <w:instrText xml:space="preserve"> PAGEREF _Toc109835144 \h </w:instrText>
+              <w:instrText xml:space="preserve"> PAGEREF _Toc109907107 \h </w:instrText>
             </w:r>
             <w:r>
               <w:rPr>
@@ -2235,7 +2246,7 @@
               <w:lang w:val="es-CL" w:eastAsia="es-CL"/>
             </w:rPr>
           </w:pPr>
-          <w:hyperlink w:anchor="_Toc109835145" w:history="1">
+          <w:hyperlink w:anchor="_Toc109907108" w:history="1">
             <w:r>
               <w:rPr>
                 <w:rStyle w:val="Hipervnculo"/>
@@ -2262,7 +2273,7 @@
                 <w:noProof/>
                 <w:webHidden/>
               </w:rPr>
-              <w:instrText xml:space="preserve"> PAGEREF _Toc109835145 \h </w:instrText>
+              <w:instrText xml:space="preserve"> PAGEREF _Toc109907108 \h </w:instrText>
             </w:r>
             <w:r>
               <w:rPr>
@@ -2308,7 +2319,7 @@
               <w:lang w:val="es-CL" w:eastAsia="es-CL"/>
             </w:rPr>
           </w:pPr>
-          <w:hyperlink w:anchor="_Toc109835146" w:history="1">
+          <w:hyperlink w:anchor="_Toc109907109" w:history="1">
             <w:r>
               <w:rPr>
                 <w:rStyle w:val="Hipervnculo"/>
@@ -2354,7 +2365,7 @@
                 <w:noProof/>
                 <w:webHidden/>
               </w:rPr>
-              <w:instrText xml:space="preserve"> PAGEREF _Toc109835146 \h </w:instrText>
+              <w:instrText xml:space="preserve"> PAGEREF _Toc109907109 \h </w:instrText>
             </w:r>
             <w:r>
               <w:rPr>
@@ -2400,7 +2411,7 @@
               <w:lang w:val="es-CL" w:eastAsia="es-CL"/>
             </w:rPr>
           </w:pPr>
-          <w:hyperlink w:anchor="_Toc109835147" w:history="1">
+          <w:hyperlink w:anchor="_Toc109907110" w:history="1">
             <w:r>
               <w:rPr>
                 <w:rStyle w:val="Hipervnculo"/>
@@ -2446,7 +2457,7 @@
                 <w:noProof/>
                 <w:webHidden/>
               </w:rPr>
-              <w:instrText xml:space="preserve"> PAGEREF _Toc109835147 \h </w:instrText>
+              <w:instrText xml:space="preserve"> PAGEREF _Toc109907110 \h </w:instrText>
             </w:r>
             <w:r>
               <w:rPr>
@@ -2491,7 +2502,7 @@
               <w:lang w:val="es-CL" w:eastAsia="es-CL"/>
             </w:rPr>
           </w:pPr>
-          <w:hyperlink w:anchor="_Toc109835148" w:history="1">
+          <w:hyperlink w:anchor="_Toc109907111" w:history="1">
             <w:r>
               <w:rPr>
                 <w:rStyle w:val="Hipervnculo"/>
@@ -2518,7 +2529,7 @@
                 <w:noProof/>
                 <w:webHidden/>
               </w:rPr>
-              <w:instrText xml:space="preserve"> PAGEREF _Toc109835148 \h </w:instrText>
+              <w:instrText xml:space="preserve"> PAGEREF _Toc109907111 \h </w:instrText>
             </w:r>
             <w:r>
               <w:rPr>
@@ -2563,7 +2574,7 @@
               <w:lang w:val="es-CL" w:eastAsia="es-CL"/>
             </w:rPr>
           </w:pPr>
-          <w:hyperlink w:anchor="_Toc109835149" w:history="1">
+          <w:hyperlink w:anchor="_Toc109907112" w:history="1">
             <w:r>
               <w:rPr>
                 <w:rStyle w:val="Hipervnculo"/>
@@ -2590,7 +2601,7 @@
                 <w:noProof/>
                 <w:webHidden/>
               </w:rPr>
-              <w:instrText xml:space="preserve"> PAGEREF _Toc109835149 \h </w:instrText>
+              <w:instrText xml:space="preserve"> PAGEREF _Toc109907112 \h </w:instrText>
             </w:r>
             <w:r>
               <w:rPr>
@@ -2635,7 +2646,7 @@
               <w:lang w:val="es-CL" w:eastAsia="es-CL"/>
             </w:rPr>
           </w:pPr>
-          <w:hyperlink w:anchor="_Toc109835150" w:history="1">
+          <w:hyperlink w:anchor="_Toc109907113" w:history="1">
             <w:r>
               <w:rPr>
                 <w:rStyle w:val="Hipervnculo"/>
@@ -2662,7 +2673,7 @@
                 <w:noProof/>
                 <w:webHidden/>
               </w:rPr>
-              <w:instrText xml:space="preserve"> PAGEREF _Toc109835150 \h </w:instrText>
+              <w:instrText xml:space="preserve"> PAGEREF _Toc109907113 \h </w:instrText>
             </w:r>
             <w:r>
               <w:rPr>
@@ -2707,7 +2718,7 @@
               <w:lang w:val="es-CL" w:eastAsia="es-CL"/>
             </w:rPr>
           </w:pPr>
-          <w:hyperlink w:anchor="_Toc109835151" w:history="1">
+          <w:hyperlink w:anchor="_Toc109907114" w:history="1">
             <w:r>
               <w:rPr>
                 <w:rStyle w:val="Hipervnculo"/>
@@ -2734,7 +2745,7 @@
                 <w:noProof/>
                 <w:webHidden/>
               </w:rPr>
-              <w:instrText xml:space="preserve"> PAGEREF _Toc109835151 \h </w:instrText>
+              <w:instrText xml:space="preserve"> PAGEREF _Toc109907114 \h </w:instrText>
             </w:r>
             <w:r>
               <w:rPr>
@@ -2866,7 +2877,7 @@
             <w:pPr>
               <w:pStyle w:val="Ttulo1"/>
             </w:pPr>
-            <w:bookmarkStart w:id="0" w:name="_Toc109835128"/>
+            <w:bookmarkStart w:id="0" w:name="_Toc109907091"/>
             <w:r>
               <w:t>Beneficiarios del Proyecto</w:t>
             </w:r>
@@ -2879,7 +2890,7 @@
                 <w:lang w:val="es-CL"/>
               </w:rPr>
             </w:pPr>
-            <w:bookmarkStart w:id="1" w:name="_Toc109835129"/>
+            <w:bookmarkStart w:id="1" w:name="_Toc109907092"/>
             <w:r>
               <w:rPr>
                 <w:lang w:val="es-CL"/>
@@ -2996,7 +3007,7 @@
                 <w:lang w:val="es-CL"/>
               </w:rPr>
             </w:pPr>
-            <w:bookmarkStart w:id="2" w:name="_Toc109835130"/>
+            <w:bookmarkStart w:id="2" w:name="_Toc109907093"/>
             <w:r>
               <w:rPr>
                 <w:lang w:val="es-CL"/>
@@ -3348,7 +3359,7 @@
                 <w:lang w:val="es-CL"/>
               </w:rPr>
             </w:pPr>
-            <w:bookmarkStart w:id="3" w:name="_Toc109835131"/>
+            <w:bookmarkStart w:id="3" w:name="_Toc109907094"/>
             <w:r>
               <w:rPr>
                 <w:lang w:val="es-CL"/>
@@ -3366,7 +3377,15 @@
               <w:t xml:space="preserve">Crear un modelo </w:t>
             </w:r>
             <w:r>
-              <w:t xml:space="preserve">de machine learning </w:t>
+              <w:t xml:space="preserve">de machine </w:t>
+            </w:r>
+            <w:proofErr w:type="spellStart"/>
+            <w:r>
+              <w:t>learning</w:t>
+            </w:r>
+            <w:proofErr w:type="spellEnd"/>
+            <w:r>
+              <w:t xml:space="preserve"> </w:t>
             </w:r>
             <w:r>
               <w:t xml:space="preserve">que </w:t>
@@ -3437,7 +3456,7 @@
             <w:pPr>
               <w:pStyle w:val="Ttulo3"/>
             </w:pPr>
-            <w:bookmarkStart w:id="4" w:name="_Toc109835132"/>
+            <w:bookmarkStart w:id="4" w:name="_Toc109907095"/>
             <w:r>
               <w:t>Objetivos Específicos</w:t>
             </w:r>
@@ -3980,7 +3999,7 @@
       <w:pPr>
         <w:pStyle w:val="Ttulo1"/>
       </w:pPr>
-      <w:bookmarkStart w:id="5" w:name="_Toc109835133"/>
+      <w:bookmarkStart w:id="5" w:name="_Toc109907096"/>
       <w:r>
         <w:t>Ejecución del Proyecto</w:t>
       </w:r>
@@ -4002,6 +4021,7 @@
       <w:r>
         <w:t xml:space="preserve"> </w:t>
       </w:r>
+      <w:proofErr w:type="spellStart"/>
       <w:r>
         <w:rPr>
           <w:b/>
@@ -4016,6 +4036,7 @@
         </w:rPr>
         <w:t>ía</w:t>
       </w:r>
+      <w:proofErr w:type="spellEnd"/>
       <w:r>
         <w:rPr>
           <w:b/>
@@ -4035,8 +4056,17 @@
           <w:b/>
           <w:bCs/>
         </w:rPr>
-        <w:t xml:space="preserve"> Data Science</w:t>
-      </w:r>
+        <w:t xml:space="preserve"> Data </w:t>
+      </w:r>
+      <w:proofErr w:type="spellStart"/>
+      <w:r>
+        <w:rPr>
+          <w:b/>
+          <w:bCs/>
+        </w:rPr>
+        <w:t>Science</w:t>
+      </w:r>
+      <w:proofErr w:type="spellEnd"/>
       <w:r>
         <w:t xml:space="preserve"> para guiar, estructurar, y organizar nuestro trabajo. Bajo este </w:t>
       </w:r>
@@ -4210,7 +4240,7 @@
           <w:lang w:val="es-CL"/>
         </w:rPr>
       </w:pPr>
-      <w:bookmarkStart w:id="6" w:name="_Toc109835134"/>
+      <w:bookmarkStart w:id="6" w:name="_Toc109907097"/>
       <w:r>
         <w:rPr>
           <w:lang w:val="es-CL"/>
@@ -4229,7 +4259,7 @@
         </w:numPr>
         <w:ind w:left="851"/>
       </w:pPr>
-      <w:bookmarkStart w:id="7" w:name="_Toc109835135"/>
+      <w:bookmarkStart w:id="7" w:name="_Toc109907098"/>
       <w:r>
         <w:t>Entendimiento del Negocio</w:t>
       </w:r>
@@ -4491,7 +4521,15 @@
         <w:t xml:space="preserve"> tiene historia participando en Mercado Público realizando ofertas en distintas licitaciones con </w:t>
       </w:r>
       <w:r>
-        <w:t xml:space="preserve">un mix de productos </w:t>
+        <w:t xml:space="preserve">un </w:t>
+      </w:r>
+      <w:proofErr w:type="spellStart"/>
+      <w:r>
+        <w:t>mix</w:t>
+      </w:r>
+      <w:proofErr w:type="spellEnd"/>
+      <w:r>
+        <w:t xml:space="preserve"> de productos </w:t>
       </w:r>
       <w:r>
         <w:t xml:space="preserve">extenso (cerca de </w:t>
@@ -4501,8 +4539,17 @@
           <w:b/>
           <w:bCs/>
         </w:rPr>
-        <w:t>13 mil SKU’s</w:t>
-      </w:r>
+        <w:t xml:space="preserve">13 mil </w:t>
+      </w:r>
+      <w:proofErr w:type="spellStart"/>
+      <w:r>
+        <w:rPr>
+          <w:b/>
+          <w:bCs/>
+        </w:rPr>
+        <w:t>SKU’s</w:t>
+      </w:r>
+      <w:proofErr w:type="spellEnd"/>
       <w:r>
         <w:t xml:space="preserve">) </w:t>
       </w:r>
@@ -4539,7 +4586,7 @@
         </w:numPr>
         <w:ind w:left="851"/>
       </w:pPr>
-      <w:bookmarkStart w:id="8" w:name="_Toc109835136"/>
+      <w:bookmarkStart w:id="8" w:name="_Toc109907099"/>
       <w:r>
         <w:lastRenderedPageBreak/>
         <w:t>Acercamiento Analítico</w:t>
@@ -4688,7 +4735,7 @@
         </w:numPr>
         <w:ind w:left="851"/>
       </w:pPr>
-      <w:bookmarkStart w:id="9" w:name="_Toc109835137"/>
+      <w:bookmarkStart w:id="9" w:name="_Toc109907100"/>
       <w:r>
         <w:t>Herramientas Utilizadas</w:t>
       </w:r>
@@ -4711,7 +4758,23 @@
         <w:t>herramientas técnicas para la</w:t>
       </w:r>
       <w:r>
-        <w:t xml:space="preserve"> construcción del modelo de machine learning. A continuación se lista las soluciones</w:t>
+        <w:t xml:space="preserve"> construcción del modelo de machine </w:t>
+      </w:r>
+      <w:proofErr w:type="spellStart"/>
+      <w:r>
+        <w:t>learning</w:t>
+      </w:r>
+      <w:proofErr w:type="spellEnd"/>
+      <w:r>
+        <w:t xml:space="preserve">. A </w:t>
+      </w:r>
+      <w:proofErr w:type="gramStart"/>
+      <w:r>
+        <w:t>continuación</w:t>
+      </w:r>
+      <w:proofErr w:type="gramEnd"/>
+      <w:r>
+        <w:t xml:space="preserve"> se lista las soluciones</w:t>
       </w:r>
       <w:r>
         <w:t xml:space="preserve"> relevantes que se </w:t>
@@ -4786,8 +4849,13 @@
         <w:t>rello</w:t>
       </w:r>
       <w:r>
-        <w:t xml:space="preserve"> (Canvas</w:t>
-      </w:r>
+        <w:t xml:space="preserve"> (</w:t>
+      </w:r>
+      <w:proofErr w:type="spellStart"/>
+      <w:r>
+        <w:t>Canvas</w:t>
+      </w:r>
+      <w:proofErr w:type="spellEnd"/>
       <w:r>
         <w:t>:</w:t>
       </w:r>
@@ -4840,8 +4908,13 @@
         </w:numPr>
       </w:pPr>
       <w:r>
-        <w:t>IDE: VSCode</w:t>
-      </w:r>
+        <w:t xml:space="preserve">IDE: </w:t>
+      </w:r>
+      <w:proofErr w:type="spellStart"/>
+      <w:r>
+        <w:t>VSCode</w:t>
+      </w:r>
+      <w:proofErr w:type="spellEnd"/>
       <w:r>
         <w:t xml:space="preserve"> (</w:t>
       </w:r>
@@ -4849,8 +4922,23 @@
         <w:t xml:space="preserve">programación código, ejecución de archivos </w:t>
       </w:r>
       <w:r>
-        <w:t>.py, .ipynb</w:t>
-      </w:r>
+        <w:t>.</w:t>
+      </w:r>
+      <w:proofErr w:type="spellStart"/>
+      <w:r>
+        <w:t>py</w:t>
+      </w:r>
+      <w:proofErr w:type="spellEnd"/>
+      <w:proofErr w:type="gramStart"/>
+      <w:r>
+        <w:t>, .</w:t>
+      </w:r>
+      <w:proofErr w:type="spellStart"/>
+      <w:r>
+        <w:t>ipynb</w:t>
+      </w:r>
+      <w:proofErr w:type="spellEnd"/>
+      <w:proofErr w:type="gramEnd"/>
       <w:r>
         <w:t>)</w:t>
       </w:r>
@@ -4911,8 +4999,21 @@
           <w:numId w:val="28"/>
         </w:numPr>
       </w:pPr>
-      <w:r>
-        <w:t>Versionamiento: GIT (repositorio alojado en Github)</w:t>
+      <w:proofErr w:type="spellStart"/>
+      <w:r>
+        <w:t>Versionamiento</w:t>
+      </w:r>
+      <w:proofErr w:type="spellEnd"/>
+      <w:r>
+        <w:t xml:space="preserve">: GIT (repositorio alojado en </w:t>
+      </w:r>
+      <w:proofErr w:type="spellStart"/>
+      <w:r>
+        <w:t>Github</w:t>
+      </w:r>
+      <w:proofErr w:type="spellEnd"/>
+      <w:r>
+        <w:t>)</w:t>
       </w:r>
     </w:p>
     <w:p>
@@ -4923,9 +5024,11 @@
           <w:numId w:val="28"/>
         </w:numPr>
       </w:pPr>
+      <w:proofErr w:type="spellStart"/>
       <w:r>
         <w:t>Librerias</w:t>
       </w:r>
+      <w:proofErr w:type="spellEnd"/>
     </w:p>
     <w:p>
       <w:pPr>
@@ -4935,9 +5038,11 @@
           <w:numId w:val="28"/>
         </w:numPr>
       </w:pPr>
+      <w:proofErr w:type="spellStart"/>
       <w:r>
         <w:t>pickle</w:t>
       </w:r>
+      <w:proofErr w:type="spellEnd"/>
     </w:p>
     <w:p>
       <w:pPr>
@@ -4947,9 +5052,11 @@
           <w:numId w:val="28"/>
         </w:numPr>
       </w:pPr>
+      <w:proofErr w:type="spellStart"/>
       <w:r>
         <w:t>NumPy</w:t>
       </w:r>
+      <w:proofErr w:type="spellEnd"/>
     </w:p>
     <w:p>
       <w:pPr>
@@ -4972,9 +5079,11 @@
           <w:numId w:val="28"/>
         </w:numPr>
       </w:pPr>
+      <w:proofErr w:type="spellStart"/>
       <w:r>
         <w:t>Matplotlib</w:t>
       </w:r>
+      <w:proofErr w:type="spellEnd"/>
     </w:p>
     <w:p>
       <w:pPr>
@@ -4984,9 +5093,11 @@
           <w:numId w:val="28"/>
         </w:numPr>
       </w:pPr>
+      <w:proofErr w:type="spellStart"/>
       <w:r>
         <w:t>Seaborn</w:t>
       </w:r>
+      <w:proofErr w:type="spellEnd"/>
     </w:p>
     <w:p>
       <w:pPr>
@@ -4999,17 +5110,61 @@
           <w:lang w:val="en-US"/>
         </w:rPr>
       </w:pPr>
+      <w:proofErr w:type="spellStart"/>
       <w:r>
         <w:rPr>
           <w:lang w:val="en-US"/>
         </w:rPr>
-        <w:t xml:space="preserve">Sklearn (model_selection, metrics, </w:t>
-      </w:r>
+        <w:t>Sklearn</w:t>
+      </w:r>
+      <w:proofErr w:type="spellEnd"/>
       <w:r>
         <w:rPr>
           <w:lang w:val="en-US"/>
         </w:rPr>
-        <w:t>linear_model, naive_bayes, en</w:t>
+        <w:t xml:space="preserve"> (</w:t>
+      </w:r>
+      <w:proofErr w:type="spellStart"/>
+      <w:r>
+        <w:rPr>
+          <w:lang w:val="en-US"/>
+        </w:rPr>
+        <w:t>model_selection</w:t>
+      </w:r>
+      <w:proofErr w:type="spellEnd"/>
+      <w:r>
+        <w:rPr>
+          <w:lang w:val="en-US"/>
+        </w:rPr>
+        <w:t xml:space="preserve">, metrics, </w:t>
+      </w:r>
+      <w:proofErr w:type="spellStart"/>
+      <w:r>
+        <w:rPr>
+          <w:lang w:val="en-US"/>
+        </w:rPr>
+        <w:t>linear_model</w:t>
+      </w:r>
+      <w:proofErr w:type="spellEnd"/>
+      <w:r>
+        <w:rPr>
+          <w:lang w:val="en-US"/>
+        </w:rPr>
+        <w:t xml:space="preserve">, </w:t>
+      </w:r>
+      <w:proofErr w:type="spellStart"/>
+      <w:r>
+        <w:rPr>
+          <w:lang w:val="en-US"/>
+        </w:rPr>
+        <w:t>naive_bayes</w:t>
+      </w:r>
+      <w:proofErr w:type="spellEnd"/>
+      <w:r>
+        <w:rPr>
+          <w:lang w:val="en-US"/>
+        </w:rPr>
+        <w:t>, en</w:t>
       </w:r>
       <w:r>
         <w:rPr>
@@ -5032,8 +5187,13 @@
           <w:numId w:val="28"/>
         </w:numPr>
       </w:pPr>
-      <w:r>
-        <w:t xml:space="preserve">XGBoost </w:t>
+      <w:proofErr w:type="spellStart"/>
+      <w:r>
+        <w:t>XGBoost</w:t>
+      </w:r>
+      <w:proofErr w:type="spellEnd"/>
+      <w:r>
+        <w:t xml:space="preserve"> </w:t>
       </w:r>
     </w:p>
     <w:p>
@@ -5069,7 +5229,7 @@
           <w:lang w:val="es-CL"/>
         </w:rPr>
       </w:pPr>
-      <w:bookmarkStart w:id="10" w:name="_Toc109835138"/>
+      <w:bookmarkStart w:id="10" w:name="_Toc109907101"/>
       <w:r>
         <w:rPr>
           <w:lang w:val="es-CL"/>
@@ -5192,7 +5352,7 @@
         </w:numPr>
         <w:ind w:left="709"/>
       </w:pPr>
-      <w:bookmarkStart w:id="11" w:name="_Toc109835139"/>
+      <w:bookmarkStart w:id="11" w:name="_Toc109907102"/>
       <w:r>
         <w:t>Datos Mercado Público</w:t>
       </w:r>
@@ -5304,13 +5464,29 @@
         <w:t>Cualquiera de las tres formas de entrega de datos mantiene la misma estructura de datos la cual se compone de licitaciones</w:t>
       </w:r>
       <w:r>
-        <w:t xml:space="preserve"> (Tenders definición según estándares OCDE)</w:t>
+        <w:t xml:space="preserve"> (</w:t>
+      </w:r>
+      <w:proofErr w:type="spellStart"/>
+      <w:r>
+        <w:t>Tenders</w:t>
+      </w:r>
+      <w:proofErr w:type="spellEnd"/>
+      <w:r>
+        <w:t xml:space="preserve"> definición según estándares OCDE)</w:t>
       </w:r>
       <w:r>
         <w:t xml:space="preserve"> con productos</w:t>
       </w:r>
       <w:r>
-        <w:t xml:space="preserve"> (o Items)</w:t>
+        <w:t xml:space="preserve"> (o </w:t>
+      </w:r>
+      <w:proofErr w:type="spellStart"/>
+      <w:r>
+        <w:t>Items</w:t>
+      </w:r>
+      <w:proofErr w:type="spellEnd"/>
+      <w:r>
+        <w:t>)</w:t>
       </w:r>
       <w:r>
         <w:t xml:space="preserve"> asociados. Es </w:t>
@@ -5344,7 +5520,15 @@
         <w:t xml:space="preserve"> alojado en Azure (MS)</w:t>
       </w:r>
       <w:r>
-        <w:t xml:space="preserve"> de ClienteMetrica por lo cual se accederá a ella a través de su servidor de base de datos.</w:t>
+        <w:t xml:space="preserve"> de </w:t>
+      </w:r>
+      <w:proofErr w:type="spellStart"/>
+      <w:r>
+        <w:t>ClienteMetrica</w:t>
+      </w:r>
+      <w:proofErr w:type="spellEnd"/>
+      <w:r>
+        <w:t xml:space="preserve"> por lo cual se accederá a ella a través de su servidor de base de datos.</w:t>
       </w:r>
       <w:r>
         <w:t xml:space="preserve"> </w:t>
@@ -5416,7 +5600,23 @@
       </w:pPr>
       <w:r>
         <w:lastRenderedPageBreak/>
-        <w:t xml:space="preserve">Como el objetivo de Juanito es detectar productos del cliente presentes en licitaciones públicas es que utilizaremos la fuente de Items/Productos para la construcción del dataset. En éste se encuentra el detalle que permitirá identificar el producto. </w:t>
+        <w:t xml:space="preserve">Como el objetivo de Juanito es detectar productos del cliente presentes en licitaciones públicas es que utilizaremos la fuente de </w:t>
+      </w:r>
+      <w:proofErr w:type="spellStart"/>
+      <w:r>
+        <w:t>Items</w:t>
+      </w:r>
+      <w:proofErr w:type="spellEnd"/>
+      <w:r>
+        <w:t xml:space="preserve">/Productos para la construcción del </w:t>
+      </w:r>
+      <w:proofErr w:type="spellStart"/>
+      <w:r>
+        <w:t>dataset</w:t>
+      </w:r>
+      <w:proofErr w:type="spellEnd"/>
+      <w:r>
+        <w:t xml:space="preserve">. En éste se encuentra el detalle que permitirá identificar el producto. </w:t>
       </w:r>
       <w:r>
         <w:t>Con posterioridad,</w:t>
@@ -5440,8 +5640,16 @@
         <w:rPr>
           <w:lang w:val="en-US"/>
         </w:rPr>
-        <w:t>Item Key: primary key del registro</w:t>
-      </w:r>
+        <w:t xml:space="preserve">Item Key: primary key del </w:t>
+      </w:r>
+      <w:proofErr w:type="spellStart"/>
+      <w:r>
+        <w:rPr>
+          <w:lang w:val="en-US"/>
+        </w:rPr>
+        <w:t>registro</w:t>
+      </w:r>
+      <w:proofErr w:type="spellEnd"/>
     </w:p>
     <w:p>
       <w:pPr>
@@ -5452,7 +5660,23 @@
         </w:numPr>
       </w:pPr>
       <w:r>
-        <w:t>Tender ID:  foreign_key en base al primary_key de la tabla Tender (licitación).</w:t>
+        <w:t xml:space="preserve">Tender ID:  </w:t>
+      </w:r>
+      <w:proofErr w:type="spellStart"/>
+      <w:r>
+        <w:t>foreign_key</w:t>
+      </w:r>
+      <w:proofErr w:type="spellEnd"/>
+      <w:r>
+        <w:t xml:space="preserve"> en base al </w:t>
+      </w:r>
+      <w:proofErr w:type="spellStart"/>
+      <w:r>
+        <w:t>primary_key</w:t>
+      </w:r>
+      <w:proofErr w:type="spellEnd"/>
+      <w:r>
+        <w:t xml:space="preserve"> de la tabla Tender (licitación).</w:t>
       </w:r>
     </w:p>
     <w:p>
@@ -5525,7 +5749,7 @@
         </w:numPr>
         <w:ind w:left="709"/>
       </w:pPr>
-      <w:bookmarkStart w:id="12" w:name="_Toc109835140"/>
+      <w:bookmarkStart w:id="12" w:name="_Toc109907103"/>
       <w:r>
         <w:t>Datos ClientMetrica (cliente)</w:t>
       </w:r>
@@ -5568,11 +5792,24 @@
         </w:rPr>
       </w:pPr>
       <w:r>
-        <w:t xml:space="preserve">El resultado de la query entrega </w:t>
-      </w:r>
-      <w:r>
-        <w:t>un Dataset</w:t>
-      </w:r>
+        <w:t xml:space="preserve">El resultado de la </w:t>
+      </w:r>
+      <w:proofErr w:type="spellStart"/>
+      <w:r>
+        <w:t>query</w:t>
+      </w:r>
+      <w:proofErr w:type="spellEnd"/>
+      <w:r>
+        <w:t xml:space="preserve"> entrega </w:t>
+      </w:r>
+      <w:r>
+        <w:t xml:space="preserve">un </w:t>
+      </w:r>
+      <w:proofErr w:type="spellStart"/>
+      <w:r>
+        <w:t>Dataset</w:t>
+      </w:r>
+      <w:proofErr w:type="spellEnd"/>
       <w:r>
         <w:rPr>
           <w:b/>
@@ -5620,7 +5857,15 @@
         <w:t xml:space="preserve"> entrenar</w:t>
       </w:r>
       <w:r>
-        <w:t>, datos extraídos a un archivo plano formato csv.</w:t>
+        <w:t xml:space="preserve">, datos extraídos a un archivo plano formato </w:t>
+      </w:r>
+      <w:proofErr w:type="spellStart"/>
+      <w:r>
+        <w:t>csv</w:t>
+      </w:r>
+      <w:proofErr w:type="spellEnd"/>
+      <w:r>
+        <w:t>.</w:t>
       </w:r>
     </w:p>
     <w:p>
@@ -5644,7 +5889,7 @@
           <w:lang w:val="es-CL"/>
         </w:rPr>
       </w:pPr>
-      <w:bookmarkStart w:id="13" w:name="_Toc109835141"/>
+      <w:bookmarkStart w:id="13" w:name="_Toc109907104"/>
       <w:r>
         <w:rPr>
           <w:lang w:val="es-CL"/>
@@ -5716,11 +5961,13 @@
         </w:rPr>
       </w:pPr>
       <w:r>
-        <w:t xml:space="preserve">Se analizaron </w:t>
-      </w:r>
-      <w:r>
-        <w:t>las palabras del dataset</w:t>
-      </w:r>
+        <w:t xml:space="preserve">Se analizaron las palabras del </w:t>
+      </w:r>
+      <w:proofErr w:type="spellStart"/>
+      <w:r>
+        <w:t>dataset</w:t>
+      </w:r>
+      <w:proofErr w:type="spellEnd"/>
       <w:r>
         <w:t xml:space="preserve"> y se pudo notar que se presentan muchas irregularidades, textos en mayúsculas, minúsculas, caracteres especiales, tildes y palabras vacías</w:t>
       </w:r>
@@ -5742,7 +5989,15 @@
         <w:t xml:space="preserve"> del</w:t>
       </w:r>
       <w:r>
-        <w:t xml:space="preserve"> resultado de las licitaciones de la empresa(label), conformada únicamente por unos y ceros, donde los </w:t>
+        <w:t xml:space="preserve"> resultado de las licitaciones de la empresa(</w:t>
+      </w:r>
+      <w:proofErr w:type="spellStart"/>
+      <w:r>
+        <w:t>label</w:t>
+      </w:r>
+      <w:proofErr w:type="spellEnd"/>
+      <w:r>
+        <w:t xml:space="preserve">), conformada únicamente por unos y ceros, donde los </w:t>
       </w:r>
       <w:r>
         <w:t>unos (</w:t>
@@ -5892,7 +6147,7 @@
           <w:lang w:val="es-CL"/>
         </w:rPr>
       </w:pPr>
-      <w:bookmarkStart w:id="14" w:name="_Toc109835142"/>
+      <w:bookmarkStart w:id="14" w:name="_Toc109907105"/>
       <w:r>
         <w:rPr>
           <w:lang w:val="es-CL"/>
@@ -5928,7 +6183,7 @@
         </w:numPr>
         <w:ind w:left="709"/>
       </w:pPr>
-      <w:bookmarkStart w:id="15" w:name="_Toc109835143"/>
+      <w:bookmarkStart w:id="15" w:name="_Toc109907106"/>
       <w:r>
         <w:t>Limpieza de Datos</w:t>
       </w:r>
@@ -5939,13 +6194,37 @@
         <w:pStyle w:val="Body"/>
       </w:pPr>
       <w:r>
-        <w:t xml:space="preserve">Una vez realizado el análisis de los datos, se procedió a efectuar algunas modificaciones para mejorar su lectura y manejo, como lo fue el cambio de nombre de las columnas por unos de fácil entendimiento para el usuario, el reemplazo del index por el ID de los productos (Item_Key), eliminación de 113 </w:t>
+        <w:t xml:space="preserve">Una vez realizado el análisis de los datos, se procedió a efectuar algunas modificaciones para mejorar su lectura y manejo, como lo fue el cambio de nombre de las columnas por unos de fácil entendimiento para el usuario, el reemplazo del </w:t>
+      </w:r>
+      <w:proofErr w:type="spellStart"/>
+      <w:r>
+        <w:t>index</w:t>
+      </w:r>
+      <w:proofErr w:type="spellEnd"/>
+      <w:r>
+        <w:t xml:space="preserve"> por el ID de los productos (</w:t>
+      </w:r>
+      <w:proofErr w:type="spellStart"/>
+      <w:r>
+        <w:t>Item_Key</w:t>
+      </w:r>
+      <w:proofErr w:type="spellEnd"/>
+      <w:r>
+        <w:t xml:space="preserve">), eliminación de 113 </w:t>
       </w:r>
       <w:r>
         <w:t>filas</w:t>
       </w:r>
       <w:r>
-        <w:t xml:space="preserve"> cuyas descripciones eran valores “NaNs” y retiro de aproximadamente 3.000 registros duplicados.</w:t>
+        <w:t xml:space="preserve"> cuyas descripciones eran valores “</w:t>
+      </w:r>
+      <w:proofErr w:type="spellStart"/>
+      <w:r>
+        <w:t>NaNs</w:t>
+      </w:r>
+      <w:proofErr w:type="spellEnd"/>
+      <w:r>
+        <w:t>” y retiro de aproximadamente 3.000 registros duplicados.</w:t>
       </w:r>
     </w:p>
     <w:p>
@@ -5957,7 +6236,7 @@
         </w:numPr>
         <w:ind w:left="709"/>
       </w:pPr>
-      <w:bookmarkStart w:id="16" w:name="_Toc109835144"/>
+      <w:bookmarkStart w:id="16" w:name="_Toc109907107"/>
       <w:r>
         <w:t>Creación de Variables</w:t>
       </w:r>
@@ -6008,28 +6287,48 @@
           <w:lang w:val="es-CL"/>
         </w:rPr>
       </w:pPr>
+      <w:proofErr w:type="spellStart"/>
       <w:r>
         <w:rPr>
           <w:lang w:val="es-CL"/>
         </w:rPr>
         <w:t>Dummies</w:t>
       </w:r>
+      <w:proofErr w:type="spellEnd"/>
     </w:p>
     <w:p>
       <w:pPr>
         <w:pStyle w:val="Body"/>
       </w:pPr>
       <w:r>
-        <w:t xml:space="preserve">De las variables categóricas del dataframe, es decir, los distintos rubros y nombre del producto, aplicamos </w:t>
+        <w:t xml:space="preserve">De las variables categóricas del </w:t>
+      </w:r>
+      <w:proofErr w:type="spellStart"/>
+      <w:r>
+        <w:t>dataframe</w:t>
+      </w:r>
+      <w:proofErr w:type="spellEnd"/>
+      <w:r>
+        <w:t xml:space="preserve">, es decir, los distintos rubros y nombre del producto, aplicamos </w:t>
       </w:r>
       <w:r>
         <w:t xml:space="preserve">la función </w:t>
       </w:r>
+      <w:proofErr w:type="spellStart"/>
       <w:r>
         <w:t>get_dummies</w:t>
       </w:r>
-      <w:r>
-        <w:t xml:space="preserve"> para obtener los indicadores ficticios, generando así un dataframe de variables categóricas de 54.849 x 6365.</w:t>
+      <w:proofErr w:type="spellEnd"/>
+      <w:r>
+        <w:t xml:space="preserve"> para obtener los indicadores ficticios, generando así un </w:t>
+      </w:r>
+      <w:proofErr w:type="spellStart"/>
+      <w:r>
+        <w:t>dataframe</w:t>
+      </w:r>
+      <w:proofErr w:type="spellEnd"/>
+      <w:r>
+        <w:t xml:space="preserve"> de variables categóricas de 54.849 x 6365.</w:t>
       </w:r>
     </w:p>
     <w:p>
@@ -6044,17 +6343,25 @@
           <w:lang w:val="es-CL"/>
         </w:rPr>
       </w:pPr>
+      <w:proofErr w:type="spellStart"/>
       <w:r>
         <w:rPr>
           <w:lang w:val="es-CL"/>
         </w:rPr>
         <w:lastRenderedPageBreak/>
-        <w:t xml:space="preserve">Catboost para selección de </w:t>
-      </w:r>
+        <w:t>Catboost</w:t>
+      </w:r>
+      <w:proofErr w:type="spellEnd"/>
       <w:r>
         <w:rPr>
           <w:lang w:val="es-CL"/>
         </w:rPr>
+        <w:t xml:space="preserve"> para selección de </w:t>
+      </w:r>
+      <w:r>
+        <w:rPr>
+          <w:lang w:val="es-CL"/>
+        </w:rPr>
         <w:t>variables</w:t>
       </w:r>
       <w:r>
@@ -6090,8 +6397,13 @@
         <w:t>seleccionaron</w:t>
       </w:r>
       <w:r>
-        <w:t xml:space="preserve"> todas las variables categóricas convertidas en dummies</w:t>
-      </w:r>
+        <w:t xml:space="preserve"> todas las variables categóricas convertidas en </w:t>
+      </w:r>
+      <w:proofErr w:type="spellStart"/>
+      <w:r>
+        <w:t>dummies</w:t>
+      </w:r>
+      <w:proofErr w:type="spellEnd"/>
       <w:r>
         <w:t xml:space="preserve"> y</w:t>
       </w:r>
@@ -6117,14 +6429,24 @@
         <w:t xml:space="preserve">el </w:t>
       </w:r>
       <w:r>
-        <w:t xml:space="preserve">modelo Catboost </w:t>
+        <w:t xml:space="preserve">modelo </w:t>
+      </w:r>
+      <w:proofErr w:type="spellStart"/>
+      <w:r>
+        <w:t>Catboost</w:t>
+      </w:r>
+      <w:proofErr w:type="spellEnd"/>
+      <w:r>
+        <w:t xml:space="preserve"> </w:t>
       </w:r>
       <w:r>
         <w:t xml:space="preserve">empleando previamente el método </w:t>
       </w:r>
+      <w:proofErr w:type="spellStart"/>
       <w:r>
         <w:t>Gridsearch</w:t>
       </w:r>
+      <w:proofErr w:type="spellEnd"/>
       <w:r>
         <w:t xml:space="preserve"> </w:t>
       </w:r>
@@ -6199,16 +6521,34 @@
         </w:numPr>
         <w:ind w:left="851" w:hanging="873"/>
       </w:pPr>
-      <w:r>
-        <w:t>Preprocesamiento de texto</w:t>
-      </w:r>
+      <w:proofErr w:type="spellStart"/>
+      <w:r>
+        <w:t>Preprocesamiento</w:t>
+      </w:r>
+      <w:proofErr w:type="spellEnd"/>
+      <w:r>
+        <w:t xml:space="preserve"> de </w:t>
+      </w:r>
+      <w:proofErr w:type="spellStart"/>
+      <w:r>
+        <w:t>texto</w:t>
+      </w:r>
+      <w:proofErr w:type="spellEnd"/>
     </w:p>
     <w:p>
       <w:pPr>
         <w:pStyle w:val="Body"/>
       </w:pPr>
       <w:r>
-        <w:t xml:space="preserve">Natural Language Processing </w:t>
+        <w:t xml:space="preserve">Natural </w:t>
+      </w:r>
+      <w:proofErr w:type="spellStart"/>
+      <w:r>
+        <w:t>Language</w:t>
+      </w:r>
+      <w:proofErr w:type="spellEnd"/>
+      <w:r>
+        <w:t xml:space="preserve"> Processing </w:t>
       </w:r>
       <w:r>
         <w:t>(</w:t>
@@ -6241,10 +6581,7 @@
         <w:t xml:space="preserve"> por lo que se procedió a </w:t>
       </w:r>
       <w:r>
-        <w:t>convertir todo el texto en minúscula</w:t>
-      </w:r>
-      <w:r>
-        <w:t xml:space="preserve">, </w:t>
+        <w:t xml:space="preserve">convertir todo el texto en minúscula, </w:t>
       </w:r>
       <w:r>
         <w:t xml:space="preserve">eliminar </w:t>
@@ -6276,10 +6613,23 @@
         <w:t xml:space="preserve"> limpias</w:t>
       </w:r>
       <w:r>
-        <w:t xml:space="preserve"> de las descripciones a su raíz aplicando la técnica de “Stemming” utilizando </w:t>
-      </w:r>
-      <w:r>
-        <w:t>SnowballStemmer de NLTK</w:t>
+        <w:t xml:space="preserve"> de las descripciones a su raíz aplicando la técnica de “</w:t>
+      </w:r>
+      <w:proofErr w:type="spellStart"/>
+      <w:r>
+        <w:t>Stemming</w:t>
+      </w:r>
+      <w:proofErr w:type="spellEnd"/>
+      <w:r>
+        <w:t xml:space="preserve">” utilizando </w:t>
+      </w:r>
+      <w:proofErr w:type="spellStart"/>
+      <w:r>
+        <w:t>SnowballStemmer</w:t>
+      </w:r>
+      <w:proofErr w:type="spellEnd"/>
+      <w:r>
+        <w:t xml:space="preserve"> de NLTK</w:t>
       </w:r>
       <w:r>
         <w:t xml:space="preserve">, luego, </w:t>
@@ -6385,7 +6735,7 @@
       <w:pPr>
         <w:pStyle w:val="Ttulo1"/>
       </w:pPr>
-      <w:bookmarkStart w:id="17" w:name="_Toc109835145"/>
+      <w:bookmarkStart w:id="17" w:name="_Toc109907108"/>
       <w:r>
         <w:t>Impacto y Resultado</w:t>
       </w:r>
@@ -6403,7 +6753,7 @@
           <w:lang w:val="es-CL"/>
         </w:rPr>
       </w:pPr>
-      <w:bookmarkStart w:id="18" w:name="_Toc109835146"/>
+      <w:bookmarkStart w:id="18" w:name="_Toc109907109"/>
       <w:r>
         <w:rPr>
           <w:lang w:val="es-CL"/>
@@ -6457,7 +6807,15 @@
         <w:pStyle w:val="Body"/>
       </w:pPr>
       <w:r>
-        <w:t>Realizamos varias iteraciones en las que los datos se vieron modificados, pero la variable a predecir siempre fue la misma, el label, que es la variable que contiene el resultado positivo (1) o negativo</w:t>
+        <w:t xml:space="preserve">Realizamos varias iteraciones en las que los datos se vieron modificados, pero la variable a predecir siempre fue la misma, el </w:t>
+      </w:r>
+      <w:proofErr w:type="spellStart"/>
+      <w:r>
+        <w:t>label</w:t>
+      </w:r>
+      <w:proofErr w:type="spellEnd"/>
+      <w:r>
+        <w:t>, que es la variable que contiene el resultado positivo (1) o negativo</w:t>
       </w:r>
       <w:r>
         <w:t xml:space="preserve"> </w:t>
@@ -6482,20 +6840,21 @@
       <w:r>
         <w:t xml:space="preserve"> distintos modelos, el </w:t>
       </w:r>
-      <w:r>
-        <w:t>Naive Bayes</w:t>
-      </w:r>
-      <w:r>
-        <w:t xml:space="preserve">, </w:t>
-      </w:r>
+      <w:proofErr w:type="spellStart"/>
+      <w:r>
+        <w:t>Naive</w:t>
+      </w:r>
+      <w:proofErr w:type="spellEnd"/>
+      <w:r>
+        <w:t xml:space="preserve"> Bayes, </w:t>
+      </w:r>
+      <w:proofErr w:type="spellStart"/>
       <w:r>
         <w:t>XGBoost</w:t>
       </w:r>
-      <w:r>
-        <w:t xml:space="preserve"> y </w:t>
-      </w:r>
-      <w:r>
-        <w:t>Regresión</w:t>
+      <w:proofErr w:type="spellEnd"/>
+      <w:r>
+        <w:t xml:space="preserve"> y Regresión</w:t>
       </w:r>
       <w:r>
         <w:t xml:space="preserve"> Logística, utilizando </w:t>
@@ -6504,7 +6863,26 @@
         <w:t>criterios</w:t>
       </w:r>
       <w:r>
-        <w:t xml:space="preserve"> diferentes según el resultante de la búsqueda de los mejores parámetros para cada uno de ellos aplicando el método GridSearch, y para evaluar </w:t>
+        <w:t xml:space="preserve"> diferentes según el resultante de la búsqueda de los mejores </w:t>
+      </w:r>
+      <w:proofErr w:type="spellStart"/>
+      <w:r>
+        <w:t>hiper</w:t>
+      </w:r>
+      <w:r>
+        <w:t>parámetros</w:t>
+      </w:r>
+      <w:proofErr w:type="spellEnd"/>
+      <w:r>
+        <w:t xml:space="preserve"> para cada uno de ellos aplicando el método </w:t>
+      </w:r>
+      <w:proofErr w:type="spellStart"/>
+      <w:r>
+        <w:t>GridSearch</w:t>
+      </w:r>
+      <w:proofErr w:type="spellEnd"/>
+      <w:r>
+        <w:t xml:space="preserve">, y para evaluar </w:t>
       </w:r>
       <w:r>
         <w:t>su desempeño</w:t>
@@ -6570,7 +6948,21 @@
         <w:rPr>
           <w:lang w:val="en-US"/>
         </w:rPr>
-        <w:t xml:space="preserve"> y Recall (sensibilidad)</w:t>
+        <w:t xml:space="preserve"> y Recall (</w:t>
+      </w:r>
+      <w:proofErr w:type="spellStart"/>
+      <w:r>
+        <w:rPr>
+          <w:lang w:val="en-US"/>
+        </w:rPr>
+        <w:t>sensibilidad</w:t>
+      </w:r>
+      <w:proofErr w:type="spellEnd"/>
+      <w:r>
+        <w:rPr>
+          <w:lang w:val="en-US"/>
+        </w:rPr>
+        <w:t>)</w:t>
       </w:r>
     </w:p>
     <w:p>
@@ -6602,7 +6994,7 @@
           <w:lang w:val="es-CL"/>
         </w:rPr>
       </w:pPr>
-      <w:bookmarkStart w:id="19" w:name="_Toc109835147"/>
+      <w:bookmarkStart w:id="19" w:name="_Toc109907110"/>
       <w:r>
         <w:rPr>
           <w:lang w:val="es-CL"/>
@@ -6626,10 +7018,55 @@
         <w:t>En una primera iteración, se aplicó un modelo de regresión logística tomando en consideración solo las variables categóricas</w:t>
       </w:r>
       <w:r>
-        <w:t xml:space="preserve"> transformadas en dummies</w:t>
-      </w:r>
-      <w:r>
-        <w:t>, es decir, los rubos y el nombre del producto, dando un total de 6,4 mil variables con un test size de 0,33, un random state de 42 y un thershold de 0,5 y estos fueron los resultados.</w:t>
+        <w:t xml:space="preserve"> transformadas en </w:t>
+      </w:r>
+      <w:proofErr w:type="spellStart"/>
+      <w:r>
+        <w:t>dummies</w:t>
+      </w:r>
+      <w:proofErr w:type="spellEnd"/>
+      <w:r>
+        <w:t xml:space="preserve">, es decir, los rubos y el nombre del producto, dando un total de 6,4 mil variables con </w:t>
+      </w:r>
+      <w:proofErr w:type="gramStart"/>
+      <w:r>
+        <w:t>un test</w:t>
+      </w:r>
+      <w:proofErr w:type="gramEnd"/>
+      <w:r>
+        <w:t xml:space="preserve"> </w:t>
+      </w:r>
+      <w:proofErr w:type="spellStart"/>
+      <w:r>
+        <w:t>size</w:t>
+      </w:r>
+      <w:proofErr w:type="spellEnd"/>
+      <w:r>
+        <w:t xml:space="preserve"> de 0,33, un </w:t>
+      </w:r>
+      <w:proofErr w:type="spellStart"/>
+      <w:r>
+        <w:t>random</w:t>
+      </w:r>
+      <w:proofErr w:type="spellEnd"/>
+      <w:r>
+        <w:t xml:space="preserve"> </w:t>
+      </w:r>
+      <w:proofErr w:type="spellStart"/>
+      <w:r>
+        <w:t>state</w:t>
+      </w:r>
+      <w:proofErr w:type="spellEnd"/>
+      <w:r>
+        <w:t xml:space="preserve"> de 42 y un </w:t>
+      </w:r>
+      <w:proofErr w:type="spellStart"/>
+      <w:r>
+        <w:t>thershold</w:t>
+      </w:r>
+      <w:proofErr w:type="spellEnd"/>
+      <w:r>
+        <w:t xml:space="preserve"> de 0,5 y estos fueron los resultados.</w:t>
       </w:r>
     </w:p>
     <w:p>
@@ -6727,6 +7164,7 @@
                 <w:lang w:val="es-CL"/>
               </w:rPr>
             </w:pPr>
+            <w:proofErr w:type="spellStart"/>
             <w:r>
               <w:rPr>
                 <w:b/>
@@ -6735,7 +7173,18 @@
                 <w:szCs w:val="20"/>
                 <w:lang w:val="es-CL"/>
               </w:rPr>
-              <w:t xml:space="preserve">Accuracy </w:t>
+              <w:t>Accuracy</w:t>
+            </w:r>
+            <w:proofErr w:type="spellEnd"/>
+            <w:r>
+              <w:rPr>
+                <w:b/>
+                <w:bCs/>
+                <w:sz w:val="20"/>
+                <w:szCs w:val="20"/>
+                <w:lang w:val="es-CL"/>
+              </w:rPr>
+              <w:t xml:space="preserve"> </w:t>
             </w:r>
           </w:p>
         </w:tc>
@@ -6754,6 +7203,7 @@
                 <w:lang w:val="es-CL"/>
               </w:rPr>
             </w:pPr>
+            <w:proofErr w:type="spellStart"/>
             <w:r>
               <w:rPr>
                 <w:b/>
@@ -6762,7 +7212,18 @@
                 <w:szCs w:val="20"/>
                 <w:lang w:val="es-CL"/>
               </w:rPr>
-              <w:t>Precision 0</w:t>
+              <w:t>Precision</w:t>
+            </w:r>
+            <w:proofErr w:type="spellEnd"/>
+            <w:r>
+              <w:rPr>
+                <w:b/>
+                <w:bCs/>
+                <w:sz w:val="20"/>
+                <w:szCs w:val="20"/>
+                <w:lang w:val="es-CL"/>
+              </w:rPr>
+              <w:t xml:space="preserve"> 0</w:t>
             </w:r>
           </w:p>
         </w:tc>
@@ -6781,6 +7242,7 @@
                 <w:lang w:val="es-CL"/>
               </w:rPr>
             </w:pPr>
+            <w:proofErr w:type="spellStart"/>
             <w:r>
               <w:rPr>
                 <w:b/>
@@ -6789,7 +7251,18 @@
                 <w:szCs w:val="20"/>
                 <w:lang w:val="es-CL"/>
               </w:rPr>
-              <w:t>Precision 1</w:t>
+              <w:t>Precision</w:t>
+            </w:r>
+            <w:proofErr w:type="spellEnd"/>
+            <w:r>
+              <w:rPr>
+                <w:b/>
+                <w:bCs/>
+                <w:sz w:val="20"/>
+                <w:szCs w:val="20"/>
+                <w:lang w:val="es-CL"/>
+              </w:rPr>
+              <w:t xml:space="preserve"> 1</w:t>
             </w:r>
           </w:p>
         </w:tc>
@@ -6808,6 +7281,7 @@
                 <w:lang w:val="es-CL"/>
               </w:rPr>
             </w:pPr>
+            <w:proofErr w:type="spellStart"/>
             <w:r>
               <w:rPr>
                 <w:b/>
@@ -6816,7 +7290,18 @@
                 <w:szCs w:val="20"/>
                 <w:lang w:val="es-CL"/>
               </w:rPr>
-              <w:t xml:space="preserve">Recall </w:t>
+              <w:t>Recall</w:t>
+            </w:r>
+            <w:proofErr w:type="spellEnd"/>
+            <w:r>
+              <w:rPr>
+                <w:b/>
+                <w:bCs/>
+                <w:sz w:val="20"/>
+                <w:szCs w:val="20"/>
+                <w:lang w:val="es-CL"/>
+              </w:rPr>
+              <w:t xml:space="preserve"> </w:t>
             </w:r>
           </w:p>
           <w:p>
@@ -6856,6 +7341,7 @@
                 <w:lang w:val="es-CL"/>
               </w:rPr>
             </w:pPr>
+            <w:proofErr w:type="spellStart"/>
             <w:r>
               <w:rPr>
                 <w:b/>
@@ -6864,7 +7350,18 @@
                 <w:szCs w:val="20"/>
                 <w:lang w:val="es-CL"/>
               </w:rPr>
-              <w:t xml:space="preserve">Recall </w:t>
+              <w:t>Recall</w:t>
+            </w:r>
+            <w:proofErr w:type="spellEnd"/>
+            <w:r>
+              <w:rPr>
+                <w:b/>
+                <w:bCs/>
+                <w:sz w:val="20"/>
+                <w:szCs w:val="20"/>
+                <w:lang w:val="es-CL"/>
+              </w:rPr>
+              <w:t xml:space="preserve"> </w:t>
             </w:r>
           </w:p>
           <w:p>
@@ -7186,11 +7683,45 @@
         <w:t xml:space="preserve"> donde</w:t>
       </w:r>
       <w:r>
-        <w:t xml:space="preserve"> se aplicaron 3 modelos diferentes, empleando un test size de 0,33, un random state de 42 y un </w:t>
-      </w:r>
+        <w:t xml:space="preserve"> se aplicaron 3 modelos diferentes, empleando </w:t>
+      </w:r>
+      <w:proofErr w:type="gramStart"/>
+      <w:r>
+        <w:t>un test</w:t>
+      </w:r>
+      <w:proofErr w:type="gramEnd"/>
+      <w:r>
+        <w:t xml:space="preserve"> </w:t>
+      </w:r>
+      <w:proofErr w:type="spellStart"/>
+      <w:r>
+        <w:t>size</w:t>
+      </w:r>
+      <w:proofErr w:type="spellEnd"/>
+      <w:r>
+        <w:t xml:space="preserve"> de 0,33, un </w:t>
+      </w:r>
+      <w:proofErr w:type="spellStart"/>
+      <w:r>
+        <w:t>random</w:t>
+      </w:r>
+      <w:proofErr w:type="spellEnd"/>
+      <w:r>
+        <w:t xml:space="preserve"> </w:t>
+      </w:r>
+      <w:proofErr w:type="spellStart"/>
+      <w:r>
+        <w:t>state</w:t>
+      </w:r>
+      <w:proofErr w:type="spellEnd"/>
+      <w:r>
+        <w:t xml:space="preserve"> de 42 y un </w:t>
+      </w:r>
+      <w:proofErr w:type="spellStart"/>
       <w:r>
         <w:t>threshold</w:t>
       </w:r>
+      <w:proofErr w:type="spellEnd"/>
       <w:r>
         <w:t xml:space="preserve"> de 0,5 en cada uno de ellos, arrojando los resultados que se muestran a continuación:</w:t>
       </w:r>
@@ -7292,6 +7823,7 @@
                 <w:lang w:val="es-CL"/>
               </w:rPr>
             </w:pPr>
+            <w:proofErr w:type="spellStart"/>
             <w:r>
               <w:rPr>
                 <w:b/>
@@ -7300,7 +7832,18 @@
                 <w:szCs w:val="20"/>
                 <w:lang w:val="es-CL"/>
               </w:rPr>
-              <w:t xml:space="preserve">Accuracy </w:t>
+              <w:t>Accuracy</w:t>
+            </w:r>
+            <w:proofErr w:type="spellEnd"/>
+            <w:r>
+              <w:rPr>
+                <w:b/>
+                <w:bCs/>
+                <w:sz w:val="20"/>
+                <w:szCs w:val="20"/>
+                <w:lang w:val="es-CL"/>
+              </w:rPr>
+              <w:t xml:space="preserve"> </w:t>
             </w:r>
           </w:p>
         </w:tc>
@@ -7319,6 +7862,7 @@
                 <w:lang w:val="es-CL"/>
               </w:rPr>
             </w:pPr>
+            <w:proofErr w:type="spellStart"/>
             <w:r>
               <w:rPr>
                 <w:b/>
@@ -7327,7 +7871,18 @@
                 <w:szCs w:val="20"/>
                 <w:lang w:val="es-CL"/>
               </w:rPr>
-              <w:t>Precision 0</w:t>
+              <w:t>Precision</w:t>
+            </w:r>
+            <w:proofErr w:type="spellEnd"/>
+            <w:r>
+              <w:rPr>
+                <w:b/>
+                <w:bCs/>
+                <w:sz w:val="20"/>
+                <w:szCs w:val="20"/>
+                <w:lang w:val="es-CL"/>
+              </w:rPr>
+              <w:t xml:space="preserve"> 0</w:t>
             </w:r>
           </w:p>
         </w:tc>
@@ -7346,6 +7901,7 @@
                 <w:lang w:val="es-CL"/>
               </w:rPr>
             </w:pPr>
+            <w:proofErr w:type="spellStart"/>
             <w:r>
               <w:rPr>
                 <w:b/>
@@ -7354,7 +7910,18 @@
                 <w:szCs w:val="20"/>
                 <w:lang w:val="es-CL"/>
               </w:rPr>
-              <w:t>Precision 1</w:t>
+              <w:t>Precision</w:t>
+            </w:r>
+            <w:proofErr w:type="spellEnd"/>
+            <w:r>
+              <w:rPr>
+                <w:b/>
+                <w:bCs/>
+                <w:sz w:val="20"/>
+                <w:szCs w:val="20"/>
+                <w:lang w:val="es-CL"/>
+              </w:rPr>
+              <w:t xml:space="preserve"> 1</w:t>
             </w:r>
           </w:p>
         </w:tc>
@@ -7373,6 +7940,7 @@
                 <w:lang w:val="es-CL"/>
               </w:rPr>
             </w:pPr>
+            <w:proofErr w:type="spellStart"/>
             <w:r>
               <w:rPr>
                 <w:b/>
@@ -7381,7 +7949,18 @@
                 <w:szCs w:val="20"/>
                 <w:lang w:val="es-CL"/>
               </w:rPr>
-              <w:t xml:space="preserve">Recall </w:t>
+              <w:t>Recall</w:t>
+            </w:r>
+            <w:proofErr w:type="spellEnd"/>
+            <w:r>
+              <w:rPr>
+                <w:b/>
+                <w:bCs/>
+                <w:sz w:val="20"/>
+                <w:szCs w:val="20"/>
+                <w:lang w:val="es-CL"/>
+              </w:rPr>
+              <w:t xml:space="preserve"> </w:t>
             </w:r>
           </w:p>
           <w:p>
@@ -7421,6 +8000,7 @@
                 <w:lang w:val="es-CL"/>
               </w:rPr>
             </w:pPr>
+            <w:proofErr w:type="spellStart"/>
             <w:r>
               <w:rPr>
                 <w:b/>
@@ -7429,7 +8009,18 @@
                 <w:szCs w:val="20"/>
                 <w:lang w:val="es-CL"/>
               </w:rPr>
-              <w:t xml:space="preserve">Recall </w:t>
+              <w:t>Recall</w:t>
+            </w:r>
+            <w:proofErr w:type="spellEnd"/>
+            <w:r>
+              <w:rPr>
+                <w:b/>
+                <w:bCs/>
+                <w:sz w:val="20"/>
+                <w:szCs w:val="20"/>
+                <w:lang w:val="es-CL"/>
+              </w:rPr>
+              <w:t xml:space="preserve"> </w:t>
             </w:r>
           </w:p>
           <w:p>
@@ -7732,6 +8323,7 @@
                 <w:lang w:val="es-CL"/>
               </w:rPr>
             </w:pPr>
+            <w:proofErr w:type="spellStart"/>
             <w:r>
               <w:rPr>
                 <w:sz w:val="20"/>
@@ -7740,6 +8332,7 @@
               </w:rPr>
               <w:t>XGBoost</w:t>
             </w:r>
+            <w:proofErr w:type="spellEnd"/>
           </w:p>
         </w:tc>
         <w:tc>
@@ -7900,13 +8493,23 @@
                 <w:lang w:val="es-CL"/>
               </w:rPr>
             </w:pPr>
+            <w:proofErr w:type="spellStart"/>
             <w:r>
               <w:rPr>
                 <w:sz w:val="20"/>
                 <w:szCs w:val="20"/>
                 <w:lang w:val="es-CL"/>
               </w:rPr>
-              <w:t>Naive Bayes</w:t>
+              <w:t>Naive</w:t>
+            </w:r>
+            <w:proofErr w:type="spellEnd"/>
+            <w:r>
+              <w:rPr>
+                <w:sz w:val="20"/>
+                <w:szCs w:val="20"/>
+                <w:lang w:val="es-CL"/>
+              </w:rPr>
+              <w:t xml:space="preserve"> Bayes</w:t>
             </w:r>
           </w:p>
         </w:tc>
@@ -8068,10 +8671,39 @@
         <w:pStyle w:val="Body"/>
       </w:pPr>
       <w:r>
-        <w:t>Se puede observar que la adición de la lista de palabras fue muy positiva para el modelo, mas, logramos notar que seguían arrojando muchas predicciones erróneas, por lo que decidimos aplicar un balanceo de muestras con la técnica “Smote” sobre el Dataframe procesado con 10.000 componentes, se escogió una estrategia de oversampling de la muestra “1” de un 30% de la muestra mayoritaria (“0”), en cuanto al modelo “</w:t>
-      </w:r>
-      <w:r>
-        <w:t>Naive Bayes”</w:t>
+        <w:t>Se puede observar que la adición de la lista de palabras fue muy positiva para el modelo, mas, logramos notar que seguían arrojando muchas predicciones erróneas, por lo que decidimos aplicar un balanceo de muestras con la técnica “</w:t>
+      </w:r>
+      <w:proofErr w:type="spellStart"/>
+      <w:r>
+        <w:t>Smote</w:t>
+      </w:r>
+      <w:proofErr w:type="spellEnd"/>
+      <w:r>
+        <w:t xml:space="preserve">” sobre el </w:t>
+      </w:r>
+      <w:proofErr w:type="spellStart"/>
+      <w:r>
+        <w:t>Dataframe</w:t>
+      </w:r>
+      <w:proofErr w:type="spellEnd"/>
+      <w:r>
+        <w:t xml:space="preserve"> procesado con 10.000 componentes, se escogió una estrategia de </w:t>
+      </w:r>
+      <w:proofErr w:type="spellStart"/>
+      <w:r>
+        <w:t>oversampling</w:t>
+      </w:r>
+      <w:proofErr w:type="spellEnd"/>
+      <w:r>
+        <w:t xml:space="preserve"> de la muestra “1” de un 30% de la muestra mayoritaria (“0”), en cuanto al modelo “</w:t>
+      </w:r>
+      <w:proofErr w:type="spellStart"/>
+      <w:r>
+        <w:t>Naive</w:t>
+      </w:r>
+      <w:proofErr w:type="spellEnd"/>
+      <w:r>
+        <w:t xml:space="preserve"> Bayes”</w:t>
       </w:r>
       <w:r>
         <w:t xml:space="preserve"> , decidimos descartarlo ya que los resultados eran menos asertivos, obteniendo lo siguiente:</w:t>
@@ -8179,6 +8811,7 @@
                 <w:lang w:val="es-CL"/>
               </w:rPr>
             </w:pPr>
+            <w:proofErr w:type="spellStart"/>
             <w:r>
               <w:rPr>
                 <w:b/>
@@ -8187,7 +8820,18 @@
                 <w:szCs w:val="20"/>
                 <w:lang w:val="es-CL"/>
               </w:rPr>
-              <w:t xml:space="preserve">Accuracy </w:t>
+              <w:t>Accuracy</w:t>
+            </w:r>
+            <w:proofErr w:type="spellEnd"/>
+            <w:r>
+              <w:rPr>
+                <w:b/>
+                <w:bCs/>
+                <w:sz w:val="20"/>
+                <w:szCs w:val="20"/>
+                <w:lang w:val="es-CL"/>
+              </w:rPr>
+              <w:t xml:space="preserve"> </w:t>
             </w:r>
           </w:p>
         </w:tc>
@@ -8206,6 +8850,7 @@
                 <w:lang w:val="es-CL"/>
               </w:rPr>
             </w:pPr>
+            <w:proofErr w:type="spellStart"/>
             <w:r>
               <w:rPr>
                 <w:b/>
@@ -8214,7 +8859,18 @@
                 <w:szCs w:val="20"/>
                 <w:lang w:val="es-CL"/>
               </w:rPr>
-              <w:t>Precision 0</w:t>
+              <w:t>Precision</w:t>
+            </w:r>
+            <w:proofErr w:type="spellEnd"/>
+            <w:r>
+              <w:rPr>
+                <w:b/>
+                <w:bCs/>
+                <w:sz w:val="20"/>
+                <w:szCs w:val="20"/>
+                <w:lang w:val="es-CL"/>
+              </w:rPr>
+              <w:t xml:space="preserve"> 0</w:t>
             </w:r>
           </w:p>
         </w:tc>
@@ -8233,6 +8889,7 @@
                 <w:lang w:val="es-CL"/>
               </w:rPr>
             </w:pPr>
+            <w:proofErr w:type="spellStart"/>
             <w:r>
               <w:rPr>
                 <w:b/>
@@ -8241,7 +8898,18 @@
                 <w:szCs w:val="20"/>
                 <w:lang w:val="es-CL"/>
               </w:rPr>
-              <w:t>Precision 1</w:t>
+              <w:t>Precision</w:t>
+            </w:r>
+            <w:proofErr w:type="spellEnd"/>
+            <w:r>
+              <w:rPr>
+                <w:b/>
+                <w:bCs/>
+                <w:sz w:val="20"/>
+                <w:szCs w:val="20"/>
+                <w:lang w:val="es-CL"/>
+              </w:rPr>
+              <w:t xml:space="preserve"> 1</w:t>
             </w:r>
           </w:p>
         </w:tc>
@@ -8260,6 +8928,7 @@
                 <w:lang w:val="es-CL"/>
               </w:rPr>
             </w:pPr>
+            <w:proofErr w:type="spellStart"/>
             <w:r>
               <w:rPr>
                 <w:b/>
@@ -8268,7 +8937,18 @@
                 <w:szCs w:val="20"/>
                 <w:lang w:val="es-CL"/>
               </w:rPr>
-              <w:t xml:space="preserve">Recall </w:t>
+              <w:t>Recall</w:t>
+            </w:r>
+            <w:proofErr w:type="spellEnd"/>
+            <w:r>
+              <w:rPr>
+                <w:b/>
+                <w:bCs/>
+                <w:sz w:val="20"/>
+                <w:szCs w:val="20"/>
+                <w:lang w:val="es-CL"/>
+              </w:rPr>
+              <w:t xml:space="preserve"> </w:t>
             </w:r>
           </w:p>
           <w:p>
@@ -8308,6 +8988,7 @@
                 <w:lang w:val="es-CL"/>
               </w:rPr>
             </w:pPr>
+            <w:proofErr w:type="spellStart"/>
             <w:r>
               <w:rPr>
                 <w:b/>
@@ -8316,7 +8997,18 @@
                 <w:szCs w:val="20"/>
                 <w:lang w:val="es-CL"/>
               </w:rPr>
-              <w:t xml:space="preserve">Recall </w:t>
+              <w:t>Recall</w:t>
+            </w:r>
+            <w:proofErr w:type="spellEnd"/>
+            <w:r>
+              <w:rPr>
+                <w:b/>
+                <w:bCs/>
+                <w:sz w:val="20"/>
+                <w:szCs w:val="20"/>
+                <w:lang w:val="es-CL"/>
+              </w:rPr>
+              <w:t xml:space="preserve"> </w:t>
             </w:r>
           </w:p>
           <w:p>
@@ -8619,6 +9311,7 @@
                 <w:lang w:val="es-CL"/>
               </w:rPr>
             </w:pPr>
+            <w:proofErr w:type="spellStart"/>
             <w:r>
               <w:rPr>
                 <w:sz w:val="20"/>
@@ -8627,6 +9320,7 @@
               </w:rPr>
               <w:t>XGBoost</w:t>
             </w:r>
+            <w:proofErr w:type="spellEnd"/>
           </w:p>
         </w:tc>
         <w:tc>
@@ -8823,16 +9517,56 @@
         <w:t xml:space="preserve">, </w:t>
       </w:r>
       <w:r>
-        <w:t xml:space="preserve">lamentablemente, se cometió un error al aplicar la técnica de “Smote” en el entrenamiento, por lo que </w:t>
+        <w:t>lamentablemente, se cometió un error al aplicar la técnica de “</w:t>
+      </w:r>
+      <w:proofErr w:type="spellStart"/>
+      <w:r>
+        <w:t>Smote</w:t>
+      </w:r>
+      <w:proofErr w:type="spellEnd"/>
+      <w:r>
+        <w:t xml:space="preserve">” en el entrenamiento, por lo que </w:t>
       </w:r>
       <w:r>
         <w:t>se realizó la corrección eliminando el balanceo de muestras del test, por otro lado,</w:t>
       </w:r>
       <w:r>
-        <w:t xml:space="preserve"> a las variables categóricas se les aplicó la función catboost donde se seleccionaron solo las variables categóricas que tuvieran importancia, </w:t>
-      </w:r>
-      <w:r>
-        <w:t xml:space="preserve">aplicamos “GridSearch” para encontrar los mejores parámetros y un Stratified Kfolds de </w:t>
+        <w:t xml:space="preserve"> a las variables categóricas se les aplicó la función </w:t>
+      </w:r>
+      <w:proofErr w:type="spellStart"/>
+      <w:r>
+        <w:t>catboost</w:t>
+      </w:r>
+      <w:proofErr w:type="spellEnd"/>
+      <w:r>
+        <w:t xml:space="preserve"> donde se seleccionaron solo las variables categóricas que tuvieran importancia, </w:t>
+      </w:r>
+      <w:r>
+        <w:t>aplicamos “</w:t>
+      </w:r>
+      <w:proofErr w:type="spellStart"/>
+      <w:r>
+        <w:t>GridSearch</w:t>
+      </w:r>
+      <w:proofErr w:type="spellEnd"/>
+      <w:r>
+        <w:t xml:space="preserve">” para encontrar los mejores parámetros y un </w:t>
+      </w:r>
+      <w:proofErr w:type="spellStart"/>
+      <w:r>
+        <w:t>Stratified</w:t>
+      </w:r>
+      <w:proofErr w:type="spellEnd"/>
+      <w:r>
+        <w:t xml:space="preserve"> </w:t>
+      </w:r>
+      <w:proofErr w:type="spellStart"/>
+      <w:r>
+        <w:t>Kfolds</w:t>
+      </w:r>
+      <w:proofErr w:type="spellEnd"/>
+      <w:r>
+        <w:t xml:space="preserve"> de </w:t>
       </w:r>
       <w:r>
         <w:t>3</w:t>
@@ -8975,6 +9709,7 @@
                 <w:lang w:val="es-CL"/>
               </w:rPr>
             </w:pPr>
+            <w:proofErr w:type="spellStart"/>
             <w:r>
               <w:rPr>
                 <w:b/>
@@ -8983,7 +9718,18 @@
                 <w:szCs w:val="20"/>
                 <w:lang w:val="es-CL"/>
               </w:rPr>
-              <w:t xml:space="preserve">Accuracy </w:t>
+              <w:t>Accuracy</w:t>
+            </w:r>
+            <w:proofErr w:type="spellEnd"/>
+            <w:r>
+              <w:rPr>
+                <w:b/>
+                <w:bCs/>
+                <w:sz w:val="20"/>
+                <w:szCs w:val="20"/>
+                <w:lang w:val="es-CL"/>
+              </w:rPr>
+              <w:t xml:space="preserve"> </w:t>
             </w:r>
           </w:p>
         </w:tc>
@@ -9002,6 +9748,7 @@
                 <w:lang w:val="es-CL"/>
               </w:rPr>
             </w:pPr>
+            <w:proofErr w:type="spellStart"/>
             <w:r>
               <w:rPr>
                 <w:b/>
@@ -9010,7 +9757,18 @@
                 <w:szCs w:val="20"/>
                 <w:lang w:val="es-CL"/>
               </w:rPr>
-              <w:t>Precision 0</w:t>
+              <w:t>Precision</w:t>
+            </w:r>
+            <w:proofErr w:type="spellEnd"/>
+            <w:r>
+              <w:rPr>
+                <w:b/>
+                <w:bCs/>
+                <w:sz w:val="20"/>
+                <w:szCs w:val="20"/>
+                <w:lang w:val="es-CL"/>
+              </w:rPr>
+              <w:t xml:space="preserve"> 0</w:t>
             </w:r>
           </w:p>
         </w:tc>
@@ -9029,6 +9787,7 @@
                 <w:lang w:val="es-CL"/>
               </w:rPr>
             </w:pPr>
+            <w:proofErr w:type="spellStart"/>
             <w:r>
               <w:rPr>
                 <w:b/>
@@ -9037,7 +9796,18 @@
                 <w:szCs w:val="20"/>
                 <w:lang w:val="es-CL"/>
               </w:rPr>
-              <w:t>Precision 1</w:t>
+              <w:t>Precision</w:t>
+            </w:r>
+            <w:proofErr w:type="spellEnd"/>
+            <w:r>
+              <w:rPr>
+                <w:b/>
+                <w:bCs/>
+                <w:sz w:val="20"/>
+                <w:szCs w:val="20"/>
+                <w:lang w:val="es-CL"/>
+              </w:rPr>
+              <w:t xml:space="preserve"> 1</w:t>
             </w:r>
           </w:p>
         </w:tc>
@@ -9056,6 +9826,7 @@
                 <w:lang w:val="es-CL"/>
               </w:rPr>
             </w:pPr>
+            <w:proofErr w:type="spellStart"/>
             <w:r>
               <w:rPr>
                 <w:b/>
@@ -9064,7 +9835,18 @@
                 <w:szCs w:val="20"/>
                 <w:lang w:val="es-CL"/>
               </w:rPr>
-              <w:t xml:space="preserve">Recall </w:t>
+              <w:t>Recall</w:t>
+            </w:r>
+            <w:proofErr w:type="spellEnd"/>
+            <w:r>
+              <w:rPr>
+                <w:b/>
+                <w:bCs/>
+                <w:sz w:val="20"/>
+                <w:szCs w:val="20"/>
+                <w:lang w:val="es-CL"/>
+              </w:rPr>
+              <w:t xml:space="preserve"> </w:t>
             </w:r>
           </w:p>
           <w:p>
@@ -9104,6 +9886,7 @@
                 <w:lang w:val="es-CL"/>
               </w:rPr>
             </w:pPr>
+            <w:proofErr w:type="spellStart"/>
             <w:r>
               <w:rPr>
                 <w:b/>
@@ -9112,7 +9895,18 @@
                 <w:szCs w:val="20"/>
                 <w:lang w:val="es-CL"/>
               </w:rPr>
-              <w:t xml:space="preserve">Recall </w:t>
+              <w:t>Recall</w:t>
+            </w:r>
+            <w:proofErr w:type="spellEnd"/>
+            <w:r>
+              <w:rPr>
+                <w:b/>
+                <w:bCs/>
+                <w:sz w:val="20"/>
+                <w:szCs w:val="20"/>
+                <w:lang w:val="es-CL"/>
+              </w:rPr>
+              <w:t xml:space="preserve"> </w:t>
             </w:r>
           </w:p>
           <w:p>
@@ -9424,6 +10218,7 @@
                 <w:lang w:val="es-CL"/>
               </w:rPr>
             </w:pPr>
+            <w:proofErr w:type="spellStart"/>
             <w:r>
               <w:rPr>
                 <w:sz w:val="20"/>
@@ -9432,6 +10227,7 @@
               </w:rPr>
               <w:t>XGBoost</w:t>
             </w:r>
+            <w:proofErr w:type="spellEnd"/>
           </w:p>
         </w:tc>
         <w:tc>
@@ -9590,82 +10386,23 @@
       </w:pPr>
       <w:r>
         <w:rPr>
-          <w:b/>
-          <w:bCs/>
           <w:noProof/>
+        </w:rPr>
+        <w:pict w14:anchorId="33022A7E">
+          <v:rect id="Entrada de lápiz 22" o:spid="_x0000_s2051" style="position:absolute;margin-left:537.8pt;margin-top:-53.7pt;width:21.5pt;height:33.45pt;z-index:251656704;visibility:visible;mso-wrap-style:square;mso-wrap-distance-left:9pt;mso-wrap-distance-top:0;mso-wrap-distance-right:9pt;mso-wrap-distance-bottom:0;mso-position-horizontal:absolute;mso-position-horizontal-relative:text;mso-position-vertical:absolute;mso-position-vertical-relative:text" coordsize="707,1131" filled="f" strokecolor="#6c0" strokeweight=".5mm">
+            <v:stroke endcap="round"/>
+            <v:path shadowok="f" o:extrusionok="f" fillok="f" insetpenok="f"/>
+            <o:lock v:ext="edit" rotation="t" text="t"/>
+            <o:ink i="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" annotation="t"/>
+          </v:rect>
+        </w:pict>
+      </w:r>
+    </w:p>
+    <w:p>
+      <w:pPr>
+        <w:rPr>
           <w:lang w:val="es-CL"/>
         </w:rPr>
-        <mc:AlternateContent>
-          <mc:Choice Requires="wpi">
-            <w:drawing>
-              <wp:anchor distT="0" distB="0" distL="114300" distR="114300" simplePos="0" relativeHeight="251657728" behindDoc="0" locked="0" layoutInCell="1" allowOverlap="1" wp14:anchorId="7CE38384" wp14:editId="07900C16">
-                <wp:simplePos x="0" y="0"/>
-                <wp:positionH relativeFrom="column">
-                  <wp:posOffset>6838845</wp:posOffset>
-                </wp:positionH>
-                <wp:positionV relativeFrom="paragraph">
-                  <wp:posOffset>-673330</wp:posOffset>
-                </wp:positionV>
-                <wp:extent cx="254520" cy="407160"/>
-                <wp:effectExtent l="38100" t="38100" r="31750" b="31115"/>
-                <wp:wrapNone/>
-                <wp:docPr id="22" name="Entrada de lápiz 22"/>
-                <wp:cNvGraphicFramePr>
-                  <a:graphicFrameLocks xmlns:a="http://schemas.openxmlformats.org/drawingml/2006/main"/>
-                </wp:cNvGraphicFramePr>
-                <a:graphic xmlns:a="http://schemas.openxmlformats.org/drawingml/2006/main">
-                  <a:graphicData uri="http://schemas.microsoft.com/office/word/2010/wordprocessingInk">
-                    <w14:contentPart bwMode="auto" r:id="rId28">
-                      <w14:nvContentPartPr>
-                        <w14:cNvContentPartPr>
-                          <a14:cpLocks xmlns:a14="http://schemas.microsoft.com/office/drawing/2010/main" noRot="1"/>
-                        </w14:cNvContentPartPr>
-                      </w14:nvContentPartPr>
-                      <w14:xfrm>
-                        <a:off x="0" y="0"/>
-                        <a:ext cx="254520" cy="407160"/>
-                      </w14:xfrm>
-                    </w14:contentPart>
-                  </a:graphicData>
-                </a:graphic>
-              </wp:anchor>
-            </w:drawing>
-          </mc:Choice>
-          <mc:Fallback>
-            <w:pict>
-              <v:shapetype w14:anchorId="7F066D67" id="_x0000_t75" coordsize="21600,21600" o:spt="75" o:preferrelative="t" path="m@4@5l@4@11@9@11@9@5xe" filled="f" stroked="f">
-                <v:stroke joinstyle="miter"/>
-                <v:formulas>
-                  <v:f eqn="if lineDrawn pixelLineWidth 0"/>
-                  <v:f eqn="sum @0 1 0"/>
-                  <v:f eqn="sum 0 0 @1"/>
-                  <v:f eqn="prod @2 1 2"/>
-                  <v:f eqn="prod @3 21600 pixelWidth"/>
-                  <v:f eqn="prod @3 21600 pixelHeight"/>
-                  <v:f eqn="sum @0 0 1"/>
-                  <v:f eqn="prod @6 1 2"/>
-                  <v:f eqn="prod @7 21600 pixelWidth"/>
-                  <v:f eqn="sum @8 21600 0"/>
-                  <v:f eqn="prod @7 21600 pixelHeight"/>
-                  <v:f eqn="sum @10 21600 0"/>
-                </v:formulas>
-                <v:path o:extrusionok="f" gradientshapeok="t" o:connecttype="rect"/>
-                <o:lock v:ext="edit" aspectratio="t"/>
-              </v:shapetype>
-              <v:shape id="Entrada de lápiz 22" o:spid="_x0000_s1026" type="#_x0000_t75" style="position:absolute;margin-left:537.8pt;margin-top:-53.7pt;width:21.5pt;height:33.45pt;z-index:251657728;visibility:visible;mso-wrap-style:square;mso-wrap-distance-left:9pt;mso-wrap-distance-top:0;mso-wrap-distance-right:9pt;mso-wrap-distance-bottom:0;mso-position-horizontal:absolute;mso-position-horizontal-relative:text;mso-position-vertical:absolute;mso-position-vertical-relative:text" o:gfxdata="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">
-                <v:imagedata r:id="rId29" o:title=""/>
-                <o:lock v:ext="edit" rotation="t" aspectratio="f"/>
-              </v:shape>
-            </w:pict>
-          </mc:Fallback>
-        </mc:AlternateContent>
-      </w:r>
-    </w:p>
-    <w:p>
-      <w:pPr>
-        <w:rPr>
-          <w:lang w:val="es-CL"/>
-        </w:rPr>
       </w:pPr>
     </w:p>
     <w:p>
@@ -9676,54 +10413,25 @@
         <w:rPr>
           <w:noProof/>
         </w:rPr>
-        <mc:AlternateContent>
-          <mc:Choice Requires="wpi">
-            <w:drawing>
-              <wp:anchor distT="0" distB="0" distL="114300" distR="114300" simplePos="0" relativeHeight="251659776" behindDoc="0" locked="0" layoutInCell="1" allowOverlap="1" wp14:anchorId="63199F12" wp14:editId="35FFE4D9">
-                <wp:simplePos x="0" y="0"/>
-                <wp:positionH relativeFrom="column">
-                  <wp:posOffset>3781005</wp:posOffset>
-                </wp:positionH>
-                <wp:positionV relativeFrom="paragraph">
-                  <wp:posOffset>970190</wp:posOffset>
-                </wp:positionV>
-                <wp:extent cx="360" cy="360"/>
-                <wp:effectExtent l="38100" t="38100" r="38100" b="38100"/>
-                <wp:wrapNone/>
-                <wp:docPr id="24" name="Entrada de lápiz 24"/>
-                <wp:cNvGraphicFramePr>
-                  <a:graphicFrameLocks xmlns:a="http://schemas.openxmlformats.org/drawingml/2006/main"/>
-                </wp:cNvGraphicFramePr>
-                <a:graphic xmlns:a="http://schemas.openxmlformats.org/drawingml/2006/main">
-                  <a:graphicData uri="http://schemas.microsoft.com/office/word/2010/wordprocessingInk">
-                    <w14:contentPart bwMode="auto" r:id="rId30">
-                      <w14:nvContentPartPr>
-                        <w14:cNvContentPartPr>
-                          <a14:cpLocks xmlns:a14="http://schemas.microsoft.com/office/drawing/2010/main" noRot="1"/>
-                        </w14:cNvContentPartPr>
-                      </w14:nvContentPartPr>
-                      <w14:xfrm>
-                        <a:off x="0" y="0"/>
-                        <a:ext cx="360" cy="360"/>
-                      </w14:xfrm>
-                    </w14:contentPart>
-                  </a:graphicData>
-                </a:graphic>
-              </wp:anchor>
-            </w:drawing>
-          </mc:Choice>
-          <mc:Fallback>
-            <w:pict>
-              <v:shape w14:anchorId="7F9B0879" id="Entrada de lápiz 24" o:spid="_x0000_s1026" type="#_x0000_t75" style="position:absolute;margin-left:297pt;margin-top:75.7pt;width:1.45pt;height:1.45pt;z-index:251659776;visibility:visible;mso-wrap-style:square;mso-wrap-distance-left:9pt;mso-wrap-distance-top:0;mso-wrap-distance-right:9pt;mso-wrap-distance-bottom:0;mso-position-horizontal:absolute;mso-position-horizontal-relative:text;mso-position-vertical:absolute;mso-position-vertical-relative:text" o:gfxdata="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">
-                <v:imagedata r:id="rId31" o:title=""/>
-                <o:lock v:ext="edit" rotation="t" aspectratio="f"/>
-              </v:shape>
-            </w:pict>
-          </mc:Fallback>
-        </mc:AlternateContent>
-      </w:r>
-      <w:r>
-        <w:t xml:space="preserve">Ambos modelos arrojaron resultados favorables, por lo que decidimos aplicar la técnica de ensamble “Stacking” y aunque el AUC y el f1- score no variaron mucho, </w:t>
+        <w:pict w14:anchorId="738477A4">
+          <v:rect id="Entrada de lápiz 24" o:spid="_x0000_s2050" style="position:absolute;left:0;text-align:left;margin-left:297pt;margin-top:75.7pt;width:1.45pt;height:1.45pt;z-index:251658752;visibility:visible;mso-wrap-style:square;mso-wrap-distance-left:9pt;mso-wrap-distance-top:0;mso-wrap-distance-right:9pt;mso-wrap-distance-bottom:0;mso-position-horizontal:absolute;mso-position-horizontal-relative:text;mso-position-vertical:absolute;mso-position-vertical-relative:text" coordorigin="1" coordsize="1,1" filled="f" strokecolor="#6c0" strokeweight=".5mm">
+            <v:stroke endcap="round"/>
+            <v:path shadowok="f" o:extrusionok="f" fillok="f" insetpenok="f"/>
+            <o:lock v:ext="edit" rotation="t" text="t"/>
+            <o:ink i="AGQdAgYGARBYz1SK5pfFT48G+LrS4ZsiAwpIEETmmANFMkYyBQM4C2QZIzIKgcf//w+Ax///DzMK&#10;gcf//w+Ax///DzgJAP7/AwAAAAAAChYCAlABABBf/0AACgARIGD5/QvGodgB&#10;" annotation="t"/>
+          </v:rect>
+        </w:pict>
+      </w:r>
+      <w:r>
+        <w:t>Ambos modelos arrojaron resultados favorables, por lo que decidimos aplicar la técnica de ensamble “</w:t>
+      </w:r>
+      <w:proofErr w:type="spellStart"/>
+      <w:r>
+        <w:t>Stacking</w:t>
+      </w:r>
+      <w:proofErr w:type="spellEnd"/>
+      <w:r>
+        <w:t xml:space="preserve">” y aunque el AUC y el f1- score no variaron mucho, </w:t>
       </w:r>
       <w:r>
         <w:t>generó</w:t>
@@ -9743,9 +10451,11 @@
       <w:r>
         <w:t xml:space="preserve"> es el de Regresión logística, utilizando como </w:t>
       </w:r>
+      <w:proofErr w:type="spellStart"/>
       <w:r>
         <w:t>hiperparámetros</w:t>
       </w:r>
+      <w:proofErr w:type="spellEnd"/>
       <w:r>
         <w:t xml:space="preserve"> los siguientes:</w:t>
       </w:r>
@@ -9765,7 +10475,21 @@
         <w:rPr>
           <w:lang w:val="en-US"/>
         </w:rPr>
-        <w:t>solver=’lbfgs’</w:t>
+        <w:t>solver=’</w:t>
+      </w:r>
+      <w:proofErr w:type="spellStart"/>
+      <w:r>
+        <w:rPr>
+          <w:lang w:val="en-US"/>
+        </w:rPr>
+        <w:t>lbfgs</w:t>
+      </w:r>
+      <w:proofErr w:type="spellEnd"/>
+      <w:r>
+        <w:rPr>
+          <w:lang w:val="en-US"/>
+        </w:rPr>
+        <w:t>’</w:t>
       </w:r>
     </w:p>
     <w:p>
@@ -9797,11 +10521,19 @@
           <w:lang w:val="en-US"/>
         </w:rPr>
       </w:pPr>
+      <w:proofErr w:type="spellStart"/>
       <w:r>
         <w:rPr>
           <w:lang w:val="en-US"/>
         </w:rPr>
-        <w:t>max_iter=500</w:t>
+        <w:t>max_iter</w:t>
+      </w:r>
+      <w:proofErr w:type="spellEnd"/>
+      <w:r>
+        <w:rPr>
+          <w:lang w:val="en-US"/>
+        </w:rPr>
+        <w:t>=500</w:t>
       </w:r>
     </w:p>
     <w:p>
@@ -9815,11 +10547,33 @@
           <w:lang w:val="en-US"/>
         </w:rPr>
       </w:pPr>
+      <w:proofErr w:type="spellStart"/>
       <w:r>
         <w:rPr>
           <w:lang w:val="en-US"/>
         </w:rPr>
-        <w:t>multi_class= ‘ovr’</w:t>
+        <w:t>multi_class</w:t>
+      </w:r>
+      <w:proofErr w:type="spellEnd"/>
+      <w:r>
+        <w:rPr>
+          <w:lang w:val="en-US"/>
+        </w:rPr>
+        <w:t>= ‘</w:t>
+      </w:r>
+      <w:proofErr w:type="spellStart"/>
+      <w:r>
+        <w:rPr>
+          <w:lang w:val="en-US"/>
+        </w:rPr>
+        <w:t>ovr</w:t>
+      </w:r>
+      <w:proofErr w:type="spellEnd"/>
+      <w:r>
+        <w:rPr>
+          <w:lang w:val="en-US"/>
+        </w:rPr>
+        <w:t>’</w:t>
       </w:r>
     </w:p>
     <w:p>
@@ -9870,13 +10624,21 @@
         <w:t xml:space="preserve">del modelo </w:t>
       </w:r>
       <w:r>
-        <w:t>se deben a la estabilidad con respecto a</w:t>
+        <w:t xml:space="preserve">se deben a la estabilidad con respecto </w:t>
+      </w:r>
+      <w:proofErr w:type="gramStart"/>
+      <w:r>
+        <w:t>a</w:t>
       </w:r>
       <w:r>
         <w:t>l t</w:t>
       </w:r>
       <w:r>
-        <w:t>est estandarizado</w:t>
+        <w:t>est</w:t>
+      </w:r>
+      <w:proofErr w:type="gramEnd"/>
+      <w:r>
+        <w:t xml:space="preserve"> estandarizado</w:t>
       </w:r>
       <w:r>
         <w:t xml:space="preserve"> que arrojó un</w:t>
@@ -9900,7 +10662,15 @@
         <w:t>es más sensible</w:t>
       </w:r>
       <w:r>
-        <w:t xml:space="preserve"> para predecir el resultado de interés (label = 1)</w:t>
+        <w:t xml:space="preserve"> para predecir el resultado de interés (</w:t>
+      </w:r>
+      <w:proofErr w:type="spellStart"/>
+      <w:r>
+        <w:t>label</w:t>
+      </w:r>
+      <w:proofErr w:type="spellEnd"/>
+      <w:r>
+        <w:t xml:space="preserve"> = 1)</w:t>
       </w:r>
       <w:r>
         <w:t>.</w:t>
@@ -9917,7 +10687,7 @@
       <w:pPr>
         <w:pStyle w:val="Ttulo3"/>
       </w:pPr>
-      <w:bookmarkStart w:id="20" w:name="_Toc109835148"/>
+      <w:bookmarkStart w:id="20" w:name="_Toc109907111"/>
       <w:r>
         <w:t>Análisis de errores</w:t>
       </w:r>
@@ -10011,7 +10781,7 @@
                     <pic:cNvPicPr/>
                   </pic:nvPicPr>
                   <pic:blipFill>
-                    <a:blip r:embed="rId32"/>
+                    <a:blip r:embed="rId28"/>
                     <a:stretch>
                       <a:fillRect/>
                     </a:stretch>
@@ -10058,9 +10828,11 @@
       <w:r>
         <w:t>(</w:t>
       </w:r>
+      <w:proofErr w:type="spellStart"/>
       <w:r>
         <w:t>y_pred</w:t>
       </w:r>
+      <w:proofErr w:type="spellEnd"/>
       <w:r>
         <w:t xml:space="preserve">) para todos los casos de pinturas acrílicas genera resultados </w:t>
       </w:r>
@@ -10158,7 +10930,7 @@
                     <pic:cNvPicPr/>
                   </pic:nvPicPr>
                   <pic:blipFill>
-                    <a:blip r:embed="rId33"/>
+                    <a:blip r:embed="rId29"/>
                     <a:stretch>
                       <a:fillRect/>
                     </a:stretch>
@@ -10259,7 +11031,7 @@
       <w:pPr>
         <w:pStyle w:val="Ttulo1"/>
       </w:pPr>
-      <w:bookmarkStart w:id="21" w:name="_Toc109835149"/>
+      <w:bookmarkStart w:id="21" w:name="_Toc109907112"/>
       <w:r>
         <w:t>Líneas de Continuidad</w:t>
       </w:r>
@@ -10277,31 +11049,102 @@
         <w:pStyle w:val="Body"/>
       </w:pPr>
       <w:r>
-        <w:t>Se desea crear un</w:t>
-      </w:r>
-      <w:r>
-        <w:t xml:space="preserve"> </w:t>
-      </w:r>
-      <w:r>
-        <w:t>d</w:t>
-      </w:r>
-      <w:r>
-        <w:t>iccionario para “normalizar” las palabras</w:t>
-      </w:r>
-      <w:r>
-        <w:t>,</w:t>
-      </w:r>
-      <w:r>
-        <w:t xml:space="preserve"> que no es más que un traductor de sinónimos, </w:t>
-      </w:r>
-      <w:r>
-        <w:t xml:space="preserve">ya que </w:t>
-      </w:r>
-      <w:r>
-        <w:t>una palabra tiene varias acepciones</w:t>
-      </w:r>
-      <w:r>
-        <w:t xml:space="preserve"> y se presentan muchas de éste tipo en los productos solicitados en las licitaciones y en las descripciones de las mismas.</w:t>
+        <w:t>Buscar nuevas variables que permitan que Juanito sea más genérico y permita abordar a empresas de distintos sectores.</w:t>
+      </w:r>
+    </w:p>
+    <w:p>
+      <w:pPr>
+        <w:spacing w:before="240" w:after="240"/>
+        <w:rPr>
+          <w:rFonts w:ascii="Times New Roman" w:eastAsia="Times New Roman" w:hAnsi="Times New Roman" w:cs="Times New Roman"/>
+          <w:szCs w:val="24"/>
+          <w:lang w:val="es-CL" w:eastAsia="es-CL"/>
+        </w:rPr>
+      </w:pPr>
+      <w:r>
+        <w:rPr>
+          <w:rFonts w:ascii="Arial" w:eastAsia="Times New Roman" w:hAnsi="Arial" w:cs="Arial"/>
+          <w:color w:val="000000"/>
+          <w:szCs w:val="24"/>
+          <w:lang w:val="es-CL" w:eastAsia="es-CL"/>
+        </w:rPr>
+        <w:t xml:space="preserve">Se desea crear un diccionario para “normalizar” las palabras, que no es más que un traductor de sinónimos, ya que una palabra tiene varias acepciones y se presentan muchas de </w:t>
+      </w:r>
+      <w:r>
+        <w:rPr>
+          <w:rFonts w:ascii="Arial" w:eastAsia="Times New Roman" w:hAnsi="Arial" w:cs="Arial"/>
+          <w:color w:val="000000"/>
+          <w:szCs w:val="24"/>
+          <w:lang w:val="es-CL" w:eastAsia="es-CL"/>
+        </w:rPr>
+        <w:t>este</w:t>
+      </w:r>
+      <w:r>
+        <w:rPr>
+          <w:rFonts w:ascii="Arial" w:eastAsia="Times New Roman" w:hAnsi="Arial" w:cs="Arial"/>
+          <w:color w:val="000000"/>
+          <w:szCs w:val="24"/>
+          <w:lang w:val="es-CL" w:eastAsia="es-CL"/>
+        </w:rPr>
+        <w:t xml:space="preserve"> tipo en los productos solicitados en las licitaciones y en las descripciones de </w:t>
+      </w:r>
+      <w:proofErr w:type="gramStart"/>
+      <w:r>
+        <w:rPr>
+          <w:rFonts w:ascii="Arial" w:eastAsia="Times New Roman" w:hAnsi="Arial" w:cs="Arial"/>
+          <w:color w:val="000000"/>
+          <w:szCs w:val="24"/>
+          <w:lang w:val="es-CL" w:eastAsia="es-CL"/>
+        </w:rPr>
+        <w:t>las mismas</w:t>
+      </w:r>
+      <w:proofErr w:type="gramEnd"/>
+      <w:r>
+        <w:rPr>
+          <w:rFonts w:ascii="Arial" w:eastAsia="Times New Roman" w:hAnsi="Arial" w:cs="Arial"/>
+          <w:color w:val="000000"/>
+          <w:szCs w:val="24"/>
+          <w:lang w:val="es-CL" w:eastAsia="es-CL"/>
+        </w:rPr>
+        <w:t>.</w:t>
+      </w:r>
+    </w:p>
+    <w:p>
+      <w:pPr>
+        <w:spacing w:before="240" w:after="240"/>
+        <w:rPr>
+          <w:rFonts w:ascii="Times New Roman" w:eastAsia="Times New Roman" w:hAnsi="Times New Roman" w:cs="Times New Roman"/>
+          <w:szCs w:val="24"/>
+          <w:lang w:val="es-CL" w:eastAsia="es-CL"/>
+        </w:rPr>
+      </w:pPr>
+      <w:r>
+        <w:rPr>
+          <w:rFonts w:ascii="Arial" w:eastAsia="Times New Roman" w:hAnsi="Arial" w:cs="Arial"/>
+          <w:color w:val="000000"/>
+          <w:szCs w:val="24"/>
+          <w:lang w:val="es-CL" w:eastAsia="es-CL"/>
+        </w:rPr>
+        <w:t>Otra propuesta sería incluir el catálogo de productos de la empresa al modelo, añadiendo un puntaje en base a palabras encontradas en el campo descripción que sean parte de los productos propios de la empresa.</w:t>
+      </w:r>
+    </w:p>
+    <w:p>
+      <w:pPr>
+        <w:spacing w:before="240" w:after="240"/>
+        <w:rPr>
+          <w:rFonts w:ascii="Times New Roman" w:eastAsia="Times New Roman" w:hAnsi="Times New Roman" w:cs="Times New Roman"/>
+          <w:szCs w:val="24"/>
+          <w:lang w:val="es-CL" w:eastAsia="es-CL"/>
+        </w:rPr>
+      </w:pPr>
+      <w:r>
+        <w:rPr>
+          <w:rFonts w:ascii="Arial" w:eastAsia="Times New Roman" w:hAnsi="Arial" w:cs="Arial"/>
+          <w:color w:val="000000"/>
+          <w:szCs w:val="24"/>
+          <w:lang w:val="es-CL" w:eastAsia="es-CL"/>
+        </w:rPr>
+        <w:t>A partir del modelo creado, una opción es originar un nuevo modelo de recomendación que arroje como resultado la sugerencia de los productos con los que un proveedor pueda ofertar en las licitaciones obtenidas del modelo anterior, tomando en consideración su catálogo de productos.</w:t>
       </w:r>
     </w:p>
     <w:p>
@@ -10309,48 +11152,7 @@
         <w:pStyle w:val="Body"/>
       </w:pPr>
       <w:r>
-        <w:t>A</w:t>
-      </w:r>
-      <w:r>
-        <w:t xml:space="preserve"> partir del modelo creado, </w:t>
-      </w:r>
-      <w:r>
-        <w:t xml:space="preserve">una opción es </w:t>
-      </w:r>
-      <w:r>
-        <w:t xml:space="preserve">originar un nuevo modelo </w:t>
-      </w:r>
-      <w:r>
-        <w:t xml:space="preserve">de recomendación </w:t>
-      </w:r>
-      <w:r>
-        <w:t xml:space="preserve">que arroje como resultado la sugerencia de los productos con los que un proveedor pueda ofertar en las licitaciones obtenidas del modelo anterior, tomando en </w:t>
-      </w:r>
-      <w:r>
-        <w:t>consideración</w:t>
-      </w:r>
-      <w:r>
-        <w:t xml:space="preserve"> su </w:t>
-      </w:r>
-      <w:r>
-        <w:t>catálogo de productos</w:t>
-      </w:r>
-      <w:r>
         <w:t>.</w:t>
-      </w:r>
-    </w:p>
-    <w:p>
-      <w:pPr>
-        <w:pStyle w:val="Body"/>
-      </w:pPr>
-      <w:r>
-        <w:t>Otra propuesta sería incluir el catálogo de productos de la empresa al modelo, añadiendo un p</w:t>
-      </w:r>
-      <w:r>
-        <w:t xml:space="preserve">untaje en base a palabras encontradas en el campo descripción que sean parte </w:t>
-      </w:r>
-      <w:r>
-        <w:t>de los productos propios de la empresa.</w:t>
       </w:r>
     </w:p>
     <w:p>
@@ -10425,7 +11227,7 @@
       <w:pPr>
         <w:pStyle w:val="Ttulo1"/>
       </w:pPr>
-      <w:bookmarkStart w:id="22" w:name="_Toc109835150"/>
+      <w:bookmarkStart w:id="22" w:name="_Toc109907113"/>
       <w:r>
         <w:t>Conclusiones</w:t>
       </w:r>
@@ -10439,88 +11241,67 @@
     <w:p>
       <w:pPr>
         <w:pStyle w:val="Body"/>
-      </w:pPr>
-      <w:r>
-        <w:t xml:space="preserve">En el procesamiento de texto, </w:t>
-      </w:r>
-      <w:r>
-        <w:t xml:space="preserve">la palabra </w:t>
-      </w:r>
-      <w:r>
-        <w:t>“</w:t>
-      </w:r>
-      <w:r>
-        <w:t>NO</w:t>
-      </w:r>
-      <w:r>
-        <w:t>”</w:t>
-      </w:r>
-      <w:r>
-        <w:t xml:space="preserve"> </w:t>
-      </w:r>
-      <w:r>
-        <w:t xml:space="preserve">tiene </w:t>
-      </w:r>
-      <w:r>
-        <w:t>gran valor</w:t>
-      </w:r>
-      <w:r>
-        <w:t xml:space="preserve"> ya que podría cambiar por completo un producto</w:t>
-      </w:r>
-      <w:r>
-        <w:t xml:space="preserve">, </w:t>
-      </w:r>
-      <w:r>
-        <w:t xml:space="preserve">además, </w:t>
-      </w:r>
-      <w:r>
-        <w:t>existen muchos términos que son siglas</w:t>
-      </w:r>
-      <w:r>
-        <w:t xml:space="preserve">, las cuales pueden </w:t>
-      </w:r>
-      <w:r>
-        <w:t>re</w:t>
-      </w:r>
-      <w:r>
-        <w:t>presentar la marca o el modelo de un producto,</w:t>
-      </w:r>
-      <w:r>
-        <w:t xml:space="preserve"> por ende, son palabras relevantes </w:t>
-      </w:r>
-      <w:r>
-        <w:t>que se consideran como variables</w:t>
-      </w:r>
-      <w:r>
-        <w:t>.</w:t>
+        <w:rPr>
+          <w:color w:val="FF9900"/>
+          <w:sz w:val="100"/>
+          <w:szCs w:val="100"/>
+        </w:rPr>
+      </w:pPr>
+      <w:r>
+        <w:t xml:space="preserve">Es posible automatizar el proceso de búsqueda de oportunidades de negocio en licitaciones públicas mediante el uso de técnicas de machine </w:t>
+      </w:r>
+      <w:proofErr w:type="spellStart"/>
+      <w:r>
+        <w:t>learning</w:t>
+      </w:r>
+      <w:proofErr w:type="spellEnd"/>
+      <w:r>
+        <w:t>. </w:t>
       </w:r>
     </w:p>
     <w:p>
       <w:pPr>
         <w:pStyle w:val="Body"/>
-      </w:pPr>
-      <w:r>
-        <w:t>Con respecto a la técnica empleada de reducción de dimensionalidad, el PCA,</w:t>
-      </w:r>
-      <w:r>
-        <w:t xml:space="preserve"> reduce de forma considerable la cantidad de variables y no afecta tanto en las métricas de evaluación.</w:t>
+        <w:rPr>
+          <w:color w:val="FF9900"/>
+          <w:sz w:val="100"/>
+          <w:szCs w:val="100"/>
+        </w:rPr>
+      </w:pPr>
+      <w:r>
+        <w:t>El campo de descripción de la licitación (texto libre) es el más relevante al momento de clasificar de forma correcta una licitación como oportunidad de negocio. </w:t>
       </w:r>
     </w:p>
     <w:p>
       <w:pPr>
         <w:pStyle w:val="Body"/>
-      </w:pPr>
-      <w:r>
-        <w:t xml:space="preserve">Se hace de suma importancia aplicar el modelo con distintos parámetros, esto con la finalidad de poder corroborar que el modelo funciona bien bajo </w:t>
-      </w:r>
-      <w:r>
-        <w:rPr>
-          <w:u w:val="single"/>
-        </w:rPr>
-        <w:t>cualquier</w:t>
-      </w:r>
-      <w:r>
-        <w:t xml:space="preserve"> circunstancia.</w:t>
+        <w:rPr>
+          <w:color w:val="FF9900"/>
+          <w:sz w:val="100"/>
+          <w:szCs w:val="100"/>
+        </w:rPr>
+      </w:pPr>
+      <w:r>
+        <w:t xml:space="preserve">Juanito resuelve la problemática de la búsqueda manual de un ser humano al reducir los tiempos y costos de </w:t>
+      </w:r>
+      <w:r>
+        <w:t>búsqueda,</w:t>
+      </w:r>
+      <w:r>
+        <w:t xml:space="preserve"> así como aumentar las oportunidades de negocios. </w:t>
+      </w:r>
+    </w:p>
+    <w:p>
+      <w:pPr>
+        <w:pStyle w:val="Body"/>
+        <w:rPr>
+          <w:color w:val="FF9900"/>
+          <w:sz w:val="100"/>
+          <w:szCs w:val="100"/>
+        </w:rPr>
+      </w:pPr>
+      <w:r>
+        <w:t>Juanito es capaz de detectar oportunidades donde el ser humano no es capaz de encontrar (debido a restricciones propias del ser humano).</w:t>
       </w:r>
     </w:p>
     <w:p>
@@ -10553,7 +11334,7 @@
       <w:pPr>
         <w:pStyle w:val="Ttulo1"/>
       </w:pPr>
-      <w:bookmarkStart w:id="23" w:name="_Toc109835151"/>
+      <w:bookmarkStart w:id="23" w:name="_Toc109907114"/>
       <w:r>
         <w:lastRenderedPageBreak/>
         <w:t>Anexos</w:t>
@@ -10605,7 +11386,7 @@
                     <pic:cNvPicPr/>
                   </pic:nvPicPr>
                   <pic:blipFill>
-                    <a:blip r:embed="rId34"/>
+                    <a:blip r:embed="rId30"/>
                     <a:stretch>
                       <a:fillRect/>
                     </a:stretch>
@@ -10690,7 +11471,7 @@
                     <pic:cNvPicPr/>
                   </pic:nvPicPr>
                   <pic:blipFill>
-                    <a:blip r:embed="rId35"/>
+                    <a:blip r:embed="rId31"/>
                     <a:stretch>
                       <a:fillRect/>
                     </a:stretch>
@@ -10743,6 +11524,9 @@
         </w:rPr>
       </w:pPr>
       <w:r>
+        <w:rPr>
+          <w:noProof/>
+        </w:rPr>
         <w:drawing>
           <wp:inline distT="0" distB="0" distL="0" distR="0" wp14:anchorId="144B4729" wp14:editId="26F5A0F9">
             <wp:extent cx="3038899" cy="2457793"/>
@@ -10759,7 +11543,7 @@
                     <pic:cNvPicPr/>
                   </pic:nvPicPr>
                   <pic:blipFill>
-                    <a:blip r:embed="rId36"/>
+                    <a:blip r:embed="rId32"/>
                     <a:stretch>
                       <a:fillRect/>
                     </a:stretch>
@@ -10843,7 +11627,7 @@
                     </pic:cNvPicPr>
                   </pic:nvPicPr>
                   <pic:blipFill>
-                    <a:blip r:embed="rId37" cstate="print">
+                    <a:blip r:embed="rId33" cstate="print">
                       <a:extLst>
                         <a:ext uri="{28A0092B-C50C-407E-A947-70E740481C1C}">
                           <a14:useLocalDpi xmlns:a14="http://schemas.microsoft.com/office/drawing/2010/main" val="0"/>
@@ -10944,7 +11728,7 @@
                     </pic:cNvPicPr>
                   </pic:nvPicPr>
                   <pic:blipFill>
-                    <a:blip r:embed="rId38" cstate="print">
+                    <a:blip r:embed="rId34" cstate="print">
                       <a:extLst>
                         <a:ext uri="{28A0092B-C50C-407E-A947-70E740481C1C}">
                           <a14:useLocalDpi xmlns:a14="http://schemas.microsoft.com/office/drawing/2010/main" val="0"/>
@@ -11020,6 +11804,12 @@
         <w:pStyle w:val="Body"/>
         <w:jc w:val="center"/>
       </w:pPr>
+    </w:p>
+    <w:p>
+      <w:pPr>
+        <w:pStyle w:val="Body"/>
+        <w:jc w:val="center"/>
+      </w:pPr>
       <w:r>
         <w:rPr>
           <w:noProof/>
@@ -11042,7 +11832,7 @@
                     </pic:cNvPicPr>
                   </pic:nvPicPr>
                   <pic:blipFill>
-                    <a:blip r:embed="rId39" cstate="print">
+                    <a:blip r:embed="rId35" cstate="print">
                       <a:extLst>
                         <a:ext uri="{28A0092B-C50C-407E-A947-70E740481C1C}">
                           <a14:useLocalDpi xmlns:a14="http://schemas.microsoft.com/office/drawing/2010/main" val="0"/>
@@ -11162,7 +11952,7 @@
                     </pic:cNvPicPr>
                   </pic:nvPicPr>
                   <pic:blipFill>
-                    <a:blip r:embed="rId40">
+                    <a:blip r:embed="rId36">
                       <a:extLst>
                         <a:ext uri="{28A0092B-C50C-407E-A947-70E740481C1C}">
                           <a14:useLocalDpi xmlns:a14="http://schemas.microsoft.com/office/drawing/2010/main" val="0"/>
@@ -11253,7 +12043,7 @@
                     <pic:cNvPicPr/>
                   </pic:nvPicPr>
                   <pic:blipFill>
-                    <a:blip r:embed="rId41"/>
+                    <a:blip r:embed="rId37"/>
                     <a:stretch>
                       <a:fillRect/>
                     </a:stretch>
@@ -11326,7 +12116,7 @@
                     <pic:cNvPicPr/>
                   </pic:nvPicPr>
                   <pic:blipFill>
-                    <a:blip r:embed="rId42">
+                    <a:blip r:embed="rId38">
                       <a:extLst>
                         <a:ext uri="{28A0092B-C50C-407E-A947-70E740481C1C}">
                           <a14:useLocalDpi xmlns:a14="http://schemas.microsoft.com/office/drawing/2010/main" val="0"/>
@@ -11435,7 +12225,7 @@
                     <pic:cNvPicPr/>
                   </pic:nvPicPr>
                   <pic:blipFill>
-                    <a:blip r:embed="rId43"/>
+                    <a:blip r:embed="rId39"/>
                     <a:stretch>
                       <a:fillRect/>
                     </a:stretch>
@@ -11536,7 +12326,15 @@
       </w:pPr>
       <w:r>
         <w:lastRenderedPageBreak/>
-        <w:t>Trello (Canvas: organización y coordinación distribución de tareas, planificación diaria y semanal)</w:t>
+        <w:t>Trello (</w:t>
+      </w:r>
+      <w:proofErr w:type="spellStart"/>
+      <w:r>
+        <w:t>Canvas</w:t>
+      </w:r>
+      <w:proofErr w:type="spellEnd"/>
+      <w:r>
+        <w:t>: organización y coordinación distribución de tareas, planificación diaria y semanal)</w:t>
       </w:r>
     </w:p>
     <w:p>
@@ -11577,13 +12375,36 @@
         </w:numPr>
       </w:pPr>
       <w:r>
-        <w:t>IDE: VSCode</w:t>
-      </w:r>
+        <w:t xml:space="preserve">IDE: </w:t>
+      </w:r>
+      <w:proofErr w:type="spellStart"/>
+      <w:r>
+        <w:t>VSCode</w:t>
+      </w:r>
+      <w:proofErr w:type="spellEnd"/>
       <w:r>
         <w:t xml:space="preserve"> (</w:t>
       </w:r>
       <w:r>
-        <w:t>programación código, ejecución de archivos .py, .ipynb)</w:t>
+        <w:t>programación código, ejecución de archivos .</w:t>
+      </w:r>
+      <w:proofErr w:type="spellStart"/>
+      <w:r>
+        <w:t>py</w:t>
+      </w:r>
+      <w:proofErr w:type="spellEnd"/>
+      <w:proofErr w:type="gramStart"/>
+      <w:r>
+        <w:t>, .</w:t>
+      </w:r>
+      <w:proofErr w:type="spellStart"/>
+      <w:r>
+        <w:t>ipynb</w:t>
+      </w:r>
+      <w:proofErr w:type="spellEnd"/>
+      <w:proofErr w:type="gramEnd"/>
+      <w:r>
+        <w:t>)</w:t>
       </w:r>
     </w:p>
     <w:p>
@@ -11654,8 +12475,21 @@
           <w:numId w:val="28"/>
         </w:numPr>
       </w:pPr>
-      <w:r>
-        <w:t>Versionamiento: GIT (repositorio alojado en Github)</w:t>
+      <w:proofErr w:type="spellStart"/>
+      <w:r>
+        <w:t>Versionamiento</w:t>
+      </w:r>
+      <w:proofErr w:type="spellEnd"/>
+      <w:r>
+        <w:t xml:space="preserve">: GIT (repositorio alojado en </w:t>
+      </w:r>
+      <w:proofErr w:type="spellStart"/>
+      <w:r>
+        <w:t>Github</w:t>
+      </w:r>
+      <w:proofErr w:type="spellEnd"/>
+      <w:r>
+        <w:t>)</w:t>
       </w:r>
     </w:p>
     <w:p>
@@ -11666,9 +12500,11 @@
           <w:numId w:val="28"/>
         </w:numPr>
       </w:pPr>
+      <w:proofErr w:type="spellStart"/>
       <w:r>
         <w:t>Librerias</w:t>
       </w:r>
+      <w:proofErr w:type="spellEnd"/>
     </w:p>
     <w:p>
       <w:pPr>
@@ -11693,12 +12529,14 @@
           <w:numId w:val="28"/>
         </w:numPr>
       </w:pPr>
+      <w:proofErr w:type="spellStart"/>
       <w:r>
         <w:t>P</w:t>
       </w:r>
       <w:r>
         <w:t>ickle</w:t>
       </w:r>
+      <w:proofErr w:type="spellEnd"/>
     </w:p>
     <w:p>
       <w:pPr>
@@ -11708,9 +12546,11 @@
           <w:numId w:val="28"/>
         </w:numPr>
       </w:pPr>
+      <w:proofErr w:type="spellStart"/>
       <w:r>
         <w:t>NumPy</w:t>
       </w:r>
+      <w:proofErr w:type="spellEnd"/>
     </w:p>
     <w:p>
       <w:pPr>
@@ -11732,9 +12572,11 @@
           <w:numId w:val="28"/>
         </w:numPr>
       </w:pPr>
+      <w:proofErr w:type="spellStart"/>
       <w:r>
         <w:t>Matplotlib</w:t>
       </w:r>
+      <w:proofErr w:type="spellEnd"/>
     </w:p>
     <w:p>
       <w:pPr>
@@ -11744,9 +12586,11 @@
           <w:numId w:val="28"/>
         </w:numPr>
       </w:pPr>
+      <w:proofErr w:type="spellStart"/>
       <w:r>
         <w:t>Seaborn</w:t>
       </w:r>
+      <w:proofErr w:type="spellEnd"/>
     </w:p>
     <w:p>
       <w:pPr>
@@ -11759,23 +12603,87 @@
           <w:lang w:val="en-US"/>
         </w:rPr>
       </w:pPr>
+      <w:proofErr w:type="spellStart"/>
       <w:r>
         <w:rPr>
           <w:lang w:val="en-US"/>
         </w:rPr>
-        <w:t>Sklearn (model_selection, metrics, linear_model, naive_bayes, en</w:t>
-      </w:r>
+        <w:t>Sklearn</w:t>
+      </w:r>
+      <w:proofErr w:type="spellEnd"/>
       <w:r>
         <w:rPr>
           <w:lang w:val="en-US"/>
         </w:rPr>
+        <w:t xml:space="preserve"> (</w:t>
+      </w:r>
+      <w:proofErr w:type="spellStart"/>
+      <w:r>
+        <w:rPr>
+          <w:lang w:val="en-US"/>
+        </w:rPr>
+        <w:t>model_selection</w:t>
+      </w:r>
+      <w:proofErr w:type="spellEnd"/>
+      <w:r>
+        <w:rPr>
+          <w:lang w:val="en-US"/>
+        </w:rPr>
+        <w:t xml:space="preserve">, metrics, </w:t>
+      </w:r>
+      <w:proofErr w:type="spellStart"/>
+      <w:r>
+        <w:rPr>
+          <w:lang w:val="en-US"/>
+        </w:rPr>
+        <w:t>linear_model</w:t>
+      </w:r>
+      <w:proofErr w:type="spellEnd"/>
+      <w:r>
+        <w:rPr>
+          <w:lang w:val="en-US"/>
+        </w:rPr>
+        <w:t xml:space="preserve">, </w:t>
+      </w:r>
+      <w:proofErr w:type="spellStart"/>
+      <w:r>
+        <w:rPr>
+          <w:lang w:val="en-US"/>
+        </w:rPr>
+        <w:t>naive_bayes</w:t>
+      </w:r>
+      <w:proofErr w:type="spellEnd"/>
+      <w:r>
+        <w:rPr>
+          <w:lang w:val="en-US"/>
+        </w:rPr>
+        <w:t>, en</w:t>
+      </w:r>
+      <w:r>
+        <w:rPr>
+          <w:lang w:val="en-US"/>
+        </w:rPr>
         <w:t>semble</w:t>
       </w:r>
       <w:r>
         <w:rPr>
           <w:lang w:val="en-US"/>
         </w:rPr>
-        <w:t>, feature_extraction, decomposition</w:t>
+        <w:t xml:space="preserve">, </w:t>
+      </w:r>
+      <w:proofErr w:type="spellStart"/>
+      <w:r>
+        <w:rPr>
+          <w:lang w:val="en-US"/>
+        </w:rPr>
+        <w:t>feature_extraction</w:t>
+      </w:r>
+      <w:proofErr w:type="spellEnd"/>
+      <w:r>
+        <w:rPr>
+          <w:lang w:val="en-US"/>
+        </w:rPr>
+        <w:t>, decomposition</w:t>
       </w:r>
       <w:r>
         <w:rPr>
@@ -11792,8 +12700,13 @@
           <w:numId w:val="28"/>
         </w:numPr>
       </w:pPr>
-      <w:r>
-        <w:t xml:space="preserve">XGBoost </w:t>
+      <w:proofErr w:type="spellStart"/>
+      <w:r>
+        <w:t>XGBoost</w:t>
+      </w:r>
+      <w:proofErr w:type="spellEnd"/>
+      <w:r>
+        <w:t xml:space="preserve"> </w:t>
       </w:r>
     </w:p>
     <w:p>
@@ -11804,9 +12717,11 @@
           <w:numId w:val="28"/>
         </w:numPr>
       </w:pPr>
+      <w:proofErr w:type="spellStart"/>
       <w:r>
         <w:t>Catboost</w:t>
       </w:r>
+      <w:proofErr w:type="spellEnd"/>
     </w:p>
     <w:p>
       <w:pPr>
@@ -11816,8 +12731,23 @@
           <w:numId w:val="28"/>
         </w:numPr>
       </w:pPr>
-      <w:r>
-        <w:t>Collections(Counter)</w:t>
+      <w:proofErr w:type="spellStart"/>
+      <w:proofErr w:type="gramStart"/>
+      <w:r>
+        <w:t>Collections</w:t>
+      </w:r>
+      <w:proofErr w:type="spellEnd"/>
+      <w:r>
+        <w:t>(</w:t>
+      </w:r>
+      <w:proofErr w:type="spellStart"/>
+      <w:proofErr w:type="gramEnd"/>
+      <w:r>
+        <w:t>Counter</w:t>
+      </w:r>
+      <w:proofErr w:type="spellEnd"/>
+      <w:r>
+        <w:t>)</w:t>
       </w:r>
     </w:p>
     <w:p>
@@ -11832,7 +12762,17 @@
         <w:t>NLTK</w:t>
       </w:r>
       <w:r>
-        <w:t xml:space="preserve"> (corpus, stem.snowball)</w:t>
+        <w:t xml:space="preserve"> (corpus, </w:t>
+      </w:r>
+      <w:proofErr w:type="spellStart"/>
+      <w:proofErr w:type="gramStart"/>
+      <w:r>
+        <w:t>stem.snowball</w:t>
+      </w:r>
+      <w:proofErr w:type="spellEnd"/>
+      <w:proofErr w:type="gramEnd"/>
+      <w:r>
+        <w:t>)</w:t>
       </w:r>
     </w:p>
     <w:p>
@@ -11843,9 +12783,11 @@
           <w:numId w:val="28"/>
         </w:numPr>
       </w:pPr>
+      <w:proofErr w:type="spellStart"/>
       <w:r>
         <w:t>Wordcloud</w:t>
       </w:r>
+      <w:proofErr w:type="spellEnd"/>
     </w:p>
     <w:p>
       <w:pPr>
@@ -11855,9 +12797,11 @@
           <w:numId w:val="28"/>
         </w:numPr>
       </w:pPr>
+      <w:proofErr w:type="spellStart"/>
       <w:r>
         <w:t>Regex</w:t>
       </w:r>
+      <w:proofErr w:type="spellEnd"/>
     </w:p>
     <w:p>
       <w:pPr>
@@ -11867,8 +12811,13 @@
           <w:numId w:val="28"/>
         </w:numPr>
       </w:pPr>
-      <w:r>
-        <w:t>Imblearn (SMOTE)</w:t>
+      <w:proofErr w:type="spellStart"/>
+      <w:r>
+        <w:t>Imblearn</w:t>
+      </w:r>
+      <w:proofErr w:type="spellEnd"/>
+      <w:r>
+        <w:t xml:space="preserve"> (SMOTE)</w:t>
       </w:r>
     </w:p>
     <w:p>
@@ -12333,7 +13282,7 @@
   <w:abstractNum w:abstractNumId="7" w15:restartNumberingAfterBreak="0">
     <w:nsid w:val="FFFFFF83"/>
     <w:multiLevelType w:val="singleLevel"/>
-    <w:tmpl w:val="2D5440C0"/>
+    <w:tmpl w:val="E226499E"/>
     <w:lvl w:ilvl="0">
       <w:start w:val="1"/>
       <w:numFmt w:val="bullet"/>
@@ -13376,6 +14325,155 @@
     </w:lvl>
   </w:abstractNum>
   <w:abstractNum w:abstractNumId="18" w15:restartNumberingAfterBreak="0">
+    <w:nsid w:val="23342F6F"/>
+    <w:multiLevelType w:val="multilevel"/>
+    <w:tmpl w:val="DF3A6492"/>
+    <w:lvl w:ilvl="0">
+      <w:start w:val="1"/>
+      <w:numFmt w:val="bullet"/>
+      <w:lvlText w:val=""/>
+      <w:lvlJc w:val="left"/>
+      <w:pPr>
+        <w:tabs>
+          <w:tab w:val="num" w:pos="720"/>
+        </w:tabs>
+        <w:ind w:left="720" w:hanging="360"/>
+      </w:pPr>
+      <w:rPr>
+        <w:rFonts w:ascii="Symbol" w:hAnsi="Symbol" w:hint="default"/>
+        <w:sz w:val="20"/>
+      </w:rPr>
+    </w:lvl>
+    <w:lvl w:ilvl="1" w:tentative="1">
+      <w:start w:val="1"/>
+      <w:numFmt w:val="bullet"/>
+      <w:lvlText w:val="o"/>
+      <w:lvlJc w:val="left"/>
+      <w:pPr>
+        <w:tabs>
+          <w:tab w:val="num" w:pos="1440"/>
+        </w:tabs>
+        <w:ind w:left="1440" w:hanging="360"/>
+      </w:pPr>
+      <w:rPr>
+        <w:rFonts w:ascii="Courier New" w:hAnsi="Courier New" w:hint="default"/>
+        <w:sz w:val="20"/>
+      </w:rPr>
+    </w:lvl>
+    <w:lvl w:ilvl="2" w:tentative="1">
+      <w:start w:val="1"/>
+      <w:numFmt w:val="bullet"/>
+      <w:lvlText w:val=""/>
+      <w:lvlJc w:val="left"/>
+      <w:pPr>
+        <w:tabs>
+          <w:tab w:val="num" w:pos="2160"/>
+        </w:tabs>
+        <w:ind w:left="2160" w:hanging="360"/>
+      </w:pPr>
+      <w:rPr>
+        <w:rFonts w:ascii="Wingdings" w:hAnsi="Wingdings" w:hint="default"/>
+        <w:sz w:val="20"/>
+      </w:rPr>
+    </w:lvl>
+    <w:lvl w:ilvl="3" w:tentative="1">
+      <w:start w:val="1"/>
+      <w:numFmt w:val="bullet"/>
+      <w:lvlText w:val=""/>
+      <w:lvlJc w:val="left"/>
+      <w:pPr>
+        <w:tabs>
+          <w:tab w:val="num" w:pos="2880"/>
+        </w:tabs>
+        <w:ind w:left="2880" w:hanging="360"/>
+      </w:pPr>
+      <w:rPr>
+        <w:rFonts w:ascii="Wingdings" w:hAnsi="Wingdings" w:hint="default"/>
+        <w:sz w:val="20"/>
+      </w:rPr>
+    </w:lvl>
+    <w:lvl w:ilvl="4" w:tentative="1">
+      <w:start w:val="1"/>
+      <w:numFmt w:val="bullet"/>
+      <w:lvlText w:val=""/>
+      <w:lvlJc w:val="left"/>
+      <w:pPr>
+        <w:tabs>
+          <w:tab w:val="num" w:pos="3600"/>
+        </w:tabs>
+        <w:ind w:left="3600" w:hanging="360"/>
+      </w:pPr>
+      <w:rPr>
+        <w:rFonts w:ascii="Wingdings" w:hAnsi="Wingdings" w:hint="default"/>
+        <w:sz w:val="20"/>
+      </w:rPr>
+    </w:lvl>
+    <w:lvl w:ilvl="5" w:tentative="1">
+      <w:start w:val="1"/>
+      <w:numFmt w:val="bullet"/>
+      <w:lvlText w:val=""/>
+      <w:lvlJc w:val="left"/>
+      <w:pPr>
+        <w:tabs>
+          <w:tab w:val="num" w:pos="4320"/>
+        </w:tabs>
+        <w:ind w:left="4320" w:hanging="360"/>
+      </w:pPr>
+      <w:rPr>
+        <w:rFonts w:ascii="Wingdings" w:hAnsi="Wingdings" w:hint="default"/>
+        <w:sz w:val="20"/>
+      </w:rPr>
+    </w:lvl>
+    <w:lvl w:ilvl="6" w:tentative="1">
+      <w:start w:val="1"/>
+      <w:numFmt w:val="bullet"/>
+      <w:lvlText w:val=""/>
+      <w:lvlJc w:val="left"/>
+      <w:pPr>
+        <w:tabs>
+          <w:tab w:val="num" w:pos="5040"/>
+        </w:tabs>
+        <w:ind w:left="5040" w:hanging="360"/>
+      </w:pPr>
+      <w:rPr>
+        <w:rFonts w:ascii="Wingdings" w:hAnsi="Wingdings" w:hint="default"/>
+        <w:sz w:val="20"/>
+      </w:rPr>
+    </w:lvl>
+    <w:lvl w:ilvl="7" w:tentative="1">
+      <w:start w:val="1"/>
+      <w:numFmt w:val="bullet"/>
+      <w:lvlText w:val=""/>
+      <w:lvlJc w:val="left"/>
+      <w:pPr>
+        <w:tabs>
+          <w:tab w:val="num" w:pos="5760"/>
+        </w:tabs>
+        <w:ind w:left="5760" w:hanging="360"/>
+      </w:pPr>
+      <w:rPr>
+        <w:rFonts w:ascii="Wingdings" w:hAnsi="Wingdings" w:hint="default"/>
+        <w:sz w:val="20"/>
+      </w:rPr>
+    </w:lvl>
+    <w:lvl w:ilvl="8" w:tentative="1">
+      <w:start w:val="1"/>
+      <w:numFmt w:val="bullet"/>
+      <w:lvlText w:val=""/>
+      <w:lvlJc w:val="left"/>
+      <w:pPr>
+        <w:tabs>
+          <w:tab w:val="num" w:pos="6480"/>
+        </w:tabs>
+        <w:ind w:left="6480" w:hanging="360"/>
+      </w:pPr>
+      <w:rPr>
+        <w:rFonts w:ascii="Wingdings" w:hAnsi="Wingdings" w:hint="default"/>
+        <w:sz w:val="20"/>
+      </w:rPr>
+    </w:lvl>
+  </w:abstractNum>
+  <w:abstractNum w:abstractNumId="19" w15:restartNumberingAfterBreak="0">
     <w:nsid w:val="2ACF074A"/>
     <w:multiLevelType w:val="hybridMultilevel"/>
     <w:tmpl w:val="8D1CE7A4"/>
@@ -13488,7 +14586,7 @@
       </w:rPr>
     </w:lvl>
   </w:abstractNum>
-  <w:abstractNum w:abstractNumId="19" w15:restartNumberingAfterBreak="0">
+  <w:abstractNum w:abstractNumId="20" w15:restartNumberingAfterBreak="0">
     <w:nsid w:val="30920D2F"/>
     <w:multiLevelType w:val="hybridMultilevel"/>
     <w:tmpl w:val="D1A2C3AA"/>
@@ -13601,7 +14699,156 @@
       </w:rPr>
     </w:lvl>
   </w:abstractNum>
-  <w:abstractNum w:abstractNumId="20" w15:restartNumberingAfterBreak="0">
+  <w:abstractNum w:abstractNumId="21" w15:restartNumberingAfterBreak="0">
+    <w:nsid w:val="316C2641"/>
+    <w:multiLevelType w:val="multilevel"/>
+    <w:tmpl w:val="8CB21C38"/>
+    <w:lvl w:ilvl="0">
+      <w:start w:val="1"/>
+      <w:numFmt w:val="bullet"/>
+      <w:lvlText w:val=""/>
+      <w:lvlJc w:val="left"/>
+      <w:pPr>
+        <w:tabs>
+          <w:tab w:val="num" w:pos="720"/>
+        </w:tabs>
+        <w:ind w:left="720" w:hanging="360"/>
+      </w:pPr>
+      <w:rPr>
+        <w:rFonts w:ascii="Symbol" w:hAnsi="Symbol" w:hint="default"/>
+        <w:sz w:val="20"/>
+      </w:rPr>
+    </w:lvl>
+    <w:lvl w:ilvl="1" w:tentative="1">
+      <w:start w:val="1"/>
+      <w:numFmt w:val="bullet"/>
+      <w:lvlText w:val="o"/>
+      <w:lvlJc w:val="left"/>
+      <w:pPr>
+        <w:tabs>
+          <w:tab w:val="num" w:pos="1440"/>
+        </w:tabs>
+        <w:ind w:left="1440" w:hanging="360"/>
+      </w:pPr>
+      <w:rPr>
+        <w:rFonts w:ascii="Courier New" w:hAnsi="Courier New" w:hint="default"/>
+        <w:sz w:val="20"/>
+      </w:rPr>
+    </w:lvl>
+    <w:lvl w:ilvl="2" w:tentative="1">
+      <w:start w:val="1"/>
+      <w:numFmt w:val="bullet"/>
+      <w:lvlText w:val=""/>
+      <w:lvlJc w:val="left"/>
+      <w:pPr>
+        <w:tabs>
+          <w:tab w:val="num" w:pos="2160"/>
+        </w:tabs>
+        <w:ind w:left="2160" w:hanging="360"/>
+      </w:pPr>
+      <w:rPr>
+        <w:rFonts w:ascii="Wingdings" w:hAnsi="Wingdings" w:hint="default"/>
+        <w:sz w:val="20"/>
+      </w:rPr>
+    </w:lvl>
+    <w:lvl w:ilvl="3" w:tentative="1">
+      <w:start w:val="1"/>
+      <w:numFmt w:val="bullet"/>
+      <w:lvlText w:val=""/>
+      <w:lvlJc w:val="left"/>
+      <w:pPr>
+        <w:tabs>
+          <w:tab w:val="num" w:pos="2880"/>
+        </w:tabs>
+        <w:ind w:left="2880" w:hanging="360"/>
+      </w:pPr>
+      <w:rPr>
+        <w:rFonts w:ascii="Wingdings" w:hAnsi="Wingdings" w:hint="default"/>
+        <w:sz w:val="20"/>
+      </w:rPr>
+    </w:lvl>
+    <w:lvl w:ilvl="4" w:tentative="1">
+      <w:start w:val="1"/>
+      <w:numFmt w:val="bullet"/>
+      <w:lvlText w:val=""/>
+      <w:lvlJc w:val="left"/>
+      <w:pPr>
+        <w:tabs>
+          <w:tab w:val="num" w:pos="3600"/>
+        </w:tabs>
+        <w:ind w:left="3600" w:hanging="360"/>
+      </w:pPr>
+      <w:rPr>
+        <w:rFonts w:ascii="Wingdings" w:hAnsi="Wingdings" w:hint="default"/>
+        <w:sz w:val="20"/>
+      </w:rPr>
+    </w:lvl>
+    <w:lvl w:ilvl="5" w:tentative="1">
+      <w:start w:val="1"/>
+      <w:numFmt w:val="bullet"/>
+      <w:lvlText w:val=""/>
+      <w:lvlJc w:val="left"/>
+      <w:pPr>
+        <w:tabs>
+          <w:tab w:val="num" w:pos="4320"/>
+        </w:tabs>
+        <w:ind w:left="4320" w:hanging="360"/>
+      </w:pPr>
+      <w:rPr>
+        <w:rFonts w:ascii="Wingdings" w:hAnsi="Wingdings" w:hint="default"/>
+        <w:sz w:val="20"/>
+      </w:rPr>
+    </w:lvl>
+    <w:lvl w:ilvl="6" w:tentative="1">
+      <w:start w:val="1"/>
+      <w:numFmt w:val="bullet"/>
+      <w:lvlText w:val=""/>
+      <w:lvlJc w:val="left"/>
+      <w:pPr>
+        <w:tabs>
+          <w:tab w:val="num" w:pos="5040"/>
+        </w:tabs>
+        <w:ind w:left="5040" w:hanging="360"/>
+      </w:pPr>
+      <w:rPr>
+        <w:rFonts w:ascii="Wingdings" w:hAnsi="Wingdings" w:hint="default"/>
+        <w:sz w:val="20"/>
+      </w:rPr>
+    </w:lvl>
+    <w:lvl w:ilvl="7" w:tentative="1">
+      <w:start w:val="1"/>
+      <w:numFmt w:val="bullet"/>
+      <w:lvlText w:val=""/>
+      <w:lvlJc w:val="left"/>
+      <w:pPr>
+        <w:tabs>
+          <w:tab w:val="num" w:pos="5760"/>
+        </w:tabs>
+        <w:ind w:left="5760" w:hanging="360"/>
+      </w:pPr>
+      <w:rPr>
+        <w:rFonts w:ascii="Wingdings" w:hAnsi="Wingdings" w:hint="default"/>
+        <w:sz w:val="20"/>
+      </w:rPr>
+    </w:lvl>
+    <w:lvl w:ilvl="8" w:tentative="1">
+      <w:start w:val="1"/>
+      <w:numFmt w:val="bullet"/>
+      <w:lvlText w:val=""/>
+      <w:lvlJc w:val="left"/>
+      <w:pPr>
+        <w:tabs>
+          <w:tab w:val="num" w:pos="6480"/>
+        </w:tabs>
+        <w:ind w:left="6480" w:hanging="360"/>
+      </w:pPr>
+      <w:rPr>
+        <w:rFonts w:ascii="Wingdings" w:hAnsi="Wingdings" w:hint="default"/>
+        <w:sz w:val="20"/>
+      </w:rPr>
+    </w:lvl>
+  </w:abstractNum>
+  <w:abstractNum w:abstractNumId="22" w15:restartNumberingAfterBreak="0">
     <w:nsid w:val="40111DB6"/>
     <w:multiLevelType w:val="hybridMultilevel"/>
     <w:tmpl w:val="FF54F306"/>
@@ -13714,7 +14961,7 @@
       </w:rPr>
     </w:lvl>
   </w:abstractNum>
-  <w:abstractNum w:abstractNumId="21" w15:restartNumberingAfterBreak="0">
+  <w:abstractNum w:abstractNumId="23" w15:restartNumberingAfterBreak="0">
     <w:nsid w:val="40FF4907"/>
     <w:multiLevelType w:val="hybridMultilevel"/>
     <w:tmpl w:val="8FB21F7C"/>
@@ -13827,7 +15074,7 @@
       </w:rPr>
     </w:lvl>
   </w:abstractNum>
-  <w:abstractNum w:abstractNumId="22" w15:restartNumberingAfterBreak="0">
+  <w:abstractNum w:abstractNumId="24" w15:restartNumberingAfterBreak="0">
     <w:nsid w:val="59A12CEB"/>
     <w:multiLevelType w:val="hybridMultilevel"/>
     <w:tmpl w:val="C6F2B950"/>
@@ -13940,7 +15187,7 @@
       </w:rPr>
     </w:lvl>
   </w:abstractNum>
-  <w:abstractNum w:abstractNumId="23" w15:restartNumberingAfterBreak="0">
+  <w:abstractNum w:abstractNumId="25" w15:restartNumberingAfterBreak="0">
     <w:nsid w:val="5CF02F33"/>
     <w:multiLevelType w:val="hybridMultilevel"/>
     <w:tmpl w:val="CCCE84FC"/>
@@ -14053,7 +15300,7 @@
       </w:rPr>
     </w:lvl>
   </w:abstractNum>
-  <w:abstractNum w:abstractNumId="24" w15:restartNumberingAfterBreak="0">
+  <w:abstractNum w:abstractNumId="26" w15:restartNumberingAfterBreak="0">
     <w:nsid w:val="5EEF4D20"/>
     <w:multiLevelType w:val="multilevel"/>
     <w:tmpl w:val="E2988D2A"/>
@@ -14174,7 +15421,7 @@
       </w:rPr>
     </w:lvl>
   </w:abstractNum>
-  <w:abstractNum w:abstractNumId="25" w15:restartNumberingAfterBreak="0">
+  <w:abstractNum w:abstractNumId="27" w15:restartNumberingAfterBreak="0">
     <w:nsid w:val="70A529EF"/>
     <w:multiLevelType w:val="hybridMultilevel"/>
     <w:tmpl w:val="C4881F5A"/>
@@ -14287,7 +15534,7 @@
       </w:rPr>
     </w:lvl>
   </w:abstractNum>
-  <w:abstractNum w:abstractNumId="26" w15:restartNumberingAfterBreak="0">
+  <w:abstractNum w:abstractNumId="28" w15:restartNumberingAfterBreak="0">
     <w:nsid w:val="74134192"/>
     <w:multiLevelType w:val="hybridMultilevel"/>
     <w:tmpl w:val="89B21C08"/>
@@ -14400,7 +15647,7 @@
       </w:rPr>
     </w:lvl>
   </w:abstractNum>
-  <w:abstractNum w:abstractNumId="27" w15:restartNumberingAfterBreak="0">
+  <w:abstractNum w:abstractNumId="29" w15:restartNumberingAfterBreak="0">
     <w:nsid w:val="741C233A"/>
     <w:multiLevelType w:val="hybridMultilevel"/>
     <w:tmpl w:val="60D2BD24"/>
@@ -14513,7 +15760,7 @@
       </w:rPr>
     </w:lvl>
   </w:abstractNum>
-  <w:abstractNum w:abstractNumId="28" w15:restartNumberingAfterBreak="0">
+  <w:abstractNum w:abstractNumId="30" w15:restartNumberingAfterBreak="0">
     <w:nsid w:val="7E432D27"/>
     <w:multiLevelType w:val="hybridMultilevel"/>
     <w:tmpl w:val="B030C71E"/>
@@ -14625,7 +15872,7 @@
       </w:rPr>
     </w:lvl>
   </w:abstractNum>
-  <w:abstractNum w:abstractNumId="29" w15:restartNumberingAfterBreak="0">
+  <w:abstractNum w:abstractNumId="31" w15:restartNumberingAfterBreak="0">
     <w:nsid w:val="7EF30DED"/>
     <w:multiLevelType w:val="hybridMultilevel"/>
     <w:tmpl w:val="DD68A320"/>
@@ -14739,13 +15986,13 @@
     </w:lvl>
   </w:abstractNum>
   <w:num w:numId="1" w16cid:durableId="273173423">
-    <w:abstractNumId w:val="20"/>
+    <w:abstractNumId w:val="22"/>
   </w:num>
   <w:num w:numId="2" w16cid:durableId="1018236607">
     <w:abstractNumId w:val="13"/>
   </w:num>
   <w:num w:numId="3" w16cid:durableId="292559288">
-    <w:abstractNumId w:val="27"/>
+    <w:abstractNumId w:val="29"/>
   </w:num>
   <w:num w:numId="4" w16cid:durableId="1442265145">
     <w:abstractNumId w:val="17"/>
@@ -14754,16 +16001,16 @@
     <w:abstractNumId w:val="11"/>
   </w:num>
   <w:num w:numId="6" w16cid:durableId="1197235838">
-    <w:abstractNumId w:val="18"/>
+    <w:abstractNumId w:val="19"/>
   </w:num>
   <w:num w:numId="7" w16cid:durableId="469636762">
-    <w:abstractNumId w:val="22"/>
+    <w:abstractNumId w:val="24"/>
   </w:num>
   <w:num w:numId="8" w16cid:durableId="1585264609">
-    <w:abstractNumId w:val="26"/>
+    <w:abstractNumId w:val="28"/>
   </w:num>
   <w:num w:numId="9" w16cid:durableId="1340040359">
-    <w:abstractNumId w:val="29"/>
+    <w:abstractNumId w:val="31"/>
   </w:num>
   <w:num w:numId="10" w16cid:durableId="1680619016">
     <w:abstractNumId w:val="0"/>
@@ -14796,10 +16043,10 @@
     <w:abstractNumId w:val="9"/>
   </w:num>
   <w:num w:numId="20" w16cid:durableId="344480289">
-    <w:abstractNumId w:val="23"/>
+    <w:abstractNumId w:val="25"/>
   </w:num>
   <w:num w:numId="21" w16cid:durableId="657922687">
-    <w:abstractNumId w:val="21"/>
+    <w:abstractNumId w:val="23"/>
   </w:num>
   <w:num w:numId="22" w16cid:durableId="833760088">
     <w:abstractNumId w:val="15"/>
@@ -14808,7 +16055,7 @@
     <w:abstractNumId w:val="14"/>
   </w:num>
   <w:num w:numId="24" w16cid:durableId="478496940">
-    <w:abstractNumId w:val="19"/>
+    <w:abstractNumId w:val="20"/>
   </w:num>
   <w:num w:numId="25" w16cid:durableId="1364136307">
     <w:abstractNumId w:val="16"/>
@@ -14817,13 +16064,13 @@
     <w:abstractNumId w:val="16"/>
   </w:num>
   <w:num w:numId="27" w16cid:durableId="1153790352">
-    <w:abstractNumId w:val="28"/>
+    <w:abstractNumId w:val="30"/>
   </w:num>
   <w:num w:numId="28" w16cid:durableId="19942866">
     <w:abstractNumId w:val="12"/>
   </w:num>
   <w:num w:numId="29" w16cid:durableId="1009209995">
-    <w:abstractNumId w:val="24"/>
+    <w:abstractNumId w:val="26"/>
   </w:num>
   <w:num w:numId="30" w16cid:durableId="1793280136">
     <w:abstractNumId w:val="7"/>
@@ -14844,10 +16091,16 @@
     <w:abstractNumId w:val="7"/>
   </w:num>
   <w:num w:numId="36" w16cid:durableId="282463094">
-    <w:abstractNumId w:val="25"/>
+    <w:abstractNumId w:val="27"/>
   </w:num>
   <w:num w:numId="37" w16cid:durableId="908728474">
     <w:abstractNumId w:val="7"/>
+  </w:num>
+  <w:num w:numId="38" w16cid:durableId="1161848880">
+    <w:abstractNumId w:val="18"/>
+  </w:num>
+  <w:num w:numId="39" w16cid:durableId="393089900">
+    <w:abstractNumId w:val="21"/>
   </w:num>
 </w:numbering>
 </file>
@@ -16136,62 +17389,6 @@
 </w:styles>
 </file>
 
-<file path=word/ink/ink1.xml><?xml version="1.0" encoding="utf-8"?>
-<inkml:ink xmlns:inkml="http://www.w3.org/2003/InkML">
-  <inkml:definitions>
-    <inkml:context xml:id="ctx0">
-      <inkml:inkSource xml:id="inkSrc0">
-        <inkml:traceFormat>
-          <inkml:channel name="X" type="integer" min="-2.14748E9" max="2.14748E9" units="cm"/>
-          <inkml:channel name="Y" type="integer" min="-2.14748E9" max="2.14748E9" units="cm"/>
-          <inkml:channel name="F" type="integer" max="32767" units="dev"/>
-        </inkml:traceFormat>
-        <inkml:channelProperties>
-          <inkml:channelProperty channel="X" name="resolution" value="1000" units="1/cm"/>
-          <inkml:channelProperty channel="Y" name="resolution" value="1000" units="1/cm"/>
-          <inkml:channelProperty channel="F" name="resolution" value="0" units="1/dev"/>
-        </inkml:channelProperties>
-      </inkml:inkSource>
-      <inkml:timestamp xml:id="ts0" timeString="2022-07-27T14:34:37.413"/>
-    </inkml:context>
-    <inkml:brush xml:id="br0">
-      <inkml:brushProperty name="width" value="0.05" units="cm"/>
-      <inkml:brushProperty name="height" value="0.05" units="cm"/>
-      <inkml:brushProperty name="color" value="#66CC00"/>
-    </inkml:brush>
-  </inkml:definitions>
-  <inkml:trace contextRef="#ctx0" brushRef="#br0">0 909 24575,'1'1'0,"1"-1"0,-1 1 0,0 0 0,0-1 0,0 1 0,1 0 0,-1 0 0,0 0 0,0-1 0,0 1 0,0 0 0,0 0 0,-1 1 0,1-1 0,0 0 0,0 0 0,-1 0 0,1 1 0,-1-1 0,1 0 0,-1 0 0,1 3 0,12 38 0,-10-28 0,3 3 0,-4-6 0,2 1 0,-1-1 0,1 0 0,1 0 0,0-1 0,1 1 0,0-1 0,0 0 0,10 11 0,-15-21 0,0 1 0,1 0 0,-1-1 0,0 1 0,1-1 0,-1 1 0,1-1 0,-1 0 0,1 1 0,-1-1 0,0 0 0,1 0 0,-1 0 0,1 0 0,-1 0 0,1 0 0,-1-1 0,1 1 0,-1 0 0,0-1 0,1 1 0,-1-1 0,0 1 0,1-1 0,-1 0 0,0 0 0,0 0 0,1 1 0,-1-1 0,0 0 0,0 0 0,0-1 0,0 1 0,1-1 0,35-45 0,-37 46 0,196-357 0,-155 275 0,163-354 0,-196 421-111,54-124-1143,-51 107-5572</inkml:trace>
-</inkml:ink>
-</file>
-
-<file path=word/ink/ink2.xml><?xml version="1.0" encoding="utf-8"?>
-<inkml:ink xmlns:inkml="http://www.w3.org/2003/InkML">
-  <inkml:definitions>
-    <inkml:context xml:id="ctx0">
-      <inkml:inkSource xml:id="inkSrc0">
-        <inkml:traceFormat>
-          <inkml:channel name="X" type="integer" min="-2.14748E9" max="2.14748E9" units="cm"/>
-          <inkml:channel name="Y" type="integer" min="-2.14748E9" max="2.14748E9" units="cm"/>
-          <inkml:channel name="F" type="integer" max="32767" units="dev"/>
-        </inkml:traceFormat>
-        <inkml:channelProperties>
-          <inkml:channelProperty channel="X" name="resolution" value="1000" units="1/cm"/>
-          <inkml:channelProperty channel="Y" name="resolution" value="1000" units="1/cm"/>
-          <inkml:channelProperty channel="F" name="resolution" value="0" units="1/dev"/>
-        </inkml:channelProperties>
-      </inkml:inkSource>
-      <inkml:timestamp xml:id="ts0" timeString="2022-07-27T14:34:58.422"/>
-    </inkml:context>
-    <inkml:brush xml:id="br0">
-      <inkml:brushProperty name="width" value="0.05" units="cm"/>
-      <inkml:brushProperty name="height" value="0.05" units="cm"/>
-      <inkml:brushProperty name="color" value="#66CC00"/>
-    </inkml:brush>
-  </inkml:definitions>
-  <inkml:trace contextRef="#ctx0" brushRef="#br0">1 0 24575,'0'0'-8191</inkml:trace>
-</inkml:ink>
-</file>
-
 <file path=word/theme/theme1.xml><?xml version="1.0" encoding="utf-8"?>
 <a:theme xmlns:a="http://schemas.openxmlformats.org/drawingml/2006/main" name="BBR">
   <a:themeElements>
@@ -17335,6 +18532,10 @@
 </file>
 
 <file path=customXml/item1.xml><?xml version="1.0" encoding="utf-8"?>
+<b:Sources xmlns:b="http://schemas.openxmlformats.org/officeDocument/2006/bibliography" xmlns="http://schemas.openxmlformats.org/officeDocument/2006/bibliography" SelectedStyle="\APASixthEditionOfficeOnline.xsl" StyleName="APA" Version="6"/>
+</file>
+
+<file path=customXml/item2.xml><?xml version="1.0" encoding="utf-8"?>
 <ct:contentTypeSchema xmlns:ct="http://schemas.microsoft.com/office/2006/metadata/contentType" xmlns:ma="http://schemas.microsoft.com/office/2006/metadata/properties/metaAttributes" ct:_="" ma:_="" ma:contentTypeName="Document" ma:contentTypeID="0x01010079F111ED35F8CC479449609E8A0923A6" ma:contentTypeVersion="12" ma:contentTypeDescription="Create a new document." ma:contentTypeScope="" ma:versionID="426e97fa315356fffbdcd9876fe988c2">
   <xsd:schema xmlns:xsd="http://www.w3.org/2001/XMLSchema" xmlns:xs="http://www.w3.org/2001/XMLSchema" xmlns:p="http://schemas.microsoft.com/office/2006/metadata/properties" xmlns:ns2="71af3243-3dd4-4a8d-8c0d-dd76da1f02a5" xmlns:ns3="16c05727-aa75-4e4a-9b5f-8a80a1165891" targetNamespace="http://schemas.microsoft.com/office/2006/metadata/properties" ma:root="true" ma:fieldsID="14b8f0def80e6d70ce3def20c90759ae" ns2:_="" ns3:_="">
     <xsd:import namespace="71af3243-3dd4-4a8d-8c0d-dd76da1f02a5"/>
@@ -17555,11 +18756,16 @@
 </ct:contentTypeSchema>
 </file>
 
-<file path=customXml/item2.xml><?xml version="1.0" encoding="utf-8"?>
-<b:Sources xmlns:b="http://schemas.openxmlformats.org/officeDocument/2006/bibliography" xmlns="http://schemas.openxmlformats.org/officeDocument/2006/bibliography" SelectedStyle="\APASixthEditionOfficeOnline.xsl" StyleName="APA" Version="6"/>
+<file path=customXml/item3.xml><?xml version="1.0" encoding="utf-8"?>
+<p:properties xmlns:p="http://schemas.microsoft.com/office/2006/metadata/properties" xmlns:xsi="http://www.w3.org/2001/XMLSchema-instance" xmlns:pc="http://schemas.microsoft.com/office/infopath/2007/PartnerControls">
+  <documentManagement>
+    <Status xmlns="71af3243-3dd4-4a8d-8c0d-dd76da1f02a5">Not started</Status>
+    <MediaServiceKeyPoints xmlns="71af3243-3dd4-4a8d-8c0d-dd76da1f02a5" xsi:nil="true"/>
+  </documentManagement>
+</p:properties>
 </file>
 
-<file path=customXml/item3.xml><?xml version="1.0" encoding="utf-8"?>
+<file path=customXml/item4.xml><?xml version="1.0" encoding="utf-8"?>
 <?mso-contentType ?>
 <FormTemplates xmlns="http://schemas.microsoft.com/sharepoint/v3/contenttype/forms">
   <Display>DocumentLibraryForm</Display>
@@ -17568,16 +18774,15 @@
 </FormTemplates>
 </file>
 
-<file path=customXml/item4.xml><?xml version="1.0" encoding="utf-8"?>
-<p:properties xmlns:p="http://schemas.microsoft.com/office/2006/metadata/properties" xmlns:xsi="http://www.w3.org/2001/XMLSchema-instance" xmlns:pc="http://schemas.microsoft.com/office/infopath/2007/PartnerControls">
-  <documentManagement>
-    <Status xmlns="71af3243-3dd4-4a8d-8c0d-dd76da1f02a5">Not started</Status>
-    <MediaServiceKeyPoints xmlns="71af3243-3dd4-4a8d-8c0d-dd76da1f02a5" xsi:nil="true"/>
-  </documentManagement>
-</p:properties>
+<file path=customXml/itemProps1.xml><?xml version="1.0" encoding="utf-8"?>
+<ds:datastoreItem xmlns:ds="http://schemas.openxmlformats.org/officeDocument/2006/customXml" ds:itemID="{8350094C-0D3E-4E0A-A2D0-7BE047D09FEF}">
+  <ds:schemaRefs>
+    <ds:schemaRef ds:uri="http://schemas.openxmlformats.org/officeDocument/2006/bibliography"/>
+  </ds:schemaRefs>
+</ds:datastoreItem>
 </file>
 
-<file path=customXml/itemProps1.xml><?xml version="1.0" encoding="utf-8"?>
+<file path=customXml/itemProps2.xml><?xml version="1.0" encoding="utf-8"?>
 <ds:datastoreItem xmlns:ds="http://schemas.openxmlformats.org/officeDocument/2006/customXml" ds:itemID="{8E847A3D-948F-480B-B7E9-4639E8A12154}">
   <ds:schemaRefs>
     <ds:schemaRef ds:uri="http://schemas.microsoft.com/office/2006/metadata/contentType"/>
@@ -17596,23 +18801,7 @@
 </ds:datastoreItem>
 </file>
 
-<file path=customXml/itemProps2.xml><?xml version="1.0" encoding="utf-8"?>
-<ds:datastoreItem xmlns:ds="http://schemas.openxmlformats.org/officeDocument/2006/customXml" ds:itemID="{8350094C-0D3E-4E0A-A2D0-7BE047D09FEF}">
-  <ds:schemaRefs>
-    <ds:schemaRef ds:uri="http://schemas.openxmlformats.org/officeDocument/2006/bibliography"/>
-  </ds:schemaRefs>
-</ds:datastoreItem>
-</file>
-
 <file path=customXml/itemProps3.xml><?xml version="1.0" encoding="utf-8"?>
-<ds:datastoreItem xmlns:ds="http://schemas.openxmlformats.org/officeDocument/2006/customXml" ds:itemID="{F513D18B-2C73-4B92-9BB0-09733199523D}">
-  <ds:schemaRefs>
-    <ds:schemaRef ds:uri="http://schemas.microsoft.com/sharepoint/v3/contenttype/forms"/>
-  </ds:schemaRefs>
-</ds:datastoreItem>
-</file>
-
-<file path=customXml/itemProps4.xml><?xml version="1.0" encoding="utf-8"?>
 <ds:datastoreItem xmlns:ds="http://schemas.openxmlformats.org/officeDocument/2006/customXml" ds:itemID="{8F3AB56E-E1EB-4234-B256-5A748EBCB684}">
   <ds:schemaRefs>
     <ds:schemaRef ds:uri="http://schemas.microsoft.com/office/2006/metadata/properties"/>
@@ -17620,4 +18809,12 @@
     <ds:schemaRef ds:uri="71af3243-3dd4-4a8d-8c0d-dd76da1f02a5"/>
   </ds:schemaRefs>
 </ds:datastoreItem>
+</file>
+
+<file path=customXml/itemProps4.xml><?xml version="1.0" encoding="utf-8"?>
+<ds:datastoreItem xmlns:ds="http://schemas.openxmlformats.org/officeDocument/2006/customXml" ds:itemID="{F513D18B-2C73-4B92-9BB0-09733199523D}">
+  <ds:schemaRefs>
+    <ds:schemaRef ds:uri="http://schemas.microsoft.com/sharepoint/v3/contenttype/forms"/>
+  </ds:schemaRefs>
+</ds:datastoreItem>
 </file>
</xml_diff>